<commit_message>
Dokumentace update - teoretická část - deskové hry
</commit_message>
<xml_diff>
--- a/2410.docx
+++ b/2410.docx
@@ -1,6 +1,6 @@
 
 <file path=word/document.xml><?xml version="1.0" encoding="utf-8"?>
-<w:document xmlns:wpc="http://schemas.microsoft.com/office/word/2010/wordprocessingCanvas" xmlns:cx="http://schemas.microsoft.com/office/drawing/2014/chartex" xmlns:cx1="http://schemas.microsoft.com/office/drawing/2015/9/8/chartex" xmlns:cx2="http://schemas.microsoft.com/office/drawing/2015/10/21/chartex" xmlns:cx3="http://schemas.microsoft.com/office/drawing/2016/5/9/chartex" xmlns:cx4="http://schemas.microsoft.com/office/drawing/2016/5/10/chartex" xmlns:cx5="http://schemas.microsoft.com/office/drawing/2016/5/11/chartex" xmlns:cx6="http://schemas.microsoft.com/office/drawing/2016/5/12/chartex" xmlns:cx7="http://schemas.microsoft.com/office/drawing/2016/5/13/chartex" xmlns:cx8="http://schemas.microsoft.com/office/drawing/2016/5/14/chartex" xmlns:mc="http://schemas.openxmlformats.org/markup-compatibility/2006" xmlns:aink="http://schemas.microsoft.com/office/drawing/2016/ink" xmlns:am3d="http://schemas.microsoft.com/office/drawing/2017/model3d" xmlns:o="urn:schemas-microsoft-com:office:office" xmlns:oel="http://schemas.microsoft.com/office/2019/extlst" xmlns:r="http://schemas.openxmlformats.org/officeDocument/2006/relationships" xmlns:m="http://schemas.openxmlformats.org/officeDocument/2006/math" xmlns:v="urn:schemas-microsoft-com:vml" xmlns:wp14="http://schemas.microsoft.com/office/word/2010/wordprocessingDrawing" xmlns:wp="http://schemas.openxmlformats.org/drawingml/2006/wordprocessingDrawing" xmlns:w10="urn:schemas-microsoft-com:office:word" xmlns:w="http://schemas.openxmlformats.org/wordprocessingml/2006/main" xmlns:w14="http://schemas.microsoft.com/office/word/2010/wordml" xmlns:w15="http://schemas.microsoft.com/office/word/2012/wordml" xmlns:w16cex="http://schemas.microsoft.com/office/word/2018/wordml/cex" xmlns:w16cid="http://schemas.microsoft.com/office/word/2016/wordml/cid" xmlns:w16="http://schemas.microsoft.com/office/word/2018/wordml" xmlns:w16du="http://schemas.microsoft.com/office/word/2023/wordml/word16du" xmlns:w16sdtdh="http://schemas.microsoft.com/office/word/2020/wordml/sdtdatahash" xmlns:w16se="http://schemas.microsoft.com/office/word/2015/wordml/symex" xmlns:wpg="http://schemas.microsoft.com/office/word/2010/wordprocessingGroup" xmlns:wpi="http://schemas.microsoft.com/office/word/2010/wordprocessingInk" xmlns:wne="http://schemas.microsoft.com/office/word/2006/wordml" xmlns:wps="http://schemas.microsoft.com/office/word/2010/wordprocessingShape" mc:Ignorable="w14 w15 w16se w16cid w16 w16cex w16sdtdh w16du wp14">
+<w:document xmlns:wpc="http://schemas.microsoft.com/office/word/2010/wordprocessingCanvas" xmlns:cx="http://schemas.microsoft.com/office/drawing/2014/chartex" xmlns:cx1="http://schemas.microsoft.com/office/drawing/2015/9/8/chartex" xmlns:cx2="http://schemas.microsoft.com/office/drawing/2015/10/21/chartex" xmlns:cx3="http://schemas.microsoft.com/office/drawing/2016/5/9/chartex" xmlns:cx4="http://schemas.microsoft.com/office/drawing/2016/5/10/chartex" xmlns:cx5="http://schemas.microsoft.com/office/drawing/2016/5/11/chartex" xmlns:cx6="http://schemas.microsoft.com/office/drawing/2016/5/12/chartex" xmlns:cx7="http://schemas.microsoft.com/office/drawing/2016/5/13/chartex" xmlns:cx8="http://schemas.microsoft.com/office/drawing/2016/5/14/chartex" xmlns:mc="http://schemas.openxmlformats.org/markup-compatibility/2006" xmlns:aink="http://schemas.microsoft.com/office/drawing/2016/ink" xmlns:am3d="http://schemas.microsoft.com/office/drawing/2017/model3d" xmlns:o="urn:schemas-microsoft-com:office:office" xmlns:oel="http://schemas.microsoft.com/office/2019/extlst" xmlns:r="http://schemas.openxmlformats.org/officeDocument/2006/relationships" xmlns:m="http://schemas.openxmlformats.org/officeDocument/2006/math" xmlns:v="urn:schemas-microsoft-com:vml" xmlns:wp14="http://schemas.microsoft.com/office/word/2010/wordprocessingDrawing" xmlns:wp="http://schemas.openxmlformats.org/drawingml/2006/wordprocessingDrawing" xmlns:w10="urn:schemas-microsoft-com:office:word" xmlns:w="http://schemas.openxmlformats.org/wordprocessingml/2006/main" xmlns:w14="http://schemas.microsoft.com/office/word/2010/wordml" xmlns:w15="http://schemas.microsoft.com/office/word/2012/wordml" xmlns:w16cex="http://schemas.microsoft.com/office/word/2018/wordml/cex" xmlns:w16cid="http://schemas.microsoft.com/office/word/2016/wordml/cid" xmlns:w16="http://schemas.microsoft.com/office/word/2018/wordml" xmlns:w16du="http://schemas.microsoft.com/office/word/2023/wordml/word16du" xmlns:w16sdtdh="http://schemas.microsoft.com/office/word/2020/wordml/sdtdatahash" xmlns:w16sdtfl="http://schemas.microsoft.com/office/word/2024/wordml/sdtformatlock" xmlns:w16se="http://schemas.microsoft.com/office/word/2015/wordml/symex" xmlns:wpg="http://schemas.microsoft.com/office/word/2010/wordprocessingGroup" xmlns:wpi="http://schemas.microsoft.com/office/word/2010/wordprocessingInk" xmlns:wne="http://schemas.microsoft.com/office/word/2006/wordml" xmlns:wps="http://schemas.microsoft.com/office/word/2010/wordprocessingShape" mc:Ignorable="w14 w15 w16se w16cid w16 w16cex w16sdtdh w16sdtfl w16du wp14">
   <w:body>
     <w:p>
       <w:pPr>
@@ -1051,7 +1051,7 @@
         <w:rPr>
           <w:noProof/>
         </w:rPr>
-        <w:t>19. prosince 2024</w:t>
+        <w:t>27. prosince 2024</w:t>
       </w:r>
       <w:r>
         <w:fldChar w:fldCharType="end"/>
@@ -1119,7 +1119,7 @@
         <w:rPr>
           <w:noProof/>
         </w:rPr>
-        <w:t>19. prosince 2024</w:t>
+        <w:t>27. prosince 2024</w:t>
       </w:r>
       <w:r>
         <w:fldChar w:fldCharType="end"/>
@@ -1215,7 +1215,7 @@
           <w:r>
             <w:fldChar w:fldCharType="separate"/>
           </w:r>
-          <w:hyperlink w:anchor="_Toc185160628" w:history="1">
+          <w:hyperlink w:anchor="_Toc186198648" w:history="1">
             <w:r>
               <w:rPr>
                 <w:rStyle w:val="Hypertextovodkaz"/>
@@ -1243,7 +1243,7 @@
                 <w:noProof/>
                 <w:webHidden/>
               </w:rPr>
-              <w:instrText xml:space="preserve"> PAGEREF _Toc185160628 \h </w:instrText>
+              <w:instrText xml:space="preserve"> PAGEREF _Toc186198648 \h </w:instrText>
             </w:r>
             <w:r>
               <w:rPr>
@@ -1263,7 +1263,7 @@
                 <w:noProof/>
                 <w:webHidden/>
               </w:rPr>
-              <w:t>6</w:t>
+              <w:t>1</w:t>
             </w:r>
             <w:r>
               <w:rPr>
@@ -1292,7 +1292,7 @@
               <w14:ligatures w14:val="standardContextual"/>
             </w:rPr>
           </w:pPr>
-          <w:hyperlink w:anchor="_Toc185160629" w:history="1">
+          <w:hyperlink w:anchor="_Toc186198649" w:history="1">
             <w:r>
               <w:rPr>
                 <w:rStyle w:val="Hypertextovodkaz"/>
@@ -1320,7 +1320,7 @@
                 <w:rFonts w:eastAsiaTheme="majorEastAsia"/>
                 <w:noProof/>
               </w:rPr>
-              <w:t>Struktura maturitní práce</w:t>
+              <w:t>Historie pexesa</w:t>
             </w:r>
             <w:r>
               <w:rPr>
@@ -1341,7 +1341,7 @@
                 <w:noProof/>
                 <w:webHidden/>
               </w:rPr>
-              <w:instrText xml:space="preserve"> PAGEREF _Toc185160629 \h </w:instrText>
+              <w:instrText xml:space="preserve"> PAGEREF _Toc186198649 \h </w:instrText>
             </w:r>
             <w:r>
               <w:rPr>
@@ -1361,7 +1361,7 @@
                 <w:noProof/>
                 <w:webHidden/>
               </w:rPr>
-              <w:t>7</w:t>
+              <w:t>1</w:t>
             </w:r>
             <w:r>
               <w:rPr>
@@ -1390,7 +1390,7 @@
               <w14:ligatures w14:val="standardContextual"/>
             </w:rPr>
           </w:pPr>
-          <w:hyperlink w:anchor="_Toc185160630" w:history="1">
+          <w:hyperlink w:anchor="_Toc186198650" w:history="1">
             <w:r>
               <w:rPr>
                 <w:rStyle w:val="Hypertextovodkaz"/>
@@ -1418,7 +1418,7 @@
                 <w:rFonts w:eastAsiaTheme="majorEastAsia"/>
                 <w:noProof/>
               </w:rPr>
-              <w:t>Titulní list</w:t>
+              <w:t>Pravidla hry pexeso</w:t>
             </w:r>
             <w:r>
               <w:rPr>
@@ -1439,7 +1439,7 @@
                 <w:noProof/>
                 <w:webHidden/>
               </w:rPr>
-              <w:instrText xml:space="preserve"> PAGEREF _Toc185160630 \h </w:instrText>
+              <w:instrText xml:space="preserve"> PAGEREF _Toc186198650 \h </w:instrText>
             </w:r>
             <w:r>
               <w:rPr>
@@ -1459,7 +1459,7 @@
                 <w:noProof/>
                 <w:webHidden/>
               </w:rPr>
-              <w:t>7</w:t>
+              <w:t>1</w:t>
             </w:r>
             <w:r>
               <w:rPr>
@@ -1488,7 +1488,7 @@
               <w14:ligatures w14:val="standardContextual"/>
             </w:rPr>
           </w:pPr>
-          <w:hyperlink w:anchor="_Toc185160631" w:history="1">
+          <w:hyperlink w:anchor="_Toc186198651" w:history="1">
             <w:r>
               <w:rPr>
                 <w:rStyle w:val="Hypertextovodkaz"/>
@@ -1516,7 +1516,7 @@
                 <w:rFonts w:eastAsiaTheme="majorEastAsia"/>
                 <w:noProof/>
               </w:rPr>
-              <w:t>Zadání maturitní práce</w:t>
+              <w:t>Téma mého pexesa</w:t>
             </w:r>
             <w:r>
               <w:rPr>
@@ -1537,7 +1537,7 @@
                 <w:noProof/>
                 <w:webHidden/>
               </w:rPr>
-              <w:instrText xml:space="preserve"> PAGEREF _Toc185160631 \h </w:instrText>
+              <w:instrText xml:space="preserve"> PAGEREF _Toc186198651 \h </w:instrText>
             </w:r>
             <w:r>
               <w:rPr>
@@ -1557,7 +1557,7 @@
                 <w:noProof/>
                 <w:webHidden/>
               </w:rPr>
-              <w:t>7</w:t>
+              <w:t>1</w:t>
             </w:r>
             <w:r>
               <w:rPr>
@@ -1586,7 +1586,7 @@
               <w14:ligatures w14:val="standardContextual"/>
             </w:rPr>
           </w:pPr>
-          <w:hyperlink w:anchor="_Toc185160632" w:history="1">
+          <w:hyperlink w:anchor="_Toc186198652" w:history="1">
             <w:r>
               <w:rPr>
                 <w:rStyle w:val="Hypertextovodkaz"/>
@@ -1614,7 +1614,7 @@
                 <w:rFonts w:eastAsiaTheme="majorEastAsia"/>
                 <w:noProof/>
               </w:rPr>
-              <w:t>Abstrakt</w:t>
+              <w:t>Klíčová slova</w:t>
             </w:r>
             <w:r>
               <w:rPr>
@@ -1635,7 +1635,7 @@
                 <w:noProof/>
                 <w:webHidden/>
               </w:rPr>
-              <w:instrText xml:space="preserve"> PAGEREF _Toc185160632 \h </w:instrText>
+              <w:instrText xml:space="preserve"> PAGEREF _Toc186198652 \h </w:instrText>
             </w:r>
             <w:r>
               <w:rPr>
@@ -1655,7 +1655,7 @@
                 <w:noProof/>
                 <w:webHidden/>
               </w:rPr>
-              <w:t>7</w:t>
+              <w:t>1</w:t>
             </w:r>
             <w:r>
               <w:rPr>
@@ -1684,7 +1684,7 @@
               <w14:ligatures w14:val="standardContextual"/>
             </w:rPr>
           </w:pPr>
-          <w:hyperlink w:anchor="_Toc185160633" w:history="1">
+          <w:hyperlink w:anchor="_Toc186198653" w:history="1">
             <w:r>
               <w:rPr>
                 <w:rStyle w:val="Hypertextovodkaz"/>
@@ -1712,7 +1712,7 @@
                 <w:rFonts w:eastAsiaTheme="majorEastAsia"/>
                 <w:noProof/>
               </w:rPr>
-              <w:t>Klíčová slova</w:t>
+              <w:t>Poděkování a prohlášení</w:t>
             </w:r>
             <w:r>
               <w:rPr>
@@ -1733,7 +1733,7 @@
                 <w:noProof/>
                 <w:webHidden/>
               </w:rPr>
-              <w:instrText xml:space="preserve"> PAGEREF _Toc185160633 \h </w:instrText>
+              <w:instrText xml:space="preserve"> PAGEREF _Toc186198653 \h </w:instrText>
             </w:r>
             <w:r>
               <w:rPr>
@@ -1753,7 +1753,293 @@
                 <w:noProof/>
                 <w:webHidden/>
               </w:rPr>
-              <w:t>7</w:t>
+              <w:t>1</w:t>
+            </w:r>
+            <w:r>
+              <w:rPr>
+                <w:noProof/>
+                <w:webHidden/>
+              </w:rPr>
+              <w:fldChar w:fldCharType="end"/>
+            </w:r>
+          </w:hyperlink>
+        </w:p>
+        <w:p>
+          <w:pPr>
+            <w:pStyle w:val="Obsah3"/>
+            <w:tabs>
+              <w:tab w:val="left" w:pos="960"/>
+              <w:tab w:val="right" w:leader="dot" w:pos="8210"/>
+            </w:tabs>
+            <w:rPr>
+              <w:rFonts w:asciiTheme="minorHAnsi" w:eastAsiaTheme="minorEastAsia" w:hAnsiTheme="minorHAnsi" w:cstheme="minorBidi"/>
+              <w:noProof/>
+              <w:color w:val="auto"/>
+              <w:kern w:val="2"/>
+              <w:szCs w:val="24"/>
+              <w14:ligatures w14:val="standardContextual"/>
+            </w:rPr>
+          </w:pPr>
+          <w:hyperlink w:anchor="_Toc186198654" w:history="1">
+            <w:r>
+              <w:rPr>
+                <w:rStyle w:val="Hypertextovodkaz"/>
+                <w:rFonts w:eastAsiaTheme="majorEastAsia"/>
+                <w:noProof/>
+              </w:rPr>
+              <w:t>1.4.1</w:t>
+            </w:r>
+            <w:r>
+              <w:rPr>
+                <w:rFonts w:asciiTheme="minorHAnsi" w:eastAsiaTheme="minorEastAsia" w:hAnsiTheme="minorHAnsi" w:cstheme="minorBidi"/>
+                <w:noProof/>
+                <w:color w:val="auto"/>
+                <w:kern w:val="2"/>
+                <w:szCs w:val="24"/>
+                <w14:ligatures w14:val="standardContextual"/>
+              </w:rPr>
+              <w:tab/>
+            </w:r>
+            <w:r>
+              <w:rPr>
+                <w:rStyle w:val="Hypertextovodkaz"/>
+                <w:rFonts w:eastAsiaTheme="majorEastAsia"/>
+                <w:noProof/>
+              </w:rPr>
+              <w:t>Poděkování</w:t>
+            </w:r>
+            <w:r>
+              <w:rPr>
+                <w:noProof/>
+                <w:webHidden/>
+              </w:rPr>
+              <w:tab/>
+            </w:r>
+            <w:r>
+              <w:rPr>
+                <w:noProof/>
+                <w:webHidden/>
+              </w:rPr>
+              <w:fldChar w:fldCharType="begin"/>
+            </w:r>
+            <w:r>
+              <w:rPr>
+                <w:noProof/>
+                <w:webHidden/>
+              </w:rPr>
+              <w:instrText xml:space="preserve"> PAGEREF _Toc186198654 \h </w:instrText>
+            </w:r>
+            <w:r>
+              <w:rPr>
+                <w:noProof/>
+                <w:webHidden/>
+              </w:rPr>
+            </w:r>
+            <w:r>
+              <w:rPr>
+                <w:noProof/>
+                <w:webHidden/>
+              </w:rPr>
+              <w:fldChar w:fldCharType="separate"/>
+            </w:r>
+            <w:r>
+              <w:rPr>
+                <w:noProof/>
+                <w:webHidden/>
+              </w:rPr>
+              <w:t>1</w:t>
+            </w:r>
+            <w:r>
+              <w:rPr>
+                <w:noProof/>
+                <w:webHidden/>
+              </w:rPr>
+              <w:fldChar w:fldCharType="end"/>
+            </w:r>
+          </w:hyperlink>
+        </w:p>
+        <w:p>
+          <w:pPr>
+            <w:pStyle w:val="Obsah3"/>
+            <w:tabs>
+              <w:tab w:val="left" w:pos="960"/>
+              <w:tab w:val="right" w:leader="dot" w:pos="8210"/>
+            </w:tabs>
+            <w:rPr>
+              <w:rFonts w:asciiTheme="minorHAnsi" w:eastAsiaTheme="minorEastAsia" w:hAnsiTheme="minorHAnsi" w:cstheme="minorBidi"/>
+              <w:noProof/>
+              <w:color w:val="auto"/>
+              <w:kern w:val="2"/>
+              <w:szCs w:val="24"/>
+              <w14:ligatures w14:val="standardContextual"/>
+            </w:rPr>
+          </w:pPr>
+          <w:hyperlink w:anchor="_Toc186198655" w:history="1">
+            <w:r>
+              <w:rPr>
+                <w:rStyle w:val="Hypertextovodkaz"/>
+                <w:rFonts w:eastAsiaTheme="majorEastAsia"/>
+                <w:noProof/>
+              </w:rPr>
+              <w:t>1.4.1</w:t>
+            </w:r>
+            <w:r>
+              <w:rPr>
+                <w:rFonts w:asciiTheme="minorHAnsi" w:eastAsiaTheme="minorEastAsia" w:hAnsiTheme="minorHAnsi" w:cstheme="minorBidi"/>
+                <w:noProof/>
+                <w:color w:val="auto"/>
+                <w:kern w:val="2"/>
+                <w:szCs w:val="24"/>
+                <w14:ligatures w14:val="standardContextual"/>
+              </w:rPr>
+              <w:tab/>
+            </w:r>
+            <w:r>
+              <w:rPr>
+                <w:rStyle w:val="Hypertextovodkaz"/>
+                <w:rFonts w:eastAsiaTheme="majorEastAsia"/>
+                <w:noProof/>
+              </w:rPr>
+              <w:t>Prohlášení</w:t>
+            </w:r>
+            <w:r>
+              <w:rPr>
+                <w:noProof/>
+                <w:webHidden/>
+              </w:rPr>
+              <w:tab/>
+            </w:r>
+            <w:r>
+              <w:rPr>
+                <w:noProof/>
+                <w:webHidden/>
+              </w:rPr>
+              <w:fldChar w:fldCharType="begin"/>
+            </w:r>
+            <w:r>
+              <w:rPr>
+                <w:noProof/>
+                <w:webHidden/>
+              </w:rPr>
+              <w:instrText xml:space="preserve"> PAGEREF _Toc186198655 \h </w:instrText>
+            </w:r>
+            <w:r>
+              <w:rPr>
+                <w:noProof/>
+                <w:webHidden/>
+              </w:rPr>
+            </w:r>
+            <w:r>
+              <w:rPr>
+                <w:noProof/>
+                <w:webHidden/>
+              </w:rPr>
+              <w:fldChar w:fldCharType="separate"/>
+            </w:r>
+            <w:r>
+              <w:rPr>
+                <w:noProof/>
+                <w:webHidden/>
+              </w:rPr>
+              <w:t>1</w:t>
+            </w:r>
+            <w:r>
+              <w:rPr>
+                <w:noProof/>
+                <w:webHidden/>
+              </w:rPr>
+              <w:fldChar w:fldCharType="end"/>
+            </w:r>
+          </w:hyperlink>
+        </w:p>
+        <w:p>
+          <w:pPr>
+            <w:pStyle w:val="Obsah1"/>
+            <w:tabs>
+              <w:tab w:val="left" w:pos="720"/>
+              <w:tab w:val="right" w:leader="dot" w:pos="8210"/>
+            </w:tabs>
+            <w:rPr>
+              <w:rFonts w:asciiTheme="minorHAnsi" w:eastAsiaTheme="minorEastAsia" w:hAnsiTheme="minorHAnsi" w:cstheme="minorBidi"/>
+              <w:b w:val="0"/>
+              <w:bCs w:val="0"/>
+              <w:noProof/>
+              <w:color w:val="auto"/>
+              <w:kern w:val="2"/>
+              <w:szCs w:val="24"/>
+              <w14:ligatures w14:val="standardContextual"/>
+            </w:rPr>
+          </w:pPr>
+          <w:hyperlink w:anchor="_Toc186198656" w:history="1">
+            <w:r>
+              <w:rPr>
+                <w:rStyle w:val="Hypertextovodkaz"/>
+                <w:rFonts w:eastAsiaTheme="majorEastAsia"/>
+                <w:noProof/>
+              </w:rPr>
+              <w:t>2</w:t>
+            </w:r>
+            <w:r>
+              <w:rPr>
+                <w:rFonts w:asciiTheme="minorHAnsi" w:eastAsiaTheme="minorEastAsia" w:hAnsiTheme="minorHAnsi" w:cstheme="minorBidi"/>
+                <w:b w:val="0"/>
+                <w:bCs w:val="0"/>
+                <w:noProof/>
+                <w:color w:val="auto"/>
+                <w:kern w:val="2"/>
+                <w:szCs w:val="24"/>
+                <w14:ligatures w14:val="standardContextual"/>
+              </w:rPr>
+              <w:tab/>
+            </w:r>
+            <w:r>
+              <w:rPr>
+                <w:rStyle w:val="Hypertextovodkaz"/>
+                <w:rFonts w:eastAsiaTheme="majorEastAsia"/>
+                <w:noProof/>
+              </w:rPr>
+              <w:t>Textová část</w:t>
+            </w:r>
+            <w:r>
+              <w:rPr>
+                <w:noProof/>
+                <w:webHidden/>
+              </w:rPr>
+              <w:tab/>
+            </w:r>
+            <w:r>
+              <w:rPr>
+                <w:noProof/>
+                <w:webHidden/>
+              </w:rPr>
+              <w:fldChar w:fldCharType="begin"/>
+            </w:r>
+            <w:r>
+              <w:rPr>
+                <w:noProof/>
+                <w:webHidden/>
+              </w:rPr>
+              <w:instrText xml:space="preserve"> PAGEREF _Toc186198656 \h </w:instrText>
+            </w:r>
+            <w:r>
+              <w:rPr>
+                <w:noProof/>
+                <w:webHidden/>
+              </w:rPr>
+            </w:r>
+            <w:r>
+              <w:rPr>
+                <w:noProof/>
+                <w:webHidden/>
+              </w:rPr>
+              <w:fldChar w:fldCharType="separate"/>
+            </w:r>
+            <w:r>
+              <w:rPr>
+                <w:noProof/>
+                <w:webHidden/>
+              </w:rPr>
+              <w:t>1</w:t>
             </w:r>
             <w:r>
               <w:rPr>
@@ -1782,14 +2068,14 @@
               <w14:ligatures w14:val="standardContextual"/>
             </w:rPr>
           </w:pPr>
-          <w:hyperlink w:anchor="_Toc185160634" w:history="1">
+          <w:hyperlink w:anchor="_Toc186198657" w:history="1">
             <w:r>
               <w:rPr>
                 <w:rStyle w:val="Hypertextovodkaz"/>
                 <w:rFonts w:eastAsiaTheme="majorEastAsia"/>
                 <w:noProof/>
               </w:rPr>
-              <w:t>1.5</w:t>
+              <w:t>2.1</w:t>
             </w:r>
             <w:r>
               <w:rPr>
@@ -1810,7 +2096,7 @@
                 <w:rFonts w:eastAsiaTheme="majorEastAsia"/>
                 <w:noProof/>
               </w:rPr>
-              <w:t>Poděkování a prohlášení</w:t>
+              <w:t>Styly</w:t>
             </w:r>
             <w:r>
               <w:rPr>
@@ -1831,7 +2117,7 @@
                 <w:noProof/>
                 <w:webHidden/>
               </w:rPr>
-              <w:instrText xml:space="preserve"> PAGEREF _Toc185160634 \h </w:instrText>
+              <w:instrText xml:space="preserve"> PAGEREF _Toc186198657 \h </w:instrText>
             </w:r>
             <w:r>
               <w:rPr>
@@ -1851,7 +2137,7 @@
                 <w:noProof/>
                 <w:webHidden/>
               </w:rPr>
-              <w:t>8</w:t>
+              <w:t>1</w:t>
             </w:r>
             <w:r>
               <w:rPr>
@@ -1878,14 +2164,14 @@
               <w14:ligatures w14:val="standardContextual"/>
             </w:rPr>
           </w:pPr>
-          <w:hyperlink w:anchor="_Toc185160635" w:history="1">
+          <w:hyperlink w:anchor="_Toc186198658" w:history="1">
             <w:r>
               <w:rPr>
                 <w:rStyle w:val="Hypertextovodkaz"/>
                 <w:rFonts w:eastAsiaTheme="majorEastAsia"/>
                 <w:noProof/>
               </w:rPr>
-              <w:t>1.5.1</w:t>
+              <w:t>2.1.1</w:t>
             </w:r>
             <w:r>
               <w:rPr>
@@ -1904,7 +2190,7 @@
                 <w:rFonts w:eastAsiaTheme="majorEastAsia"/>
                 <w:noProof/>
               </w:rPr>
-              <w:t>Poděkování</w:t>
+              <w:t>Řádkování</w:t>
             </w:r>
             <w:r>
               <w:rPr>
@@ -1925,7 +2211,7 @@
                 <w:noProof/>
                 <w:webHidden/>
               </w:rPr>
-              <w:instrText xml:space="preserve"> PAGEREF _Toc185160635 \h </w:instrText>
+              <w:instrText xml:space="preserve"> PAGEREF _Toc186198658 \h </w:instrText>
             </w:r>
             <w:r>
               <w:rPr>
@@ -1945,7 +2231,7 @@
                 <w:noProof/>
                 <w:webHidden/>
               </w:rPr>
-              <w:t>8</w:t>
+              <w:t>1</w:t>
             </w:r>
             <w:r>
               <w:rPr>
@@ -1972,14 +2258,14 @@
               <w14:ligatures w14:val="standardContextual"/>
             </w:rPr>
           </w:pPr>
-          <w:hyperlink w:anchor="_Toc185160636" w:history="1">
+          <w:hyperlink w:anchor="_Toc186198659" w:history="1">
             <w:r>
               <w:rPr>
                 <w:rStyle w:val="Hypertextovodkaz"/>
                 <w:rFonts w:eastAsiaTheme="majorEastAsia"/>
                 <w:noProof/>
               </w:rPr>
-              <w:t>1.5.1</w:t>
+              <w:t>2.1.2</w:t>
             </w:r>
             <w:r>
               <w:rPr>
@@ -1998,7 +2284,7 @@
                 <w:rFonts w:eastAsiaTheme="majorEastAsia"/>
                 <w:noProof/>
               </w:rPr>
-              <w:t>Prohlášení</w:t>
+              <w:t>Zvýrazňování textu</w:t>
             </w:r>
             <w:r>
               <w:rPr>
@@ -2019,7 +2305,7 @@
                 <w:noProof/>
                 <w:webHidden/>
               </w:rPr>
-              <w:instrText xml:space="preserve"> PAGEREF _Toc185160636 \h </w:instrText>
+              <w:instrText xml:space="preserve"> PAGEREF _Toc186198659 \h </w:instrText>
             </w:r>
             <w:r>
               <w:rPr>
@@ -2039,7 +2325,7 @@
                 <w:noProof/>
                 <w:webHidden/>
               </w:rPr>
-              <w:t>8</w:t>
+              <w:t>1</w:t>
             </w:r>
             <w:r>
               <w:rPr>
@@ -2052,15 +2338,13 @@
         </w:p>
         <w:p>
           <w:pPr>
-            <w:pStyle w:val="Obsah1"/>
+            <w:pStyle w:val="Obsah3"/>
             <w:tabs>
-              <w:tab w:val="left" w:pos="720"/>
+              <w:tab w:val="left" w:pos="960"/>
               <w:tab w:val="right" w:leader="dot" w:pos="8210"/>
             </w:tabs>
             <w:rPr>
               <w:rFonts w:asciiTheme="minorHAnsi" w:eastAsiaTheme="minorEastAsia" w:hAnsiTheme="minorHAnsi" w:cstheme="minorBidi"/>
-              <w:b w:val="0"/>
-              <w:bCs w:val="0"/>
               <w:noProof/>
               <w:color w:val="auto"/>
               <w:kern w:val="2"/>
@@ -2068,20 +2352,18 @@
               <w14:ligatures w14:val="standardContextual"/>
             </w:rPr>
           </w:pPr>
-          <w:hyperlink w:anchor="_Toc185160637" w:history="1">
+          <w:hyperlink w:anchor="_Toc186198660" w:history="1">
             <w:r>
               <w:rPr>
                 <w:rStyle w:val="Hypertextovodkaz"/>
                 <w:rFonts w:eastAsiaTheme="majorEastAsia"/>
                 <w:noProof/>
               </w:rPr>
-              <w:t>2</w:t>
+              <w:t>2.1.3</w:t>
             </w:r>
             <w:r>
               <w:rPr>
                 <w:rFonts w:asciiTheme="minorHAnsi" w:eastAsiaTheme="minorEastAsia" w:hAnsiTheme="minorHAnsi" w:cstheme="minorBidi"/>
-                <w:b w:val="0"/>
-                <w:bCs w:val="0"/>
                 <w:noProof/>
                 <w:color w:val="auto"/>
                 <w:kern w:val="2"/>
@@ -2096,7 +2378,7 @@
                 <w:rFonts w:eastAsiaTheme="majorEastAsia"/>
                 <w:noProof/>
               </w:rPr>
-              <w:t>Textová část</w:t>
+              <w:t>Členění textu</w:t>
             </w:r>
             <w:r>
               <w:rPr>
@@ -2117,7 +2399,7 @@
                 <w:noProof/>
                 <w:webHidden/>
               </w:rPr>
-              <w:instrText xml:space="preserve"> PAGEREF _Toc185160637 \h </w:instrText>
+              <w:instrText xml:space="preserve"> PAGEREF _Toc186198660 \h </w:instrText>
             </w:r>
             <w:r>
               <w:rPr>
@@ -2137,7 +2419,101 @@
                 <w:noProof/>
                 <w:webHidden/>
               </w:rPr>
-              <w:t>9</w:t>
+              <w:t>1</w:t>
+            </w:r>
+            <w:r>
+              <w:rPr>
+                <w:noProof/>
+                <w:webHidden/>
+              </w:rPr>
+              <w:fldChar w:fldCharType="end"/>
+            </w:r>
+          </w:hyperlink>
+        </w:p>
+        <w:p>
+          <w:pPr>
+            <w:pStyle w:val="Obsah3"/>
+            <w:tabs>
+              <w:tab w:val="left" w:pos="960"/>
+              <w:tab w:val="right" w:leader="dot" w:pos="8210"/>
+            </w:tabs>
+            <w:rPr>
+              <w:rFonts w:asciiTheme="minorHAnsi" w:eastAsiaTheme="minorEastAsia" w:hAnsiTheme="minorHAnsi" w:cstheme="minorBidi"/>
+              <w:noProof/>
+              <w:color w:val="auto"/>
+              <w:kern w:val="2"/>
+              <w:szCs w:val="24"/>
+              <w14:ligatures w14:val="standardContextual"/>
+            </w:rPr>
+          </w:pPr>
+          <w:hyperlink w:anchor="_Toc186198661" w:history="1">
+            <w:r>
+              <w:rPr>
+                <w:rStyle w:val="Hypertextovodkaz"/>
+                <w:rFonts w:eastAsiaTheme="majorEastAsia"/>
+                <w:noProof/>
+              </w:rPr>
+              <w:t>2.1.4</w:t>
+            </w:r>
+            <w:r>
+              <w:rPr>
+                <w:rFonts w:asciiTheme="minorHAnsi" w:eastAsiaTheme="minorEastAsia" w:hAnsiTheme="minorHAnsi" w:cstheme="minorBidi"/>
+                <w:noProof/>
+                <w:color w:val="auto"/>
+                <w:kern w:val="2"/>
+                <w:szCs w:val="24"/>
+                <w14:ligatures w14:val="standardContextual"/>
+              </w:rPr>
+              <w:tab/>
+            </w:r>
+            <w:r>
+              <w:rPr>
+                <w:rStyle w:val="Hypertextovodkaz"/>
+                <w:rFonts w:eastAsiaTheme="majorEastAsia"/>
+                <w:noProof/>
+              </w:rPr>
+              <w:t>Číslování stran</w:t>
+            </w:r>
+            <w:r>
+              <w:rPr>
+                <w:noProof/>
+                <w:webHidden/>
+              </w:rPr>
+              <w:tab/>
+            </w:r>
+            <w:r>
+              <w:rPr>
+                <w:noProof/>
+                <w:webHidden/>
+              </w:rPr>
+              <w:fldChar w:fldCharType="begin"/>
+            </w:r>
+            <w:r>
+              <w:rPr>
+                <w:noProof/>
+                <w:webHidden/>
+              </w:rPr>
+              <w:instrText xml:space="preserve"> PAGEREF _Toc186198661 \h </w:instrText>
+            </w:r>
+            <w:r>
+              <w:rPr>
+                <w:noProof/>
+                <w:webHidden/>
+              </w:rPr>
+            </w:r>
+            <w:r>
+              <w:rPr>
+                <w:noProof/>
+                <w:webHidden/>
+              </w:rPr>
+              <w:fldChar w:fldCharType="separate"/>
+            </w:r>
+            <w:r>
+              <w:rPr>
+                <w:noProof/>
+                <w:webHidden/>
+              </w:rPr>
+              <w:t>1</w:t>
             </w:r>
             <w:r>
               <w:rPr>
@@ -2166,14 +2542,14 @@
               <w14:ligatures w14:val="standardContextual"/>
             </w:rPr>
           </w:pPr>
-          <w:hyperlink w:anchor="_Toc185160638" w:history="1">
+          <w:hyperlink w:anchor="_Toc186198662" w:history="1">
             <w:r>
               <w:rPr>
                 <w:rStyle w:val="Hypertextovodkaz"/>
                 <w:rFonts w:eastAsiaTheme="majorEastAsia"/>
                 <w:noProof/>
               </w:rPr>
-              <w:t>2.1</w:t>
+              <w:t>2.2</w:t>
             </w:r>
             <w:r>
               <w:rPr>
@@ -2194,7 +2570,7 @@
                 <w:rFonts w:eastAsiaTheme="majorEastAsia"/>
                 <w:noProof/>
               </w:rPr>
-              <w:t>Styly</w:t>
+              <w:t>Vytvoření obsahu</w:t>
             </w:r>
             <w:r>
               <w:rPr>
@@ -2215,7 +2591,7 @@
                 <w:noProof/>
                 <w:webHidden/>
               </w:rPr>
-              <w:instrText xml:space="preserve"> PAGEREF _Toc185160638 \h </w:instrText>
+              <w:instrText xml:space="preserve"> PAGEREF _Toc186198662 \h </w:instrText>
             </w:r>
             <w:r>
               <w:rPr>
@@ -2235,383 +2611,7 @@
                 <w:noProof/>
                 <w:webHidden/>
               </w:rPr>
-              <w:t>9</w:t>
-            </w:r>
-            <w:r>
-              <w:rPr>
-                <w:noProof/>
-                <w:webHidden/>
-              </w:rPr>
-              <w:fldChar w:fldCharType="end"/>
-            </w:r>
-          </w:hyperlink>
-        </w:p>
-        <w:p>
-          <w:pPr>
-            <w:pStyle w:val="Obsah3"/>
-            <w:tabs>
-              <w:tab w:val="left" w:pos="960"/>
-              <w:tab w:val="right" w:leader="dot" w:pos="8210"/>
-            </w:tabs>
-            <w:rPr>
-              <w:rFonts w:asciiTheme="minorHAnsi" w:eastAsiaTheme="minorEastAsia" w:hAnsiTheme="minorHAnsi" w:cstheme="minorBidi"/>
-              <w:noProof/>
-              <w:color w:val="auto"/>
-              <w:kern w:val="2"/>
-              <w:szCs w:val="24"/>
-              <w14:ligatures w14:val="standardContextual"/>
-            </w:rPr>
-          </w:pPr>
-          <w:hyperlink w:anchor="_Toc185160639" w:history="1">
-            <w:r>
-              <w:rPr>
-                <w:rStyle w:val="Hypertextovodkaz"/>
-                <w:rFonts w:eastAsiaTheme="majorEastAsia"/>
-                <w:noProof/>
-              </w:rPr>
-              <w:t>2.1.1</w:t>
-            </w:r>
-            <w:r>
-              <w:rPr>
-                <w:rFonts w:asciiTheme="minorHAnsi" w:eastAsiaTheme="minorEastAsia" w:hAnsiTheme="minorHAnsi" w:cstheme="minorBidi"/>
-                <w:noProof/>
-                <w:color w:val="auto"/>
-                <w:kern w:val="2"/>
-                <w:szCs w:val="24"/>
-                <w14:ligatures w14:val="standardContextual"/>
-              </w:rPr>
-              <w:tab/>
-            </w:r>
-            <w:r>
-              <w:rPr>
-                <w:rStyle w:val="Hypertextovodkaz"/>
-                <w:rFonts w:eastAsiaTheme="majorEastAsia"/>
-                <w:noProof/>
-              </w:rPr>
-              <w:t>Řádkování</w:t>
-            </w:r>
-            <w:r>
-              <w:rPr>
-                <w:noProof/>
-                <w:webHidden/>
-              </w:rPr>
-              <w:tab/>
-            </w:r>
-            <w:r>
-              <w:rPr>
-                <w:noProof/>
-                <w:webHidden/>
-              </w:rPr>
-              <w:fldChar w:fldCharType="begin"/>
-            </w:r>
-            <w:r>
-              <w:rPr>
-                <w:noProof/>
-                <w:webHidden/>
-              </w:rPr>
-              <w:instrText xml:space="preserve"> PAGEREF _Toc185160639 \h </w:instrText>
-            </w:r>
-            <w:r>
-              <w:rPr>
-                <w:noProof/>
-                <w:webHidden/>
-              </w:rPr>
-            </w:r>
-            <w:r>
-              <w:rPr>
-                <w:noProof/>
-                <w:webHidden/>
-              </w:rPr>
-              <w:fldChar w:fldCharType="separate"/>
-            </w:r>
-            <w:r>
-              <w:rPr>
-                <w:noProof/>
-                <w:webHidden/>
-              </w:rPr>
-              <w:t>9</w:t>
-            </w:r>
-            <w:r>
-              <w:rPr>
-                <w:noProof/>
-                <w:webHidden/>
-              </w:rPr>
-              <w:fldChar w:fldCharType="end"/>
-            </w:r>
-          </w:hyperlink>
-        </w:p>
-        <w:p>
-          <w:pPr>
-            <w:pStyle w:val="Obsah3"/>
-            <w:tabs>
-              <w:tab w:val="left" w:pos="960"/>
-              <w:tab w:val="right" w:leader="dot" w:pos="8210"/>
-            </w:tabs>
-            <w:rPr>
-              <w:rFonts w:asciiTheme="minorHAnsi" w:eastAsiaTheme="minorEastAsia" w:hAnsiTheme="minorHAnsi" w:cstheme="minorBidi"/>
-              <w:noProof/>
-              <w:color w:val="auto"/>
-              <w:kern w:val="2"/>
-              <w:szCs w:val="24"/>
-              <w14:ligatures w14:val="standardContextual"/>
-            </w:rPr>
-          </w:pPr>
-          <w:hyperlink w:anchor="_Toc185160640" w:history="1">
-            <w:r>
-              <w:rPr>
-                <w:rStyle w:val="Hypertextovodkaz"/>
-                <w:rFonts w:eastAsiaTheme="majorEastAsia"/>
-                <w:noProof/>
-              </w:rPr>
-              <w:t>2.1.2</w:t>
-            </w:r>
-            <w:r>
-              <w:rPr>
-                <w:rFonts w:asciiTheme="minorHAnsi" w:eastAsiaTheme="minorEastAsia" w:hAnsiTheme="minorHAnsi" w:cstheme="minorBidi"/>
-                <w:noProof/>
-                <w:color w:val="auto"/>
-                <w:kern w:val="2"/>
-                <w:szCs w:val="24"/>
-                <w14:ligatures w14:val="standardContextual"/>
-              </w:rPr>
-              <w:tab/>
-            </w:r>
-            <w:r>
-              <w:rPr>
-                <w:rStyle w:val="Hypertextovodkaz"/>
-                <w:rFonts w:eastAsiaTheme="majorEastAsia"/>
-                <w:noProof/>
-              </w:rPr>
-              <w:t>Zvýrazňování textu</w:t>
-            </w:r>
-            <w:r>
-              <w:rPr>
-                <w:noProof/>
-                <w:webHidden/>
-              </w:rPr>
-              <w:tab/>
-            </w:r>
-            <w:r>
-              <w:rPr>
-                <w:noProof/>
-                <w:webHidden/>
-              </w:rPr>
-              <w:fldChar w:fldCharType="begin"/>
-            </w:r>
-            <w:r>
-              <w:rPr>
-                <w:noProof/>
-                <w:webHidden/>
-              </w:rPr>
-              <w:instrText xml:space="preserve"> PAGEREF _Toc185160640 \h </w:instrText>
-            </w:r>
-            <w:r>
-              <w:rPr>
-                <w:noProof/>
-                <w:webHidden/>
-              </w:rPr>
-            </w:r>
-            <w:r>
-              <w:rPr>
-                <w:noProof/>
-                <w:webHidden/>
-              </w:rPr>
-              <w:fldChar w:fldCharType="separate"/>
-            </w:r>
-            <w:r>
-              <w:rPr>
-                <w:noProof/>
-                <w:webHidden/>
-              </w:rPr>
-              <w:t>9</w:t>
-            </w:r>
-            <w:r>
-              <w:rPr>
-                <w:noProof/>
-                <w:webHidden/>
-              </w:rPr>
-              <w:fldChar w:fldCharType="end"/>
-            </w:r>
-          </w:hyperlink>
-        </w:p>
-        <w:p>
-          <w:pPr>
-            <w:pStyle w:val="Obsah3"/>
-            <w:tabs>
-              <w:tab w:val="left" w:pos="960"/>
-              <w:tab w:val="right" w:leader="dot" w:pos="8210"/>
-            </w:tabs>
-            <w:rPr>
-              <w:rFonts w:asciiTheme="minorHAnsi" w:eastAsiaTheme="minorEastAsia" w:hAnsiTheme="minorHAnsi" w:cstheme="minorBidi"/>
-              <w:noProof/>
-              <w:color w:val="auto"/>
-              <w:kern w:val="2"/>
-              <w:szCs w:val="24"/>
-              <w14:ligatures w14:val="standardContextual"/>
-            </w:rPr>
-          </w:pPr>
-          <w:hyperlink w:anchor="_Toc185160641" w:history="1">
-            <w:r>
-              <w:rPr>
-                <w:rStyle w:val="Hypertextovodkaz"/>
-                <w:rFonts w:eastAsiaTheme="majorEastAsia"/>
-                <w:noProof/>
-              </w:rPr>
-              <w:t>2.1.3</w:t>
-            </w:r>
-            <w:r>
-              <w:rPr>
-                <w:rFonts w:asciiTheme="minorHAnsi" w:eastAsiaTheme="minorEastAsia" w:hAnsiTheme="minorHAnsi" w:cstheme="minorBidi"/>
-                <w:noProof/>
-                <w:color w:val="auto"/>
-                <w:kern w:val="2"/>
-                <w:szCs w:val="24"/>
-                <w14:ligatures w14:val="standardContextual"/>
-              </w:rPr>
-              <w:tab/>
-            </w:r>
-            <w:r>
-              <w:rPr>
-                <w:rStyle w:val="Hypertextovodkaz"/>
-                <w:rFonts w:eastAsiaTheme="majorEastAsia"/>
-                <w:noProof/>
-              </w:rPr>
-              <w:t>Členění textu</w:t>
-            </w:r>
-            <w:r>
-              <w:rPr>
-                <w:noProof/>
-                <w:webHidden/>
-              </w:rPr>
-              <w:tab/>
-            </w:r>
-            <w:r>
-              <w:rPr>
-                <w:noProof/>
-                <w:webHidden/>
-              </w:rPr>
-              <w:fldChar w:fldCharType="begin"/>
-            </w:r>
-            <w:r>
-              <w:rPr>
-                <w:noProof/>
-                <w:webHidden/>
-              </w:rPr>
-              <w:instrText xml:space="preserve"> PAGEREF _Toc185160641 \h </w:instrText>
-            </w:r>
-            <w:r>
-              <w:rPr>
-                <w:noProof/>
-                <w:webHidden/>
-              </w:rPr>
-            </w:r>
-            <w:r>
-              <w:rPr>
-                <w:noProof/>
-                <w:webHidden/>
-              </w:rPr>
-              <w:fldChar w:fldCharType="separate"/>
-            </w:r>
-            <w:r>
-              <w:rPr>
-                <w:noProof/>
-                <w:webHidden/>
-              </w:rPr>
-              <w:t>9</w:t>
-            </w:r>
-            <w:r>
-              <w:rPr>
-                <w:noProof/>
-                <w:webHidden/>
-              </w:rPr>
-              <w:fldChar w:fldCharType="end"/>
-            </w:r>
-          </w:hyperlink>
-        </w:p>
-        <w:p>
-          <w:pPr>
-            <w:pStyle w:val="Obsah3"/>
-            <w:tabs>
-              <w:tab w:val="left" w:pos="960"/>
-              <w:tab w:val="right" w:leader="dot" w:pos="8210"/>
-            </w:tabs>
-            <w:rPr>
-              <w:rFonts w:asciiTheme="minorHAnsi" w:eastAsiaTheme="minorEastAsia" w:hAnsiTheme="minorHAnsi" w:cstheme="minorBidi"/>
-              <w:noProof/>
-              <w:color w:val="auto"/>
-              <w:kern w:val="2"/>
-              <w:szCs w:val="24"/>
-              <w14:ligatures w14:val="standardContextual"/>
-            </w:rPr>
-          </w:pPr>
-          <w:hyperlink w:anchor="_Toc185160642" w:history="1">
-            <w:r>
-              <w:rPr>
-                <w:rStyle w:val="Hypertextovodkaz"/>
-                <w:rFonts w:eastAsiaTheme="majorEastAsia"/>
-                <w:noProof/>
-              </w:rPr>
-              <w:t>2.1.4</w:t>
-            </w:r>
-            <w:r>
-              <w:rPr>
-                <w:rFonts w:asciiTheme="minorHAnsi" w:eastAsiaTheme="minorEastAsia" w:hAnsiTheme="minorHAnsi" w:cstheme="minorBidi"/>
-                <w:noProof/>
-                <w:color w:val="auto"/>
-                <w:kern w:val="2"/>
-                <w:szCs w:val="24"/>
-                <w14:ligatures w14:val="standardContextual"/>
-              </w:rPr>
-              <w:tab/>
-            </w:r>
-            <w:r>
-              <w:rPr>
-                <w:rStyle w:val="Hypertextovodkaz"/>
-                <w:rFonts w:eastAsiaTheme="majorEastAsia"/>
-                <w:noProof/>
-              </w:rPr>
-              <w:t>Číslování stran</w:t>
-            </w:r>
-            <w:r>
-              <w:rPr>
-                <w:noProof/>
-                <w:webHidden/>
-              </w:rPr>
-              <w:tab/>
-            </w:r>
-            <w:r>
-              <w:rPr>
-                <w:noProof/>
-                <w:webHidden/>
-              </w:rPr>
-              <w:fldChar w:fldCharType="begin"/>
-            </w:r>
-            <w:r>
-              <w:rPr>
-                <w:noProof/>
-                <w:webHidden/>
-              </w:rPr>
-              <w:instrText xml:space="preserve"> PAGEREF _Toc185160642 \h </w:instrText>
-            </w:r>
-            <w:r>
-              <w:rPr>
-                <w:noProof/>
-                <w:webHidden/>
-              </w:rPr>
-            </w:r>
-            <w:r>
-              <w:rPr>
-                <w:noProof/>
-                <w:webHidden/>
-              </w:rPr>
-              <w:fldChar w:fldCharType="separate"/>
-            </w:r>
-            <w:r>
-              <w:rPr>
-                <w:noProof/>
-                <w:webHidden/>
-              </w:rPr>
-              <w:t>9</w:t>
+              <w:t>1</w:t>
             </w:r>
             <w:r>
               <w:rPr>
@@ -2640,14 +2640,14 @@
               <w14:ligatures w14:val="standardContextual"/>
             </w:rPr>
           </w:pPr>
-          <w:hyperlink w:anchor="_Toc185160643" w:history="1">
+          <w:hyperlink w:anchor="_Toc186198663" w:history="1">
             <w:r>
               <w:rPr>
                 <w:rStyle w:val="Hypertextovodkaz"/>
                 <w:rFonts w:eastAsiaTheme="majorEastAsia"/>
                 <w:noProof/>
               </w:rPr>
-              <w:t>2.2</w:t>
+              <w:t>2.3</w:t>
             </w:r>
             <w:r>
               <w:rPr>
@@ -2668,7 +2668,7 @@
                 <w:rFonts w:eastAsiaTheme="majorEastAsia"/>
                 <w:noProof/>
               </w:rPr>
-              <w:t>Vytvoření obsahu</w:t>
+              <w:t>Psaní úvodu</w:t>
             </w:r>
             <w:r>
               <w:rPr>
@@ -2689,7 +2689,7 @@
                 <w:noProof/>
                 <w:webHidden/>
               </w:rPr>
-              <w:instrText xml:space="preserve"> PAGEREF _Toc185160643 \h </w:instrText>
+              <w:instrText xml:space="preserve"> PAGEREF _Toc186198663 \h </w:instrText>
             </w:r>
             <w:r>
               <w:rPr>
@@ -2709,7 +2709,7 @@
                 <w:noProof/>
                 <w:webHidden/>
               </w:rPr>
-              <w:t>10</w:t>
+              <w:t>1</w:t>
             </w:r>
             <w:r>
               <w:rPr>
@@ -2738,14 +2738,14 @@
               <w14:ligatures w14:val="standardContextual"/>
             </w:rPr>
           </w:pPr>
-          <w:hyperlink w:anchor="_Toc185160644" w:history="1">
+          <w:hyperlink w:anchor="_Toc186198664" w:history="1">
             <w:r>
               <w:rPr>
                 <w:rStyle w:val="Hypertextovodkaz"/>
                 <w:rFonts w:eastAsiaTheme="majorEastAsia"/>
                 <w:noProof/>
               </w:rPr>
-              <w:t>2.3</w:t>
+              <w:t>2.4</w:t>
             </w:r>
             <w:r>
               <w:rPr>
@@ -2766,7 +2766,7 @@
                 <w:rFonts w:eastAsiaTheme="majorEastAsia"/>
                 <w:noProof/>
               </w:rPr>
-              <w:t>Psaní úvodu</w:t>
+              <w:t>Struktura odstavců</w:t>
             </w:r>
             <w:r>
               <w:rPr>
@@ -2787,7 +2787,7 @@
                 <w:noProof/>
                 <w:webHidden/>
               </w:rPr>
-              <w:instrText xml:space="preserve"> PAGEREF _Toc185160644 \h </w:instrText>
+              <w:instrText xml:space="preserve"> PAGEREF _Toc186198664 \h </w:instrText>
             </w:r>
             <w:r>
               <w:rPr>
@@ -2807,7 +2807,7 @@
                 <w:noProof/>
                 <w:webHidden/>
               </w:rPr>
-              <w:t>10</w:t>
+              <w:t>1</w:t>
             </w:r>
             <w:r>
               <w:rPr>
@@ -2836,14 +2836,14 @@
               <w14:ligatures w14:val="standardContextual"/>
             </w:rPr>
           </w:pPr>
-          <w:hyperlink w:anchor="_Toc185160645" w:history="1">
+          <w:hyperlink w:anchor="_Toc186198665" w:history="1">
             <w:r>
               <w:rPr>
                 <w:rStyle w:val="Hypertextovodkaz"/>
                 <w:rFonts w:eastAsiaTheme="majorEastAsia"/>
                 <w:noProof/>
               </w:rPr>
-              <w:t>2.4</w:t>
+              <w:t>2.5</w:t>
             </w:r>
             <w:r>
               <w:rPr>
@@ -2864,7 +2864,7 @@
                 <w:rFonts w:eastAsiaTheme="majorEastAsia"/>
                 <w:noProof/>
               </w:rPr>
-              <w:t>Struktura odstavců</w:t>
+              <w:t>Obrázky, tabulky a rovnice</w:t>
             </w:r>
             <w:r>
               <w:rPr>
@@ -2885,7 +2885,7 @@
                 <w:noProof/>
                 <w:webHidden/>
               </w:rPr>
-              <w:instrText xml:space="preserve"> PAGEREF _Toc185160645 \h </w:instrText>
+              <w:instrText xml:space="preserve"> PAGEREF _Toc186198665 \h </w:instrText>
             </w:r>
             <w:r>
               <w:rPr>
@@ -2905,7 +2905,7 @@
                 <w:noProof/>
                 <w:webHidden/>
               </w:rPr>
-              <w:t>11</w:t>
+              <w:t>1</w:t>
             </w:r>
             <w:r>
               <w:rPr>
@@ -2934,14 +2934,14 @@
               <w14:ligatures w14:val="standardContextual"/>
             </w:rPr>
           </w:pPr>
-          <w:hyperlink w:anchor="_Toc185160646" w:history="1">
+          <w:hyperlink w:anchor="_Toc186198666" w:history="1">
             <w:r>
               <w:rPr>
                 <w:rStyle w:val="Hypertextovodkaz"/>
                 <w:rFonts w:eastAsiaTheme="majorEastAsia"/>
                 <w:noProof/>
               </w:rPr>
-              <w:t>2.5</w:t>
+              <w:t>2.6</w:t>
             </w:r>
             <w:r>
               <w:rPr>
@@ -2962,7 +2962,7 @@
                 <w:rFonts w:eastAsiaTheme="majorEastAsia"/>
                 <w:noProof/>
               </w:rPr>
-              <w:t>Obrázky, tabulky a rovnice</w:t>
+              <w:t>Řazení a struktura kapitol</w:t>
             </w:r>
             <w:r>
               <w:rPr>
@@ -2983,7 +2983,7 @@
                 <w:noProof/>
                 <w:webHidden/>
               </w:rPr>
-              <w:instrText xml:space="preserve"> PAGEREF _Toc185160646 \h </w:instrText>
+              <w:instrText xml:space="preserve"> PAGEREF _Toc186198666 \h </w:instrText>
             </w:r>
             <w:r>
               <w:rPr>
@@ -3003,7 +3003,7 @@
                 <w:noProof/>
                 <w:webHidden/>
               </w:rPr>
-              <w:t>11</w:t>
+              <w:t>1</w:t>
             </w:r>
             <w:r>
               <w:rPr>
@@ -3032,14 +3032,14 @@
               <w14:ligatures w14:val="standardContextual"/>
             </w:rPr>
           </w:pPr>
-          <w:hyperlink w:anchor="_Toc185160647" w:history="1">
+          <w:hyperlink w:anchor="_Toc186198667" w:history="1">
             <w:r>
               <w:rPr>
                 <w:rStyle w:val="Hypertextovodkaz"/>
                 <w:rFonts w:eastAsiaTheme="majorEastAsia"/>
                 <w:noProof/>
               </w:rPr>
-              <w:t>2.6</w:t>
+              <w:t>2.7</w:t>
             </w:r>
             <w:r>
               <w:rPr>
@@ -3060,7 +3060,7 @@
                 <w:rFonts w:eastAsiaTheme="majorEastAsia"/>
                 <w:noProof/>
               </w:rPr>
-              <w:t>Řazení a struktura kapitol</w:t>
+              <w:t>Závěr</w:t>
             </w:r>
             <w:r>
               <w:rPr>
@@ -3081,7 +3081,7 @@
                 <w:noProof/>
                 <w:webHidden/>
               </w:rPr>
-              <w:instrText xml:space="preserve"> PAGEREF _Toc185160647 \h </w:instrText>
+              <w:instrText xml:space="preserve"> PAGEREF _Toc186198667 \h </w:instrText>
             </w:r>
             <w:r>
               <w:rPr>
@@ -3101,7 +3101,7 @@
                 <w:noProof/>
                 <w:webHidden/>
               </w:rPr>
-              <w:t>13</w:t>
+              <w:t>1</w:t>
             </w:r>
             <w:r>
               <w:rPr>
@@ -3130,14 +3130,14 @@
               <w14:ligatures w14:val="standardContextual"/>
             </w:rPr>
           </w:pPr>
-          <w:hyperlink w:anchor="_Toc185160648" w:history="1">
+          <w:hyperlink w:anchor="_Toc186198668" w:history="1">
             <w:r>
               <w:rPr>
                 <w:rStyle w:val="Hypertextovodkaz"/>
                 <w:rFonts w:eastAsiaTheme="majorEastAsia"/>
                 <w:noProof/>
               </w:rPr>
-              <w:t>2.7</w:t>
+              <w:t>2.8</w:t>
             </w:r>
             <w:r>
               <w:rPr>
@@ -3158,7 +3158,7 @@
                 <w:rFonts w:eastAsiaTheme="majorEastAsia"/>
                 <w:noProof/>
               </w:rPr>
-              <w:t>Závěr</w:t>
+              <w:t>Seznam použitých zdrojů</w:t>
             </w:r>
             <w:r>
               <w:rPr>
@@ -3179,7 +3179,7 @@
                 <w:noProof/>
                 <w:webHidden/>
               </w:rPr>
-              <w:instrText xml:space="preserve"> PAGEREF _Toc185160648 \h </w:instrText>
+              <w:instrText xml:space="preserve"> PAGEREF _Toc186198668 \h </w:instrText>
             </w:r>
             <w:r>
               <w:rPr>
@@ -3199,7 +3199,7 @@
                 <w:noProof/>
                 <w:webHidden/>
               </w:rPr>
-              <w:t>13</w:t>
+              <w:t>1</w:t>
             </w:r>
             <w:r>
               <w:rPr>
@@ -3228,14 +3228,14 @@
               <w14:ligatures w14:val="standardContextual"/>
             </w:rPr>
           </w:pPr>
-          <w:hyperlink w:anchor="_Toc185160649" w:history="1">
+          <w:hyperlink w:anchor="_Toc186198669" w:history="1">
             <w:r>
               <w:rPr>
                 <w:rStyle w:val="Hypertextovodkaz"/>
                 <w:rFonts w:eastAsiaTheme="majorEastAsia"/>
                 <w:noProof/>
               </w:rPr>
-              <w:t>2.8</w:t>
+              <w:t>2.9</w:t>
             </w:r>
             <w:r>
               <w:rPr>
@@ -3256,7 +3256,7 @@
                 <w:rFonts w:eastAsiaTheme="majorEastAsia"/>
                 <w:noProof/>
               </w:rPr>
-              <w:t>Seznam použitých zdrojů</w:t>
+              <w:t>Seznam použitých symbolů a zkratek</w:t>
             </w:r>
             <w:r>
               <w:rPr>
@@ -3277,7 +3277,7 @@
                 <w:noProof/>
                 <w:webHidden/>
               </w:rPr>
-              <w:instrText xml:space="preserve"> PAGEREF _Toc185160649 \h </w:instrText>
+              <w:instrText xml:space="preserve"> PAGEREF _Toc186198669 \h </w:instrText>
             </w:r>
             <w:r>
               <w:rPr>
@@ -3297,7 +3297,7 @@
                 <w:noProof/>
                 <w:webHidden/>
               </w:rPr>
-              <w:t>13</w:t>
+              <w:t>1</w:t>
             </w:r>
             <w:r>
               <w:rPr>
@@ -3326,14 +3326,14 @@
               <w14:ligatures w14:val="standardContextual"/>
             </w:rPr>
           </w:pPr>
-          <w:hyperlink w:anchor="_Toc185160650" w:history="1">
+          <w:hyperlink w:anchor="_Toc186198670" w:history="1">
             <w:r>
               <w:rPr>
                 <w:rStyle w:val="Hypertextovodkaz"/>
                 <w:rFonts w:eastAsiaTheme="majorEastAsia"/>
                 <w:noProof/>
               </w:rPr>
-              <w:t>2.9</w:t>
+              <w:t>2.10</w:t>
             </w:r>
             <w:r>
               <w:rPr>
@@ -3354,7 +3354,7 @@
                 <w:rFonts w:eastAsiaTheme="majorEastAsia"/>
                 <w:noProof/>
               </w:rPr>
-              <w:t>Seznam použitých symbolů a zkratek</w:t>
+              <w:t>Seznamy použitých obrázků a tabulek</w:t>
             </w:r>
             <w:r>
               <w:rPr>
@@ -3375,7 +3375,7 @@
                 <w:noProof/>
                 <w:webHidden/>
               </w:rPr>
-              <w:instrText xml:space="preserve"> PAGEREF _Toc185160650 \h </w:instrText>
+              <w:instrText xml:space="preserve"> PAGEREF _Toc186198670 \h </w:instrText>
             </w:r>
             <w:r>
               <w:rPr>
@@ -3395,7 +3395,7 @@
                 <w:noProof/>
                 <w:webHidden/>
               </w:rPr>
-              <w:t>13</w:t>
+              <w:t>1</w:t>
             </w:r>
             <w:r>
               <w:rPr>
@@ -3424,14 +3424,14 @@
               <w14:ligatures w14:val="standardContextual"/>
             </w:rPr>
           </w:pPr>
-          <w:hyperlink w:anchor="_Toc185160651" w:history="1">
+          <w:hyperlink w:anchor="_Toc186198671" w:history="1">
             <w:r>
               <w:rPr>
                 <w:rStyle w:val="Hypertextovodkaz"/>
                 <w:rFonts w:eastAsiaTheme="majorEastAsia"/>
                 <w:noProof/>
               </w:rPr>
-              <w:t>2.10</w:t>
+              <w:t>2.11</w:t>
             </w:r>
             <w:r>
               <w:rPr>
@@ -3452,7 +3452,7 @@
                 <w:rFonts w:eastAsiaTheme="majorEastAsia"/>
                 <w:noProof/>
               </w:rPr>
-              <w:t>Seznamy použitých obrázků a tabulek</w:t>
+              <w:t>Seznam příloh</w:t>
             </w:r>
             <w:r>
               <w:rPr>
@@ -3473,7 +3473,7 @@
                 <w:noProof/>
                 <w:webHidden/>
               </w:rPr>
-              <w:instrText xml:space="preserve"> PAGEREF _Toc185160651 \h </w:instrText>
+              <w:instrText xml:space="preserve"> PAGEREF _Toc186198671 \h </w:instrText>
             </w:r>
             <w:r>
               <w:rPr>
@@ -3493,105 +3493,7 @@
                 <w:noProof/>
                 <w:webHidden/>
               </w:rPr>
-              <w:t>14</w:t>
-            </w:r>
-            <w:r>
-              <w:rPr>
-                <w:noProof/>
-                <w:webHidden/>
-              </w:rPr>
-              <w:fldChar w:fldCharType="end"/>
-            </w:r>
-          </w:hyperlink>
-        </w:p>
-        <w:p>
-          <w:pPr>
-            <w:pStyle w:val="Obsah2"/>
-            <w:tabs>
-              <w:tab w:val="left" w:pos="720"/>
-              <w:tab w:val="right" w:leader="dot" w:pos="8210"/>
-            </w:tabs>
-            <w:rPr>
-              <w:rFonts w:asciiTheme="minorHAnsi" w:eastAsiaTheme="minorEastAsia" w:hAnsiTheme="minorHAnsi" w:cstheme="minorBidi"/>
-              <w:b w:val="0"/>
-              <w:iCs w:val="0"/>
-              <w:noProof/>
-              <w:color w:val="auto"/>
-              <w:kern w:val="2"/>
-              <w:szCs w:val="24"/>
-              <w14:ligatures w14:val="standardContextual"/>
-            </w:rPr>
-          </w:pPr>
-          <w:hyperlink w:anchor="_Toc185160652" w:history="1">
-            <w:r>
-              <w:rPr>
-                <w:rStyle w:val="Hypertextovodkaz"/>
-                <w:rFonts w:eastAsiaTheme="majorEastAsia"/>
-                <w:noProof/>
-              </w:rPr>
-              <w:t>2.11</w:t>
-            </w:r>
-            <w:r>
-              <w:rPr>
-                <w:rFonts w:asciiTheme="minorHAnsi" w:eastAsiaTheme="minorEastAsia" w:hAnsiTheme="minorHAnsi" w:cstheme="minorBidi"/>
-                <w:b w:val="0"/>
-                <w:iCs w:val="0"/>
-                <w:noProof/>
-                <w:color w:val="auto"/>
-                <w:kern w:val="2"/>
-                <w:szCs w:val="24"/>
-                <w14:ligatures w14:val="standardContextual"/>
-              </w:rPr>
-              <w:tab/>
-            </w:r>
-            <w:r>
-              <w:rPr>
-                <w:rStyle w:val="Hypertextovodkaz"/>
-                <w:rFonts w:eastAsiaTheme="majorEastAsia"/>
-                <w:noProof/>
-              </w:rPr>
-              <w:t>Seznam příloh</w:t>
-            </w:r>
-            <w:r>
-              <w:rPr>
-                <w:noProof/>
-                <w:webHidden/>
-              </w:rPr>
-              <w:tab/>
-            </w:r>
-            <w:r>
-              <w:rPr>
-                <w:noProof/>
-                <w:webHidden/>
-              </w:rPr>
-              <w:fldChar w:fldCharType="begin"/>
-            </w:r>
-            <w:r>
-              <w:rPr>
-                <w:noProof/>
-                <w:webHidden/>
-              </w:rPr>
-              <w:instrText xml:space="preserve"> PAGEREF _Toc185160652 \h </w:instrText>
-            </w:r>
-            <w:r>
-              <w:rPr>
-                <w:noProof/>
-                <w:webHidden/>
-              </w:rPr>
-            </w:r>
-            <w:r>
-              <w:rPr>
-                <w:noProof/>
-                <w:webHidden/>
-              </w:rPr>
-              <w:fldChar w:fldCharType="separate"/>
-            </w:r>
-            <w:r>
-              <w:rPr>
-                <w:noProof/>
-                <w:webHidden/>
-              </w:rPr>
-              <w:t>14</w:t>
+              <w:t>1</w:t>
             </w:r>
             <w:r>
               <w:rPr>
@@ -3619,7 +3521,7 @@
               <w14:ligatures w14:val="standardContextual"/>
             </w:rPr>
           </w:pPr>
-          <w:hyperlink w:anchor="_Toc185160653" w:history="1">
+          <w:hyperlink w:anchor="_Toc186198672" w:history="1">
             <w:r>
               <w:rPr>
                 <w:rStyle w:val="Hypertextovodkaz"/>
@@ -3647,7 +3549,7 @@
                 <w:noProof/>
                 <w:webHidden/>
               </w:rPr>
-              <w:instrText xml:space="preserve"> PAGEREF _Toc185160653 \h </w:instrText>
+              <w:instrText xml:space="preserve"> PAGEREF _Toc186198672 \h </w:instrText>
             </w:r>
             <w:r>
               <w:rPr>
@@ -3667,7 +3569,7 @@
                 <w:noProof/>
                 <w:webHidden/>
               </w:rPr>
-              <w:t>15</w:t>
+              <w:t>1</w:t>
             </w:r>
             <w:r>
               <w:rPr>
@@ -3695,7 +3597,7 @@
               <w14:ligatures w14:val="standardContextual"/>
             </w:rPr>
           </w:pPr>
-          <w:hyperlink w:anchor="_Toc185160654" w:history="1">
+          <w:hyperlink w:anchor="_Toc186198673" w:history="1">
             <w:r>
               <w:rPr>
                 <w:rStyle w:val="Hypertextovodkaz"/>
@@ -3723,7 +3625,7 @@
                 <w:noProof/>
                 <w:webHidden/>
               </w:rPr>
-              <w:instrText xml:space="preserve"> PAGEREF _Toc185160654 \h </w:instrText>
+              <w:instrText xml:space="preserve"> PAGEREF _Toc186198673 \h </w:instrText>
             </w:r>
             <w:r>
               <w:rPr>
@@ -3743,7 +3645,7 @@
                 <w:noProof/>
                 <w:webHidden/>
               </w:rPr>
-              <w:t>16</w:t>
+              <w:t>1</w:t>
             </w:r>
             <w:r>
               <w:rPr>
@@ -3771,7 +3673,7 @@
               <w14:ligatures w14:val="standardContextual"/>
             </w:rPr>
           </w:pPr>
-          <w:hyperlink w:anchor="_Toc185160655" w:history="1">
+          <w:hyperlink w:anchor="_Toc186198674" w:history="1">
             <w:r>
               <w:rPr>
                 <w:rStyle w:val="Hypertextovodkaz"/>
@@ -3799,7 +3701,7 @@
                 <w:noProof/>
                 <w:webHidden/>
               </w:rPr>
-              <w:instrText xml:space="preserve"> PAGEREF _Toc185160655 \h </w:instrText>
+              <w:instrText xml:space="preserve"> PAGEREF _Toc186198674 \h </w:instrText>
             </w:r>
             <w:r>
               <w:rPr>
@@ -3819,7 +3721,7 @@
                 <w:noProof/>
                 <w:webHidden/>
               </w:rPr>
-              <w:t>17</w:t>
+              <w:t>1</w:t>
             </w:r>
             <w:r>
               <w:rPr>
@@ -3847,7 +3749,7 @@
               <w14:ligatures w14:val="standardContextual"/>
             </w:rPr>
           </w:pPr>
-          <w:hyperlink w:anchor="_Toc185160656" w:history="1">
+          <w:hyperlink w:anchor="_Toc186198675" w:history="1">
             <w:r>
               <w:rPr>
                 <w:rStyle w:val="Hypertextovodkaz"/>
@@ -3875,7 +3777,7 @@
                 <w:noProof/>
                 <w:webHidden/>
               </w:rPr>
-              <w:instrText xml:space="preserve"> PAGEREF _Toc185160656 \h </w:instrText>
+              <w:instrText xml:space="preserve"> PAGEREF _Toc186198675 \h </w:instrText>
             </w:r>
             <w:r>
               <w:rPr>
@@ -3895,7 +3797,7 @@
                 <w:noProof/>
                 <w:webHidden/>
               </w:rPr>
-              <w:t>18</w:t>
+              <w:t>1</w:t>
             </w:r>
             <w:r>
               <w:rPr>
@@ -3923,7 +3825,7 @@
               <w14:ligatures w14:val="standardContextual"/>
             </w:rPr>
           </w:pPr>
-          <w:hyperlink w:anchor="_Toc185160657" w:history="1">
+          <w:hyperlink w:anchor="_Toc186198676" w:history="1">
             <w:r>
               <w:rPr>
                 <w:rStyle w:val="Hypertextovodkaz"/>
@@ -3951,7 +3853,7 @@
                 <w:noProof/>
                 <w:webHidden/>
               </w:rPr>
-              <w:instrText xml:space="preserve"> PAGEREF _Toc185160657 \h </w:instrText>
+              <w:instrText xml:space="preserve"> PAGEREF _Toc186198676 \h </w:instrText>
             </w:r>
             <w:r>
               <w:rPr>
@@ -3971,7 +3873,7 @@
                 <w:noProof/>
                 <w:webHidden/>
               </w:rPr>
-              <w:t>19</w:t>
+              <w:t>1</w:t>
             </w:r>
             <w:r>
               <w:rPr>
@@ -3999,7 +3901,7 @@
               <w14:ligatures w14:val="standardContextual"/>
             </w:rPr>
           </w:pPr>
-          <w:hyperlink w:anchor="_Toc185160658" w:history="1">
+          <w:hyperlink w:anchor="_Toc186198677" w:history="1">
             <w:r>
               <w:rPr>
                 <w:rStyle w:val="Hypertextovodkaz"/>
@@ -4027,7 +3929,7 @@
                 <w:noProof/>
                 <w:webHidden/>
               </w:rPr>
-              <w:instrText xml:space="preserve"> PAGEREF _Toc185160658 \h </w:instrText>
+              <w:instrText xml:space="preserve"> PAGEREF _Toc186198677 \h </w:instrText>
             </w:r>
             <w:r>
               <w:rPr>
@@ -4047,7 +3949,7 @@
                 <w:noProof/>
                 <w:webHidden/>
               </w:rPr>
-              <w:t>20</w:t>
+              <w:t>1</w:t>
             </w:r>
             <w:r>
               <w:rPr>
@@ -4094,7 +3996,7 @@
       <w:bookmarkStart w:id="16" w:name="_Toc145263657"/>
       <w:bookmarkStart w:id="17" w:name="_Toc144753388"/>
       <w:bookmarkStart w:id="18" w:name="_Toc413407057"/>
-      <w:bookmarkStart w:id="19" w:name="_Toc185160628"/>
+      <w:bookmarkStart w:id="19" w:name="_Toc186198648"/>
       <w:r>
         <w:lastRenderedPageBreak/>
         <w:t>Ú</w:t>
@@ -4213,10 +4115,145 @@
       <w:pPr>
         <w:pStyle w:val="Nadpis1"/>
       </w:pPr>
+      <w:bookmarkStart w:id="22" w:name="_Toc186198649"/>
+      <w:r>
+        <w:lastRenderedPageBreak/>
+        <w:t>Historie a vývoj deskových her</w:t>
+      </w:r>
+    </w:p>
+    <w:p>
+      <w:pPr>
+        <w:pStyle w:val="Pokraovn"/>
+      </w:pPr>
+      <w:r>
+        <w:t xml:space="preserve">Deskové hry už několik tisíciletí slouží jak nástroj pro lidskou rasu. Dokážou skvěle zabavit při výpadku elektřiny nebo děsivé bouřce. Někdo je používá jako prostředek, který pomůže sdílet zábavu s kamarády, partnery, dětmi nebo i celou rodinou. Deskové hry, jak je známe teď, v podobě Monopoly, Pexesa, </w:t>
+      </w:r>
+      <w:proofErr w:type="spellStart"/>
+      <w:r>
+        <w:t>Carcassonne</w:t>
+      </w:r>
+      <w:proofErr w:type="spellEnd"/>
+      <w:r>
+        <w:t>, jsou úplně jiné, než je znali naši předkové.</w:t>
+      </w:r>
+    </w:p>
+    <w:p>
+      <w:r>
+        <w:t xml:space="preserve">Všechny historické společnosti měli nějakou deskovou hru. Dost z nich si bylo podobné, ale našli se i výjimky, které vynikali svojí originalitou a komplexností pravidel. </w:t>
+      </w:r>
+    </w:p>
+    <w:p>
+      <w:r>
+        <w:t xml:space="preserve">Už první historické záznamy, které potvrzují oblíbenost deskových her, už před Kristem. </w:t>
+      </w:r>
+      <w:r>
+        <w:t xml:space="preserve">V hrobce vládců první dynastie v Egyptě se objevili kousky populární egyptské hry </w:t>
+      </w:r>
+      <w:proofErr w:type="spellStart"/>
+      <w:r>
+        <w:t>Senet</w:t>
+      </w:r>
+      <w:proofErr w:type="spellEnd"/>
+      <w:r>
+        <w:t xml:space="preserve">. Tyhle hrobky jsou přes tři tisíce let staré a naznačují důležitost a vztah lidí k deskovým hrám do takové míry, že si hry vládci brali do posmrtného života. Hry taky často byly spojovány s náboženstvím a představovaly možnost, jak se spojit s bohem. Při hraní </w:t>
+      </w:r>
+      <w:proofErr w:type="spellStart"/>
+      <w:r>
+        <w:t>Senetu</w:t>
+      </w:r>
+      <w:proofErr w:type="spellEnd"/>
+      <w:r>
+        <w:t>, Egypťané věřili, že komunikují s božstvem a mohou od něj dostat laskavost.</w:t>
+      </w:r>
+    </w:p>
+    <w:p>
+      <w:r>
+        <w:t>V starodávné Číně, hra Go nabyla populárnosti už v roce 548 před Kristem.</w:t>
+      </w:r>
+      <w:r>
+        <w:t xml:space="preserve"> Hra je populární do dnešního dne a přes dvacet milionů hráčů, převážně s východní Asie, ji hraje dodnes.</w:t>
+      </w:r>
+    </w:p>
+    <w:p>
+      <w:r>
+        <w:t>Šachy, nejpopulárnější a nejkóničtější desková hra, která byla vyvinutá v Indii v šestém století, patří dennodenní záležitosti a zábavě ohromné spoustě lid</w:t>
+      </w:r>
+      <w:r>
+        <w:t>í</w:t>
+      </w:r>
+      <w:r>
+        <w:t xml:space="preserve">. </w:t>
+      </w:r>
+    </w:p>
+    <w:p>
+      <w:r>
+        <w:t>Lidé této hry hrají tak často, že se staly kompetitivní záležitostí po celém světě. Hraje se o peníze,</w:t>
+      </w:r>
+      <w:r>
+        <w:t xml:space="preserve"> tituly, medaile, a dokonce i světové mistroství. Odměna vítězi se může pohybovat i v miliónech dolarů.</w:t>
+      </w:r>
+    </w:p>
+    <w:p/>
+    <w:p>
+      <w:r>
+        <w:t>V dnešní době existuje spoustu variací a možností výběru z deskových her. Možnost výběru se mnohonásobně zvětšila kvůli možnosti hrát hry online. Troufnu si tvrdit, že v deskových hrách si dnes vybere úplně každý.</w:t>
+      </w:r>
+    </w:p>
+    <w:p>
+      <w:r>
+        <w:t>https://en.wikipedia.org/wiki/Go_(game)</w:t>
+      </w:r>
+    </w:p>
+    <w:p>
+      <w:hyperlink r:id="rId11" w:history="1">
+        <w:r>
+          <w:t>https://en.wikipedia.org/wiki/Senet</w:t>
+        </w:r>
+      </w:hyperlink>
+    </w:p>
+    <w:p>
+      <w:hyperlink r:id="rId12" w:history="1">
+        <w:r>
+          <w:rPr>
+            <w:rStyle w:val="Hypertextovodkaz"/>
+          </w:rPr>
+          <w:t>https://playworldgame.com/en-us/blogs/news/the-history-and-evolution-of-board-games?srsltid=AfmBOoqQNCJN_J6A8fTQYDsT1PXbpG5W96gbnI6GlAxp2KKJkLvb1V3s</w:t>
+        </w:r>
+      </w:hyperlink>
+    </w:p>
+    <w:p>
+      <w:pPr>
+        <w:pStyle w:val="Nadpis1"/>
+      </w:pPr>
+      <w:r>
+        <w:lastRenderedPageBreak/>
+        <w:t>Vliv deskových her na společnost a jedince</w:t>
+      </w:r>
+    </w:p>
+    <w:p>
+      <w:r>
+        <w:t xml:space="preserve">Drtivá většina deskových her se hraje ve více lidech nebo alespoň v páru. Spolupráce nebo soutěživost dokáže lidi sblížit a zpříjemnit společné strávený vztah. </w:t>
+      </w:r>
+      <w:r>
+        <w:t xml:space="preserve"> Já osobně mám z tímto spoustu zkušeností z velkého počtu strávených s kamarády na táboře, s přítelkyní, s bližší a širší rodinou. Za zmínku také určitě stojí, že některé hry </w:t>
+      </w:r>
+      <w:r>
+        <w:t>dokážou</w:t>
+      </w:r>
+      <w:r>
+        <w:t xml:space="preserve"> vztahy pohoršit. </w:t>
+      </w:r>
+    </w:p>
+    <w:p/>
+    <w:p>
+      <w:pPr>
+        <w:pStyle w:val="Nadpis1"/>
+      </w:pPr>
       <w:r>
         <w:lastRenderedPageBreak/>
         <w:t>Historie pexesa</w:t>
       </w:r>
+      <w:bookmarkEnd w:id="22"/>
     </w:p>
     <w:p>
       <w:r>
@@ -4298,9 +4335,11 @@
       <w:pPr>
         <w:pStyle w:val="Nadpis2"/>
       </w:pPr>
+      <w:bookmarkStart w:id="23" w:name="_Toc186198650"/>
       <w:r>
         <w:t>Pravidla hry pexeso</w:t>
       </w:r>
+      <w:bookmarkEnd w:id="23"/>
     </w:p>
     <w:p>
       <w:pPr>
@@ -4327,25 +4366,17 @@
         <w:t>Hrací pole tvoří sudý počet párů karet, se stejným obrázkem, základní počet karet bývá třicet dva</w:t>
       </w:r>
       <w:r>
-        <w:t xml:space="preserve">, ale </w:t>
-      </w:r>
-      <w:proofErr w:type="gramStart"/>
-      <w:r>
-        <w:t>variací  je</w:t>
-      </w:r>
-      <w:proofErr w:type="gramEnd"/>
-      <w:r>
-        <w:t xml:space="preserve"> více</w:t>
+        <w:t>, ale variací je více</w:t>
       </w:r>
       <w:r>
         <w:t xml:space="preserve">. </w:t>
       </w:r>
       <w:r>
-        <w:t xml:space="preserve"> Hráč, který je na řadě otočí dvě karty lícem nahoru </w:t>
+        <w:t xml:space="preserve"> Hráč, který je na řadě otočí dvě karty lícem nahoru podle </w:t>
       </w:r>
       <w:r>
         <w:lastRenderedPageBreak/>
-        <w:t>podle jeho volby. Pokud jsou karty stejné, karty si odebere k sobě a dostává bod.</w:t>
+        <w:t>jeho volby. Pokud jsou karty stejné, karty si odebere k sobě a dostává bod.</w:t>
       </w:r>
       <w:r>
         <w:t xml:space="preserve"> Pokud karty nejsou stejné, karty otáčí zpátky lícem dolu. Hráč s nejvíce body získává titul výherce.</w:t>
@@ -4359,12 +4390,14 @@
           <w:rFonts w:eastAsiaTheme="minorEastAsia"/>
         </w:rPr>
       </w:pPr>
+      <w:bookmarkStart w:id="24" w:name="_Toc186198651"/>
       <w:r>
         <w:rPr>
           <w:rFonts w:eastAsiaTheme="minorEastAsia"/>
         </w:rPr>
         <w:t>Téma mého pexesa</w:t>
       </w:r>
+      <w:bookmarkEnd w:id="24"/>
     </w:p>
     <w:p>
       <w:r>
@@ -4373,13 +4406,7 @@
     </w:p>
     <w:p>
       <w:r>
-        <w:t xml:space="preserve">Návyky, na které si zvykneme v dětství, nám v dospělosti </w:t>
-      </w:r>
-      <w:r>
-        <w:t>setrvávají,</w:t>
-      </w:r>
-      <w:r>
-        <w:t xml:space="preserve"> a to platí i o stravování. </w:t>
+        <w:t xml:space="preserve">Návyky, na které si zvykneme v dětství, nám v dospělosti setrvávají, a to platí i o stravování. </w:t>
       </w:r>
       <w:r>
         <w:t>V dnešní době je velice těžké se stravovat správně a vyhýbat se nezdravému jídlu.</w:t>
@@ -4402,54 +4429,49 @@
       </w:r>
     </w:p>
     <w:p>
+      <w:pPr>
+        <w:rPr>
+          <w:lang w:val="en-GB"/>
+        </w:rPr>
+      </w:pPr>
       <w:r>
         <w:t>Přesně proto, téma mé hry je ovoce. Možná někomu zlepší aspoň trochu stravovací návyky.</w:t>
       </w:r>
-    </w:p>
-    <w:p>
-      <w:r>
-        <w:t xml:space="preserve"> </w:t>
-      </w:r>
-    </w:p>
-    <w:p>
-      <w:r>
-        <w:t>https://www.sciencedirect.com/science/article/pii/S2211335516301565</w:t>
-      </w:r>
-    </w:p>
-    <w:p>
-      <w:r>
-        <w:t>Abstrakt je krátká, výstižná charakteristika obsahu dokumentu a připravuje ho zpravidla sám autor, aby mohl čtenáře ve zkratce informovat o obsahu maturitní práce.</w:t>
-      </w:r>
-      <w:r>
-        <w:t xml:space="preserve"> </w:t>
-      </w:r>
-      <w:r>
-        <w:t>Abstrakt maturitní práce tvoří jeden odstavec obsahující shrnutí hlavních bodů práce. Jako první by měl abstrakt obsahovat motivaci či důvod existence celé práce z hlediska jejího přínosu. Dále abstrakt vyjadřuje cíle, metody, výsledky a závěry obsažené v dokumentu. Neměly by v něm být obecně známé skutečnosti. Je stručný (obvykle nepřesahuje 400 slov), psaný v odborném stylu. Neměl by obsahovat matematické výrazy a odkazy na literaturu.</w:t>
+      <w:r>
+        <w:rPr>
+          <w:lang w:val="en-GB"/>
+        </w:rPr>
+        <w:t>[</w:t>
+      </w:r>
+      <w:r>
+        <w:t>2</w:t>
+      </w:r>
+      <w:r>
+        <w:rPr>
+          <w:lang w:val="en-GB"/>
+        </w:rPr>
+        <w:t>]</w:t>
       </w:r>
     </w:p>
     <w:p>
       <w:pPr>
         <w:pStyle w:val="Nadpis2"/>
       </w:pPr>
-      <w:bookmarkStart w:id="22" w:name="_Toc144753393"/>
-      <w:bookmarkStart w:id="23" w:name="_Toc144746922"/>
-      <w:bookmarkStart w:id="24" w:name="_Toc515880883"/>
-      <w:bookmarkStart w:id="25" w:name="_Toc145265088"/>
-      <w:bookmarkStart w:id="26" w:name="_Toc145265105"/>
-      <w:bookmarkStart w:id="27" w:name="_Toc145265122"/>
-      <w:bookmarkStart w:id="28" w:name="_Toc145265199"/>
-      <w:bookmarkStart w:id="29" w:name="_Toc145265388"/>
-      <w:bookmarkStart w:id="30" w:name="_Toc145265621"/>
-      <w:bookmarkStart w:id="31" w:name="_Toc145265960"/>
-      <w:bookmarkStart w:id="32" w:name="_Toc145266556"/>
-      <w:bookmarkStart w:id="33" w:name="_Toc185160633"/>
-      <w:r>
-        <w:lastRenderedPageBreak/>
+      <w:bookmarkStart w:id="25" w:name="_Toc144753393"/>
+      <w:bookmarkStart w:id="26" w:name="_Toc144746922"/>
+      <w:bookmarkStart w:id="27" w:name="_Toc515880883"/>
+      <w:bookmarkStart w:id="28" w:name="_Toc145265088"/>
+      <w:bookmarkStart w:id="29" w:name="_Toc145265105"/>
+      <w:bookmarkStart w:id="30" w:name="_Toc145265122"/>
+      <w:bookmarkStart w:id="31" w:name="_Toc145265199"/>
+      <w:bookmarkStart w:id="32" w:name="_Toc145265388"/>
+      <w:bookmarkStart w:id="33" w:name="_Toc145265621"/>
+      <w:bookmarkStart w:id="34" w:name="_Toc145265960"/>
+      <w:bookmarkStart w:id="35" w:name="_Toc145266556"/>
+      <w:bookmarkStart w:id="36" w:name="_Toc186198652"/>
+      <w:r>
         <w:t>Klíčová slova</w:t>
       </w:r>
-      <w:bookmarkEnd w:id="22"/>
-      <w:bookmarkEnd w:id="23"/>
-      <w:bookmarkEnd w:id="24"/>
       <w:bookmarkEnd w:id="25"/>
       <w:bookmarkEnd w:id="26"/>
       <w:bookmarkEnd w:id="27"/>
@@ -4459,6 +4481,9 @@
       <w:bookmarkEnd w:id="31"/>
       <w:bookmarkEnd w:id="32"/>
       <w:bookmarkEnd w:id="33"/>
+      <w:bookmarkEnd w:id="34"/>
+      <w:bookmarkEnd w:id="35"/>
+      <w:bookmarkEnd w:id="36"/>
     </w:p>
     <w:p>
       <w:pPr>
@@ -4752,55 +4777,53 @@
       <w:pPr>
         <w:pStyle w:val="Nadpis2"/>
       </w:pPr>
-      <w:bookmarkStart w:id="34" w:name="_Toc145265089"/>
-      <w:bookmarkStart w:id="35" w:name="_Toc145265106"/>
-      <w:bookmarkStart w:id="36" w:name="_Toc145265123"/>
-      <w:bookmarkStart w:id="37" w:name="_Toc145265200"/>
-      <w:bookmarkStart w:id="38" w:name="_Toc145265389"/>
-      <w:bookmarkStart w:id="39" w:name="_Toc145265622"/>
-      <w:bookmarkStart w:id="40" w:name="_Toc145265961"/>
-      <w:bookmarkStart w:id="41" w:name="_Toc145266557"/>
-      <w:bookmarkStart w:id="42" w:name="_Toc185160634"/>
+      <w:bookmarkStart w:id="37" w:name="_Toc145265089"/>
+      <w:bookmarkStart w:id="38" w:name="_Toc145265106"/>
+      <w:bookmarkStart w:id="39" w:name="_Toc145265123"/>
+      <w:bookmarkStart w:id="40" w:name="_Toc145265200"/>
+      <w:bookmarkStart w:id="41" w:name="_Toc145265389"/>
+      <w:bookmarkStart w:id="42" w:name="_Toc145265622"/>
+      <w:bookmarkStart w:id="43" w:name="_Toc145265961"/>
+      <w:bookmarkStart w:id="44" w:name="_Toc145266557"/>
+      <w:bookmarkStart w:id="45" w:name="_Toc186198653"/>
       <w:r>
         <w:t>Poděkování a prohlášení</w:t>
       </w:r>
-      <w:bookmarkEnd w:id="34"/>
-      <w:bookmarkEnd w:id="35"/>
-      <w:bookmarkEnd w:id="36"/>
       <w:bookmarkEnd w:id="37"/>
       <w:bookmarkEnd w:id="38"/>
       <w:bookmarkEnd w:id="39"/>
       <w:bookmarkEnd w:id="40"/>
       <w:bookmarkEnd w:id="41"/>
       <w:bookmarkEnd w:id="42"/>
-    </w:p>
-    <w:p>
-      <w:r>
-        <w:t>Poděkování se píše v horní části stránky a prohlášení v dolní části stejné stránky.</w:t>
-      </w:r>
-    </w:p>
-    <w:p>
-      <w:pPr>
-        <w:pStyle w:val="Nadpis3"/>
-      </w:pPr>
-      <w:bookmarkStart w:id="43" w:name="_Toc144753395"/>
-      <w:bookmarkStart w:id="44" w:name="_Toc144746924"/>
-      <w:bookmarkStart w:id="45" w:name="_Toc515880887"/>
-      <w:bookmarkStart w:id="46" w:name="_Toc145265090"/>
-      <w:bookmarkStart w:id="47" w:name="_Toc145265107"/>
-      <w:bookmarkStart w:id="48" w:name="_Toc145265124"/>
-      <w:bookmarkStart w:id="49" w:name="_Toc145265201"/>
-      <w:bookmarkStart w:id="50" w:name="_Toc145265390"/>
-      <w:bookmarkStart w:id="51" w:name="_Toc145265623"/>
-      <w:bookmarkStart w:id="52" w:name="_Toc145265962"/>
-      <w:bookmarkStart w:id="53" w:name="_Toc145266558"/>
-      <w:bookmarkStart w:id="54" w:name="_Toc185160635"/>
-      <w:r>
-        <w:t>Poděkování</w:t>
-      </w:r>
       <w:bookmarkEnd w:id="43"/>
       <w:bookmarkEnd w:id="44"/>
       <w:bookmarkEnd w:id="45"/>
+    </w:p>
+    <w:p>
+      <w:r>
+        <w:t>Poděkování se píše v horní části stránky a prohlášení v dolní části stejné stránky.</w:t>
+      </w:r>
+    </w:p>
+    <w:p>
+      <w:pPr>
+        <w:pStyle w:val="Nadpis3"/>
+      </w:pPr>
+      <w:bookmarkStart w:id="46" w:name="_Toc144753395"/>
+      <w:bookmarkStart w:id="47" w:name="_Toc144746924"/>
+      <w:bookmarkStart w:id="48" w:name="_Toc515880887"/>
+      <w:bookmarkStart w:id="49" w:name="_Toc145265090"/>
+      <w:bookmarkStart w:id="50" w:name="_Toc145265107"/>
+      <w:bookmarkStart w:id="51" w:name="_Toc145265124"/>
+      <w:bookmarkStart w:id="52" w:name="_Toc145265201"/>
+      <w:bookmarkStart w:id="53" w:name="_Toc145265390"/>
+      <w:bookmarkStart w:id="54" w:name="_Toc145265623"/>
+      <w:bookmarkStart w:id="55" w:name="_Toc145265962"/>
+      <w:bookmarkStart w:id="56" w:name="_Toc145266558"/>
+      <w:bookmarkStart w:id="57" w:name="_Toc186198654"/>
+      <w:r>
+        <w:lastRenderedPageBreak/>
+        <w:t>Poděkování</w:t>
+      </w:r>
       <w:bookmarkEnd w:id="46"/>
       <w:bookmarkEnd w:id="47"/>
       <w:bookmarkEnd w:id="48"/>
@@ -4810,6 +4833,9 @@
       <w:bookmarkEnd w:id="52"/>
       <w:bookmarkEnd w:id="53"/>
       <w:bookmarkEnd w:id="54"/>
+      <w:bookmarkEnd w:id="55"/>
+      <w:bookmarkEnd w:id="56"/>
+      <w:bookmarkEnd w:id="57"/>
     </w:p>
     <w:p>
       <w:pPr>
@@ -4844,23 +4870,20 @@
           <w:numId w:val="22"/>
         </w:numPr>
       </w:pPr>
-      <w:bookmarkStart w:id="55" w:name="_Toc144753396"/>
-      <w:bookmarkStart w:id="56" w:name="_Toc144746925"/>
-      <w:bookmarkStart w:id="57" w:name="_Toc145265091"/>
-      <w:bookmarkStart w:id="58" w:name="_Toc145265108"/>
-      <w:bookmarkStart w:id="59" w:name="_Toc145265125"/>
-      <w:bookmarkStart w:id="60" w:name="_Toc145265202"/>
-      <w:bookmarkStart w:id="61" w:name="_Toc145265391"/>
-      <w:bookmarkStart w:id="62" w:name="_Toc145265624"/>
-      <w:bookmarkStart w:id="63" w:name="_Toc145265963"/>
-      <w:bookmarkStart w:id="64" w:name="_Toc145266559"/>
-      <w:bookmarkStart w:id="65" w:name="_Toc185160636"/>
+      <w:bookmarkStart w:id="58" w:name="_Toc144753396"/>
+      <w:bookmarkStart w:id="59" w:name="_Toc144746925"/>
+      <w:bookmarkStart w:id="60" w:name="_Toc145265091"/>
+      <w:bookmarkStart w:id="61" w:name="_Toc145265108"/>
+      <w:bookmarkStart w:id="62" w:name="_Toc145265125"/>
+      <w:bookmarkStart w:id="63" w:name="_Toc145265202"/>
+      <w:bookmarkStart w:id="64" w:name="_Toc145265391"/>
+      <w:bookmarkStart w:id="65" w:name="_Toc145265624"/>
+      <w:bookmarkStart w:id="66" w:name="_Toc145265963"/>
+      <w:bookmarkStart w:id="67" w:name="_Toc145266559"/>
+      <w:bookmarkStart w:id="68" w:name="_Toc186198655"/>
       <w:r>
         <w:t>Prohlášení</w:t>
       </w:r>
-      <w:bookmarkEnd w:id="55"/>
-      <w:bookmarkEnd w:id="56"/>
-      <w:bookmarkEnd w:id="57"/>
       <w:bookmarkEnd w:id="58"/>
       <w:bookmarkEnd w:id="59"/>
       <w:bookmarkEnd w:id="60"/>
@@ -4869,6 +4892,9 @@
       <w:bookmarkEnd w:id="63"/>
       <w:bookmarkEnd w:id="64"/>
       <w:bookmarkEnd w:id="65"/>
+      <w:bookmarkEnd w:id="66"/>
+      <w:bookmarkEnd w:id="67"/>
+      <w:bookmarkEnd w:id="68"/>
     </w:p>
     <w:p>
       <w:r>
@@ -4922,18 +4948,18 @@
           <w:rFonts w:eastAsiaTheme="minorEastAsia"/>
         </w:rPr>
       </w:pPr>
-      <w:bookmarkStart w:id="66" w:name="_Toc144753398"/>
-      <w:bookmarkStart w:id="67" w:name="_Toc144746927"/>
-      <w:bookmarkStart w:id="68" w:name="_Toc515880889"/>
-      <w:bookmarkStart w:id="69" w:name="_Toc145265092"/>
-      <w:bookmarkStart w:id="70" w:name="_Toc145265109"/>
-      <w:bookmarkStart w:id="71" w:name="_Toc145265126"/>
-      <w:bookmarkStart w:id="72" w:name="_Toc145265203"/>
-      <w:bookmarkStart w:id="73" w:name="_Toc145265392"/>
-      <w:bookmarkStart w:id="74" w:name="_Toc145265625"/>
-      <w:bookmarkStart w:id="75" w:name="_Toc145265964"/>
-      <w:bookmarkStart w:id="76" w:name="_Toc145266560"/>
-      <w:bookmarkStart w:id="77" w:name="_Toc185160637"/>
+      <w:bookmarkStart w:id="69" w:name="_Toc144753398"/>
+      <w:bookmarkStart w:id="70" w:name="_Toc144746927"/>
+      <w:bookmarkStart w:id="71" w:name="_Toc515880889"/>
+      <w:bookmarkStart w:id="72" w:name="_Toc145265092"/>
+      <w:bookmarkStart w:id="73" w:name="_Toc145265109"/>
+      <w:bookmarkStart w:id="74" w:name="_Toc145265126"/>
+      <w:bookmarkStart w:id="75" w:name="_Toc145265203"/>
+      <w:bookmarkStart w:id="76" w:name="_Toc145265392"/>
+      <w:bookmarkStart w:id="77" w:name="_Toc145265625"/>
+      <w:bookmarkStart w:id="78" w:name="_Toc145265964"/>
+      <w:bookmarkStart w:id="79" w:name="_Toc145266560"/>
+      <w:bookmarkStart w:id="80" w:name="_Toc186198656"/>
       <w:r>
         <w:rPr>
           <w:rFonts w:eastAsiaTheme="minorEastAsia"/>
@@ -4941,9 +4967,6 @@
         <w:lastRenderedPageBreak/>
         <w:t>Textová část</w:t>
       </w:r>
-      <w:bookmarkEnd w:id="66"/>
-      <w:bookmarkEnd w:id="67"/>
-      <w:bookmarkEnd w:id="68"/>
       <w:bookmarkEnd w:id="69"/>
       <w:bookmarkEnd w:id="70"/>
       <w:bookmarkEnd w:id="71"/>
@@ -4953,6 +4976,9 @@
       <w:bookmarkEnd w:id="75"/>
       <w:bookmarkEnd w:id="76"/>
       <w:bookmarkEnd w:id="77"/>
+      <w:bookmarkEnd w:id="78"/>
+      <w:bookmarkEnd w:id="79"/>
+      <w:bookmarkEnd w:id="80"/>
     </w:p>
     <w:p>
       <w:r>
@@ -5009,27 +5035,27 @@
           <w:numId w:val="22"/>
         </w:numPr>
       </w:pPr>
-      <w:bookmarkStart w:id="78" w:name="_Toc145265093"/>
-      <w:bookmarkStart w:id="79" w:name="_Toc145265110"/>
-      <w:bookmarkStart w:id="80" w:name="_Toc145265127"/>
-      <w:bookmarkStart w:id="81" w:name="_Toc145265204"/>
-      <w:bookmarkStart w:id="82" w:name="_Toc145265393"/>
-      <w:bookmarkStart w:id="83" w:name="_Toc145265626"/>
-      <w:bookmarkStart w:id="84" w:name="_Toc145265965"/>
-      <w:bookmarkStart w:id="85" w:name="_Toc145266561"/>
-      <w:bookmarkStart w:id="86" w:name="_Toc185160638"/>
+      <w:bookmarkStart w:id="81" w:name="_Toc145265093"/>
+      <w:bookmarkStart w:id="82" w:name="_Toc145265110"/>
+      <w:bookmarkStart w:id="83" w:name="_Toc145265127"/>
+      <w:bookmarkStart w:id="84" w:name="_Toc145265204"/>
+      <w:bookmarkStart w:id="85" w:name="_Toc145265393"/>
+      <w:bookmarkStart w:id="86" w:name="_Toc145265626"/>
+      <w:bookmarkStart w:id="87" w:name="_Toc145265965"/>
+      <w:bookmarkStart w:id="88" w:name="_Toc145266561"/>
+      <w:bookmarkStart w:id="89" w:name="_Toc186198657"/>
       <w:r>
         <w:t>Styly</w:t>
       </w:r>
-      <w:bookmarkEnd w:id="78"/>
-      <w:bookmarkEnd w:id="79"/>
-      <w:bookmarkEnd w:id="80"/>
       <w:bookmarkEnd w:id="81"/>
       <w:bookmarkEnd w:id="82"/>
       <w:bookmarkEnd w:id="83"/>
       <w:bookmarkEnd w:id="84"/>
       <w:bookmarkEnd w:id="85"/>
       <w:bookmarkEnd w:id="86"/>
+      <w:bookmarkEnd w:id="87"/>
+      <w:bookmarkEnd w:id="88"/>
+      <w:bookmarkEnd w:id="89"/>
     </w:p>
     <w:p>
       <w:pPr>
@@ -5213,11 +5239,11 @@
       <w:pPr>
         <w:pStyle w:val="Nadpis3"/>
       </w:pPr>
-      <w:bookmarkStart w:id="87" w:name="_Toc185160639"/>
+      <w:bookmarkStart w:id="90" w:name="_Toc186198658"/>
       <w:r>
         <w:t>Řádkování</w:t>
       </w:r>
-      <w:bookmarkEnd w:id="87"/>
+      <w:bookmarkEnd w:id="90"/>
     </w:p>
     <w:p>
       <w:r>
@@ -5560,11 +5586,11 @@
       <w:pPr>
         <w:pStyle w:val="Nadpis3"/>
       </w:pPr>
-      <w:bookmarkStart w:id="88" w:name="_Toc185160640"/>
+      <w:bookmarkStart w:id="91" w:name="_Toc186198659"/>
       <w:r>
         <w:t>Zvýrazňování textu</w:t>
       </w:r>
-      <w:bookmarkEnd w:id="88"/>
+      <w:bookmarkEnd w:id="91"/>
     </w:p>
     <w:p>
       <w:r>
@@ -5617,11 +5643,11 @@
       <w:pPr>
         <w:pStyle w:val="Nadpis3"/>
       </w:pPr>
-      <w:bookmarkStart w:id="89" w:name="_Toc185160641"/>
+      <w:bookmarkStart w:id="92" w:name="_Toc186198660"/>
       <w:r>
         <w:t>Členění textu</w:t>
       </w:r>
-      <w:bookmarkEnd w:id="89"/>
+      <w:bookmarkEnd w:id="92"/>
     </w:p>
     <w:p>
       <w:r>
@@ -5659,11 +5685,11 @@
       <w:pPr>
         <w:pStyle w:val="Nadpis3"/>
       </w:pPr>
-      <w:bookmarkStart w:id="90" w:name="_Toc185160642"/>
+      <w:bookmarkStart w:id="93" w:name="_Toc186198661"/>
       <w:r>
         <w:t>Číslování stran</w:t>
       </w:r>
-      <w:bookmarkEnd w:id="90"/>
+      <w:bookmarkEnd w:id="93"/>
     </w:p>
     <w:p>
       <w:pPr>
@@ -5847,18 +5873,18 @@
       <w:pPr>
         <w:pStyle w:val="Nadpis2"/>
       </w:pPr>
-      <w:bookmarkStart w:id="91" w:name="_Toc144753399"/>
-      <w:bookmarkStart w:id="92" w:name="_Toc144746928"/>
-      <w:bookmarkStart w:id="93" w:name="_Toc515880890"/>
-      <w:bookmarkStart w:id="94" w:name="_Toc185160643"/>
+      <w:bookmarkStart w:id="94" w:name="_Toc144753399"/>
+      <w:bookmarkStart w:id="95" w:name="_Toc144746928"/>
+      <w:bookmarkStart w:id="96" w:name="_Toc515880890"/>
+      <w:bookmarkStart w:id="97" w:name="_Toc186198662"/>
       <w:r>
         <w:lastRenderedPageBreak/>
         <w:t>Vytvoření obsahu</w:t>
       </w:r>
-      <w:bookmarkEnd w:id="91"/>
-      <w:bookmarkEnd w:id="92"/>
-      <w:bookmarkEnd w:id="93"/>
       <w:bookmarkEnd w:id="94"/>
+      <w:bookmarkEnd w:id="95"/>
+      <w:bookmarkEnd w:id="96"/>
+      <w:bookmarkEnd w:id="97"/>
     </w:p>
     <w:p>
       <w:pPr>
@@ -5953,7 +5979,7 @@
                     </pic:cNvPicPr>
                   </pic:nvPicPr>
                   <pic:blipFill>
-                    <a:blip r:embed="rId11">
+                    <a:blip r:embed="rId13">
                       <a:extLst>
                         <a:ext uri="{28A0092B-C50C-407E-A947-70E740481C1C}">
                           <a14:useLocalDpi xmlns:a14="http://schemas.microsoft.com/office/drawing/2010/main" val="0"/>
@@ -5989,162 +6015,188 @@
       <w:pPr>
         <w:pStyle w:val="Titulek"/>
       </w:pPr>
-      <w:bookmarkStart w:id="95" w:name="_Toc147493613"/>
-      <w:bookmarkStart w:id="96" w:name="_Toc147493921"/>
+      <w:bookmarkStart w:id="98" w:name="_Toc147493613"/>
+      <w:bookmarkStart w:id="99" w:name="_Toc147493921"/>
       <w:r>
         <w:t xml:space="preserve">Obr. </w:t>
       </w:r>
-      <w:fldSimple w:instr=" STYLEREF 1 \s ">
-        <w:r>
-          <w:rPr>
-            <w:noProof/>
-          </w:rPr>
-          <w:t>2</w:t>
-        </w:r>
-      </w:fldSimple>
+      <w:r>
+        <w:fldChar w:fldCharType="begin"/>
+      </w:r>
+      <w:r>
+        <w:instrText xml:space="preserve"> STYLEREF 1 \s </w:instrText>
+      </w:r>
+      <w:r>
+        <w:fldChar w:fldCharType="separate"/>
+      </w:r>
+      <w:r>
+        <w:rPr>
+          <w:noProof/>
+        </w:rPr>
+        <w:t>2</w:t>
+      </w:r>
+      <w:r>
+        <w:rPr>
+          <w:noProof/>
+        </w:rPr>
+        <w:fldChar w:fldCharType="end"/>
+      </w:r>
       <w:r>
         <w:t>.</w:t>
       </w:r>
-      <w:fldSimple w:instr=" SEQ Obr. \* ARABIC \s 1 ">
-        <w:r>
-          <w:rPr>
-            <w:noProof/>
-          </w:rPr>
-          <w:t>1</w:t>
-        </w:r>
-      </w:fldSimple>
+      <w:r>
+        <w:fldChar w:fldCharType="begin"/>
+      </w:r>
+      <w:r>
+        <w:instrText xml:space="preserve"> SEQ Obr. \* ARABIC \s 1 </w:instrText>
+      </w:r>
+      <w:r>
+        <w:fldChar w:fldCharType="separate"/>
+      </w:r>
+      <w:r>
+        <w:rPr>
+          <w:noProof/>
+        </w:rPr>
+        <w:t>1</w:t>
+      </w:r>
+      <w:r>
+        <w:rPr>
+          <w:noProof/>
+        </w:rPr>
+        <w:fldChar w:fldCharType="end"/>
+      </w:r>
       <w:r>
         <w:t xml:space="preserve"> Obsah</w:t>
       </w:r>
-      <w:bookmarkEnd w:id="95"/>
-      <w:bookmarkEnd w:id="96"/>
-    </w:p>
-    <w:p>
-      <w:r>
-        <w:t>Text obsahu se píše od jednotné svislice (se zřetelem k nejdelšímu číselnému označení).</w:t>
-      </w:r>
-    </w:p>
-    <w:p>
-      <w:pPr>
-        <w:pStyle w:val="Nadpis2"/>
-      </w:pPr>
-      <w:bookmarkStart w:id="97" w:name="_Toc144753400"/>
-      <w:bookmarkStart w:id="98" w:name="_Toc144746929"/>
-      <w:bookmarkStart w:id="99" w:name="_Toc515880891"/>
-      <w:bookmarkStart w:id="100" w:name="_Toc185160644"/>
-      <w:r>
-        <w:rPr>
-          <w:rFonts w:eastAsiaTheme="minorEastAsia"/>
-        </w:rPr>
-        <w:t>Psaní úvodu</w:t>
-      </w:r>
-      <w:bookmarkEnd w:id="97"/>
       <w:bookmarkEnd w:id="98"/>
       <w:bookmarkEnd w:id="99"/>
+    </w:p>
+    <w:p>
+      <w:r>
+        <w:t>Text obsahu se píše od jednotné svislice (se zřetelem k nejdelšímu číselnému označení).</w:t>
+      </w:r>
+    </w:p>
+    <w:p>
+      <w:pPr>
+        <w:pStyle w:val="Nadpis2"/>
+      </w:pPr>
+      <w:bookmarkStart w:id="100" w:name="_Toc144753400"/>
+      <w:bookmarkStart w:id="101" w:name="_Toc144746929"/>
+      <w:bookmarkStart w:id="102" w:name="_Toc515880891"/>
+      <w:bookmarkStart w:id="103" w:name="_Toc186198663"/>
+      <w:r>
+        <w:rPr>
+          <w:rFonts w:eastAsiaTheme="minorEastAsia"/>
+        </w:rPr>
+        <w:t>Psaní úvodu</w:t>
+      </w:r>
       <w:bookmarkEnd w:id="100"/>
-    </w:p>
-    <w:p>
-      <w:pPr>
-        <w:rPr>
-          <w:rFonts w:eastAsiaTheme="minorEastAsia"/>
-        </w:rPr>
-      </w:pPr>
-      <w:r>
-        <w:rPr>
-          <w:rFonts w:eastAsiaTheme="minorEastAsia"/>
-        </w:rPr>
-        <w:t>Úvod může být osobitějšího rázu. První odstavec by měl obsahovat motivaci či důvod, který autora přiměl k volbě daného tématu s ohledem na přínos práce. V dalších odstavcích může být popsán obsah jednotlivých kapitol.</w:t>
-      </w:r>
-    </w:p>
-    <w:p>
-      <w:pPr>
-        <w:pStyle w:val="Nadpis2"/>
-        <w:rPr>
-          <w:rFonts w:eastAsiaTheme="minorEastAsia"/>
-        </w:rPr>
-      </w:pPr>
-      <w:bookmarkStart w:id="101" w:name="_Toc144753401"/>
-      <w:bookmarkStart w:id="102" w:name="_Toc144746930"/>
-      <w:bookmarkStart w:id="103" w:name="_Toc515880892"/>
-      <w:bookmarkStart w:id="104" w:name="_Toc185160645"/>
-      <w:r>
-        <w:rPr>
-          <w:rFonts w:eastAsiaTheme="minorEastAsia"/>
-        </w:rPr>
-        <w:lastRenderedPageBreak/>
-        <w:t>Struktura odstavců</w:t>
-      </w:r>
       <w:bookmarkEnd w:id="101"/>
       <w:bookmarkEnd w:id="102"/>
       <w:bookmarkEnd w:id="103"/>
+    </w:p>
+    <w:p>
+      <w:pPr>
+        <w:rPr>
+          <w:rFonts w:eastAsiaTheme="minorEastAsia"/>
+        </w:rPr>
+      </w:pPr>
+      <w:r>
+        <w:rPr>
+          <w:rFonts w:eastAsiaTheme="minorEastAsia"/>
+        </w:rPr>
+        <w:t>Úvod může být osobitějšího rázu. První odstavec by měl obsahovat motivaci či důvod, který autora přiměl k volbě daného tématu s ohledem na přínos práce. V dalších odstavcích může být popsán obsah jednotlivých kapitol.</w:t>
+      </w:r>
+    </w:p>
+    <w:p>
+      <w:pPr>
+        <w:pStyle w:val="Nadpis2"/>
+        <w:rPr>
+          <w:rFonts w:eastAsiaTheme="minorEastAsia"/>
+        </w:rPr>
+      </w:pPr>
+      <w:bookmarkStart w:id="104" w:name="_Toc144753401"/>
+      <w:bookmarkStart w:id="105" w:name="_Toc144746930"/>
+      <w:bookmarkStart w:id="106" w:name="_Toc515880892"/>
+      <w:bookmarkStart w:id="107" w:name="_Toc186198664"/>
+      <w:r>
+        <w:rPr>
+          <w:rFonts w:eastAsiaTheme="minorEastAsia"/>
+        </w:rPr>
+        <w:lastRenderedPageBreak/>
+        <w:t>Struktura odstavců</w:t>
+      </w:r>
       <w:bookmarkEnd w:id="104"/>
-    </w:p>
-    <w:p>
-      <w:r>
-        <w:t>V případě, že věta vychází se spojkou na konci řádku, je spojka vždy přesunuta pomocí Shift + Enter na následující řádek. Hodnoty s jednotkami musí mít mezi číslem a</w:t>
-      </w:r>
-      <w:r>
-        <w:t> </w:t>
-      </w:r>
-      <w:r>
-        <w:t>označením jednotky jednu mezeru. To lze uskutečnit pomocí Shift + Ctrl + Mezerník (tzv. pevná mezera).</w:t>
-      </w:r>
-    </w:p>
-    <w:p>
-      <w:pPr>
-        <w:rPr>
-          <w:rFonts w:eastAsiaTheme="minorEastAsia"/>
-        </w:rPr>
-      </w:pPr>
-      <w:r>
-        <w:rPr>
-          <w:rFonts w:eastAsiaTheme="minorEastAsia"/>
-        </w:rPr>
-        <w:t xml:space="preserve">Text práce by měl být napsán v neutrální formě, tj. ve 3. osobě v trpném rodě. V textu by se neměli objevovat slangové výrazy, citově zabarvená slova ani podmiňovací způsob (s výjimkou je-li, uvažujeme-li apod.). Autor by se měl vyhnout přílišnému opakování slov či užívání nadbytečných výrazů. </w:t>
-      </w:r>
-    </w:p>
-    <w:p>
-      <w:r>
-        <w:t>Forma textu:</w:t>
-      </w:r>
-    </w:p>
-    <w:p>
-      <w:pPr>
-        <w:pStyle w:val="Odrky"/>
-      </w:pPr>
-      <w:r>
-        <w:t>v neurčité formě (bylo zjištěno, navrhuje se…);</w:t>
-      </w:r>
-    </w:p>
-    <w:p>
-      <w:pPr>
-        <w:pStyle w:val="Odrky"/>
-      </w:pPr>
-      <w:r>
-        <w:t>v 1.  osobě jednotného čísla (zjistil jsem, navrhuji …) – zvláště vhodné v kapitolách, které jsou vlastní prací autora.</w:t>
-      </w:r>
-    </w:p>
-    <w:p>
-      <w:pPr>
-        <w:pStyle w:val="Nadpis2"/>
-        <w:rPr>
-          <w:rFonts w:eastAsiaTheme="minorEastAsia"/>
-        </w:rPr>
-      </w:pPr>
-      <w:bookmarkStart w:id="105" w:name="_Toc144753402"/>
-      <w:bookmarkStart w:id="106" w:name="_Toc144746931"/>
-      <w:bookmarkStart w:id="107" w:name="_Toc515880893"/>
-      <w:bookmarkStart w:id="108" w:name="_Toc185160646"/>
-      <w:r>
-        <w:rPr>
-          <w:rFonts w:eastAsiaTheme="minorEastAsia"/>
-        </w:rPr>
-        <w:t>Obrázky, tabulky a rovnice</w:t>
-      </w:r>
       <w:bookmarkEnd w:id="105"/>
       <w:bookmarkEnd w:id="106"/>
       <w:bookmarkEnd w:id="107"/>
+    </w:p>
+    <w:p>
+      <w:r>
+        <w:t>V případě, že věta vychází se spojkou na konci řádku, je spojka vždy přesunuta pomocí Shift + Enter na následující řádek. Hodnoty s jednotkami musí mít mezi číslem a</w:t>
+      </w:r>
+      <w:r>
+        <w:t> </w:t>
+      </w:r>
+      <w:r>
+        <w:t>označením jednotky jednu mezeru. To lze uskutečnit pomocí Shift + Ctrl + Mezerník (tzv. pevná mezera).</w:t>
+      </w:r>
+    </w:p>
+    <w:p>
+      <w:pPr>
+        <w:rPr>
+          <w:rFonts w:eastAsiaTheme="minorEastAsia"/>
+        </w:rPr>
+      </w:pPr>
+      <w:r>
+        <w:rPr>
+          <w:rFonts w:eastAsiaTheme="minorEastAsia"/>
+        </w:rPr>
+        <w:t xml:space="preserve">Text práce by měl být napsán v neutrální formě, tj. ve 3. osobě v trpném rodě. V textu by se neměli objevovat slangové výrazy, citově zabarvená slova ani podmiňovací způsob (s výjimkou je-li, uvažujeme-li apod.). Autor by se měl vyhnout přílišnému opakování slov či užívání nadbytečných výrazů. </w:t>
+      </w:r>
+    </w:p>
+    <w:p>
+      <w:r>
+        <w:t>Forma textu:</w:t>
+      </w:r>
+    </w:p>
+    <w:p>
+      <w:pPr>
+        <w:pStyle w:val="Odrky"/>
+      </w:pPr>
+      <w:r>
+        <w:t>v neurčité formě (bylo zjištěno, navrhuje se…);</w:t>
+      </w:r>
+    </w:p>
+    <w:p>
+      <w:pPr>
+        <w:pStyle w:val="Odrky"/>
+      </w:pPr>
+      <w:r>
+        <w:t>v 1.  osobě jednotného čísla (zjistil jsem, navrhuji …) – zvláště vhodné v kapitolách, které jsou vlastní prací autora.</w:t>
+      </w:r>
+    </w:p>
+    <w:p>
+      <w:pPr>
+        <w:pStyle w:val="Nadpis2"/>
+        <w:rPr>
+          <w:rFonts w:eastAsiaTheme="minorEastAsia"/>
+        </w:rPr>
+      </w:pPr>
+      <w:bookmarkStart w:id="108" w:name="_Toc144753402"/>
+      <w:bookmarkStart w:id="109" w:name="_Toc144746931"/>
+      <w:bookmarkStart w:id="110" w:name="_Toc515880893"/>
+      <w:bookmarkStart w:id="111" w:name="_Toc186198665"/>
+      <w:r>
+        <w:rPr>
+          <w:rFonts w:eastAsiaTheme="minorEastAsia"/>
+        </w:rPr>
+        <w:t>Obrázky, tabulky a rovnice</w:t>
+      </w:r>
       <w:bookmarkEnd w:id="108"/>
+      <w:bookmarkEnd w:id="109"/>
+      <w:bookmarkEnd w:id="110"/>
+      <w:bookmarkEnd w:id="111"/>
     </w:p>
     <w:p>
       <w:r>
@@ -6498,7 +6550,7 @@
                     <pic:cNvPicPr/>
                   </pic:nvPicPr>
                   <pic:blipFill>
-                    <a:blip r:embed="rId12">
+                    <a:blip r:embed="rId14">
                       <a:extLst>
                         <a:ext uri="{28A0092B-C50C-407E-A947-70E740481C1C}">
                           <a14:useLocalDpi xmlns:a14="http://schemas.microsoft.com/office/drawing/2010/main" val="0"/>
@@ -6534,35 +6586,61 @@
       <w:pPr>
         <w:pStyle w:val="Titulek"/>
       </w:pPr>
-      <w:bookmarkStart w:id="109" w:name="_Toc147493614"/>
-      <w:bookmarkStart w:id="110" w:name="_Toc147493922"/>
+      <w:bookmarkStart w:id="112" w:name="_Toc147493614"/>
+      <w:bookmarkStart w:id="113" w:name="_Toc147493922"/>
       <w:r>
         <w:t xml:space="preserve">Obr. </w:t>
       </w:r>
-      <w:fldSimple w:instr=" STYLEREF 1 \s ">
-        <w:r>
-          <w:rPr>
-            <w:noProof/>
-          </w:rPr>
-          <w:t>2</w:t>
-        </w:r>
-      </w:fldSimple>
+      <w:r>
+        <w:fldChar w:fldCharType="begin"/>
+      </w:r>
+      <w:r>
+        <w:instrText xml:space="preserve"> STYLEREF 1 \s </w:instrText>
+      </w:r>
+      <w:r>
+        <w:fldChar w:fldCharType="separate"/>
+      </w:r>
+      <w:r>
+        <w:rPr>
+          <w:noProof/>
+        </w:rPr>
+        <w:t>2</w:t>
+      </w:r>
+      <w:r>
+        <w:rPr>
+          <w:noProof/>
+        </w:rPr>
+        <w:fldChar w:fldCharType="end"/>
+      </w:r>
       <w:r>
         <w:t>.</w:t>
       </w:r>
-      <w:fldSimple w:instr=" SEQ Obr. \* ARABIC \s 1 ">
-        <w:r>
-          <w:rPr>
-            <w:noProof/>
-          </w:rPr>
-          <w:t>2</w:t>
-        </w:r>
-      </w:fldSimple>
+      <w:r>
+        <w:fldChar w:fldCharType="begin"/>
+      </w:r>
+      <w:r>
+        <w:instrText xml:space="preserve"> SEQ Obr. \* ARABIC \s 1 </w:instrText>
+      </w:r>
+      <w:r>
+        <w:fldChar w:fldCharType="separate"/>
+      </w:r>
+      <w:r>
+        <w:rPr>
+          <w:noProof/>
+        </w:rPr>
+        <w:t>2</w:t>
+      </w:r>
+      <w:r>
+        <w:rPr>
+          <w:noProof/>
+        </w:rPr>
+        <w:fldChar w:fldCharType="end"/>
+      </w:r>
       <w:r>
         <w:t xml:space="preserve"> Příklad umístění legendy obrázku</w:t>
       </w:r>
-      <w:bookmarkEnd w:id="109"/>
-      <w:bookmarkEnd w:id="110"/>
+      <w:bookmarkEnd w:id="112"/>
+      <w:bookmarkEnd w:id="113"/>
     </w:p>
     <w:p>
       <w:r>
@@ -6579,33 +6657,59 @@
       <w:pPr>
         <w:pStyle w:val="Titulek"/>
       </w:pPr>
-      <w:bookmarkStart w:id="111" w:name="_Toc147493615"/>
+      <w:bookmarkStart w:id="114" w:name="_Toc147493615"/>
       <w:r>
         <w:t xml:space="preserve">Tab. </w:t>
       </w:r>
-      <w:fldSimple w:instr=" STYLEREF 1 \s ">
-        <w:r>
-          <w:rPr>
-            <w:noProof/>
-          </w:rPr>
-          <w:t>2</w:t>
-        </w:r>
-      </w:fldSimple>
+      <w:r>
+        <w:fldChar w:fldCharType="begin"/>
+      </w:r>
+      <w:r>
+        <w:instrText xml:space="preserve"> STYLEREF 1 \s </w:instrText>
+      </w:r>
+      <w:r>
+        <w:fldChar w:fldCharType="separate"/>
+      </w:r>
+      <w:r>
+        <w:rPr>
+          <w:noProof/>
+        </w:rPr>
+        <w:t>2</w:t>
+      </w:r>
+      <w:r>
+        <w:rPr>
+          <w:noProof/>
+        </w:rPr>
+        <w:fldChar w:fldCharType="end"/>
+      </w:r>
       <w:r>
         <w:t>.</w:t>
       </w:r>
-      <w:fldSimple w:instr=" SEQ Tab. \* ARABIC \s 1 ">
-        <w:r>
-          <w:rPr>
-            <w:noProof/>
-          </w:rPr>
-          <w:t>1</w:t>
-        </w:r>
-      </w:fldSimple>
+      <w:r>
+        <w:fldChar w:fldCharType="begin"/>
+      </w:r>
+      <w:r>
+        <w:instrText xml:space="preserve"> SEQ Tab. \* ARABIC \s 1 </w:instrText>
+      </w:r>
+      <w:r>
+        <w:fldChar w:fldCharType="separate"/>
+      </w:r>
+      <w:r>
+        <w:rPr>
+          <w:noProof/>
+        </w:rPr>
+        <w:t>1</w:t>
+      </w:r>
+      <w:r>
+        <w:rPr>
+          <w:noProof/>
+        </w:rPr>
+        <w:fldChar w:fldCharType="end"/>
+      </w:r>
       <w:r>
         <w:t xml:space="preserve"> Legenda k tabulce</w:t>
       </w:r>
-      <w:bookmarkEnd w:id="111"/>
+      <w:bookmarkEnd w:id="114"/>
     </w:p>
     <w:tbl>
       <w:tblPr>
@@ -6843,8 +6947,8 @@
       </w:tr>
     </w:tbl>
     <w:p>
-      <w:bookmarkStart w:id="112" w:name="_Toc144746932"/>
-      <w:bookmarkStart w:id="113" w:name="_Toc515880894"/>
+      <w:bookmarkStart w:id="115" w:name="_Toc144746932"/>
+      <w:bookmarkStart w:id="116" w:name="_Toc515880894"/>
       <w:r>
         <w:t>T</w:t>
       </w:r>
@@ -6861,155 +6965,155 @@
       <w:pPr>
         <w:pStyle w:val="Nadpis2"/>
       </w:pPr>
-      <w:bookmarkStart w:id="114" w:name="_Toc185160647"/>
+      <w:bookmarkStart w:id="117" w:name="_Toc186198666"/>
       <w:r>
         <w:lastRenderedPageBreak/>
         <w:t>Řazení a struktura kapitol</w:t>
-      </w:r>
-      <w:bookmarkEnd w:id="112"/>
-      <w:bookmarkEnd w:id="113"/>
-      <w:bookmarkEnd w:id="114"/>
-    </w:p>
-    <w:p>
-      <w:r>
-        <w:t>Z hlediska přehlednosti každá nová kapitola (Nadpis 1) začíná na novém listu. První kapitola bývá zaměřena na rešeršní část, tedy definice pojmů, vymezení studované oblasti apod. Druhá a následující kapitoly jsou zaměřeny na řešení samotného problému.</w:t>
-      </w:r>
-    </w:p>
-    <w:p>
-      <w:pPr>
-        <w:pStyle w:val="Nadpis2"/>
-      </w:pPr>
-      <w:bookmarkStart w:id="115" w:name="_Toc144753404"/>
-      <w:bookmarkStart w:id="116" w:name="_Toc144746934"/>
-      <w:bookmarkStart w:id="117" w:name="_Toc515880896"/>
-      <w:bookmarkStart w:id="118" w:name="_Toc185160648"/>
-      <w:r>
-        <w:t>Závěr</w:t>
       </w:r>
       <w:bookmarkEnd w:id="115"/>
       <w:bookmarkEnd w:id="116"/>
       <w:bookmarkEnd w:id="117"/>
+    </w:p>
+    <w:p>
+      <w:r>
+        <w:t>Z hlediska přehlednosti každá nová kapitola (Nadpis 1) začíná na novém listu. První kapitola bývá zaměřena na rešeršní část, tedy definice pojmů, vymezení studované oblasti apod. Druhá a následující kapitoly jsou zaměřeny na řešení samotného problému.</w:t>
+      </w:r>
+    </w:p>
+    <w:p>
+      <w:pPr>
+        <w:pStyle w:val="Nadpis2"/>
+      </w:pPr>
+      <w:bookmarkStart w:id="118" w:name="_Toc144753404"/>
+      <w:bookmarkStart w:id="119" w:name="_Toc144746934"/>
+      <w:bookmarkStart w:id="120" w:name="_Toc515880896"/>
+      <w:bookmarkStart w:id="121" w:name="_Toc186198667"/>
+      <w:r>
+        <w:t>Závěr</w:t>
+      </w:r>
       <w:bookmarkEnd w:id="118"/>
-    </w:p>
-    <w:p>
-      <w:r>
-        <w:t>Závěr obsahuje stručné s</w:t>
-      </w:r>
-      <w:r>
-        <w:t xml:space="preserve">hrnutí získaných poznatků, uvedení dalších možných postupů či řešení, hodnocení dostupné odborné literatury, ze které bylo čerpáno. </w:t>
-      </w:r>
-      <w:r>
-        <w:t>Závěr by měl obsahovat kritick</w:t>
-      </w:r>
-      <w:r>
-        <w:t>é</w:t>
-      </w:r>
-      <w:r>
-        <w:t xml:space="preserve"> </w:t>
-      </w:r>
-      <w:r>
-        <w:t>porovnání</w:t>
-      </w:r>
-      <w:r>
-        <w:t xml:space="preserve"> záměru </w:t>
-      </w:r>
-      <w:r>
-        <w:t xml:space="preserve">práce </w:t>
-      </w:r>
-      <w:r>
-        <w:t>a</w:t>
-      </w:r>
-      <w:r>
-        <w:t> </w:t>
-      </w:r>
-      <w:r>
-        <w:t xml:space="preserve">dosažených výsledků, </w:t>
-      </w:r>
-      <w:r>
-        <w:t>s</w:t>
-      </w:r>
-      <w:r>
-        <w:t xml:space="preserve">rovnání </w:t>
-      </w:r>
-      <w:r>
-        <w:t xml:space="preserve">dosažených výsledků </w:t>
-      </w:r>
-      <w:r>
-        <w:t>s</w:t>
-      </w:r>
-      <w:r>
-        <w:t> </w:t>
-      </w:r>
-      <w:r>
-        <w:t>dosud známými poznatky</w:t>
-      </w:r>
-      <w:r>
-        <w:t xml:space="preserve"> a</w:t>
-      </w:r>
-      <w:r>
-        <w:t xml:space="preserve"> </w:t>
-      </w:r>
-      <w:r>
-        <w:t>popis</w:t>
-      </w:r>
-      <w:r>
-        <w:t xml:space="preserve"> odlišnost</w:t>
-      </w:r>
-      <w:r>
-        <w:t>í</w:t>
-      </w:r>
-      <w:r>
-        <w:t xml:space="preserve"> od</w:t>
-      </w:r>
-      <w:r>
-        <w:t> </w:t>
-      </w:r>
-      <w:r>
-        <w:t>do</w:t>
-      </w:r>
-      <w:r>
-        <w:t>po</w:t>
-      </w:r>
-      <w:r>
-        <w:t>sud znám</w:t>
-      </w:r>
-      <w:r>
-        <w:t>ých skutečností</w:t>
-      </w:r>
-      <w:r>
-        <w:t xml:space="preserve">. </w:t>
-      </w:r>
-      <w:r>
-        <w:t>Závěr může naznačit praktické</w:t>
-      </w:r>
-      <w:r>
-        <w:t xml:space="preserve"> uplatnění výsledků práce. </w:t>
-      </w:r>
-    </w:p>
-    <w:p>
-      <w:pPr>
-        <w:pStyle w:val="Nadpis2"/>
-      </w:pPr>
-      <w:bookmarkStart w:id="119" w:name="_Toc144753405"/>
-      <w:bookmarkStart w:id="120" w:name="_Toc144746935"/>
-      <w:bookmarkStart w:id="121" w:name="_Toc515880897"/>
-      <w:bookmarkStart w:id="122" w:name="_Toc185160649"/>
-      <w:r>
-        <w:rPr>
-          <w:rFonts w:eastAsiaTheme="minorEastAsia"/>
-        </w:rPr>
-        <w:t xml:space="preserve">Seznam použitých </w:t>
-      </w:r>
       <w:bookmarkEnd w:id="119"/>
       <w:bookmarkEnd w:id="120"/>
       <w:bookmarkEnd w:id="121"/>
+    </w:p>
+    <w:p>
+      <w:r>
+        <w:t>Závěr obsahuje stručné s</w:t>
+      </w:r>
+      <w:r>
+        <w:t xml:space="preserve">hrnutí získaných poznatků, uvedení dalších možných postupů či řešení, hodnocení dostupné odborné literatury, ze které bylo čerpáno. </w:t>
+      </w:r>
+      <w:r>
+        <w:t>Závěr by měl obsahovat kritick</w:t>
+      </w:r>
+      <w:r>
+        <w:t>é</w:t>
+      </w:r>
+      <w:r>
+        <w:t xml:space="preserve"> </w:t>
+      </w:r>
+      <w:r>
+        <w:t>porovnání</w:t>
+      </w:r>
+      <w:r>
+        <w:t xml:space="preserve"> záměru </w:t>
+      </w:r>
+      <w:r>
+        <w:t xml:space="preserve">práce </w:t>
+      </w:r>
+      <w:r>
+        <w:t>a</w:t>
+      </w:r>
+      <w:r>
+        <w:t> </w:t>
+      </w:r>
+      <w:r>
+        <w:t xml:space="preserve">dosažených výsledků, </w:t>
+      </w:r>
+      <w:r>
+        <w:t>s</w:t>
+      </w:r>
+      <w:r>
+        <w:t xml:space="preserve">rovnání </w:t>
+      </w:r>
+      <w:r>
+        <w:t xml:space="preserve">dosažených výsledků </w:t>
+      </w:r>
+      <w:r>
+        <w:t>s</w:t>
+      </w:r>
+      <w:r>
+        <w:t> </w:t>
+      </w:r>
+      <w:r>
+        <w:t>dosud známými poznatky</w:t>
+      </w:r>
+      <w:r>
+        <w:t xml:space="preserve"> a</w:t>
+      </w:r>
+      <w:r>
+        <w:t xml:space="preserve"> </w:t>
+      </w:r>
+      <w:r>
+        <w:t>popis</w:t>
+      </w:r>
+      <w:r>
+        <w:t xml:space="preserve"> odlišnost</w:t>
+      </w:r>
+      <w:r>
+        <w:t>í</w:t>
+      </w:r>
+      <w:r>
+        <w:t xml:space="preserve"> od</w:t>
+      </w:r>
+      <w:r>
+        <w:t> </w:t>
+      </w:r>
+      <w:r>
+        <w:t>do</w:t>
+      </w:r>
+      <w:r>
+        <w:t>po</w:t>
+      </w:r>
+      <w:r>
+        <w:t>sud znám</w:t>
+      </w:r>
+      <w:r>
+        <w:t>ých skutečností</w:t>
+      </w:r>
+      <w:r>
+        <w:t xml:space="preserve">. </w:t>
+      </w:r>
+      <w:r>
+        <w:t>Závěr může naznačit praktické</w:t>
+      </w:r>
+      <w:r>
+        <w:t xml:space="preserve"> uplatnění výsledků práce. </w:t>
+      </w:r>
+    </w:p>
+    <w:p>
+      <w:pPr>
+        <w:pStyle w:val="Nadpis2"/>
+      </w:pPr>
+      <w:bookmarkStart w:id="122" w:name="_Toc144753405"/>
+      <w:bookmarkStart w:id="123" w:name="_Toc144746935"/>
+      <w:bookmarkStart w:id="124" w:name="_Toc515880897"/>
+      <w:bookmarkStart w:id="125" w:name="_Toc186198668"/>
       <w:r>
         <w:rPr>
           <w:rFonts w:eastAsiaTheme="minorEastAsia"/>
         </w:rPr>
+        <w:t xml:space="preserve">Seznam použitých </w:t>
+      </w:r>
+      <w:bookmarkEnd w:id="122"/>
+      <w:bookmarkEnd w:id="123"/>
+      <w:bookmarkEnd w:id="124"/>
+      <w:r>
+        <w:rPr>
+          <w:rFonts w:eastAsiaTheme="minorEastAsia"/>
+        </w:rPr>
         <w:t>zdrojů</w:t>
       </w:r>
-      <w:bookmarkEnd w:id="122"/>
+      <w:bookmarkEnd w:id="125"/>
     </w:p>
     <w:p>
       <w:r>
@@ -7325,151 +7429,151 @@
       <w:pPr>
         <w:pStyle w:val="Nadpis2"/>
       </w:pPr>
-      <w:bookmarkStart w:id="123" w:name="_Toc144753406"/>
-      <w:bookmarkStart w:id="124" w:name="_Toc144746936"/>
-      <w:bookmarkStart w:id="125" w:name="_Toc515880898"/>
-      <w:bookmarkStart w:id="126" w:name="_Toc185160650"/>
+      <w:bookmarkStart w:id="126" w:name="_Toc144753406"/>
+      <w:bookmarkStart w:id="127" w:name="_Toc144746936"/>
+      <w:bookmarkStart w:id="128" w:name="_Toc515880898"/>
+      <w:bookmarkStart w:id="129" w:name="_Toc186198669"/>
       <w:r>
         <w:t>Seznam použitých symbolů a zkratek</w:t>
       </w:r>
-      <w:bookmarkEnd w:id="123"/>
-      <w:bookmarkEnd w:id="124"/>
-      <w:bookmarkEnd w:id="125"/>
       <w:bookmarkEnd w:id="126"/>
-    </w:p>
-    <w:p>
-      <w:r>
-        <w:t xml:space="preserve">Seznam symbolů a zkratech je vytvořen pomocí tabulky. Zkratky a názvy veličin jsou psány stylem </w:t>
-      </w:r>
-      <w:r>
-        <w:rPr>
-          <w:i/>
-        </w:rPr>
-        <w:t>Normální</w:t>
-      </w:r>
-      <w:r>
-        <w:t xml:space="preserve"> a jednotky jsou vytvořeny pomocí nástroje </w:t>
-      </w:r>
-      <w:r>
-        <w:rPr>
-          <w:i/>
-        </w:rPr>
-        <w:t>rovnice</w:t>
-      </w:r>
-      <w:r>
-        <w:t>. Pro přidání řádku je potřeba kliknout pravým tlačítkem myši do posledního řádku tabulky a</w:t>
-      </w:r>
-      <w:r>
-        <w:t> </w:t>
-      </w:r>
-      <w:r>
-        <w:t>z</w:t>
-      </w:r>
-      <w:r>
-        <w:t> </w:t>
-      </w:r>
-      <w:r>
-        <w:t>nabídky</w:t>
-      </w:r>
-      <w:r>
-        <w:rPr>
-          <w:i/>
-        </w:rPr>
-        <w:t xml:space="preserve"> vložit</w:t>
-      </w:r>
-      <w:r>
-        <w:t xml:space="preserve"> vybrat možnost </w:t>
-      </w:r>
-      <w:r>
-        <w:rPr>
-          <w:i/>
-        </w:rPr>
-        <w:t>vložit pod</w:t>
-      </w:r>
-      <w:r>
-        <w:t xml:space="preserve">. Pro odstranění pak obdobně vybrat možnost </w:t>
-      </w:r>
-      <w:r>
-        <w:rPr>
-          <w:i/>
-        </w:rPr>
-        <w:t>odstranit celý řádek</w:t>
-      </w:r>
-      <w:r>
-        <w:t>.</w:t>
-      </w:r>
-    </w:p>
-    <w:p>
-      <w:pPr>
-        <w:pStyle w:val="Nadpis2"/>
-      </w:pPr>
-      <w:bookmarkStart w:id="127" w:name="_Toc144753407"/>
-      <w:bookmarkStart w:id="128" w:name="_Toc144746937"/>
-      <w:bookmarkStart w:id="129" w:name="_Toc515880899"/>
-      <w:bookmarkStart w:id="130" w:name="_Toc185160651"/>
-      <w:r>
-        <w:lastRenderedPageBreak/>
-        <w:t>Seznamy</w:t>
-      </w:r>
-      <w:r>
-        <w:t xml:space="preserve"> použitých obrázků a tabulek</w:t>
-      </w:r>
       <w:bookmarkEnd w:id="127"/>
       <w:bookmarkEnd w:id="128"/>
       <w:bookmarkEnd w:id="129"/>
+    </w:p>
+    <w:p>
+      <w:r>
+        <w:t xml:space="preserve">Seznam symbolů a zkratech je vytvořen pomocí tabulky. Zkratky a názvy veličin jsou psány stylem </w:t>
+      </w:r>
+      <w:r>
+        <w:rPr>
+          <w:i/>
+        </w:rPr>
+        <w:t>Normální</w:t>
+      </w:r>
+      <w:r>
+        <w:t xml:space="preserve"> a jednotky jsou vytvořeny pomocí nástroje </w:t>
+      </w:r>
+      <w:r>
+        <w:rPr>
+          <w:i/>
+        </w:rPr>
+        <w:t>rovnice</w:t>
+      </w:r>
+      <w:r>
+        <w:t>. Pro přidání řádku je potřeba kliknout pravým tlačítkem myši do posledního řádku tabulky a</w:t>
+      </w:r>
+      <w:r>
+        <w:t> </w:t>
+      </w:r>
+      <w:r>
+        <w:t>z</w:t>
+      </w:r>
+      <w:r>
+        <w:t> </w:t>
+      </w:r>
+      <w:r>
+        <w:t>nabídky</w:t>
+      </w:r>
+      <w:r>
+        <w:rPr>
+          <w:i/>
+        </w:rPr>
+        <w:t xml:space="preserve"> vložit</w:t>
+      </w:r>
+      <w:r>
+        <w:t xml:space="preserve"> vybrat možnost </w:t>
+      </w:r>
+      <w:r>
+        <w:rPr>
+          <w:i/>
+        </w:rPr>
+        <w:t>vložit pod</w:t>
+      </w:r>
+      <w:r>
+        <w:t xml:space="preserve">. Pro odstranění pak obdobně vybrat možnost </w:t>
+      </w:r>
+      <w:r>
+        <w:rPr>
+          <w:i/>
+        </w:rPr>
+        <w:t>odstranit celý řádek</w:t>
+      </w:r>
+      <w:r>
+        <w:t>.</w:t>
+      </w:r>
+    </w:p>
+    <w:p>
+      <w:pPr>
+        <w:pStyle w:val="Nadpis2"/>
+      </w:pPr>
+      <w:bookmarkStart w:id="130" w:name="_Toc144753407"/>
+      <w:bookmarkStart w:id="131" w:name="_Toc144746937"/>
+      <w:bookmarkStart w:id="132" w:name="_Toc515880899"/>
+      <w:bookmarkStart w:id="133" w:name="_Toc186198670"/>
+      <w:r>
+        <w:lastRenderedPageBreak/>
+        <w:t>Seznamy</w:t>
+      </w:r>
+      <w:r>
+        <w:t xml:space="preserve"> použitých obrázků a tabulek</w:t>
+      </w:r>
       <w:bookmarkEnd w:id="130"/>
-    </w:p>
-    <w:p>
-      <w:r>
-        <w:t>Tyto seznamy se vytvářejí automaticky dle použitých stylů. Seznamy je potřeba aktualizovat kliknutím pravého tlačítka myši na první položku seznamu a následným výběrem možnosti aktualizovat pole (nebo kliknutím na první položku seznamu a</w:t>
-      </w:r>
-      <w:r>
-        <w:t> </w:t>
-      </w:r>
-      <w:r>
-        <w:t>stiskem F9).</w:t>
-      </w:r>
-    </w:p>
-    <w:p>
-      <w:pPr>
-        <w:pStyle w:val="Nadpis2"/>
-      </w:pPr>
-      <w:bookmarkStart w:id="131" w:name="_Toc144753408"/>
-      <w:bookmarkStart w:id="132" w:name="_Toc144746938"/>
-      <w:bookmarkStart w:id="133" w:name="_Toc515880900"/>
-      <w:bookmarkStart w:id="134" w:name="_Toc185160652"/>
-      <w:r>
-        <w:t>Seznam příloh</w:t>
-      </w:r>
       <w:bookmarkEnd w:id="131"/>
       <w:bookmarkEnd w:id="132"/>
       <w:bookmarkEnd w:id="133"/>
+    </w:p>
+    <w:p>
+      <w:r>
+        <w:t>Tyto seznamy se vytvářejí automaticky dle použitých stylů. Seznamy je potřeba aktualizovat kliknutím pravého tlačítka myši na první položku seznamu a následným výběrem možnosti aktualizovat pole (nebo kliknutím na první položku seznamu a</w:t>
+      </w:r>
+      <w:r>
+        <w:t> </w:t>
+      </w:r>
+      <w:r>
+        <w:t>stiskem F9).</w:t>
+      </w:r>
+    </w:p>
+    <w:p>
+      <w:pPr>
+        <w:pStyle w:val="Nadpis2"/>
+      </w:pPr>
+      <w:bookmarkStart w:id="134" w:name="_Toc144753408"/>
+      <w:bookmarkStart w:id="135" w:name="_Toc144746938"/>
+      <w:bookmarkStart w:id="136" w:name="_Toc515880900"/>
+      <w:bookmarkStart w:id="137" w:name="_Toc186198671"/>
+      <w:r>
+        <w:t>Seznam příloh</w:t>
+      </w:r>
       <w:bookmarkEnd w:id="134"/>
-    </w:p>
-    <w:p>
-      <w:r>
-        <w:t>Seznam příloh je nutné vyplnit ručně.</w:t>
-      </w:r>
-    </w:p>
-    <w:p>
-      <w:pPr>
-        <w:pStyle w:val="uvodzaver"/>
-      </w:pPr>
-      <w:bookmarkStart w:id="135" w:name="_Toc144753409"/>
-      <w:bookmarkStart w:id="136" w:name="_Toc144746940"/>
-      <w:bookmarkStart w:id="137" w:name="_Toc515880902"/>
-      <w:bookmarkStart w:id="138" w:name="_Toc185160653"/>
-      <w:r>
-        <w:lastRenderedPageBreak/>
-        <w:t>Z</w:t>
-      </w:r>
       <w:bookmarkEnd w:id="135"/>
       <w:bookmarkEnd w:id="136"/>
       <w:bookmarkEnd w:id="137"/>
+    </w:p>
+    <w:p>
+      <w:r>
+        <w:t>Seznam příloh je nutné vyplnit ručně.</w:t>
+      </w:r>
+    </w:p>
+    <w:p>
+      <w:pPr>
+        <w:pStyle w:val="uvodzaver"/>
+      </w:pPr>
+      <w:bookmarkStart w:id="138" w:name="_Toc144753409"/>
+      <w:bookmarkStart w:id="139" w:name="_Toc144746940"/>
+      <w:bookmarkStart w:id="140" w:name="_Toc515880902"/>
+      <w:bookmarkStart w:id="141" w:name="_Toc186198672"/>
+      <w:r>
+        <w:lastRenderedPageBreak/>
+        <w:t>Z</w:t>
+      </w:r>
+      <w:bookmarkEnd w:id="138"/>
+      <w:bookmarkEnd w:id="139"/>
+      <w:bookmarkEnd w:id="140"/>
       <w:r>
         <w:t>ávěr</w:t>
       </w:r>
-      <w:bookmarkEnd w:id="138"/>
+      <w:bookmarkEnd w:id="141"/>
     </w:p>
     <w:p>
       <w:r>
@@ -7517,21 +7621,21 @@
       <w:pPr>
         <w:pStyle w:val="uvodzaver"/>
       </w:pPr>
-      <w:bookmarkStart w:id="139" w:name="_Toc144753410"/>
-      <w:bookmarkStart w:id="140" w:name="_Toc144746941"/>
-      <w:bookmarkStart w:id="141" w:name="_Toc515880903"/>
-      <w:bookmarkStart w:id="142" w:name="_Toc185160654"/>
+      <w:bookmarkStart w:id="142" w:name="_Toc144753410"/>
+      <w:bookmarkStart w:id="143" w:name="_Toc144746941"/>
+      <w:bookmarkStart w:id="144" w:name="_Toc515880903"/>
+      <w:bookmarkStart w:id="145" w:name="_Toc186198673"/>
       <w:r>
         <w:lastRenderedPageBreak/>
         <w:t>S</w:t>
       </w:r>
-      <w:bookmarkEnd w:id="139"/>
-      <w:bookmarkEnd w:id="140"/>
-      <w:bookmarkEnd w:id="141"/>
+      <w:bookmarkEnd w:id="142"/>
+      <w:bookmarkEnd w:id="143"/>
+      <w:bookmarkEnd w:id="144"/>
       <w:r>
         <w:t>eznam použitých zdrojů</w:t>
       </w:r>
-      <w:bookmarkEnd w:id="142"/>
+      <w:bookmarkEnd w:id="145"/>
     </w:p>
     <w:p>
       <w:pPr>
@@ -7539,6 +7643,110 @@
       </w:pPr>
       <w:r>
         <w:t>HLAVÁČ, Jakub, MF DNES. Pekelně se soustřeď. Autor pexesa přišel kvůli komunistům o slávu i peníze. Online. Dostupné z: https://www.idnes.cz/hobby/domov/pexeso-hra-vznik-autor-zdenek-princ.A191015_151742_hobby-domov_mce. [cit. 2024-12-15].</w:t>
+      </w:r>
+    </w:p>
+    <w:p>
+      <w:pPr>
+        <w:pStyle w:val="Seznampouitliteratury"/>
+      </w:pPr>
+      <w:r>
+        <w:t xml:space="preserve">FOLKVORD, Frans; ANASTASIADOU, Dimitra Tatiana; ANSCHÜTZ, </w:t>
+      </w:r>
+      <w:proofErr w:type="spellStart"/>
+      <w:r>
+        <w:t>Doeschka</w:t>
+      </w:r>
+      <w:proofErr w:type="spellEnd"/>
+      <w:r>
+        <w:t xml:space="preserve">. </w:t>
+      </w:r>
+      <w:proofErr w:type="spellStart"/>
+      <w:r>
+        <w:t>Memorizing</w:t>
+      </w:r>
+      <w:proofErr w:type="spellEnd"/>
+      <w:r>
+        <w:t xml:space="preserve"> </w:t>
+      </w:r>
+      <w:proofErr w:type="spellStart"/>
+      <w:r>
+        <w:t>fruit</w:t>
+      </w:r>
+      <w:proofErr w:type="spellEnd"/>
+      <w:r>
+        <w:t xml:space="preserve">: </w:t>
+      </w:r>
+      <w:proofErr w:type="spellStart"/>
+      <w:r>
+        <w:t>The</w:t>
+      </w:r>
+      <w:proofErr w:type="spellEnd"/>
+      <w:r>
+        <w:t xml:space="preserve"> </w:t>
+      </w:r>
+      <w:proofErr w:type="spellStart"/>
+      <w:r>
+        <w:t>effect</w:t>
+      </w:r>
+      <w:proofErr w:type="spellEnd"/>
+      <w:r>
+        <w:t xml:space="preserve"> </w:t>
+      </w:r>
+      <w:proofErr w:type="spellStart"/>
+      <w:r>
+        <w:t>of</w:t>
+      </w:r>
+      <w:proofErr w:type="spellEnd"/>
+      <w:r>
+        <w:t xml:space="preserve"> a </w:t>
+      </w:r>
+      <w:proofErr w:type="spellStart"/>
+      <w:r>
+        <w:t>fruit</w:t>
+      </w:r>
+      <w:proofErr w:type="spellEnd"/>
+      <w:r>
+        <w:t xml:space="preserve"> </w:t>
+      </w:r>
+      <w:proofErr w:type="spellStart"/>
+      <w:r>
+        <w:t>memory</w:t>
+      </w:r>
+      <w:proofErr w:type="spellEnd"/>
+      <w:r>
+        <w:t xml:space="preserve">-game on </w:t>
+      </w:r>
+      <w:proofErr w:type="spellStart"/>
+      <w:r>
+        <w:t>children's</w:t>
+      </w:r>
+      <w:proofErr w:type="spellEnd"/>
+      <w:r>
+        <w:t xml:space="preserve"> </w:t>
+      </w:r>
+      <w:proofErr w:type="spellStart"/>
+      <w:r>
+        <w:t>fruit</w:t>
+      </w:r>
+      <w:proofErr w:type="spellEnd"/>
+      <w:r>
+        <w:t xml:space="preserve"> </w:t>
+      </w:r>
+      <w:proofErr w:type="spellStart"/>
+      <w:r>
+        <w:t>intake</w:t>
+      </w:r>
+      <w:proofErr w:type="spellEnd"/>
+      <w:r>
+        <w:t xml:space="preserve">. </w:t>
+      </w:r>
+      <w:proofErr w:type="spellStart"/>
+      <w:r>
+        <w:t>ScienceDirect</w:t>
+      </w:r>
+      <w:proofErr w:type="spellEnd"/>
+      <w:r>
+        <w:t>. [online]. Dostupné z: https://www.sciencedirect.com/science/article/pii/S2211335516301565. [cit. 2024-12-27].</w:t>
       </w:r>
     </w:p>
     <w:p>
@@ -7555,21 +7763,21 @@
       <w:pPr>
         <w:pStyle w:val="uvodzaver"/>
       </w:pPr>
-      <w:bookmarkStart w:id="143" w:name="_Toc144753411"/>
-      <w:bookmarkStart w:id="144" w:name="_Toc144746942"/>
-      <w:bookmarkStart w:id="145" w:name="_Toc515880904"/>
-      <w:bookmarkStart w:id="146" w:name="_Toc185160655"/>
+      <w:bookmarkStart w:id="146" w:name="_Toc144753411"/>
+      <w:bookmarkStart w:id="147" w:name="_Toc144746942"/>
+      <w:bookmarkStart w:id="148" w:name="_Toc515880904"/>
+      <w:bookmarkStart w:id="149" w:name="_Toc186198674"/>
       <w:r>
         <w:lastRenderedPageBreak/>
         <w:t>S</w:t>
       </w:r>
-      <w:bookmarkEnd w:id="143"/>
-      <w:bookmarkEnd w:id="144"/>
-      <w:bookmarkEnd w:id="145"/>
+      <w:bookmarkEnd w:id="146"/>
+      <w:bookmarkEnd w:id="147"/>
+      <w:bookmarkEnd w:id="148"/>
       <w:r>
         <w:t>eznam použitých symbolů a zkratek</w:t>
       </w:r>
-      <w:bookmarkEnd w:id="146"/>
+      <w:bookmarkEnd w:id="149"/>
     </w:p>
     <w:tbl>
       <w:tblPr>
@@ -7955,21 +8163,21 @@
       <w:pPr>
         <w:pStyle w:val="uvodzaver"/>
       </w:pPr>
-      <w:bookmarkStart w:id="147" w:name="_Toc144753412"/>
-      <w:bookmarkStart w:id="148" w:name="_Toc144746943"/>
-      <w:bookmarkStart w:id="149" w:name="_Toc515880905"/>
-      <w:bookmarkStart w:id="150" w:name="_Toc185160656"/>
+      <w:bookmarkStart w:id="150" w:name="_Toc144753412"/>
+      <w:bookmarkStart w:id="151" w:name="_Toc144746943"/>
+      <w:bookmarkStart w:id="152" w:name="_Toc515880905"/>
+      <w:bookmarkStart w:id="153" w:name="_Toc186198675"/>
       <w:r>
         <w:lastRenderedPageBreak/>
         <w:t>S</w:t>
       </w:r>
-      <w:bookmarkEnd w:id="147"/>
-      <w:bookmarkEnd w:id="148"/>
-      <w:bookmarkEnd w:id="149"/>
+      <w:bookmarkEnd w:id="150"/>
+      <w:bookmarkEnd w:id="151"/>
+      <w:bookmarkEnd w:id="152"/>
       <w:r>
         <w:t>eznam obrázků</w:t>
       </w:r>
-      <w:bookmarkEnd w:id="150"/>
+      <w:bookmarkEnd w:id="153"/>
     </w:p>
     <w:p>
       <w:pPr>
@@ -8135,12 +8343,12 @@
       <w:pPr>
         <w:pStyle w:val="uvodzaver"/>
       </w:pPr>
-      <w:bookmarkStart w:id="151" w:name="_Toc185160657"/>
+      <w:bookmarkStart w:id="154" w:name="_Toc186198676"/>
       <w:r>
         <w:lastRenderedPageBreak/>
         <w:t>Seznam tabulek</w:t>
       </w:r>
-      <w:bookmarkEnd w:id="151"/>
+      <w:bookmarkEnd w:id="154"/>
     </w:p>
     <w:p>
       <w:pPr>
@@ -8250,32 +8458,32 @@
       <w:pPr>
         <w:pStyle w:val="uvodzaver"/>
       </w:pPr>
-      <w:bookmarkStart w:id="152" w:name="_Toc144753414"/>
-      <w:bookmarkStart w:id="153" w:name="_Toc144746945"/>
-      <w:bookmarkStart w:id="154" w:name="_Toc515880907"/>
-      <w:bookmarkStart w:id="155" w:name="_Toc185160658"/>
+      <w:bookmarkStart w:id="155" w:name="_Toc144753414"/>
+      <w:bookmarkStart w:id="156" w:name="_Toc144746945"/>
+      <w:bookmarkStart w:id="157" w:name="_Toc515880907"/>
+      <w:bookmarkStart w:id="158" w:name="_Toc186198677"/>
       <w:r>
         <w:lastRenderedPageBreak/>
         <w:t>S</w:t>
       </w:r>
-      <w:bookmarkEnd w:id="152"/>
-      <w:bookmarkEnd w:id="153"/>
-      <w:bookmarkEnd w:id="154"/>
+      <w:bookmarkEnd w:id="155"/>
+      <w:bookmarkEnd w:id="156"/>
+      <w:bookmarkEnd w:id="157"/>
       <w:r>
         <w:t>eznam příloh</w:t>
       </w:r>
-      <w:bookmarkEnd w:id="155"/>
+      <w:bookmarkEnd w:id="158"/>
     </w:p>
     <w:p>
       <w:r>
         <w:t>Prázdná šablona maturitní práce</w:t>
       </w:r>
-      <w:bookmarkStart w:id="156" w:name="_Toc144746946"/>
+      <w:bookmarkStart w:id="159" w:name="_Toc144746946"/>
       <w:bookmarkEnd w:id="1"/>
-      <w:bookmarkEnd w:id="156"/>
+      <w:bookmarkEnd w:id="159"/>
     </w:p>
     <w:sectPr>
-      <w:footerReference w:type="default" r:id="rId13"/>
+      <w:footerReference w:type="default" r:id="rId15"/>
       <w:pgSz w:w="11906" w:h="16838"/>
       <w:pgMar w:top="1701" w:right="1418" w:bottom="1701" w:left="2268" w:header="709" w:footer="709" w:gutter="0"/>
       <w:cols w:space="708"/>
@@ -8286,7 +8494,7 @@
 </file>
 
 <file path=word/endnotes.xml><?xml version="1.0" encoding="utf-8"?>
-<w:endnotes xmlns:wpc="http://schemas.microsoft.com/office/word/2010/wordprocessingCanvas" xmlns:cx="http://schemas.microsoft.com/office/drawing/2014/chartex" xmlns:cx1="http://schemas.microsoft.com/office/drawing/2015/9/8/chartex" xmlns:cx2="http://schemas.microsoft.com/office/drawing/2015/10/21/chartex" xmlns:cx3="http://schemas.microsoft.com/office/drawing/2016/5/9/chartex" xmlns:cx4="http://schemas.microsoft.com/office/drawing/2016/5/10/chartex" xmlns:cx5="http://schemas.microsoft.com/office/drawing/2016/5/11/chartex" xmlns:cx6="http://schemas.microsoft.com/office/drawing/2016/5/12/chartex" xmlns:cx7="http://schemas.microsoft.com/office/drawing/2016/5/13/chartex" xmlns:cx8="http://schemas.microsoft.com/office/drawing/2016/5/14/chartex" xmlns:mc="http://schemas.openxmlformats.org/markup-compatibility/2006" xmlns:aink="http://schemas.microsoft.com/office/drawing/2016/ink" xmlns:am3d="http://schemas.microsoft.com/office/drawing/2017/model3d" xmlns:o="urn:schemas-microsoft-com:office:office" xmlns:oel="http://schemas.microsoft.com/office/2019/extlst" xmlns:r="http://schemas.openxmlformats.org/officeDocument/2006/relationships" xmlns:m="http://schemas.openxmlformats.org/officeDocument/2006/math" xmlns:v="urn:schemas-microsoft-com:vml" xmlns:wp14="http://schemas.microsoft.com/office/word/2010/wordprocessingDrawing" xmlns:wp="http://schemas.openxmlformats.org/drawingml/2006/wordprocessingDrawing" xmlns:w10="urn:schemas-microsoft-com:office:word" xmlns:w="http://schemas.openxmlformats.org/wordprocessingml/2006/main" xmlns:w14="http://schemas.microsoft.com/office/word/2010/wordml" xmlns:w15="http://schemas.microsoft.com/office/word/2012/wordml" xmlns:w16cex="http://schemas.microsoft.com/office/word/2018/wordml/cex" xmlns:w16cid="http://schemas.microsoft.com/office/word/2016/wordml/cid" xmlns:w16="http://schemas.microsoft.com/office/word/2018/wordml" xmlns:w16du="http://schemas.microsoft.com/office/word/2023/wordml/word16du" xmlns:w16sdtdh="http://schemas.microsoft.com/office/word/2020/wordml/sdtdatahash" xmlns:w16se="http://schemas.microsoft.com/office/word/2015/wordml/symex" xmlns:wpg="http://schemas.microsoft.com/office/word/2010/wordprocessingGroup" xmlns:wpi="http://schemas.microsoft.com/office/word/2010/wordprocessingInk" xmlns:wne="http://schemas.microsoft.com/office/word/2006/wordml" xmlns:wps="http://schemas.microsoft.com/office/word/2010/wordprocessingShape" mc:Ignorable="w14 w15 w16se w16cid w16 w16cex w16sdtdh w16du wp14">
+<w:endnotes xmlns:wpc="http://schemas.microsoft.com/office/word/2010/wordprocessingCanvas" xmlns:cx="http://schemas.microsoft.com/office/drawing/2014/chartex" xmlns:cx1="http://schemas.microsoft.com/office/drawing/2015/9/8/chartex" xmlns:cx2="http://schemas.microsoft.com/office/drawing/2015/10/21/chartex" xmlns:cx3="http://schemas.microsoft.com/office/drawing/2016/5/9/chartex" xmlns:cx4="http://schemas.microsoft.com/office/drawing/2016/5/10/chartex" xmlns:cx5="http://schemas.microsoft.com/office/drawing/2016/5/11/chartex" xmlns:cx6="http://schemas.microsoft.com/office/drawing/2016/5/12/chartex" xmlns:cx7="http://schemas.microsoft.com/office/drawing/2016/5/13/chartex" xmlns:cx8="http://schemas.microsoft.com/office/drawing/2016/5/14/chartex" xmlns:mc="http://schemas.openxmlformats.org/markup-compatibility/2006" xmlns:aink="http://schemas.microsoft.com/office/drawing/2016/ink" xmlns:am3d="http://schemas.microsoft.com/office/drawing/2017/model3d" xmlns:o="urn:schemas-microsoft-com:office:office" xmlns:oel="http://schemas.microsoft.com/office/2019/extlst" xmlns:r="http://schemas.openxmlformats.org/officeDocument/2006/relationships" xmlns:m="http://schemas.openxmlformats.org/officeDocument/2006/math" xmlns:v="urn:schemas-microsoft-com:vml" xmlns:wp14="http://schemas.microsoft.com/office/word/2010/wordprocessingDrawing" xmlns:wp="http://schemas.openxmlformats.org/drawingml/2006/wordprocessingDrawing" xmlns:w10="urn:schemas-microsoft-com:office:word" xmlns:w="http://schemas.openxmlformats.org/wordprocessingml/2006/main" xmlns:w14="http://schemas.microsoft.com/office/word/2010/wordml" xmlns:w15="http://schemas.microsoft.com/office/word/2012/wordml" xmlns:w16cex="http://schemas.microsoft.com/office/word/2018/wordml/cex" xmlns:w16cid="http://schemas.microsoft.com/office/word/2016/wordml/cid" xmlns:w16="http://schemas.microsoft.com/office/word/2018/wordml" xmlns:w16du="http://schemas.microsoft.com/office/word/2023/wordml/word16du" xmlns:w16sdtdh="http://schemas.microsoft.com/office/word/2020/wordml/sdtdatahash" xmlns:w16sdtfl="http://schemas.microsoft.com/office/word/2024/wordml/sdtformatlock" xmlns:w16se="http://schemas.microsoft.com/office/word/2015/wordml/symex" xmlns:wpg="http://schemas.microsoft.com/office/word/2010/wordprocessingGroup" xmlns:wpi="http://schemas.microsoft.com/office/word/2010/wordprocessingInk" xmlns:wne="http://schemas.microsoft.com/office/word/2006/wordml" xmlns:wps="http://schemas.microsoft.com/office/word/2010/wordprocessingShape" mc:Ignorable="w14 w15 w16se w16cid w16 w16cex w16sdtdh w16sdtfl w16du wp14">
   <w:endnote w:type="separator" w:id="-1">
     <w:p>
       <w:r>
@@ -8309,7 +8517,7 @@
 </file>
 
 <file path=word/footer1.xml><?xml version="1.0" encoding="utf-8"?>
-<w:ftr xmlns:wpc="http://schemas.microsoft.com/office/word/2010/wordprocessingCanvas" xmlns:cx="http://schemas.microsoft.com/office/drawing/2014/chartex" xmlns:cx1="http://schemas.microsoft.com/office/drawing/2015/9/8/chartex" xmlns:cx2="http://schemas.microsoft.com/office/drawing/2015/10/21/chartex" xmlns:cx3="http://schemas.microsoft.com/office/drawing/2016/5/9/chartex" xmlns:cx4="http://schemas.microsoft.com/office/drawing/2016/5/10/chartex" xmlns:cx5="http://schemas.microsoft.com/office/drawing/2016/5/11/chartex" xmlns:cx6="http://schemas.microsoft.com/office/drawing/2016/5/12/chartex" xmlns:cx7="http://schemas.microsoft.com/office/drawing/2016/5/13/chartex" xmlns:cx8="http://schemas.microsoft.com/office/drawing/2016/5/14/chartex" xmlns:mc="http://schemas.openxmlformats.org/markup-compatibility/2006" xmlns:aink="http://schemas.microsoft.com/office/drawing/2016/ink" xmlns:am3d="http://schemas.microsoft.com/office/drawing/2017/model3d" xmlns:o="urn:schemas-microsoft-com:office:office" xmlns:oel="http://schemas.microsoft.com/office/2019/extlst" xmlns:r="http://schemas.openxmlformats.org/officeDocument/2006/relationships" xmlns:m="http://schemas.openxmlformats.org/officeDocument/2006/math" xmlns:v="urn:schemas-microsoft-com:vml" xmlns:wp14="http://schemas.microsoft.com/office/word/2010/wordprocessingDrawing" xmlns:wp="http://schemas.openxmlformats.org/drawingml/2006/wordprocessingDrawing" xmlns:w10="urn:schemas-microsoft-com:office:word" xmlns:w="http://schemas.openxmlformats.org/wordprocessingml/2006/main" xmlns:w14="http://schemas.microsoft.com/office/word/2010/wordml" xmlns:w15="http://schemas.microsoft.com/office/word/2012/wordml" xmlns:w16cex="http://schemas.microsoft.com/office/word/2018/wordml/cex" xmlns:w16cid="http://schemas.microsoft.com/office/word/2016/wordml/cid" xmlns:w16="http://schemas.microsoft.com/office/word/2018/wordml" xmlns:w16du="http://schemas.microsoft.com/office/word/2023/wordml/word16du" xmlns:w16sdtdh="http://schemas.microsoft.com/office/word/2020/wordml/sdtdatahash" xmlns:w16se="http://schemas.microsoft.com/office/word/2015/wordml/symex" xmlns:wpg="http://schemas.microsoft.com/office/word/2010/wordprocessingGroup" xmlns:wpi="http://schemas.microsoft.com/office/word/2010/wordprocessingInk" xmlns:wne="http://schemas.microsoft.com/office/word/2006/wordml" xmlns:wps="http://schemas.microsoft.com/office/word/2010/wordprocessingShape" mc:Ignorable="w14 w15 w16se w16cid w16 w16cex w16sdtdh w16du wp14">
+<w:ftr xmlns:wpc="http://schemas.microsoft.com/office/word/2010/wordprocessingCanvas" xmlns:cx="http://schemas.microsoft.com/office/drawing/2014/chartex" xmlns:cx1="http://schemas.microsoft.com/office/drawing/2015/9/8/chartex" xmlns:cx2="http://schemas.microsoft.com/office/drawing/2015/10/21/chartex" xmlns:cx3="http://schemas.microsoft.com/office/drawing/2016/5/9/chartex" xmlns:cx4="http://schemas.microsoft.com/office/drawing/2016/5/10/chartex" xmlns:cx5="http://schemas.microsoft.com/office/drawing/2016/5/11/chartex" xmlns:cx6="http://schemas.microsoft.com/office/drawing/2016/5/12/chartex" xmlns:cx7="http://schemas.microsoft.com/office/drawing/2016/5/13/chartex" xmlns:cx8="http://schemas.microsoft.com/office/drawing/2016/5/14/chartex" xmlns:mc="http://schemas.openxmlformats.org/markup-compatibility/2006" xmlns:aink="http://schemas.microsoft.com/office/drawing/2016/ink" xmlns:am3d="http://schemas.microsoft.com/office/drawing/2017/model3d" xmlns:o="urn:schemas-microsoft-com:office:office" xmlns:oel="http://schemas.microsoft.com/office/2019/extlst" xmlns:r="http://schemas.openxmlformats.org/officeDocument/2006/relationships" xmlns:m="http://schemas.openxmlformats.org/officeDocument/2006/math" xmlns:v="urn:schemas-microsoft-com:vml" xmlns:wp14="http://schemas.microsoft.com/office/word/2010/wordprocessingDrawing" xmlns:wp="http://schemas.openxmlformats.org/drawingml/2006/wordprocessingDrawing" xmlns:w10="urn:schemas-microsoft-com:office:word" xmlns:w="http://schemas.openxmlformats.org/wordprocessingml/2006/main" xmlns:w14="http://schemas.microsoft.com/office/word/2010/wordml" xmlns:w15="http://schemas.microsoft.com/office/word/2012/wordml" xmlns:w16cex="http://schemas.microsoft.com/office/word/2018/wordml/cex" xmlns:w16cid="http://schemas.microsoft.com/office/word/2016/wordml/cid" xmlns:w16="http://schemas.microsoft.com/office/word/2018/wordml" xmlns:w16du="http://schemas.microsoft.com/office/word/2023/wordml/word16du" xmlns:w16sdtdh="http://schemas.microsoft.com/office/word/2020/wordml/sdtdatahash" xmlns:w16sdtfl="http://schemas.microsoft.com/office/word/2024/wordml/sdtformatlock" xmlns:w16se="http://schemas.microsoft.com/office/word/2015/wordml/symex" xmlns:wpg="http://schemas.microsoft.com/office/word/2010/wordprocessingGroup" xmlns:wpi="http://schemas.microsoft.com/office/word/2010/wordprocessingInk" xmlns:wne="http://schemas.microsoft.com/office/word/2006/wordml" xmlns:wps="http://schemas.microsoft.com/office/word/2010/wordprocessingShape" mc:Ignorable="w14 w15 w16se w16cid w16 w16cex w16sdtdh w16sdtfl w16du wp14">
   <w:p>
     <w:pPr>
       <w:pStyle w:val="Zpat"/>
@@ -8319,7 +8527,7 @@
 </file>
 
 <file path=word/footer2.xml><?xml version="1.0" encoding="utf-8"?>
-<w:ftr xmlns:wpc="http://schemas.microsoft.com/office/word/2010/wordprocessingCanvas" xmlns:cx="http://schemas.microsoft.com/office/drawing/2014/chartex" xmlns:cx1="http://schemas.microsoft.com/office/drawing/2015/9/8/chartex" xmlns:cx2="http://schemas.microsoft.com/office/drawing/2015/10/21/chartex" xmlns:cx3="http://schemas.microsoft.com/office/drawing/2016/5/9/chartex" xmlns:cx4="http://schemas.microsoft.com/office/drawing/2016/5/10/chartex" xmlns:cx5="http://schemas.microsoft.com/office/drawing/2016/5/11/chartex" xmlns:cx6="http://schemas.microsoft.com/office/drawing/2016/5/12/chartex" xmlns:cx7="http://schemas.microsoft.com/office/drawing/2016/5/13/chartex" xmlns:cx8="http://schemas.microsoft.com/office/drawing/2016/5/14/chartex" xmlns:mc="http://schemas.openxmlformats.org/markup-compatibility/2006" xmlns:aink="http://schemas.microsoft.com/office/drawing/2016/ink" xmlns:am3d="http://schemas.microsoft.com/office/drawing/2017/model3d" xmlns:o="urn:schemas-microsoft-com:office:office" xmlns:oel="http://schemas.microsoft.com/office/2019/extlst" xmlns:r="http://schemas.openxmlformats.org/officeDocument/2006/relationships" xmlns:m="http://schemas.openxmlformats.org/officeDocument/2006/math" xmlns:v="urn:schemas-microsoft-com:vml" xmlns:wp14="http://schemas.microsoft.com/office/word/2010/wordprocessingDrawing" xmlns:wp="http://schemas.openxmlformats.org/drawingml/2006/wordprocessingDrawing" xmlns:w10="urn:schemas-microsoft-com:office:word" xmlns:w="http://schemas.openxmlformats.org/wordprocessingml/2006/main" xmlns:w14="http://schemas.microsoft.com/office/word/2010/wordml" xmlns:w15="http://schemas.microsoft.com/office/word/2012/wordml" xmlns:w16cex="http://schemas.microsoft.com/office/word/2018/wordml/cex" xmlns:w16cid="http://schemas.microsoft.com/office/word/2016/wordml/cid" xmlns:w16="http://schemas.microsoft.com/office/word/2018/wordml" xmlns:w16du="http://schemas.microsoft.com/office/word/2023/wordml/word16du" xmlns:w16sdtdh="http://schemas.microsoft.com/office/word/2020/wordml/sdtdatahash" xmlns:w16se="http://schemas.microsoft.com/office/word/2015/wordml/symex" xmlns:wpg="http://schemas.microsoft.com/office/word/2010/wordprocessingGroup" xmlns:wpi="http://schemas.microsoft.com/office/word/2010/wordprocessingInk" xmlns:wne="http://schemas.microsoft.com/office/word/2006/wordml" xmlns:wps="http://schemas.microsoft.com/office/word/2010/wordprocessingShape" mc:Ignorable="w14 w15 w16se w16cid w16 w16cex w16sdtdh w16du wp14">
+<w:ftr xmlns:wpc="http://schemas.microsoft.com/office/word/2010/wordprocessingCanvas" xmlns:cx="http://schemas.microsoft.com/office/drawing/2014/chartex" xmlns:cx1="http://schemas.microsoft.com/office/drawing/2015/9/8/chartex" xmlns:cx2="http://schemas.microsoft.com/office/drawing/2015/10/21/chartex" xmlns:cx3="http://schemas.microsoft.com/office/drawing/2016/5/9/chartex" xmlns:cx4="http://schemas.microsoft.com/office/drawing/2016/5/10/chartex" xmlns:cx5="http://schemas.microsoft.com/office/drawing/2016/5/11/chartex" xmlns:cx6="http://schemas.microsoft.com/office/drawing/2016/5/12/chartex" xmlns:cx7="http://schemas.microsoft.com/office/drawing/2016/5/13/chartex" xmlns:cx8="http://schemas.microsoft.com/office/drawing/2016/5/14/chartex" xmlns:mc="http://schemas.openxmlformats.org/markup-compatibility/2006" xmlns:aink="http://schemas.microsoft.com/office/drawing/2016/ink" xmlns:am3d="http://schemas.microsoft.com/office/drawing/2017/model3d" xmlns:o="urn:schemas-microsoft-com:office:office" xmlns:oel="http://schemas.microsoft.com/office/2019/extlst" xmlns:r="http://schemas.openxmlformats.org/officeDocument/2006/relationships" xmlns:m="http://schemas.openxmlformats.org/officeDocument/2006/math" xmlns:v="urn:schemas-microsoft-com:vml" xmlns:wp14="http://schemas.microsoft.com/office/word/2010/wordprocessingDrawing" xmlns:wp="http://schemas.openxmlformats.org/drawingml/2006/wordprocessingDrawing" xmlns:w10="urn:schemas-microsoft-com:office:word" xmlns:w="http://schemas.openxmlformats.org/wordprocessingml/2006/main" xmlns:w14="http://schemas.microsoft.com/office/word/2010/wordml" xmlns:w15="http://schemas.microsoft.com/office/word/2012/wordml" xmlns:w16cex="http://schemas.microsoft.com/office/word/2018/wordml/cex" xmlns:w16cid="http://schemas.microsoft.com/office/word/2016/wordml/cid" xmlns:w16="http://schemas.microsoft.com/office/word/2018/wordml" xmlns:w16du="http://schemas.microsoft.com/office/word/2023/wordml/word16du" xmlns:w16sdtdh="http://schemas.microsoft.com/office/word/2020/wordml/sdtdatahash" xmlns:w16sdtfl="http://schemas.microsoft.com/office/word/2024/wordml/sdtformatlock" xmlns:w16se="http://schemas.microsoft.com/office/word/2015/wordml/symex" xmlns:wpg="http://schemas.microsoft.com/office/word/2010/wordprocessingGroup" xmlns:wpi="http://schemas.microsoft.com/office/word/2010/wordprocessingInk" xmlns:wne="http://schemas.microsoft.com/office/word/2006/wordml" xmlns:wps="http://schemas.microsoft.com/office/word/2010/wordprocessingShape" mc:Ignorable="w14 w15 w16se w16cid w16 w16cex w16sdtdh w16sdtfl w16du wp14">
   <w:sdt>
     <w:sdtPr>
       <w:id w:val="47111526"/>
@@ -8387,7 +8595,7 @@
 </file>
 
 <file path=word/footnotes.xml><?xml version="1.0" encoding="utf-8"?>
-<w:footnotes xmlns:wpc="http://schemas.microsoft.com/office/word/2010/wordprocessingCanvas" xmlns:cx="http://schemas.microsoft.com/office/drawing/2014/chartex" xmlns:cx1="http://schemas.microsoft.com/office/drawing/2015/9/8/chartex" xmlns:cx2="http://schemas.microsoft.com/office/drawing/2015/10/21/chartex" xmlns:cx3="http://schemas.microsoft.com/office/drawing/2016/5/9/chartex" xmlns:cx4="http://schemas.microsoft.com/office/drawing/2016/5/10/chartex" xmlns:cx5="http://schemas.microsoft.com/office/drawing/2016/5/11/chartex" xmlns:cx6="http://schemas.microsoft.com/office/drawing/2016/5/12/chartex" xmlns:cx7="http://schemas.microsoft.com/office/drawing/2016/5/13/chartex" xmlns:cx8="http://schemas.microsoft.com/office/drawing/2016/5/14/chartex" xmlns:mc="http://schemas.openxmlformats.org/markup-compatibility/2006" xmlns:aink="http://schemas.microsoft.com/office/drawing/2016/ink" xmlns:am3d="http://schemas.microsoft.com/office/drawing/2017/model3d" xmlns:o="urn:schemas-microsoft-com:office:office" xmlns:oel="http://schemas.microsoft.com/office/2019/extlst" xmlns:r="http://schemas.openxmlformats.org/officeDocument/2006/relationships" xmlns:m="http://schemas.openxmlformats.org/officeDocument/2006/math" xmlns:v="urn:schemas-microsoft-com:vml" xmlns:wp14="http://schemas.microsoft.com/office/word/2010/wordprocessingDrawing" xmlns:wp="http://schemas.openxmlformats.org/drawingml/2006/wordprocessingDrawing" xmlns:w10="urn:schemas-microsoft-com:office:word" xmlns:w="http://schemas.openxmlformats.org/wordprocessingml/2006/main" xmlns:w14="http://schemas.microsoft.com/office/word/2010/wordml" xmlns:w15="http://schemas.microsoft.com/office/word/2012/wordml" xmlns:w16cex="http://schemas.microsoft.com/office/word/2018/wordml/cex" xmlns:w16cid="http://schemas.microsoft.com/office/word/2016/wordml/cid" xmlns:w16="http://schemas.microsoft.com/office/word/2018/wordml" xmlns:w16du="http://schemas.microsoft.com/office/word/2023/wordml/word16du" xmlns:w16sdtdh="http://schemas.microsoft.com/office/word/2020/wordml/sdtdatahash" xmlns:w16se="http://schemas.microsoft.com/office/word/2015/wordml/symex" xmlns:wpg="http://schemas.microsoft.com/office/word/2010/wordprocessingGroup" xmlns:wpi="http://schemas.microsoft.com/office/word/2010/wordprocessingInk" xmlns:wne="http://schemas.microsoft.com/office/word/2006/wordml" xmlns:wps="http://schemas.microsoft.com/office/word/2010/wordprocessingShape" mc:Ignorable="w14 w15 w16se w16cid w16 w16cex w16sdtdh w16du wp14">
+<w:footnotes xmlns:wpc="http://schemas.microsoft.com/office/word/2010/wordprocessingCanvas" xmlns:cx="http://schemas.microsoft.com/office/drawing/2014/chartex" xmlns:cx1="http://schemas.microsoft.com/office/drawing/2015/9/8/chartex" xmlns:cx2="http://schemas.microsoft.com/office/drawing/2015/10/21/chartex" xmlns:cx3="http://schemas.microsoft.com/office/drawing/2016/5/9/chartex" xmlns:cx4="http://schemas.microsoft.com/office/drawing/2016/5/10/chartex" xmlns:cx5="http://schemas.microsoft.com/office/drawing/2016/5/11/chartex" xmlns:cx6="http://schemas.microsoft.com/office/drawing/2016/5/12/chartex" xmlns:cx7="http://schemas.microsoft.com/office/drawing/2016/5/13/chartex" xmlns:cx8="http://schemas.microsoft.com/office/drawing/2016/5/14/chartex" xmlns:mc="http://schemas.openxmlformats.org/markup-compatibility/2006" xmlns:aink="http://schemas.microsoft.com/office/drawing/2016/ink" xmlns:am3d="http://schemas.microsoft.com/office/drawing/2017/model3d" xmlns:o="urn:schemas-microsoft-com:office:office" xmlns:oel="http://schemas.microsoft.com/office/2019/extlst" xmlns:r="http://schemas.openxmlformats.org/officeDocument/2006/relationships" xmlns:m="http://schemas.openxmlformats.org/officeDocument/2006/math" xmlns:v="urn:schemas-microsoft-com:vml" xmlns:wp14="http://schemas.microsoft.com/office/word/2010/wordprocessingDrawing" xmlns:wp="http://schemas.openxmlformats.org/drawingml/2006/wordprocessingDrawing" xmlns:w10="urn:schemas-microsoft-com:office:word" xmlns:w="http://schemas.openxmlformats.org/wordprocessingml/2006/main" xmlns:w14="http://schemas.microsoft.com/office/word/2010/wordml" xmlns:w15="http://schemas.microsoft.com/office/word/2012/wordml" xmlns:w16cex="http://schemas.microsoft.com/office/word/2018/wordml/cex" xmlns:w16cid="http://schemas.microsoft.com/office/word/2016/wordml/cid" xmlns:w16="http://schemas.microsoft.com/office/word/2018/wordml" xmlns:w16du="http://schemas.microsoft.com/office/word/2023/wordml/word16du" xmlns:w16sdtdh="http://schemas.microsoft.com/office/word/2020/wordml/sdtdatahash" xmlns:w16sdtfl="http://schemas.microsoft.com/office/word/2024/wordml/sdtformatlock" xmlns:w16se="http://schemas.microsoft.com/office/word/2015/wordml/symex" xmlns:wpg="http://schemas.microsoft.com/office/word/2010/wordprocessingGroup" xmlns:wpi="http://schemas.microsoft.com/office/word/2010/wordprocessingInk" xmlns:wne="http://schemas.microsoft.com/office/word/2006/wordml" xmlns:wps="http://schemas.microsoft.com/office/word/2010/wordprocessingShape" mc:Ignorable="w14 w15 w16se w16cid w16 w16cex w16sdtdh w16sdtfl w16du wp14">
   <w:footnote w:type="separator" w:id="-1">
     <w:p>
       <w:r>
@@ -8410,7 +8618,7 @@
 </file>
 
 <file path=word/numbering.xml><?xml version="1.0" encoding="utf-8"?>
-<w:numbering xmlns:wpc="http://schemas.microsoft.com/office/word/2010/wordprocessingCanvas" xmlns:cx="http://schemas.microsoft.com/office/drawing/2014/chartex" xmlns:cx1="http://schemas.microsoft.com/office/drawing/2015/9/8/chartex" xmlns:cx2="http://schemas.microsoft.com/office/drawing/2015/10/21/chartex" xmlns:cx3="http://schemas.microsoft.com/office/drawing/2016/5/9/chartex" xmlns:cx4="http://schemas.microsoft.com/office/drawing/2016/5/10/chartex" xmlns:cx5="http://schemas.microsoft.com/office/drawing/2016/5/11/chartex" xmlns:cx6="http://schemas.microsoft.com/office/drawing/2016/5/12/chartex" xmlns:cx7="http://schemas.microsoft.com/office/drawing/2016/5/13/chartex" xmlns:cx8="http://schemas.microsoft.com/office/drawing/2016/5/14/chartex" xmlns:mc="http://schemas.openxmlformats.org/markup-compatibility/2006" xmlns:aink="http://schemas.microsoft.com/office/drawing/2016/ink" xmlns:am3d="http://schemas.microsoft.com/office/drawing/2017/model3d" xmlns:o="urn:schemas-microsoft-com:office:office" xmlns:oel="http://schemas.microsoft.com/office/2019/extlst" xmlns:r="http://schemas.openxmlformats.org/officeDocument/2006/relationships" xmlns:m="http://schemas.openxmlformats.org/officeDocument/2006/math" xmlns:v="urn:schemas-microsoft-com:vml" xmlns:wp14="http://schemas.microsoft.com/office/word/2010/wordprocessingDrawing" xmlns:wp="http://schemas.openxmlformats.org/drawingml/2006/wordprocessingDrawing" xmlns:w10="urn:schemas-microsoft-com:office:word" xmlns:w="http://schemas.openxmlformats.org/wordprocessingml/2006/main" xmlns:w14="http://schemas.microsoft.com/office/word/2010/wordml" xmlns:w15="http://schemas.microsoft.com/office/word/2012/wordml" xmlns:w16cex="http://schemas.microsoft.com/office/word/2018/wordml/cex" xmlns:w16cid="http://schemas.microsoft.com/office/word/2016/wordml/cid" xmlns:w16="http://schemas.microsoft.com/office/word/2018/wordml" xmlns:w16du="http://schemas.microsoft.com/office/word/2023/wordml/word16du" xmlns:w16sdtdh="http://schemas.microsoft.com/office/word/2020/wordml/sdtdatahash" xmlns:w16se="http://schemas.microsoft.com/office/word/2015/wordml/symex" xmlns:wpg="http://schemas.microsoft.com/office/word/2010/wordprocessingGroup" xmlns:wpi="http://schemas.microsoft.com/office/word/2010/wordprocessingInk" xmlns:wne="http://schemas.microsoft.com/office/word/2006/wordml" xmlns:wps="http://schemas.microsoft.com/office/word/2010/wordprocessingShape" mc:Ignorable="w14 w15 w16se w16cid w16 w16cex w16sdtdh w16du wp14">
+<w:numbering xmlns:wpc="http://schemas.microsoft.com/office/word/2010/wordprocessingCanvas" xmlns:cx="http://schemas.microsoft.com/office/drawing/2014/chartex" xmlns:cx1="http://schemas.microsoft.com/office/drawing/2015/9/8/chartex" xmlns:cx2="http://schemas.microsoft.com/office/drawing/2015/10/21/chartex" xmlns:cx3="http://schemas.microsoft.com/office/drawing/2016/5/9/chartex" xmlns:cx4="http://schemas.microsoft.com/office/drawing/2016/5/10/chartex" xmlns:cx5="http://schemas.microsoft.com/office/drawing/2016/5/11/chartex" xmlns:cx6="http://schemas.microsoft.com/office/drawing/2016/5/12/chartex" xmlns:cx7="http://schemas.microsoft.com/office/drawing/2016/5/13/chartex" xmlns:cx8="http://schemas.microsoft.com/office/drawing/2016/5/14/chartex" xmlns:mc="http://schemas.openxmlformats.org/markup-compatibility/2006" xmlns:aink="http://schemas.microsoft.com/office/drawing/2016/ink" xmlns:am3d="http://schemas.microsoft.com/office/drawing/2017/model3d" xmlns:o="urn:schemas-microsoft-com:office:office" xmlns:oel="http://schemas.microsoft.com/office/2019/extlst" xmlns:r="http://schemas.openxmlformats.org/officeDocument/2006/relationships" xmlns:m="http://schemas.openxmlformats.org/officeDocument/2006/math" xmlns:v="urn:schemas-microsoft-com:vml" xmlns:wp14="http://schemas.microsoft.com/office/word/2010/wordprocessingDrawing" xmlns:wp="http://schemas.openxmlformats.org/drawingml/2006/wordprocessingDrawing" xmlns:w10="urn:schemas-microsoft-com:office:word" xmlns:w="http://schemas.openxmlformats.org/wordprocessingml/2006/main" xmlns:w14="http://schemas.microsoft.com/office/word/2010/wordml" xmlns:w15="http://schemas.microsoft.com/office/word/2012/wordml" xmlns:w16cex="http://schemas.microsoft.com/office/word/2018/wordml/cex" xmlns:w16cid="http://schemas.microsoft.com/office/word/2016/wordml/cid" xmlns:w16="http://schemas.microsoft.com/office/word/2018/wordml" xmlns:w16du="http://schemas.microsoft.com/office/word/2023/wordml/word16du" xmlns:w16sdtdh="http://schemas.microsoft.com/office/word/2020/wordml/sdtdatahash" xmlns:w16sdtfl="http://schemas.microsoft.com/office/word/2024/wordml/sdtformatlock" xmlns:w16se="http://schemas.microsoft.com/office/word/2015/wordml/symex" xmlns:wpg="http://schemas.microsoft.com/office/word/2010/wordprocessingGroup" xmlns:wpi="http://schemas.microsoft.com/office/word/2010/wordprocessingInk" xmlns:wne="http://schemas.microsoft.com/office/word/2006/wordml" xmlns:wps="http://schemas.microsoft.com/office/word/2010/wordprocessingShape" mc:Ignorable="w14 w15 w16se w16cid w16 w16cex w16sdtdh w16sdtfl w16du wp14">
   <w:abstractNum w:abstractNumId="0" w15:restartNumberingAfterBreak="0">
     <w:nsid w:val="FFFFFF7E"/>
     <w:multiLevelType w:val="singleLevel"/>
@@ -10846,7 +11054,7 @@
 </file>
 
 <file path=word/styles.xml><?xml version="1.0" encoding="utf-8"?>
-<w:styles xmlns:mc="http://schemas.openxmlformats.org/markup-compatibility/2006" xmlns:r="http://schemas.openxmlformats.org/officeDocument/2006/relationships" xmlns:w="http://schemas.openxmlformats.org/wordprocessingml/2006/main" xmlns:w14="http://schemas.microsoft.com/office/word/2010/wordml" xmlns:w15="http://schemas.microsoft.com/office/word/2012/wordml" xmlns:w16cex="http://schemas.microsoft.com/office/word/2018/wordml/cex" xmlns:w16cid="http://schemas.microsoft.com/office/word/2016/wordml/cid" xmlns:w16="http://schemas.microsoft.com/office/word/2018/wordml" xmlns:w16du="http://schemas.microsoft.com/office/word/2023/wordml/word16du" xmlns:w16sdtdh="http://schemas.microsoft.com/office/word/2020/wordml/sdtdatahash" xmlns:w16se="http://schemas.microsoft.com/office/word/2015/wordml/symex" mc:Ignorable="w14 w15 w16se w16cid w16 w16cex w16sdtdh w16du">
+<w:styles xmlns:mc="http://schemas.openxmlformats.org/markup-compatibility/2006" xmlns:r="http://schemas.openxmlformats.org/officeDocument/2006/relationships" xmlns:w="http://schemas.openxmlformats.org/wordprocessingml/2006/main" xmlns:w14="http://schemas.microsoft.com/office/word/2010/wordml" xmlns:w15="http://schemas.microsoft.com/office/word/2012/wordml" xmlns:w16cex="http://schemas.microsoft.com/office/word/2018/wordml/cex" xmlns:w16cid="http://schemas.microsoft.com/office/word/2016/wordml/cid" xmlns:w16="http://schemas.microsoft.com/office/word/2018/wordml" xmlns:w16du="http://schemas.microsoft.com/office/word/2023/wordml/word16du" xmlns:w16sdtdh="http://schemas.microsoft.com/office/word/2020/wordml/sdtdatahash" xmlns:w16sdtfl="http://schemas.microsoft.com/office/word/2024/wordml/sdtformatlock" xmlns:w16se="http://schemas.microsoft.com/office/word/2015/wordml/symex" mc:Ignorable="w14 w15 w16se w16cid w16 w16cex w16sdtdh w16sdtfl w16du">
   <w:docDefaults>
     <w:rPrDefault>
       <w:rPr>
@@ -11514,7 +11722,6 @@
   <w:style w:type="character" w:default="1" w:styleId="Standardnpsmoodstavce">
     <w:name w:val="Default Paragraph Font"/>
     <w:uiPriority w:val="1"/>
-    <w:semiHidden/>
     <w:unhideWhenUsed/>
   </w:style>
   <w:style w:type="table" w:default="1" w:styleId="Normlntabulka">

</xml_diff>

<commit_message>
Dokumentace - historie deskových her
</commit_message>
<xml_diff>
--- a/2410.docx
+++ b/2410.docx
@@ -1051,7 +1051,7 @@
         <w:rPr>
           <w:noProof/>
         </w:rPr>
-        <w:t>27. prosince 2024</w:t>
+        <w:t>28. prosince 2024</w:t>
       </w:r>
       <w:r>
         <w:fldChar w:fldCharType="end"/>
@@ -1119,7 +1119,7 @@
         <w:rPr>
           <w:noProof/>
         </w:rPr>
-        <w:t>27. prosince 2024</w:t>
+        <w:t>28. prosince 2024</w:t>
       </w:r>
       <w:r>
         <w:fldChar w:fldCharType="end"/>
@@ -4126,100 +4126,172 @@
         <w:pStyle w:val="Pokraovn"/>
       </w:pPr>
       <w:r>
-        <w:t xml:space="preserve">Deskové hry už několik tisíciletí slouží jak nástroj pro lidskou rasu. Dokážou skvěle zabavit při výpadku elektřiny nebo děsivé bouřce. Někdo je používá jako prostředek, který pomůže sdílet zábavu s kamarády, partnery, dětmi nebo i celou rodinou. Deskové hry, jak je známe teď, v podobě Monopoly, Pexesa, </w:t>
+        <w:t xml:space="preserve">Trh s deskovými hrami má dnes největší zisk za celou dobu svojí existence. Může tomu vděčit za dnešní dobu a za to, že se všechno nachází v digitální podobě. Dnes každý nápad nebo vylepšení je možno předělat do aplikace nebo webové stránky a díky tomu je výběr mezi hrami tak neskutečně moc velký, že můžeme hrát každý den novou hru. Mezi hrami můžeme vybírat z několika žánrů, ze starých klasik anebo třeba podle počtu hráčů. </w:t>
+      </w:r>
+      <w:r>
+        <w:t>Obrovskou výhodou online světa je, že nepotřebuj</w:t>
+      </w:r>
+      <w:r>
+        <w:t>eme</w:t>
+      </w:r>
+      <w:r>
+        <w:t xml:space="preserve"> být se spoluhráči v jedné místnosti, ale můžeme hrát na dálku, klidně i přes půl světa.</w:t>
+      </w:r>
+      <w:r>
+        <w:t xml:space="preserve"> Nemusíme spoluhráče dokonce znát, můžeme prostě a jednoduše kliknout na tlačítko </w:t>
+      </w:r>
+      <w:r>
+        <w:t xml:space="preserve">a na hrací ploše se objeví neznámý hráči nebo umělá inteligence. </w:t>
+      </w:r>
+    </w:p>
+    <w:p>
+      <w:r>
+        <w:t>Ale ne vždycky to tomu tak bylo, naši dávní historičtí předci neměli takovou škálu výběru a informací. Vystačili si s jednoduchými deskovými hrami, které sami po domácku vyrobili. Každá významná i nevýznamná historická civilizace měla svoje hry, ať už byly originální nebo převzaté z jiné kultury. Spoustu se jich dochovalo v hrobkách anebo v záznamech a můžeme, díky tomu do dávné historie nahlédnout.</w:t>
+      </w:r>
+    </w:p>
+    <w:p>
+      <w:r>
+        <w:t xml:space="preserve">Úplně nejstarší </w:t>
+      </w:r>
+      <w:r>
+        <w:t xml:space="preserve">předchůdce </w:t>
+      </w:r>
+      <w:r>
+        <w:t>deskov</w:t>
+      </w:r>
+      <w:r>
+        <w:t>é</w:t>
+      </w:r>
+      <w:r>
+        <w:t xml:space="preserve"> hr</w:t>
+      </w:r>
+      <w:r>
+        <w:t>y</w:t>
+      </w:r>
+      <w:r>
+        <w:t>, o které alespoň víme, je starší než samotné písmo. Archeologové našli předchůdce hrací kostky na pohřebišti v jihovýchodním Turecku. Toto pohřebiště je přibližně z roku pět tisíc let před Kristem, což se zdá neuvěřitelné.</w:t>
+      </w:r>
+      <w:r>
+        <w:t xml:space="preserve"> Na místě se ocitlo asi padesát vyřezaných a namalovaných kamínků, které sloužili jako kousky hry. Originální hrací kostky, byly ze dřeva, kostí a z kamení. Podobné nálezy se vyskytují po celém středním východě, což naznačuje, že deskové hry jako takové, se začaly hrát přímo tady. </w:t>
+      </w:r>
+    </w:p>
+    <w:p>
+      <w:r>
+        <w:t xml:space="preserve">Ve starodávném Egyptě, deskové hry začaly mít náboženský a spirituální kontext. </w:t>
+      </w:r>
+      <w:r>
+        <w:t xml:space="preserve">Hráči věřili, že se hrou spojí s bohem slunce, měsíce a plodnosti. </w:t>
+      </w:r>
+      <w:r>
+        <w:t xml:space="preserve">Zbytky hracího pole byly nalezeny v hrobkách faraonů, </w:t>
+      </w:r>
+      <w:r>
+        <w:t xml:space="preserve">tím pádem je předpokládání, že požitek </w:t>
+      </w:r>
+      <w:r>
+        <w:t xml:space="preserve">z </w:t>
+      </w:r>
+      <w:r>
+        <w:t xml:space="preserve">deskových her měla pouze vyšší vrstva. Hra nese název </w:t>
       </w:r>
       <w:proofErr w:type="spellStart"/>
       <w:r>
-        <w:t>Carcassonne</w:t>
+        <w:t>Senet</w:t>
       </w:r>
       <w:proofErr w:type="spellEnd"/>
       <w:r>
-        <w:t>, jsou úplně jiné, než je znali naši předkové.</w:t>
-      </w:r>
-    </w:p>
-    <w:p>
-      <w:r>
-        <w:t xml:space="preserve">Všechny historické společnosti měli nějakou deskovou hru. Dost z nich si bylo podobné, ale našli se i výjimky, které vynikali svojí originalitou a komplexností pravidel. </w:t>
-      </w:r>
-    </w:p>
-    <w:p>
-      <w:r>
-        <w:t xml:space="preserve">Už první historické záznamy, které potvrzují oblíbenost deskových her, už před Kristem. </w:t>
-      </w:r>
-      <w:r>
-        <w:t xml:space="preserve">V hrobce vládců první dynastie v Egyptě se objevili kousky populární egyptské hry </w:t>
-      </w:r>
-      <w:proofErr w:type="spellStart"/>
-      <w:r>
-        <w:t>Senet</w:t>
-      </w:r>
-      <w:proofErr w:type="spellEnd"/>
-      <w:r>
-        <w:t xml:space="preserve">. Tyhle hrobky jsou přes tři tisíce let staré a naznačují důležitost a vztah lidí k deskovým hrám do takové míry, že si hry vládci brali do posmrtného života. Hry taky často byly spojovány s náboženstvím a představovaly možnost, jak se spojit s bohem. Při hraní </w:t>
-      </w:r>
-      <w:proofErr w:type="spellStart"/>
-      <w:r>
-        <w:t>Senetu</w:t>
-      </w:r>
-      <w:proofErr w:type="spellEnd"/>
-      <w:r>
-        <w:t>, Egypťané věřili, že komunikují s božstvem a mohou od něj dostat laskavost.</w:t>
-      </w:r>
-    </w:p>
-    <w:p>
-      <w:r>
-        <w:t>V starodávné Číně, hra Go nabyla populárnosti už v roce 548 před Kristem.</w:t>
-      </w:r>
-      <w:r>
-        <w:t xml:space="preserve"> Hra je populární do dnešního dne a přes dvacet milionů hráčů, převážně s východní Asie, ji hraje dodnes.</w:t>
-      </w:r>
-    </w:p>
-    <w:p>
-      <w:r>
-        <w:t>Šachy, nejpopulárnější a nejkóničtější desková hra, která byla vyvinutá v Indii v šestém století, patří dennodenní záležitosti a zábavě ohromné spoustě lid</w:t>
-      </w:r>
-      <w:r>
-        <w:t>í</w:t>
-      </w:r>
-      <w:r>
-        <w:t xml:space="preserve">. </w:t>
-      </w:r>
-    </w:p>
-    <w:p>
-      <w:r>
-        <w:t>Lidé této hry hrají tak často, že se staly kompetitivní záležitostí po celém světě. Hraje se o peníze,</w:t>
-      </w:r>
-      <w:r>
-        <w:t xml:space="preserve"> tituly, medaile, a dokonce i světové mistroství. Odměna vítězi se může pohybovat i v miliónech dolarů.</w:t>
-      </w:r>
-    </w:p>
-    <w:p/>
-    <w:p>
-      <w:r>
-        <w:t>V dnešní době existuje spoustu variací a možností výběru z deskových her. Možnost výběru se mnohonásobně zvětšila kvůli možnosti hrát hry online. Troufnu si tvrdit, že v deskových hrách si dnes vybere úplně každý.</w:t>
-      </w:r>
-    </w:p>
-    <w:p>
-      <w:r>
-        <w:t>https://en.wikipedia.org/wiki/Go_(game)</w:t>
-      </w:r>
-    </w:p>
-    <w:p>
-      <w:hyperlink r:id="rId11" w:history="1">
-        <w:r>
-          <w:t>https://en.wikipedia.org/wiki/Senet</w:t>
-        </w:r>
-      </w:hyperlink>
-    </w:p>
-    <w:p>
-      <w:hyperlink r:id="rId12" w:history="1">
-        <w:r>
-          <w:rPr>
-            <w:rStyle w:val="Hypertextovodkaz"/>
-          </w:rPr>
-          <w:t>https://playworldgame.com/en-us/blogs/news/the-history-and-evolution-of-board-games?srsltid=AfmBOoqQNCJN_J6A8fTQYDsT1PXbpG5W96gbnI6GlAxp2KKJkLvb1V3s</w:t>
-        </w:r>
-      </w:hyperlink>
+        <w:t>.</w:t>
+      </w:r>
+      <w:r>
+        <w:t xml:space="preserve"> </w:t>
+      </w:r>
+      <w:r>
+        <w:t xml:space="preserve">Hrací pole bylo složené z čtverců, na které se hrálo s pěšáky a hracími figurkami. Přesná pravidla hry nebyla nikdy zjištěna, ale pravidla byly předpokládány a hra je v dnešní době populární a často hraná. To z ní dělá nejstarší </w:t>
+      </w:r>
+      <w:r>
+        <w:t>dochovanou</w:t>
+      </w:r>
+      <w:r>
+        <w:t xml:space="preserve"> deskovou hru na světě.</w:t>
+      </w:r>
+      <w:r>
+        <w:t xml:space="preserve"> </w:t>
+      </w:r>
+      <w:r>
+        <w:t>[1]</w:t>
+      </w:r>
+    </w:p>
+    <w:p>
+      <w:pPr>
+        <w:rPr>
+          <w:lang w:val="en-GB"/>
+        </w:rPr>
+      </w:pPr>
+      <w:r>
+        <w:t xml:space="preserve">Populární hra Go, kterou pravidelně stále hraje několik desítek miliónů hráčů, převážně v Asii, odkud hra také pochází. Její původ se odhaduje být asi 3000 let starý. </w:t>
+      </w:r>
+      <w:r>
+        <w:lastRenderedPageBreak/>
+        <w:t>Hra byla v Japonsku tak vážená, že v sedmnáctém století vláda založila a podporovala čtyři školy, určené k výuce této hry. Hráč Go byl v této době uznáván jako povolání. Hra byla také populární v Číně a Koreji. Hra se rozšířila do celého světa kvůli druhé světové válce.</w:t>
+      </w:r>
+      <w:r>
+        <w:rPr>
+          <w:lang w:val="en-GB"/>
+        </w:rPr>
+        <w:t>[</w:t>
+      </w:r>
+      <w:r>
+        <w:t>2</w:t>
+      </w:r>
+      <w:r>
+        <w:rPr>
+          <w:lang w:val="en-GB"/>
+        </w:rPr>
+        <w:t>]</w:t>
+      </w:r>
+    </w:p>
+    <w:p>
+      <w:r>
+        <w:t>Šachy, nejkóničtější a nejznámější desková hra na světě pochází z šestého století našeho letopočtu.</w:t>
+      </w:r>
+      <w:r>
+        <w:t xml:space="preserve"> Hra byla nejdříve hraná v Indii, poté se se díky vlivu muslimů roznesla do západního světa. Kolem patnáctém století se v Itálii a Španělsku zrodili pravidla hry, tak jak je známe. Začaly se psát knihy o pravidlech a umění šachu. Moderní turnaje a soutěže začaly v devatenáctém století, kdy se také odehrál úplně první světový turnaj, který je pořád pravidelně pořádán. Později vznikla mezinárodní organizace a začala spravovat světové turnaje a další soutěže. </w:t>
+      </w:r>
+    </w:p>
+    <w:p>
+      <w:pPr>
+        <w:rPr>
+          <w:lang w:val="en-GB"/>
+        </w:rPr>
+      </w:pPr>
+      <w:r>
+        <w:t>Od začátku roku dva tisíce začaly být populární počítačové analýzy, které naprosto změnili přistup k hře. Hráči mohli zdokonalovat svoje taktiky a získat tím výhodu nad protihráči. Online prostředí šachů je dnes také velice populární, milióny hráčů po celém světě hraje každý den.</w:t>
+      </w:r>
+      <w:r>
+        <w:t xml:space="preserve"> </w:t>
+      </w:r>
+      <w:r>
+        <w:rPr>
+          <w:lang w:val="en-GB"/>
+        </w:rPr>
+        <w:t>[</w:t>
+      </w:r>
+      <w:r>
+        <w:t>3</w:t>
+      </w:r>
+      <w:r>
+        <w:rPr>
+          <w:lang w:val="en-GB"/>
+        </w:rPr>
+        <w:t>]</w:t>
+      </w:r>
+    </w:p>
+    <w:p>
+      <w:pPr>
+        <w:rPr>
+          <w:lang w:val="en-GB"/>
+        </w:rPr>
+      </w:pPr>
     </w:p>
     <w:p>
       <w:pPr>
@@ -4266,7 +4338,7 @@
     <w:p/>
     <w:p/>
     <w:p>
-      <w:hyperlink r:id="rId13" w:history="1">
+      <w:hyperlink r:id="rId11" w:anchor=":~:text=1.,%2Dsolving%2C%20and%20pattern%20recognition" w:history="1">
         <w:r>
           <w:rPr>
             <w:rStyle w:val="Hypertextovodkaz"/>
@@ -4552,7 +4624,7 @@
       <w:pPr>
         <w:pStyle w:val="Pokraovn"/>
       </w:pPr>
-      <w:hyperlink r:id="rId14" w:history="1">
+      <w:hyperlink r:id="rId12" w:history="1">
         <w:r>
           <w:rPr>
             <w:rStyle w:val="Hypertextovodkaz"/>
@@ -4570,17 +4642,45 @@
       <w:pPr>
         <w:pStyle w:val="Nadpis2"/>
       </w:pPr>
-      <w:bookmarkStart w:id="25" w:name="_Toc145265089"/>
-      <w:bookmarkStart w:id="26" w:name="_Toc145265106"/>
-      <w:bookmarkStart w:id="27" w:name="_Toc145265123"/>
-      <w:bookmarkStart w:id="28" w:name="_Toc145265200"/>
-      <w:bookmarkStart w:id="29" w:name="_Toc145265389"/>
-      <w:bookmarkStart w:id="30" w:name="_Toc145265622"/>
-      <w:bookmarkStart w:id="31" w:name="_Toc145265961"/>
-      <w:bookmarkStart w:id="32" w:name="_Toc145266557"/>
-      <w:bookmarkStart w:id="33" w:name="_Toc186198653"/>
-      <w:r>
-        <w:t>Poděkování a prohlášení</w:t>
+      <w:r>
+        <w:t xml:space="preserve">.NET </w:t>
+      </w:r>
+      <w:r>
+        <w:t>Framework</w:t>
+      </w:r>
+    </w:p>
+    <w:p>
+      <w:pPr>
+        <w:pStyle w:val="Pokraovn"/>
+      </w:pPr>
+      <w:r>
+        <w:t>.NET Framework je softwarová vývojářská platforma určená pro budovaní webových, desktopových a mobilních aplikacích. Platforma poskytuje spoustu knihoven a nástrojů, které usnadňují vývoj a umožňují kreativitu vývojářům. Framework také obsahuje programovací jazyky jako jsou C#, který používám při řešení této práce.</w:t>
+      </w:r>
+    </w:p>
+    <w:p/>
+    <w:p>
+      <w:r>
+        <w:t>https://www.geeksforgeeks.org/introduction-to-net-framework/</w:t>
+      </w:r>
+    </w:p>
+    <w:p>
+      <w:pPr>
+        <w:pStyle w:val="Nadpis3"/>
+      </w:pPr>
+      <w:bookmarkStart w:id="25" w:name="_Toc144753395"/>
+      <w:bookmarkStart w:id="26" w:name="_Toc144746924"/>
+      <w:bookmarkStart w:id="27" w:name="_Toc515880887"/>
+      <w:bookmarkStart w:id="28" w:name="_Toc145265090"/>
+      <w:bookmarkStart w:id="29" w:name="_Toc145265107"/>
+      <w:bookmarkStart w:id="30" w:name="_Toc145265124"/>
+      <w:bookmarkStart w:id="31" w:name="_Toc145265201"/>
+      <w:bookmarkStart w:id="32" w:name="_Toc145265390"/>
+      <w:bookmarkStart w:id="33" w:name="_Toc145265623"/>
+      <w:bookmarkStart w:id="34" w:name="_Toc145265962"/>
+      <w:bookmarkStart w:id="35" w:name="_Toc145266558"/>
+      <w:bookmarkStart w:id="36" w:name="_Toc186198654"/>
+      <w:r>
+        <w:t>Poděkování</w:t>
       </w:r>
       <w:bookmarkEnd w:id="25"/>
       <w:bookmarkEnd w:id="26"/>
@@ -4591,34 +4691,57 @@
       <w:bookmarkEnd w:id="31"/>
       <w:bookmarkEnd w:id="32"/>
       <w:bookmarkEnd w:id="33"/>
-    </w:p>
-    <w:p>
-      <w:r>
-        <w:t>Poděkování se píše v horní části stránky a prohlášení v dolní části stejné stránky.</w:t>
-      </w:r>
-    </w:p>
-    <w:p>
-      <w:pPr>
-        <w:pStyle w:val="Nadpis3"/>
-      </w:pPr>
-      <w:bookmarkStart w:id="34" w:name="_Toc144753395"/>
-      <w:bookmarkStart w:id="35" w:name="_Toc144746924"/>
-      <w:bookmarkStart w:id="36" w:name="_Toc515880887"/>
-      <w:bookmarkStart w:id="37" w:name="_Toc145265090"/>
-      <w:bookmarkStart w:id="38" w:name="_Toc145265107"/>
-      <w:bookmarkStart w:id="39" w:name="_Toc145265124"/>
-      <w:bookmarkStart w:id="40" w:name="_Toc145265201"/>
-      <w:bookmarkStart w:id="41" w:name="_Toc145265390"/>
-      <w:bookmarkStart w:id="42" w:name="_Toc145265623"/>
-      <w:bookmarkStart w:id="43" w:name="_Toc145265962"/>
-      <w:bookmarkStart w:id="44" w:name="_Toc145266558"/>
-      <w:bookmarkStart w:id="45" w:name="_Toc186198654"/>
-      <w:r>
-        <w:t>Poděkování</w:t>
-      </w:r>
       <w:bookmarkEnd w:id="34"/>
       <w:bookmarkEnd w:id="35"/>
       <w:bookmarkEnd w:id="36"/>
+    </w:p>
+    <w:p>
+      <w:pPr>
+        <w:rPr>
+          <w:rFonts w:eastAsiaTheme="minorEastAsia"/>
+        </w:rPr>
+      </w:pPr>
+      <w:r>
+        <w:rPr>
+          <w:rFonts w:eastAsiaTheme="minorEastAsia"/>
+        </w:rPr>
+        <w:t xml:space="preserve">Tato část není povinná (lze ji zcela odstranit), nicméně je doporučeno </w:t>
+      </w:r>
+      <w:r>
+        <w:rPr>
+          <w:rFonts w:eastAsiaTheme="minorEastAsia"/>
+        </w:rPr>
+        <w:t>poděkovat vedoucímu práce</w:t>
+      </w:r>
+      <w:r>
+        <w:rPr>
+          <w:rFonts w:eastAsiaTheme="minorEastAsia"/>
+        </w:rPr>
+        <w:t>. Lze také uvést jména členů rodiny nebo obecně kohokoliv, kdo významným způsobem napomohl v řešení práce. Ručně psaný podpis je pouze v tištěné podobě.</w:t>
+      </w:r>
+    </w:p>
+    <w:p>
+      <w:pPr>
+        <w:pStyle w:val="Nadpis3"/>
+        <w:numPr>
+          <w:ilvl w:val="2"/>
+          <w:numId w:val="22"/>
+        </w:numPr>
+      </w:pPr>
+      <w:bookmarkStart w:id="37" w:name="_Toc144753396"/>
+      <w:bookmarkStart w:id="38" w:name="_Toc144746925"/>
+      <w:bookmarkStart w:id="39" w:name="_Toc145265091"/>
+      <w:bookmarkStart w:id="40" w:name="_Toc145265108"/>
+      <w:bookmarkStart w:id="41" w:name="_Toc145265125"/>
+      <w:bookmarkStart w:id="42" w:name="_Toc145265202"/>
+      <w:bookmarkStart w:id="43" w:name="_Toc145265391"/>
+      <w:bookmarkStart w:id="44" w:name="_Toc145265624"/>
+      <w:bookmarkStart w:id="45" w:name="_Toc145265963"/>
+      <w:bookmarkStart w:id="46" w:name="_Toc145266559"/>
+      <w:bookmarkStart w:id="47" w:name="_Toc186198655"/>
+      <w:r>
+        <w:t>Prohlášení</w:t>
+      </w:r>
       <w:bookmarkEnd w:id="37"/>
       <w:bookmarkEnd w:id="38"/>
       <w:bookmarkEnd w:id="39"/>
@@ -4628,56 +4751,80 @@
       <w:bookmarkEnd w:id="43"/>
       <w:bookmarkEnd w:id="44"/>
       <w:bookmarkEnd w:id="45"/>
-    </w:p>
-    <w:p>
-      <w:pPr>
+      <w:bookmarkEnd w:id="46"/>
+      <w:bookmarkEnd w:id="47"/>
+    </w:p>
+    <w:p>
+      <w:r>
         <w:rPr>
           <w:rFonts w:eastAsiaTheme="minorEastAsia"/>
         </w:rPr>
-      </w:pPr>
+        <w:t>Tuto část není nutné upravovat</w:t>
+      </w:r>
       <w:r>
         <w:rPr>
           <w:rFonts w:eastAsiaTheme="minorEastAsia"/>
         </w:rPr>
-        <w:t xml:space="preserve">Tato část není povinná (lze ji zcela odstranit), nicméně je doporučeno </w:t>
+        <w:t xml:space="preserve">. Pouze část </w:t>
+      </w:r>
+      <w:r>
+        <w:rPr>
+          <w:i/>
+        </w:rPr>
+        <w:t>vypracoval/a, uvedl/a, použil/a</w:t>
+      </w:r>
+      <w:r>
+        <w:t xml:space="preserve"> </w:t>
       </w:r>
       <w:r>
         <w:rPr>
           <w:rFonts w:eastAsiaTheme="minorEastAsia"/>
         </w:rPr>
-        <w:t>poděkovat vedoucímu práce</w:t>
+        <w:t>může být autory upravena tak</w:t>
       </w:r>
       <w:r>
         <w:rPr>
           <w:rFonts w:eastAsiaTheme="minorEastAsia"/>
         </w:rPr>
-        <w:t>. Lze také uvést jména členů rodiny nebo obecně kohokoliv, kdo významným způsobem napomohl v řešení práce. Ručně psaný podpis je pouze v tištěné podobě.</w:t>
-      </w:r>
-    </w:p>
-    <w:p>
-      <w:pPr>
-        <w:pStyle w:val="Nadpis3"/>
+        <w:t>,</w:t>
+      </w:r>
+      <w:r>
+        <w:rPr>
+          <w:rFonts w:eastAsiaTheme="minorEastAsia"/>
+        </w:rPr>
+        <w:t xml:space="preserve"> aby gramaticky korespondovala s jejich pohlavím.</w:t>
+      </w:r>
+    </w:p>
+    <w:p>
+      <w:pPr>
+        <w:pStyle w:val="Nadpis1"/>
         <w:numPr>
-          <w:ilvl w:val="2"/>
+          <w:ilvl w:val="0"/>
           <w:numId w:val="22"/>
         </w:numPr>
-      </w:pPr>
-      <w:bookmarkStart w:id="46" w:name="_Toc144753396"/>
-      <w:bookmarkStart w:id="47" w:name="_Toc144746925"/>
-      <w:bookmarkStart w:id="48" w:name="_Toc145265091"/>
-      <w:bookmarkStart w:id="49" w:name="_Toc145265108"/>
-      <w:bookmarkStart w:id="50" w:name="_Toc145265125"/>
-      <w:bookmarkStart w:id="51" w:name="_Toc145265202"/>
-      <w:bookmarkStart w:id="52" w:name="_Toc145265391"/>
-      <w:bookmarkStart w:id="53" w:name="_Toc145265624"/>
-      <w:bookmarkStart w:id="54" w:name="_Toc145265963"/>
-      <w:bookmarkStart w:id="55" w:name="_Toc145266559"/>
-      <w:bookmarkStart w:id="56" w:name="_Toc186198655"/>
-      <w:r>
-        <w:t>Prohlášení</w:t>
-      </w:r>
-      <w:bookmarkEnd w:id="46"/>
-      <w:bookmarkEnd w:id="47"/>
+        <w:rPr>
+          <w:rFonts w:eastAsiaTheme="minorEastAsia"/>
+        </w:rPr>
+      </w:pPr>
+      <w:bookmarkStart w:id="48" w:name="_Toc144753398"/>
+      <w:bookmarkStart w:id="49" w:name="_Toc144746927"/>
+      <w:bookmarkStart w:id="50" w:name="_Toc515880889"/>
+      <w:bookmarkStart w:id="51" w:name="_Toc145265092"/>
+      <w:bookmarkStart w:id="52" w:name="_Toc145265109"/>
+      <w:bookmarkStart w:id="53" w:name="_Toc145265126"/>
+      <w:bookmarkStart w:id="54" w:name="_Toc145265203"/>
+      <w:bookmarkStart w:id="55" w:name="_Toc145265392"/>
+      <w:bookmarkStart w:id="56" w:name="_Toc145265625"/>
+      <w:bookmarkStart w:id="57" w:name="_Toc145265964"/>
+      <w:bookmarkStart w:id="58" w:name="_Toc145266560"/>
+      <w:bookmarkStart w:id="59" w:name="_Toc186198656"/>
+      <w:r>
+        <w:rPr>
+          <w:rFonts w:eastAsiaTheme="minorEastAsia"/>
+        </w:rPr>
+        <w:lastRenderedPageBreak/>
+        <w:t>Textová část</w:t>
+      </w:r>
       <w:bookmarkEnd w:id="48"/>
       <w:bookmarkEnd w:id="49"/>
       <w:bookmarkEnd w:id="50"/>
@@ -4687,81 +4834,77 @@
       <w:bookmarkEnd w:id="54"/>
       <w:bookmarkEnd w:id="55"/>
       <w:bookmarkEnd w:id="56"/>
-    </w:p>
-    <w:p>
-      <w:r>
-        <w:rPr>
-          <w:rFonts w:eastAsiaTheme="minorEastAsia"/>
-        </w:rPr>
-        <w:t>Tuto část není nutné upravovat</w:t>
-      </w:r>
-      <w:r>
-        <w:rPr>
-          <w:rFonts w:eastAsiaTheme="minorEastAsia"/>
-        </w:rPr>
-        <w:t xml:space="preserve">. Pouze část </w:t>
-      </w:r>
-      <w:r>
-        <w:rPr>
-          <w:i/>
-        </w:rPr>
-        <w:t>vypracoval/a, uvedl/a, použil/a</w:t>
-      </w:r>
-      <w:r>
-        <w:t xml:space="preserve"> </w:t>
-      </w:r>
-      <w:r>
-        <w:rPr>
-          <w:rFonts w:eastAsiaTheme="minorEastAsia"/>
-        </w:rPr>
-        <w:t>může být autory upravena tak</w:t>
-      </w:r>
-      <w:r>
-        <w:rPr>
-          <w:rFonts w:eastAsiaTheme="minorEastAsia"/>
-        </w:rPr>
-        <w:t>,</w:t>
-      </w:r>
-      <w:r>
-        <w:rPr>
-          <w:rFonts w:eastAsiaTheme="minorEastAsia"/>
-        </w:rPr>
-        <w:t xml:space="preserve"> aby gramaticky korespondovala s jejich pohlavím.</w:t>
-      </w:r>
-    </w:p>
-    <w:p>
-      <w:pPr>
-        <w:pStyle w:val="Nadpis1"/>
-        <w:numPr>
-          <w:ilvl w:val="0"/>
-          <w:numId w:val="22"/>
-        </w:numPr>
-        <w:rPr>
-          <w:rFonts w:eastAsiaTheme="minorEastAsia"/>
-        </w:rPr>
-      </w:pPr>
-      <w:bookmarkStart w:id="57" w:name="_Toc144753398"/>
-      <w:bookmarkStart w:id="58" w:name="_Toc144746927"/>
-      <w:bookmarkStart w:id="59" w:name="_Toc515880889"/>
-      <w:bookmarkStart w:id="60" w:name="_Toc145265092"/>
-      <w:bookmarkStart w:id="61" w:name="_Toc145265109"/>
-      <w:bookmarkStart w:id="62" w:name="_Toc145265126"/>
-      <w:bookmarkStart w:id="63" w:name="_Toc145265203"/>
-      <w:bookmarkStart w:id="64" w:name="_Toc145265392"/>
-      <w:bookmarkStart w:id="65" w:name="_Toc145265625"/>
-      <w:bookmarkStart w:id="66" w:name="_Toc145265964"/>
-      <w:bookmarkStart w:id="67" w:name="_Toc145266560"/>
-      <w:bookmarkStart w:id="68" w:name="_Toc186198656"/>
-      <w:r>
-        <w:rPr>
-          <w:rFonts w:eastAsiaTheme="minorEastAsia"/>
-        </w:rPr>
-        <w:lastRenderedPageBreak/>
-        <w:t>Textová část</w:t>
-      </w:r>
       <w:bookmarkEnd w:id="57"/>
       <w:bookmarkEnd w:id="58"/>
       <w:bookmarkEnd w:id="59"/>
+    </w:p>
+    <w:p>
+      <w:r>
+        <w:t>C</w:t>
+      </w:r>
+      <w:r>
+        <w:t xml:space="preserve">elý text </w:t>
+      </w:r>
+      <w:r>
+        <w:t xml:space="preserve">je </w:t>
+      </w:r>
+      <w:r>
+        <w:t>psán fontem Times New Roman. Použitá velikost písma je 12pt kromě nadpisů a je užito řádkování 1,5. K tomu je v této šabloně určen styl</w:t>
+      </w:r>
+      <w:r>
+        <w:rPr>
+          <w:i/>
+        </w:rPr>
+        <w:t xml:space="preserve"> Normální</w:t>
+      </w:r>
+      <w:r>
+        <w:t>. Minimální rozsah maturitní práce (úvod, vlastní text práce a závěr) je 15 stran. Jednou stranou je myšlena jedna normostrana, jež má 1800 znaků včetně mezer (tj. přibližně 250 slov). Minimální rozsah maturitní práce je tedy přibližně 3750</w:t>
+      </w:r>
+      <w:r>
+        <w:t xml:space="preserve"> slov</w:t>
+      </w:r>
+      <w:r>
+        <w:t>.</w:t>
+      </w:r>
+      <w:r>
+        <w:t xml:space="preserve"> </w:t>
+      </w:r>
+      <w:r>
+        <w:fldChar w:fldCharType="begin"/>
+      </w:r>
+      <w:r>
+        <w:instrText xml:space="preserve"> REF _Ref147318297 \r \h </w:instrText>
+      </w:r>
+      <w:r>
+        <w:fldChar w:fldCharType="separate"/>
+      </w:r>
+      <w:r>
+        <w:t>[2]</w:t>
+      </w:r>
+      <w:r>
+        <w:fldChar w:fldCharType="end"/>
+      </w:r>
+    </w:p>
+    <w:p>
+      <w:pPr>
+        <w:pStyle w:val="Nadpis2"/>
+        <w:numPr>
+          <w:ilvl w:val="1"/>
+          <w:numId w:val="22"/>
+        </w:numPr>
+      </w:pPr>
+      <w:bookmarkStart w:id="60" w:name="_Toc145265093"/>
+      <w:bookmarkStart w:id="61" w:name="_Toc145265110"/>
+      <w:bookmarkStart w:id="62" w:name="_Toc145265127"/>
+      <w:bookmarkStart w:id="63" w:name="_Toc145265204"/>
+      <w:bookmarkStart w:id="64" w:name="_Toc145265393"/>
+      <w:bookmarkStart w:id="65" w:name="_Toc145265626"/>
+      <w:bookmarkStart w:id="66" w:name="_Toc145265965"/>
+      <w:bookmarkStart w:id="67" w:name="_Toc145266561"/>
+      <w:bookmarkStart w:id="68" w:name="_Toc186198657"/>
+      <w:r>
+        <w:t>Styly</w:t>
+      </w:r>
       <w:bookmarkEnd w:id="60"/>
       <w:bookmarkEnd w:id="61"/>
       <w:bookmarkEnd w:id="62"/>
@@ -4773,910 +4916,833 @@
       <w:bookmarkEnd w:id="68"/>
     </w:p>
     <w:p>
-      <w:r>
-        <w:t>C</w:t>
-      </w:r>
-      <w:r>
-        <w:t xml:space="preserve">elý text </w:t>
-      </w:r>
-      <w:r>
-        <w:t xml:space="preserve">je </w:t>
-      </w:r>
-      <w:r>
-        <w:t>psán fontem Times New Roman. Použitá velikost písma je 12pt kromě nadpisů a je užito řádkování 1,5. K tomu je v této šabloně určen styl</w:t>
+      <w:pPr>
+        <w:pStyle w:val="Pokraovn"/>
+      </w:pPr>
+      <w:r>
+        <w:t xml:space="preserve">Normální </w:t>
+      </w:r>
+      <w:r>
+        <w:tab/>
+      </w:r>
+      <w:r>
+        <w:tab/>
+      </w:r>
+      <w:r>
+        <w:tab/>
+      </w:r>
+      <w:r>
+        <w:t>velikost 12</w:t>
+      </w:r>
+      <w:r>
+        <w:t>pt</w:t>
+      </w:r>
+    </w:p>
+    <w:p>
+      <w:pPr>
+        <w:pStyle w:val="Pokraovn"/>
+      </w:pPr>
+      <w:r>
+        <w:rPr>
+          <w:sz w:val="23"/>
+          <w:szCs w:val="23"/>
+        </w:rPr>
+        <w:t>Nadpis 1</w:t>
+      </w:r>
+      <w:r>
+        <w:rPr>
+          <w:sz w:val="19"/>
+          <w:szCs w:val="19"/>
+        </w:rPr>
+        <w:tab/>
+      </w:r>
+      <w:r>
+        <w:rPr>
+          <w:sz w:val="19"/>
+          <w:szCs w:val="19"/>
+        </w:rPr>
+        <w:tab/>
+      </w:r>
+      <w:r>
+        <w:rPr>
+          <w:sz w:val="19"/>
+          <w:szCs w:val="19"/>
+        </w:rPr>
+        <w:tab/>
+      </w:r>
+      <w:r>
+        <w:t>veli</w:t>
+      </w:r>
+      <w:r>
+        <w:rPr>
+          <w:spacing w:val="-3"/>
+        </w:rPr>
+        <w:t>k</w:t>
+      </w:r>
+      <w:r>
+        <w:t xml:space="preserve">ost </w:t>
+      </w:r>
+      <w:r>
+        <w:t xml:space="preserve">20pt, </w:t>
+      </w:r>
+      <w:r>
+        <w:t>tučn</w:t>
+      </w:r>
+      <w:r>
+        <w:t>ě</w:t>
+      </w:r>
+    </w:p>
+    <w:p>
+      <w:pPr>
+        <w:rPr>
+          <w:color w:val="010302"/>
+        </w:rPr>
+      </w:pPr>
+      <w:r>
+        <w:rPr>
+          <w:sz w:val="23"/>
+          <w:szCs w:val="23"/>
+        </w:rPr>
+        <w:t>Nadpis 2</w:t>
+      </w:r>
+      <w:r>
+        <w:rPr>
+          <w:sz w:val="23"/>
+          <w:szCs w:val="23"/>
+        </w:rPr>
+        <w:tab/>
+      </w:r>
+      <w:r>
+        <w:rPr>
+          <w:sz w:val="23"/>
+          <w:szCs w:val="23"/>
+        </w:rPr>
+        <w:tab/>
+      </w:r>
+      <w:r>
+        <w:rPr>
+          <w:sz w:val="23"/>
+          <w:szCs w:val="23"/>
+        </w:rPr>
+        <w:tab/>
+      </w:r>
+      <w:r>
+        <w:t>v</w:t>
+      </w:r>
+      <w:r>
+        <w:rPr>
+          <w:spacing w:val="-3"/>
+        </w:rPr>
+        <w:t>e</w:t>
+      </w:r>
+      <w:r>
+        <w:t>li</w:t>
+      </w:r>
+      <w:r>
+        <w:rPr>
+          <w:spacing w:val="-5"/>
+        </w:rPr>
+        <w:t>k</w:t>
+      </w:r>
+      <w:r>
+        <w:t>ost 1</w:t>
+      </w:r>
+      <w:r>
+        <w:t>6pt, tučně</w:t>
+      </w:r>
+    </w:p>
+    <w:p>
+      <w:pPr>
+        <w:rPr>
+          <w:sz w:val="25"/>
+          <w:szCs w:val="25"/>
+        </w:rPr>
+      </w:pPr>
+      <w:r>
+        <w:rPr>
+          <w:sz w:val="23"/>
+          <w:szCs w:val="23"/>
+        </w:rPr>
+        <w:t xml:space="preserve">Nadpis 3 </w:t>
+      </w:r>
+      <w:r>
+        <w:rPr>
+          <w:sz w:val="23"/>
+          <w:szCs w:val="23"/>
+        </w:rPr>
+        <w:tab/>
+      </w:r>
+      <w:r>
+        <w:rPr>
+          <w:sz w:val="23"/>
+          <w:szCs w:val="23"/>
+        </w:rPr>
+        <w:tab/>
+      </w:r>
+      <w:r>
+        <w:rPr>
+          <w:sz w:val="23"/>
+          <w:szCs w:val="23"/>
+        </w:rPr>
+        <w:tab/>
+      </w:r>
+      <w:r>
+        <w:t>velikost 1</w:t>
+      </w:r>
+      <w:r>
+        <w:t>4pt, tučně</w:t>
+      </w:r>
+    </w:p>
+    <w:p>
+      <w:pPr>
+        <w:pStyle w:val="Nadpis3"/>
+      </w:pPr>
+      <w:bookmarkStart w:id="69" w:name="_Toc186198658"/>
+      <w:r>
+        <w:t>Řádkování</w:t>
+      </w:r>
+      <w:bookmarkEnd w:id="69"/>
+    </w:p>
+    <w:p>
+      <w:r>
+        <w:t>Pro</w:t>
+      </w:r>
+      <w:r>
+        <w:rPr>
+          <w:spacing w:val="24"/>
+        </w:rPr>
+        <w:t xml:space="preserve"> </w:t>
+      </w:r>
+      <w:r>
+        <w:t>vizuální</w:t>
+      </w:r>
+      <w:r>
+        <w:rPr>
+          <w:spacing w:val="24"/>
+        </w:rPr>
+        <w:t xml:space="preserve"> </w:t>
+      </w:r>
+      <w:r>
+        <w:t>rozdělení</w:t>
+      </w:r>
+      <w:r>
+        <w:rPr>
+          <w:spacing w:val="24"/>
+        </w:rPr>
+        <w:t xml:space="preserve"> </w:t>
+      </w:r>
+      <w:r>
+        <w:rPr>
+          <w:spacing w:val="-3"/>
+        </w:rPr>
+        <w:t>n</w:t>
+      </w:r>
+      <w:r>
+        <w:t>adpisu</w:t>
+      </w:r>
+      <w:r>
+        <w:rPr>
+          <w:spacing w:val="24"/>
+        </w:rPr>
+        <w:t xml:space="preserve"> </w:t>
+      </w:r>
+      <w:r>
+        <w:t>kapitol</w:t>
+      </w:r>
+      <w:r>
+        <w:rPr>
+          <w:spacing w:val="24"/>
+        </w:rPr>
+        <w:t xml:space="preserve"> </w:t>
+      </w:r>
+      <w:r>
+        <w:t>a</w:t>
+      </w:r>
+      <w:r>
+        <w:rPr>
+          <w:spacing w:val="24"/>
+        </w:rPr>
+        <w:t xml:space="preserve"> </w:t>
+      </w:r>
+      <w:r>
+        <w:t>textu</w:t>
+      </w:r>
+      <w:r>
+        <w:rPr>
+          <w:spacing w:val="24"/>
+        </w:rPr>
+        <w:t xml:space="preserve"> </w:t>
+      </w:r>
+      <w:r>
+        <w:t>se</w:t>
+      </w:r>
+      <w:r>
+        <w:rPr>
+          <w:spacing w:val="24"/>
+        </w:rPr>
+        <w:t xml:space="preserve"> </w:t>
+      </w:r>
+      <w:r>
+        <w:t>doporučuje</w:t>
+      </w:r>
+      <w:r>
+        <w:rPr>
+          <w:spacing w:val="24"/>
+        </w:rPr>
+        <w:t xml:space="preserve"> </w:t>
+      </w:r>
+      <w:r>
+        <w:t>před</w:t>
+      </w:r>
+      <w:r>
+        <w:rPr>
+          <w:spacing w:val="24"/>
+        </w:rPr>
+        <w:t xml:space="preserve"> </w:t>
+      </w:r>
+      <w:r>
+        <w:t>nadpis</w:t>
+      </w:r>
+      <w:r>
+        <w:rPr>
+          <w:spacing w:val="-5"/>
+        </w:rPr>
+        <w:t>y</w:t>
+      </w:r>
+      <w:r>
+        <w:rPr>
+          <w:spacing w:val="26"/>
+        </w:rPr>
+        <w:t xml:space="preserve"> </w:t>
+      </w:r>
+      <w:r>
+        <w:t>kapitol</w:t>
+      </w:r>
+      <w:r>
+        <w:rPr>
+          <w:spacing w:val="24"/>
+        </w:rPr>
+        <w:t xml:space="preserve"> </w:t>
+      </w:r>
+      <w:r>
+        <w:t>vložit</w:t>
+      </w:r>
+      <w:r>
+        <w:rPr>
+          <w:spacing w:val="24"/>
+        </w:rPr>
+        <w:t xml:space="preserve"> </w:t>
+      </w:r>
+      <w:r>
+        <w:t>1</w:t>
+      </w:r>
+      <w:r>
+        <w:rPr>
+          <w:spacing w:val="-3"/>
+        </w:rPr>
+        <w:t>2</w:t>
+      </w:r>
+      <w:r>
+        <w:t xml:space="preserve"> bodů</w:t>
+      </w:r>
+      <w:r>
+        <w:t>, za nadpisy kapitol 6 bodů</w:t>
+      </w:r>
+      <w:r>
+        <w:t>, mezi jednotliv</w:t>
+      </w:r>
+      <w:r>
+        <w:rPr>
+          <w:spacing w:val="-8"/>
+        </w:rPr>
+        <w:t>é</w:t>
+      </w:r>
+      <w:r>
+        <w:t xml:space="preserve"> odstavc</w:t>
+      </w:r>
+      <w:r>
+        <w:t>e</w:t>
+      </w:r>
+      <w:r>
+        <w:t xml:space="preserve"> v</w:t>
+      </w:r>
+      <w:r>
+        <w:t> </w:t>
+      </w:r>
+      <w:r>
+        <w:t>textu</w:t>
+      </w:r>
+      <w:r>
+        <w:t xml:space="preserve"> se vkládá</w:t>
+      </w:r>
+      <w:r>
+        <w:t xml:space="preserve"> 6 bodů.</w:t>
+      </w:r>
+      <w:r>
+        <w:rPr>
+          <w:spacing w:val="36"/>
+        </w:rPr>
+        <w:t xml:space="preserve"> </w:t>
+      </w:r>
+      <w:r>
+        <w:t>Mezi</w:t>
+      </w:r>
+      <w:r>
+        <w:rPr>
+          <w:spacing w:val="36"/>
+        </w:rPr>
+        <w:t xml:space="preserve"> </w:t>
+      </w:r>
+      <w:r>
+        <w:t>odstavce</w:t>
+      </w:r>
+      <w:r>
+        <w:rPr>
+          <w:spacing w:val="39"/>
+        </w:rPr>
+        <w:t xml:space="preserve"> </w:t>
+      </w:r>
+      <w:r>
+        <w:t>se</w:t>
+      </w:r>
+      <w:r>
+        <w:rPr>
+          <w:spacing w:val="36"/>
+        </w:rPr>
+        <w:t xml:space="preserve"> </w:t>
+      </w:r>
+      <w:r>
+        <w:t>tedy nevkládá</w:t>
+      </w:r>
+      <w:r>
+        <w:rPr>
+          <w:spacing w:val="36"/>
+        </w:rPr>
+        <w:t xml:space="preserve"> </w:t>
+      </w:r>
+      <w:r>
+        <w:t>prázdn</w:t>
+      </w:r>
+      <w:r>
+        <w:rPr>
+          <w:spacing w:val="-5"/>
+        </w:rPr>
+        <w:t>ý</w:t>
+      </w:r>
+      <w:r>
+        <w:rPr>
+          <w:spacing w:val="39"/>
+        </w:rPr>
+        <w:t xml:space="preserve"> </w:t>
+      </w:r>
+      <w:r>
+        <w:t>řádek</w:t>
+      </w:r>
+      <w:r>
+        <w:rPr>
+          <w:spacing w:val="36"/>
+        </w:rPr>
+        <w:t xml:space="preserve"> </w:t>
+      </w:r>
+      <w:r>
+        <w:t xml:space="preserve">prostřednictvím </w:t>
+      </w:r>
+      <w:proofErr w:type="spellStart"/>
+      <w:r>
+        <w:t>ENTERu</w:t>
+      </w:r>
+      <w:proofErr w:type="spellEnd"/>
+      <w:r>
+        <w:t>,</w:t>
+      </w:r>
+      <w:r>
+        <w:rPr>
+          <w:spacing w:val="-19"/>
+        </w:rPr>
+        <w:t xml:space="preserve"> </w:t>
+      </w:r>
+      <w:r>
+        <w:t>ale</w:t>
+      </w:r>
+      <w:r>
+        <w:rPr>
+          <w:spacing w:val="-19"/>
+        </w:rPr>
+        <w:t xml:space="preserve"> </w:t>
+      </w:r>
+      <w:r>
+        <w:t>prostřednictvím</w:t>
+      </w:r>
+      <w:r>
+        <w:rPr>
+          <w:spacing w:val="-19"/>
+        </w:rPr>
+        <w:t xml:space="preserve"> </w:t>
+      </w:r>
+      <w:r>
+        <w:t>odsazení</w:t>
+      </w:r>
+      <w:r>
+        <w:rPr>
+          <w:spacing w:val="-19"/>
+        </w:rPr>
+        <w:t xml:space="preserve"> </w:t>
+      </w:r>
+      <w:r>
+        <w:t>odstavce.</w:t>
+      </w:r>
+      <w:r>
+        <w:rPr>
+          <w:spacing w:val="-19"/>
+        </w:rPr>
+        <w:t xml:space="preserve"> </w:t>
+      </w:r>
+      <w:r>
+        <w:t>Řádkování</w:t>
+      </w:r>
+      <w:r>
+        <w:rPr>
+          <w:spacing w:val="-19"/>
+        </w:rPr>
+        <w:t xml:space="preserve"> v z</w:t>
+      </w:r>
+      <w:r>
+        <w:t>ákladním</w:t>
+      </w:r>
+      <w:r>
+        <w:rPr>
+          <w:spacing w:val="-19"/>
+        </w:rPr>
+        <w:t xml:space="preserve"> </w:t>
+      </w:r>
+      <w:r>
+        <w:t>textu</w:t>
+      </w:r>
+      <w:r>
+        <w:t xml:space="preserve"> (styl normální)</w:t>
+      </w:r>
+      <w:r>
+        <w:rPr>
+          <w:spacing w:val="-19"/>
+        </w:rPr>
+        <w:t xml:space="preserve"> </w:t>
+      </w:r>
+      <w:r>
+        <w:t>velikost 1,5</w:t>
+      </w:r>
+      <w:r>
+        <w:rPr>
+          <w:spacing w:val="-5"/>
+        </w:rPr>
+        <w:t xml:space="preserve"> </w:t>
+      </w:r>
+      <w:r>
+        <w:t xml:space="preserve">bodů. </w:t>
+      </w:r>
+    </w:p>
+    <w:p>
+      <w:pPr>
+        <w:pStyle w:val="Nadpis3"/>
+      </w:pPr>
+      <w:bookmarkStart w:id="70" w:name="_Toc186198659"/>
+      <w:r>
+        <w:t>Zvýrazňování textu</w:t>
+      </w:r>
+      <w:bookmarkEnd w:id="70"/>
+    </w:p>
+    <w:p>
+      <w:r>
+        <w:t>Důležité myšlenky zvýra</w:t>
+      </w:r>
+      <w:r>
+        <w:t>z</w:t>
+      </w:r>
+      <w:r>
+        <w:t xml:space="preserve">ňovat pomocí </w:t>
+      </w:r>
+      <w:r>
+        <w:rPr>
+          <w:b/>
+        </w:rPr>
+        <w:t xml:space="preserve">tučného </w:t>
+      </w:r>
+      <w:r>
+        <w:t xml:space="preserve">písma nebo </w:t>
       </w:r>
       <w:r>
         <w:rPr>
           <w:i/>
         </w:rPr>
-        <w:t xml:space="preserve"> Normální</w:t>
-      </w:r>
-      <w:r>
-        <w:t>. Minimální rozsah maturitní práce (úvod, vlastní text práce a závěr) je 15 stran. Jednou stranou je myšlena jedna normostrana, jež má 1800 znaků včetně mezer (tj. přibližně 250 slov). Minimální rozsah maturitní práce je tedy přibližně 3750</w:t>
-      </w:r>
-      <w:r>
-        <w:t xml:space="preserve"> slov</w:t>
+        <w:t>kurzívou</w:t>
+      </w:r>
+      <w:r>
+        <w:t xml:space="preserve"> nepoužívat </w:t>
+      </w:r>
+      <w:r>
+        <w:rPr>
+          <w:u w:val="single"/>
+        </w:rPr>
+        <w:t>podtržení</w:t>
       </w:r>
       <w:r>
         <w:t>.</w:t>
       </w:r>
       <w:r>
+        <w:rPr>
+          <w:u w:val="single"/>
+        </w:rPr>
         <w:t xml:space="preserve"> </w:t>
       </w:r>
       <w:r>
-        <w:fldChar w:fldCharType="begin"/>
-      </w:r>
-      <w:r>
-        <w:instrText xml:space="preserve"> REF _Ref147318297 \r \h </w:instrText>
-      </w:r>
-      <w:r>
-        <w:fldChar w:fldCharType="separate"/>
-      </w:r>
-      <w:r>
-        <w:t>[2]</w:t>
-      </w:r>
-      <w:r>
-        <w:fldChar w:fldCharType="end"/>
+        <w:t>Používat jednotnou barvu písma, doporučuje se černá.</w:t>
+      </w:r>
+    </w:p>
+    <w:p>
+      <w:pPr>
+        <w:pStyle w:val="Nadpis3"/>
+      </w:pPr>
+      <w:bookmarkStart w:id="71" w:name="_Toc186198660"/>
+      <w:r>
+        <w:t>Členění textu</w:t>
+      </w:r>
+      <w:bookmarkEnd w:id="71"/>
+    </w:p>
+    <w:p>
+      <w:r>
+        <w:t>Z</w:t>
+      </w:r>
+      <w:r>
+        <w:t>arovnání textu do blo</w:t>
+      </w:r>
+      <w:r>
+        <w:t>k</w:t>
+      </w:r>
+      <w:r>
+        <w:t>u (vpravo i vlevo). Nepoužívat odsazení textu. Číslování kapitol od čísla 1. Za nadpisy kapitol se neuvádí dvojtečka, ani tečka, ani zdroj. Hlavní kapitoly začínají na nové stránce. Ostatní podkapitoly se oddělují od konce předcházející kapitol</w:t>
+      </w:r>
+      <w:r>
+        <w:t>y</w:t>
+      </w:r>
+      <w:r>
+        <w:t xml:space="preserve"> mezerou o velikosti 12 </w:t>
+      </w:r>
+      <w:r>
+        <w:t>b</w:t>
+      </w:r>
+      <w:r>
+        <w:t>odů</w:t>
+      </w:r>
+      <w:r>
+        <w:t>.</w:t>
+      </w:r>
+      <w:r>
+        <w:t xml:space="preserve"> </w:t>
+      </w:r>
+    </w:p>
+    <w:p>
+      <w:pPr>
+        <w:pStyle w:val="Nadpis3"/>
+      </w:pPr>
+      <w:bookmarkStart w:id="72" w:name="_Toc186198661"/>
+      <w:r>
+        <w:t>Číslování stran</w:t>
+      </w:r>
+      <w:bookmarkEnd w:id="72"/>
+    </w:p>
+    <w:p>
+      <w:pPr>
+        <w:rPr>
+          <w:color w:val="010302"/>
+        </w:rPr>
+      </w:pPr>
+      <w:r>
+        <w:t>Stran</w:t>
+      </w:r>
+      <w:r>
+        <w:rPr>
+          <w:spacing w:val="-5"/>
+        </w:rPr>
+        <w:t>y</w:t>
+      </w:r>
+      <w:r>
+        <w:rPr>
+          <w:spacing w:val="24"/>
+        </w:rPr>
+        <w:t xml:space="preserve"> </w:t>
+      </w:r>
+      <w:r>
+        <w:t>číslovat</w:t>
+      </w:r>
+      <w:r>
+        <w:rPr>
+          <w:spacing w:val="24"/>
+        </w:rPr>
+        <w:t xml:space="preserve"> </w:t>
+      </w:r>
+      <w:r>
+        <w:t>dole</w:t>
+      </w:r>
+      <w:r>
+        <w:rPr>
+          <w:spacing w:val="24"/>
+        </w:rPr>
+        <w:t xml:space="preserve"> </w:t>
+      </w:r>
+      <w:r>
+        <w:t>uprostřed.</w:t>
+      </w:r>
+      <w:r>
+        <w:rPr>
+          <w:spacing w:val="24"/>
+        </w:rPr>
+        <w:t xml:space="preserve"> </w:t>
+      </w:r>
+      <w:r>
+        <w:t>Stran</w:t>
+      </w:r>
+      <w:r>
+        <w:rPr>
+          <w:spacing w:val="-5"/>
+        </w:rPr>
+        <w:t>y</w:t>
+      </w:r>
+      <w:r>
+        <w:rPr>
+          <w:spacing w:val="24"/>
+        </w:rPr>
+        <w:t xml:space="preserve"> </w:t>
+      </w:r>
+      <w:r>
+        <w:t>se</w:t>
+      </w:r>
+      <w:r>
+        <w:rPr>
+          <w:spacing w:val="24"/>
+        </w:rPr>
+        <w:t xml:space="preserve"> </w:t>
+      </w:r>
+      <w:r>
+        <w:t>počítají</w:t>
+      </w:r>
+      <w:r>
+        <w:rPr>
+          <w:spacing w:val="24"/>
+        </w:rPr>
+        <w:t xml:space="preserve"> </w:t>
+      </w:r>
+      <w:r>
+        <w:t>od</w:t>
+      </w:r>
+      <w:r>
+        <w:rPr>
+          <w:spacing w:val="24"/>
+        </w:rPr>
+        <w:t xml:space="preserve"> </w:t>
+      </w:r>
+      <w:r>
+        <w:t>titulního</w:t>
+      </w:r>
+      <w:r>
+        <w:rPr>
+          <w:spacing w:val="21"/>
+        </w:rPr>
+        <w:t xml:space="preserve"> </w:t>
+      </w:r>
+      <w:r>
+        <w:t>listu</w:t>
+      </w:r>
+      <w:r>
+        <w:rPr>
+          <w:spacing w:val="-3"/>
+        </w:rPr>
+        <w:t>,</w:t>
+      </w:r>
+      <w:r>
+        <w:rPr>
+          <w:spacing w:val="24"/>
+        </w:rPr>
+        <w:t xml:space="preserve"> </w:t>
+      </w:r>
+      <w:r>
+        <w:t>uvádějí</w:t>
+      </w:r>
+      <w:r>
+        <w:rPr>
+          <w:spacing w:val="24"/>
+        </w:rPr>
+        <w:t xml:space="preserve"> </w:t>
+      </w:r>
+      <w:r>
+        <w:t>se</w:t>
+      </w:r>
+      <w:r>
+        <w:rPr>
+          <w:spacing w:val="24"/>
+        </w:rPr>
+        <w:t xml:space="preserve"> </w:t>
+      </w:r>
+      <w:r>
+        <w:t>však</w:t>
+      </w:r>
+      <w:r>
+        <w:rPr>
+          <w:spacing w:val="24"/>
+        </w:rPr>
+        <w:t xml:space="preserve"> </w:t>
+      </w:r>
+      <w:r>
+        <w:t>až</w:t>
+      </w:r>
+      <w:r>
+        <w:rPr>
+          <w:spacing w:val="24"/>
+        </w:rPr>
+        <w:t xml:space="preserve"> </w:t>
+      </w:r>
+      <w:r>
+        <w:t>od vlastního textu (počínaje úvodem) – ted</w:t>
+      </w:r>
+      <w:r>
+        <w:rPr>
+          <w:spacing w:val="-5"/>
+        </w:rPr>
+        <w:t>y</w:t>
+      </w:r>
+      <w:r>
+        <w:t xml:space="preserve"> první uváděné číslo může b</w:t>
+      </w:r>
+      <w:r>
+        <w:rPr>
+          <w:spacing w:val="-8"/>
+        </w:rPr>
+        <w:t>ý</w:t>
+      </w:r>
+      <w:r>
+        <w:t xml:space="preserve">t např. </w:t>
+      </w:r>
+      <w:r>
+        <w:t>6</w:t>
+      </w:r>
+      <w:r>
+        <w:t>.</w:t>
       </w:r>
     </w:p>
     <w:p>
       <w:pPr>
         <w:pStyle w:val="Nadpis2"/>
-        <w:numPr>
-          <w:ilvl w:val="1"/>
-          <w:numId w:val="22"/>
-        </w:numPr>
-      </w:pPr>
-      <w:bookmarkStart w:id="69" w:name="_Toc145265093"/>
-      <w:bookmarkStart w:id="70" w:name="_Toc145265110"/>
-      <w:bookmarkStart w:id="71" w:name="_Toc145265127"/>
-      <w:bookmarkStart w:id="72" w:name="_Toc145265204"/>
-      <w:bookmarkStart w:id="73" w:name="_Toc145265393"/>
-      <w:bookmarkStart w:id="74" w:name="_Toc145265626"/>
-      <w:bookmarkStart w:id="75" w:name="_Toc145265965"/>
-      <w:bookmarkStart w:id="76" w:name="_Toc145266561"/>
-      <w:bookmarkStart w:id="77" w:name="_Toc186198657"/>
-      <w:r>
-        <w:t>Styly</w:t>
-      </w:r>
-      <w:bookmarkEnd w:id="69"/>
-      <w:bookmarkEnd w:id="70"/>
-      <w:bookmarkEnd w:id="71"/>
-      <w:bookmarkEnd w:id="72"/>
+      </w:pPr>
+      <w:bookmarkStart w:id="73" w:name="_Toc144753399"/>
+      <w:bookmarkStart w:id="74" w:name="_Toc144746928"/>
+      <w:bookmarkStart w:id="75" w:name="_Toc515880890"/>
+      <w:bookmarkStart w:id="76" w:name="_Toc186198662"/>
+      <w:r>
+        <w:lastRenderedPageBreak/>
+        <w:t>Vytvoření obsahu</w:t>
+      </w:r>
       <w:bookmarkEnd w:id="73"/>
       <w:bookmarkEnd w:id="74"/>
       <w:bookmarkEnd w:id="75"/>
       <w:bookmarkEnd w:id="76"/>
-      <w:bookmarkEnd w:id="77"/>
-    </w:p>
-    <w:p>
-      <w:pPr>
-        <w:pStyle w:val="Pokraovn"/>
-      </w:pPr>
-      <w:r>
-        <w:t xml:space="preserve">Normální </w:t>
-      </w:r>
-      <w:r>
-        <w:tab/>
-      </w:r>
-      <w:r>
-        <w:tab/>
-      </w:r>
-      <w:r>
-        <w:tab/>
-      </w:r>
-      <w:r>
-        <w:t>velikost 12</w:t>
-      </w:r>
-      <w:r>
-        <w:t>pt</w:t>
-      </w:r>
-    </w:p>
-    <w:p>
-      <w:pPr>
-        <w:pStyle w:val="Pokraovn"/>
-      </w:pPr>
-      <w:r>
-        <w:rPr>
-          <w:sz w:val="23"/>
-          <w:szCs w:val="23"/>
-        </w:rPr>
-        <w:t>Nadpis 1</w:t>
-      </w:r>
-      <w:r>
-        <w:rPr>
-          <w:sz w:val="19"/>
-          <w:szCs w:val="19"/>
-        </w:rPr>
-        <w:tab/>
-      </w:r>
-      <w:r>
-        <w:rPr>
-          <w:sz w:val="19"/>
-          <w:szCs w:val="19"/>
-        </w:rPr>
-        <w:tab/>
-      </w:r>
-      <w:r>
-        <w:rPr>
-          <w:sz w:val="19"/>
-          <w:szCs w:val="19"/>
-        </w:rPr>
-        <w:tab/>
-      </w:r>
-      <w:r>
-        <w:t>veli</w:t>
-      </w:r>
-      <w:r>
-        <w:rPr>
-          <w:spacing w:val="-3"/>
-        </w:rPr>
-        <w:t>k</w:t>
-      </w:r>
-      <w:r>
-        <w:t xml:space="preserve">ost </w:t>
-      </w:r>
-      <w:r>
-        <w:t xml:space="preserve">20pt, </w:t>
-      </w:r>
-      <w:r>
-        <w:t>tučn</w:t>
-      </w:r>
-      <w:r>
-        <w:t>ě</w:t>
-      </w:r>
-    </w:p>
-    <w:p>
-      <w:pPr>
-        <w:rPr>
-          <w:color w:val="010302"/>
-        </w:rPr>
-      </w:pPr>
-      <w:r>
-        <w:rPr>
-          <w:sz w:val="23"/>
-          <w:szCs w:val="23"/>
-        </w:rPr>
-        <w:t>Nadpis 2</w:t>
-      </w:r>
-      <w:r>
-        <w:rPr>
-          <w:sz w:val="23"/>
-          <w:szCs w:val="23"/>
-        </w:rPr>
-        <w:tab/>
-      </w:r>
-      <w:r>
-        <w:rPr>
-          <w:sz w:val="23"/>
-          <w:szCs w:val="23"/>
-        </w:rPr>
-        <w:tab/>
-      </w:r>
-      <w:r>
-        <w:rPr>
-          <w:sz w:val="23"/>
-          <w:szCs w:val="23"/>
-        </w:rPr>
-        <w:tab/>
-      </w:r>
-      <w:r>
-        <w:t>v</w:t>
-      </w:r>
-      <w:r>
-        <w:rPr>
-          <w:spacing w:val="-3"/>
-        </w:rPr>
-        <w:t>e</w:t>
-      </w:r>
-      <w:r>
-        <w:t>li</w:t>
-      </w:r>
-      <w:r>
-        <w:rPr>
-          <w:spacing w:val="-5"/>
-        </w:rPr>
-        <w:t>k</w:t>
-      </w:r>
-      <w:r>
-        <w:t>ost 1</w:t>
-      </w:r>
-      <w:r>
-        <w:t>6pt, tučně</w:t>
-      </w:r>
-    </w:p>
-    <w:p>
-      <w:pPr>
-        <w:rPr>
-          <w:sz w:val="25"/>
-          <w:szCs w:val="25"/>
-        </w:rPr>
-      </w:pPr>
-      <w:r>
-        <w:rPr>
-          <w:sz w:val="23"/>
-          <w:szCs w:val="23"/>
-        </w:rPr>
-        <w:t xml:space="preserve">Nadpis 3 </w:t>
-      </w:r>
-      <w:r>
-        <w:rPr>
-          <w:sz w:val="23"/>
-          <w:szCs w:val="23"/>
-        </w:rPr>
-        <w:tab/>
-      </w:r>
-      <w:r>
-        <w:rPr>
-          <w:sz w:val="23"/>
-          <w:szCs w:val="23"/>
-        </w:rPr>
-        <w:tab/>
-      </w:r>
-      <w:r>
-        <w:rPr>
-          <w:sz w:val="23"/>
-          <w:szCs w:val="23"/>
-        </w:rPr>
-        <w:tab/>
-      </w:r>
-      <w:r>
-        <w:t>velikost 1</w:t>
-      </w:r>
-      <w:r>
-        <w:t>4pt, tučně</w:t>
-      </w:r>
-    </w:p>
-    <w:p>
-      <w:pPr>
-        <w:pStyle w:val="Nadpis3"/>
-      </w:pPr>
-      <w:bookmarkStart w:id="78" w:name="_Toc186198658"/>
-      <w:r>
-        <w:t>Řádkování</w:t>
-      </w:r>
-      <w:bookmarkEnd w:id="78"/>
-    </w:p>
-    <w:p>
-      <w:r>
-        <w:t>Pro</w:t>
-      </w:r>
-      <w:r>
-        <w:rPr>
-          <w:spacing w:val="24"/>
-        </w:rPr>
-        <w:t xml:space="preserve"> </w:t>
-      </w:r>
-      <w:r>
-        <w:t>vizuální</w:t>
-      </w:r>
-      <w:r>
-        <w:rPr>
-          <w:spacing w:val="24"/>
-        </w:rPr>
-        <w:t xml:space="preserve"> </w:t>
-      </w:r>
-      <w:r>
-        <w:t>rozdělení</w:t>
-      </w:r>
-      <w:r>
-        <w:rPr>
-          <w:spacing w:val="24"/>
-        </w:rPr>
-        <w:t xml:space="preserve"> </w:t>
-      </w:r>
-      <w:r>
-        <w:rPr>
-          <w:spacing w:val="-3"/>
-        </w:rPr>
-        <w:t>n</w:t>
-      </w:r>
-      <w:r>
-        <w:t>adpisu</w:t>
-      </w:r>
-      <w:r>
-        <w:rPr>
-          <w:spacing w:val="24"/>
-        </w:rPr>
-        <w:t xml:space="preserve"> </w:t>
-      </w:r>
-      <w:r>
-        <w:t>kapitol</w:t>
-      </w:r>
-      <w:r>
-        <w:rPr>
-          <w:spacing w:val="24"/>
-        </w:rPr>
-        <w:t xml:space="preserve"> </w:t>
-      </w:r>
-      <w:r>
-        <w:t>a</w:t>
-      </w:r>
-      <w:r>
-        <w:rPr>
-          <w:spacing w:val="24"/>
-        </w:rPr>
-        <w:t xml:space="preserve"> </w:t>
-      </w:r>
-      <w:r>
-        <w:t>textu</w:t>
-      </w:r>
-      <w:r>
-        <w:rPr>
-          <w:spacing w:val="24"/>
-        </w:rPr>
-        <w:t xml:space="preserve"> </w:t>
-      </w:r>
-      <w:r>
-        <w:t>se</w:t>
-      </w:r>
-      <w:r>
-        <w:rPr>
-          <w:spacing w:val="24"/>
-        </w:rPr>
-        <w:t xml:space="preserve"> </w:t>
-      </w:r>
-      <w:r>
-        <w:t>doporučuje</w:t>
-      </w:r>
-      <w:r>
-        <w:rPr>
-          <w:spacing w:val="24"/>
-        </w:rPr>
-        <w:t xml:space="preserve"> </w:t>
-      </w:r>
-      <w:r>
-        <w:t>před</w:t>
-      </w:r>
-      <w:r>
-        <w:rPr>
-          <w:spacing w:val="24"/>
-        </w:rPr>
-        <w:t xml:space="preserve"> </w:t>
-      </w:r>
-      <w:r>
-        <w:t>nadpis</w:t>
-      </w:r>
-      <w:r>
-        <w:rPr>
-          <w:spacing w:val="-5"/>
-        </w:rPr>
-        <w:t>y</w:t>
-      </w:r>
-      <w:r>
-        <w:rPr>
-          <w:spacing w:val="26"/>
-        </w:rPr>
-        <w:t xml:space="preserve"> </w:t>
-      </w:r>
-      <w:r>
-        <w:t>kapitol</w:t>
-      </w:r>
-      <w:r>
-        <w:rPr>
-          <w:spacing w:val="24"/>
-        </w:rPr>
-        <w:t xml:space="preserve"> </w:t>
-      </w:r>
-      <w:r>
-        <w:t>vložit</w:t>
-      </w:r>
-      <w:r>
-        <w:rPr>
-          <w:spacing w:val="24"/>
-        </w:rPr>
-        <w:t xml:space="preserve"> </w:t>
-      </w:r>
-      <w:r>
-        <w:t>1</w:t>
-      </w:r>
-      <w:r>
-        <w:rPr>
-          <w:spacing w:val="-3"/>
-        </w:rPr>
-        <w:t>2</w:t>
-      </w:r>
-      <w:r>
-        <w:t xml:space="preserve"> bodů</w:t>
-      </w:r>
-      <w:r>
-        <w:t>, za nadpisy kapitol 6 bodů</w:t>
-      </w:r>
-      <w:r>
-        <w:t>, mezi jednotliv</w:t>
-      </w:r>
-      <w:r>
-        <w:rPr>
-          <w:spacing w:val="-8"/>
-        </w:rPr>
-        <w:t>é</w:t>
-      </w:r>
-      <w:r>
-        <w:t xml:space="preserve"> odstavc</w:t>
-      </w:r>
-      <w:r>
-        <w:t>e</w:t>
-      </w:r>
-      <w:r>
-        <w:t xml:space="preserve"> v</w:t>
-      </w:r>
-      <w:r>
-        <w:t> </w:t>
-      </w:r>
-      <w:r>
-        <w:t>textu</w:t>
-      </w:r>
-      <w:r>
-        <w:t xml:space="preserve"> se vkládá</w:t>
-      </w:r>
-      <w:r>
-        <w:t xml:space="preserve"> 6 bodů.</w:t>
-      </w:r>
-      <w:r>
-        <w:rPr>
-          <w:spacing w:val="36"/>
-        </w:rPr>
-        <w:t xml:space="preserve"> </w:t>
-      </w:r>
-      <w:r>
-        <w:t>Mezi</w:t>
-      </w:r>
-      <w:r>
-        <w:rPr>
-          <w:spacing w:val="36"/>
-        </w:rPr>
-        <w:t xml:space="preserve"> </w:t>
-      </w:r>
-      <w:r>
-        <w:t>odstavce</w:t>
-      </w:r>
-      <w:r>
-        <w:rPr>
-          <w:spacing w:val="39"/>
-        </w:rPr>
-        <w:t xml:space="preserve"> </w:t>
-      </w:r>
-      <w:r>
-        <w:t>se</w:t>
-      </w:r>
-      <w:r>
-        <w:rPr>
-          <w:spacing w:val="36"/>
-        </w:rPr>
-        <w:t xml:space="preserve"> </w:t>
-      </w:r>
-      <w:r>
-        <w:t>tedy nevkládá</w:t>
-      </w:r>
-      <w:r>
-        <w:rPr>
-          <w:spacing w:val="36"/>
-        </w:rPr>
-        <w:t xml:space="preserve"> </w:t>
-      </w:r>
-      <w:r>
-        <w:t>prázdn</w:t>
-      </w:r>
-      <w:r>
-        <w:rPr>
-          <w:spacing w:val="-5"/>
-        </w:rPr>
-        <w:t>ý</w:t>
-      </w:r>
-      <w:r>
-        <w:rPr>
-          <w:spacing w:val="39"/>
-        </w:rPr>
-        <w:t xml:space="preserve"> </w:t>
-      </w:r>
-      <w:r>
-        <w:t>řádek</w:t>
-      </w:r>
-      <w:r>
-        <w:rPr>
-          <w:spacing w:val="36"/>
-        </w:rPr>
-        <w:t xml:space="preserve"> </w:t>
-      </w:r>
-      <w:r>
-        <w:t xml:space="preserve">prostřednictvím </w:t>
-      </w:r>
-      <w:proofErr w:type="spellStart"/>
-      <w:r>
-        <w:t>ENTERu</w:t>
-      </w:r>
-      <w:proofErr w:type="spellEnd"/>
-      <w:r>
-        <w:t>,</w:t>
-      </w:r>
-      <w:r>
-        <w:rPr>
-          <w:spacing w:val="-19"/>
-        </w:rPr>
-        <w:t xml:space="preserve"> </w:t>
-      </w:r>
-      <w:r>
-        <w:t>ale</w:t>
-      </w:r>
-      <w:r>
-        <w:rPr>
-          <w:spacing w:val="-19"/>
-        </w:rPr>
-        <w:t xml:space="preserve"> </w:t>
-      </w:r>
-      <w:r>
-        <w:t>prostřednictvím</w:t>
-      </w:r>
-      <w:r>
-        <w:rPr>
-          <w:spacing w:val="-19"/>
-        </w:rPr>
-        <w:t xml:space="preserve"> </w:t>
-      </w:r>
-      <w:r>
-        <w:t>odsazení</w:t>
-      </w:r>
-      <w:r>
-        <w:rPr>
-          <w:spacing w:val="-19"/>
-        </w:rPr>
-        <w:t xml:space="preserve"> </w:t>
-      </w:r>
-      <w:r>
-        <w:t>odstavce.</w:t>
-      </w:r>
-      <w:r>
-        <w:rPr>
-          <w:spacing w:val="-19"/>
-        </w:rPr>
-        <w:t xml:space="preserve"> </w:t>
-      </w:r>
-      <w:r>
-        <w:t>Řádkování</w:t>
-      </w:r>
-      <w:r>
-        <w:rPr>
-          <w:spacing w:val="-19"/>
-        </w:rPr>
-        <w:t xml:space="preserve"> v z</w:t>
-      </w:r>
-      <w:r>
-        <w:t>ákladním</w:t>
-      </w:r>
-      <w:r>
-        <w:rPr>
-          <w:spacing w:val="-19"/>
-        </w:rPr>
-        <w:t xml:space="preserve"> </w:t>
-      </w:r>
-      <w:r>
-        <w:t>textu</w:t>
-      </w:r>
-      <w:r>
-        <w:t xml:space="preserve"> (styl normální)</w:t>
-      </w:r>
-      <w:r>
-        <w:rPr>
-          <w:spacing w:val="-19"/>
-        </w:rPr>
-        <w:t xml:space="preserve"> </w:t>
-      </w:r>
-      <w:r>
-        <w:t>velikost 1,5</w:t>
-      </w:r>
-      <w:r>
-        <w:rPr>
-          <w:spacing w:val="-5"/>
-        </w:rPr>
-        <w:t xml:space="preserve"> </w:t>
-      </w:r>
-      <w:r>
-        <w:t xml:space="preserve">bodů. </w:t>
-      </w:r>
-    </w:p>
-    <w:p>
-      <w:pPr>
-        <w:pStyle w:val="Nadpis3"/>
-      </w:pPr>
-      <w:bookmarkStart w:id="79" w:name="_Toc186198659"/>
-      <w:r>
-        <w:t>Zvýrazňování textu</w:t>
-      </w:r>
-      <w:bookmarkEnd w:id="79"/>
-    </w:p>
-    <w:p>
-      <w:r>
-        <w:t>Důležité myšlenky zvýra</w:t>
-      </w:r>
-      <w:r>
-        <w:t>z</w:t>
-      </w:r>
-      <w:r>
-        <w:t xml:space="preserve">ňovat pomocí </w:t>
-      </w:r>
-      <w:r>
-        <w:rPr>
-          <w:b/>
-        </w:rPr>
-        <w:t xml:space="preserve">tučného </w:t>
-      </w:r>
-      <w:r>
-        <w:t xml:space="preserve">písma nebo </w:t>
-      </w:r>
-      <w:r>
-        <w:rPr>
-          <w:i/>
-        </w:rPr>
-        <w:t>kurzívou</w:t>
-      </w:r>
-      <w:r>
-        <w:t xml:space="preserve"> nepoužívat </w:t>
-      </w:r>
-      <w:r>
-        <w:rPr>
-          <w:u w:val="single"/>
-        </w:rPr>
-        <w:t>podtržení</w:t>
-      </w:r>
-      <w:r>
-        <w:t>.</w:t>
-      </w:r>
-      <w:r>
-        <w:rPr>
-          <w:u w:val="single"/>
-        </w:rPr>
-        <w:t xml:space="preserve"> </w:t>
-      </w:r>
-      <w:r>
-        <w:t>Používat jednotnou barvu písma, doporučuje se černá.</w:t>
-      </w:r>
-    </w:p>
-    <w:p>
-      <w:pPr>
-        <w:pStyle w:val="Nadpis3"/>
-      </w:pPr>
-      <w:bookmarkStart w:id="80" w:name="_Toc186198660"/>
-      <w:r>
-        <w:t>Členění textu</w:t>
-      </w:r>
-      <w:bookmarkEnd w:id="80"/>
-    </w:p>
-    <w:p>
-      <w:r>
-        <w:t>Z</w:t>
-      </w:r>
-      <w:r>
-        <w:t>arovnání textu do blo</w:t>
-      </w:r>
-      <w:r>
-        <w:t>k</w:t>
-      </w:r>
-      <w:r>
-        <w:t>u (vpravo i vlevo). Nepoužívat odsazení textu. Číslování kapitol od čísla 1. Za nadpisy kapitol se neuvádí dvojtečka, ani tečka, ani zdroj. Hlavní kapitoly začínají na nové stránce. Ostatní podkapitoly se oddělují od konce předcházející kapitol</w:t>
-      </w:r>
-      <w:r>
-        <w:t>y</w:t>
-      </w:r>
-      <w:r>
-        <w:t xml:space="preserve"> mezerou o velikosti 12 </w:t>
-      </w:r>
-      <w:r>
-        <w:t>b</w:t>
-      </w:r>
-      <w:r>
-        <w:t>odů</w:t>
-      </w:r>
-      <w:r>
-        <w:t>.</w:t>
-      </w:r>
-      <w:r>
-        <w:t xml:space="preserve"> </w:t>
-      </w:r>
-    </w:p>
-    <w:p>
-      <w:pPr>
-        <w:pStyle w:val="Nadpis3"/>
-      </w:pPr>
-      <w:bookmarkStart w:id="81" w:name="_Toc186198661"/>
-      <w:r>
-        <w:t>Číslování stran</w:t>
-      </w:r>
-      <w:bookmarkEnd w:id="81"/>
-    </w:p>
-    <w:p>
-      <w:pPr>
-        <w:rPr>
-          <w:color w:val="010302"/>
-        </w:rPr>
-      </w:pPr>
-      <w:r>
-        <w:t>Stran</w:t>
-      </w:r>
-      <w:r>
-        <w:rPr>
-          <w:spacing w:val="-5"/>
-        </w:rPr>
-        <w:t>y</w:t>
-      </w:r>
-      <w:r>
-        <w:rPr>
-          <w:spacing w:val="24"/>
-        </w:rPr>
-        <w:t xml:space="preserve"> </w:t>
-      </w:r>
-      <w:r>
-        <w:t>číslovat</w:t>
-      </w:r>
-      <w:r>
-        <w:rPr>
-          <w:spacing w:val="24"/>
-        </w:rPr>
-        <w:t xml:space="preserve"> </w:t>
-      </w:r>
-      <w:r>
-        <w:t>dole</w:t>
-      </w:r>
-      <w:r>
-        <w:rPr>
-          <w:spacing w:val="24"/>
-        </w:rPr>
-        <w:t xml:space="preserve"> </w:t>
-      </w:r>
-      <w:r>
-        <w:t>uprostřed.</w:t>
-      </w:r>
-      <w:r>
-        <w:rPr>
-          <w:spacing w:val="24"/>
-        </w:rPr>
-        <w:t xml:space="preserve"> </w:t>
-      </w:r>
-      <w:r>
-        <w:t>Stran</w:t>
-      </w:r>
-      <w:r>
-        <w:rPr>
-          <w:spacing w:val="-5"/>
-        </w:rPr>
-        <w:t>y</w:t>
-      </w:r>
-      <w:r>
-        <w:rPr>
-          <w:spacing w:val="24"/>
-        </w:rPr>
-        <w:t xml:space="preserve"> </w:t>
-      </w:r>
-      <w:r>
-        <w:t>se</w:t>
-      </w:r>
-      <w:r>
-        <w:rPr>
-          <w:spacing w:val="24"/>
-        </w:rPr>
-        <w:t xml:space="preserve"> </w:t>
-      </w:r>
-      <w:r>
-        <w:t>počítají</w:t>
-      </w:r>
-      <w:r>
-        <w:rPr>
-          <w:spacing w:val="24"/>
-        </w:rPr>
-        <w:t xml:space="preserve"> </w:t>
-      </w:r>
-      <w:r>
-        <w:t>od</w:t>
-      </w:r>
-      <w:r>
-        <w:rPr>
-          <w:spacing w:val="24"/>
-        </w:rPr>
-        <w:t xml:space="preserve"> </w:t>
-      </w:r>
-      <w:r>
-        <w:t>titulního</w:t>
-      </w:r>
-      <w:r>
-        <w:rPr>
-          <w:spacing w:val="21"/>
-        </w:rPr>
-        <w:t xml:space="preserve"> </w:t>
-      </w:r>
-      <w:r>
-        <w:t>listu</w:t>
-      </w:r>
-      <w:r>
-        <w:rPr>
-          <w:spacing w:val="-3"/>
-        </w:rPr>
-        <w:t>,</w:t>
-      </w:r>
-      <w:r>
-        <w:rPr>
-          <w:spacing w:val="24"/>
-        </w:rPr>
-        <w:t xml:space="preserve"> </w:t>
-      </w:r>
-      <w:r>
-        <w:t>uvádějí</w:t>
-      </w:r>
-      <w:r>
-        <w:rPr>
-          <w:spacing w:val="24"/>
-        </w:rPr>
-        <w:t xml:space="preserve"> </w:t>
-      </w:r>
-      <w:r>
-        <w:t>se</w:t>
-      </w:r>
-      <w:r>
-        <w:rPr>
-          <w:spacing w:val="24"/>
-        </w:rPr>
-        <w:t xml:space="preserve"> </w:t>
-      </w:r>
-      <w:r>
-        <w:t>však</w:t>
-      </w:r>
-      <w:r>
-        <w:rPr>
-          <w:spacing w:val="24"/>
-        </w:rPr>
-        <w:t xml:space="preserve"> </w:t>
-      </w:r>
-      <w:r>
-        <w:t>až</w:t>
-      </w:r>
-      <w:r>
-        <w:rPr>
-          <w:spacing w:val="24"/>
-        </w:rPr>
-        <w:t xml:space="preserve"> </w:t>
-      </w:r>
-      <w:r>
-        <w:t>od vlastního textu (počínaje úvodem) – ted</w:t>
-      </w:r>
-      <w:r>
-        <w:rPr>
-          <w:spacing w:val="-5"/>
-        </w:rPr>
-        <w:t>y</w:t>
-      </w:r>
-      <w:r>
-        <w:t xml:space="preserve"> první uváděné číslo může b</w:t>
-      </w:r>
-      <w:r>
-        <w:rPr>
-          <w:spacing w:val="-8"/>
-        </w:rPr>
-        <w:t>ý</w:t>
-      </w:r>
-      <w:r>
-        <w:t xml:space="preserve">t např. </w:t>
-      </w:r>
-      <w:r>
-        <w:t>6</w:t>
-      </w:r>
-      <w:r>
-        <w:t>.</w:t>
-      </w:r>
-    </w:p>
-    <w:p>
-      <w:pPr>
-        <w:pStyle w:val="Nadpis2"/>
-      </w:pPr>
-      <w:bookmarkStart w:id="82" w:name="_Toc144753399"/>
-      <w:bookmarkStart w:id="83" w:name="_Toc144746928"/>
-      <w:bookmarkStart w:id="84" w:name="_Toc515880890"/>
-      <w:bookmarkStart w:id="85" w:name="_Toc186198662"/>
-      <w:r>
-        <w:lastRenderedPageBreak/>
-        <w:t>Vytvoření obsahu</w:t>
-      </w:r>
-      <w:bookmarkEnd w:id="82"/>
-      <w:bookmarkEnd w:id="83"/>
-      <w:bookmarkEnd w:id="84"/>
-      <w:bookmarkEnd w:id="85"/>
     </w:p>
     <w:p>
       <w:pPr>
@@ -5771,7 +5837,7 @@
                     </pic:cNvPicPr>
                   </pic:nvPicPr>
                   <pic:blipFill>
-                    <a:blip r:embed="rId15">
+                    <a:blip r:embed="rId13">
                       <a:extLst>
                         <a:ext uri="{28A0092B-C50C-407E-A947-70E740481C1C}">
                           <a14:useLocalDpi xmlns:a14="http://schemas.microsoft.com/office/drawing/2010/main" val="0"/>
@@ -5807,188 +5873,162 @@
       <w:pPr>
         <w:pStyle w:val="Titulek"/>
       </w:pPr>
-      <w:bookmarkStart w:id="86" w:name="_Toc147493613"/>
-      <w:bookmarkStart w:id="87" w:name="_Toc147493921"/>
+      <w:bookmarkStart w:id="77" w:name="_Toc147493613"/>
+      <w:bookmarkStart w:id="78" w:name="_Toc147493921"/>
       <w:r>
         <w:t xml:space="preserve">Obr. </w:t>
       </w:r>
-      <w:r>
-        <w:fldChar w:fldCharType="begin"/>
-      </w:r>
-      <w:r>
-        <w:instrText xml:space="preserve"> STYLEREF 1 \s </w:instrText>
-      </w:r>
-      <w:r>
-        <w:fldChar w:fldCharType="separate"/>
-      </w:r>
-      <w:r>
-        <w:rPr>
-          <w:noProof/>
-        </w:rPr>
-        <w:t>2</w:t>
-      </w:r>
-      <w:r>
-        <w:rPr>
-          <w:noProof/>
-        </w:rPr>
-        <w:fldChar w:fldCharType="end"/>
-      </w:r>
+      <w:fldSimple w:instr=" STYLEREF 1 \s ">
+        <w:r>
+          <w:rPr>
+            <w:noProof/>
+          </w:rPr>
+          <w:t>2</w:t>
+        </w:r>
+      </w:fldSimple>
       <w:r>
         <w:t>.</w:t>
       </w:r>
-      <w:r>
-        <w:fldChar w:fldCharType="begin"/>
-      </w:r>
-      <w:r>
-        <w:instrText xml:space="preserve"> SEQ Obr. \* ARABIC \s 1 </w:instrText>
-      </w:r>
-      <w:r>
-        <w:fldChar w:fldCharType="separate"/>
-      </w:r>
-      <w:r>
-        <w:rPr>
-          <w:noProof/>
-        </w:rPr>
-        <w:t>1</w:t>
-      </w:r>
-      <w:r>
-        <w:rPr>
-          <w:noProof/>
-        </w:rPr>
-        <w:fldChar w:fldCharType="end"/>
-      </w:r>
+      <w:fldSimple w:instr=" SEQ Obr. \* ARABIC \s 1 ">
+        <w:r>
+          <w:rPr>
+            <w:noProof/>
+          </w:rPr>
+          <w:t>1</w:t>
+        </w:r>
+      </w:fldSimple>
       <w:r>
         <w:t xml:space="preserve"> Obsah</w:t>
       </w:r>
+      <w:bookmarkEnd w:id="77"/>
+      <w:bookmarkEnd w:id="78"/>
+    </w:p>
+    <w:p>
+      <w:r>
+        <w:t>Text obsahu se píše od jednotné svislice (se zřetelem k nejdelšímu číselnému označení).</w:t>
+      </w:r>
+    </w:p>
+    <w:p>
+      <w:pPr>
+        <w:pStyle w:val="Nadpis2"/>
+      </w:pPr>
+      <w:bookmarkStart w:id="79" w:name="_Toc144753400"/>
+      <w:bookmarkStart w:id="80" w:name="_Toc144746929"/>
+      <w:bookmarkStart w:id="81" w:name="_Toc515880891"/>
+      <w:bookmarkStart w:id="82" w:name="_Toc186198663"/>
+      <w:r>
+        <w:rPr>
+          <w:rFonts w:eastAsiaTheme="minorEastAsia"/>
+        </w:rPr>
+        <w:t>Psaní úvodu</w:t>
+      </w:r>
+      <w:bookmarkEnd w:id="79"/>
+      <w:bookmarkEnd w:id="80"/>
+      <w:bookmarkEnd w:id="81"/>
+      <w:bookmarkEnd w:id="82"/>
+    </w:p>
+    <w:p>
+      <w:pPr>
+        <w:rPr>
+          <w:rFonts w:eastAsiaTheme="minorEastAsia"/>
+        </w:rPr>
+      </w:pPr>
+      <w:r>
+        <w:rPr>
+          <w:rFonts w:eastAsiaTheme="minorEastAsia"/>
+        </w:rPr>
+        <w:t>Úvod může být osobitějšího rázu. První odstavec by měl obsahovat motivaci či důvod, který autora přiměl k volbě daného tématu s ohledem na přínos práce. V dalších odstavcích může být popsán obsah jednotlivých kapitol.</w:t>
+      </w:r>
+    </w:p>
+    <w:p>
+      <w:pPr>
+        <w:pStyle w:val="Nadpis2"/>
+        <w:rPr>
+          <w:rFonts w:eastAsiaTheme="minorEastAsia"/>
+        </w:rPr>
+      </w:pPr>
+      <w:bookmarkStart w:id="83" w:name="_Toc144753401"/>
+      <w:bookmarkStart w:id="84" w:name="_Toc144746930"/>
+      <w:bookmarkStart w:id="85" w:name="_Toc515880892"/>
+      <w:bookmarkStart w:id="86" w:name="_Toc186198664"/>
+      <w:r>
+        <w:rPr>
+          <w:rFonts w:eastAsiaTheme="minorEastAsia"/>
+        </w:rPr>
+        <w:lastRenderedPageBreak/>
+        <w:t>Struktura odstavců</w:t>
+      </w:r>
+      <w:bookmarkEnd w:id="83"/>
+      <w:bookmarkEnd w:id="84"/>
+      <w:bookmarkEnd w:id="85"/>
       <w:bookmarkEnd w:id="86"/>
+    </w:p>
+    <w:p>
+      <w:r>
+        <w:t>V případě, že věta vychází se spojkou na konci řádku, je spojka vždy přesunuta pomocí Shift + Enter na následující řádek. Hodnoty s jednotkami musí mít mezi číslem a</w:t>
+      </w:r>
+      <w:r>
+        <w:t> </w:t>
+      </w:r>
+      <w:r>
+        <w:t>označením jednotky jednu mezeru. To lze uskutečnit pomocí Shift + Ctrl + Mezerník (tzv. pevná mezera).</w:t>
+      </w:r>
+    </w:p>
+    <w:p>
+      <w:pPr>
+        <w:rPr>
+          <w:rFonts w:eastAsiaTheme="minorEastAsia"/>
+        </w:rPr>
+      </w:pPr>
+      <w:r>
+        <w:rPr>
+          <w:rFonts w:eastAsiaTheme="minorEastAsia"/>
+        </w:rPr>
+        <w:t xml:space="preserve">Text práce by měl být napsán v neutrální formě, tj. ve 3. osobě v trpném rodě. V textu by se neměli objevovat slangové výrazy, citově zabarvená slova ani podmiňovací způsob (s výjimkou je-li, uvažujeme-li apod.). Autor by se měl vyhnout přílišnému opakování slov či užívání nadbytečných výrazů. </w:t>
+      </w:r>
+    </w:p>
+    <w:p>
+      <w:r>
+        <w:t>Forma textu:</w:t>
+      </w:r>
+    </w:p>
+    <w:p>
+      <w:pPr>
+        <w:pStyle w:val="Odrky"/>
+      </w:pPr>
+      <w:r>
+        <w:t>v neurčité formě (bylo zjištěno, navrhuje se…);</w:t>
+      </w:r>
+    </w:p>
+    <w:p>
+      <w:pPr>
+        <w:pStyle w:val="Odrky"/>
+      </w:pPr>
+      <w:r>
+        <w:t>v 1.  osobě jednotného čísla (zjistil jsem, navrhuji …) – zvláště vhodné v kapitolách, které jsou vlastní prací autora.</w:t>
+      </w:r>
+    </w:p>
+    <w:p>
+      <w:pPr>
+        <w:pStyle w:val="Nadpis2"/>
+        <w:rPr>
+          <w:rFonts w:eastAsiaTheme="minorEastAsia"/>
+        </w:rPr>
+      </w:pPr>
+      <w:bookmarkStart w:id="87" w:name="_Toc144753402"/>
+      <w:bookmarkStart w:id="88" w:name="_Toc144746931"/>
+      <w:bookmarkStart w:id="89" w:name="_Toc515880893"/>
+      <w:bookmarkStart w:id="90" w:name="_Toc186198665"/>
+      <w:r>
+        <w:rPr>
+          <w:rFonts w:eastAsiaTheme="minorEastAsia"/>
+        </w:rPr>
+        <w:t>Obrázky, tabulky a rovnice</w:t>
+      </w:r>
       <w:bookmarkEnd w:id="87"/>
-    </w:p>
-    <w:p>
-      <w:r>
-        <w:t>Text obsahu se píše od jednotné svislice (se zřetelem k nejdelšímu číselnému označení).</w:t>
-      </w:r>
-    </w:p>
-    <w:p>
-      <w:pPr>
-        <w:pStyle w:val="Nadpis2"/>
-      </w:pPr>
-      <w:bookmarkStart w:id="88" w:name="_Toc144753400"/>
-      <w:bookmarkStart w:id="89" w:name="_Toc144746929"/>
-      <w:bookmarkStart w:id="90" w:name="_Toc515880891"/>
-      <w:bookmarkStart w:id="91" w:name="_Toc186198663"/>
-      <w:r>
-        <w:rPr>
-          <w:rFonts w:eastAsiaTheme="minorEastAsia"/>
-        </w:rPr>
-        <w:t>Psaní úvodu</w:t>
-      </w:r>
       <w:bookmarkEnd w:id="88"/>
       <w:bookmarkEnd w:id="89"/>
       <w:bookmarkEnd w:id="90"/>
-      <w:bookmarkEnd w:id="91"/>
-    </w:p>
-    <w:p>
-      <w:pPr>
-        <w:rPr>
-          <w:rFonts w:eastAsiaTheme="minorEastAsia"/>
-        </w:rPr>
-      </w:pPr>
-      <w:r>
-        <w:rPr>
-          <w:rFonts w:eastAsiaTheme="minorEastAsia"/>
-        </w:rPr>
-        <w:t>Úvod může být osobitějšího rázu. První odstavec by měl obsahovat motivaci či důvod, který autora přiměl k volbě daného tématu s ohledem na přínos práce. V dalších odstavcích může být popsán obsah jednotlivých kapitol.</w:t>
-      </w:r>
-    </w:p>
-    <w:p>
-      <w:pPr>
-        <w:pStyle w:val="Nadpis2"/>
-        <w:rPr>
-          <w:rFonts w:eastAsiaTheme="minorEastAsia"/>
-        </w:rPr>
-      </w:pPr>
-      <w:bookmarkStart w:id="92" w:name="_Toc144753401"/>
-      <w:bookmarkStart w:id="93" w:name="_Toc144746930"/>
-      <w:bookmarkStart w:id="94" w:name="_Toc515880892"/>
-      <w:bookmarkStart w:id="95" w:name="_Toc186198664"/>
-      <w:r>
-        <w:rPr>
-          <w:rFonts w:eastAsiaTheme="minorEastAsia"/>
-        </w:rPr>
-        <w:lastRenderedPageBreak/>
-        <w:t>Struktura odstavců</w:t>
-      </w:r>
-      <w:bookmarkEnd w:id="92"/>
-      <w:bookmarkEnd w:id="93"/>
-      <w:bookmarkEnd w:id="94"/>
-      <w:bookmarkEnd w:id="95"/>
-    </w:p>
-    <w:p>
-      <w:r>
-        <w:t>V případě, že věta vychází se spojkou na konci řádku, je spojka vždy přesunuta pomocí Shift + Enter na následující řádek. Hodnoty s jednotkami musí mít mezi číslem a</w:t>
-      </w:r>
-      <w:r>
-        <w:t> </w:t>
-      </w:r>
-      <w:r>
-        <w:t>označením jednotky jednu mezeru. To lze uskutečnit pomocí Shift + Ctrl + Mezerník (tzv. pevná mezera).</w:t>
-      </w:r>
-    </w:p>
-    <w:p>
-      <w:pPr>
-        <w:rPr>
-          <w:rFonts w:eastAsiaTheme="minorEastAsia"/>
-        </w:rPr>
-      </w:pPr>
-      <w:r>
-        <w:rPr>
-          <w:rFonts w:eastAsiaTheme="minorEastAsia"/>
-        </w:rPr>
-        <w:t xml:space="preserve">Text práce by měl být napsán v neutrální formě, tj. ve 3. osobě v trpném rodě. V textu by se neměli objevovat slangové výrazy, citově zabarvená slova ani podmiňovací způsob (s výjimkou je-li, uvažujeme-li apod.). Autor by se měl vyhnout přílišnému opakování slov či užívání nadbytečných výrazů. </w:t>
-      </w:r>
-    </w:p>
-    <w:p>
-      <w:r>
-        <w:t>Forma textu:</w:t>
-      </w:r>
-    </w:p>
-    <w:p>
-      <w:pPr>
-        <w:pStyle w:val="Odrky"/>
-      </w:pPr>
-      <w:r>
-        <w:t>v neurčité formě (bylo zjištěno, navrhuje se…);</w:t>
-      </w:r>
-    </w:p>
-    <w:p>
-      <w:pPr>
-        <w:pStyle w:val="Odrky"/>
-      </w:pPr>
-      <w:r>
-        <w:t>v 1.  osobě jednotného čísla (zjistil jsem, navrhuji …) – zvláště vhodné v kapitolách, které jsou vlastní prací autora.</w:t>
-      </w:r>
-    </w:p>
-    <w:p>
-      <w:pPr>
-        <w:pStyle w:val="Nadpis2"/>
-        <w:rPr>
-          <w:rFonts w:eastAsiaTheme="minorEastAsia"/>
-        </w:rPr>
-      </w:pPr>
-      <w:bookmarkStart w:id="96" w:name="_Toc144753402"/>
-      <w:bookmarkStart w:id="97" w:name="_Toc144746931"/>
-      <w:bookmarkStart w:id="98" w:name="_Toc515880893"/>
-      <w:bookmarkStart w:id="99" w:name="_Toc186198665"/>
-      <w:r>
-        <w:rPr>
-          <w:rFonts w:eastAsiaTheme="minorEastAsia"/>
-        </w:rPr>
-        <w:t>Obrázky, tabulky a rovnice</w:t>
-      </w:r>
-      <w:bookmarkEnd w:id="96"/>
-      <w:bookmarkEnd w:id="97"/>
-      <w:bookmarkEnd w:id="98"/>
-      <w:bookmarkEnd w:id="99"/>
     </w:p>
     <w:p>
       <w:r>
@@ -6342,7 +6382,7 @@
                     <pic:cNvPicPr/>
                   </pic:nvPicPr>
                   <pic:blipFill>
-                    <a:blip r:embed="rId16">
+                    <a:blip r:embed="rId14">
                       <a:extLst>
                         <a:ext uri="{28A0092B-C50C-407E-A947-70E740481C1C}">
                           <a14:useLocalDpi xmlns:a14="http://schemas.microsoft.com/office/drawing/2010/main" val="0"/>
@@ -6378,61 +6418,35 @@
       <w:pPr>
         <w:pStyle w:val="Titulek"/>
       </w:pPr>
-      <w:bookmarkStart w:id="100" w:name="_Toc147493614"/>
-      <w:bookmarkStart w:id="101" w:name="_Toc147493922"/>
+      <w:bookmarkStart w:id="91" w:name="_Toc147493614"/>
+      <w:bookmarkStart w:id="92" w:name="_Toc147493922"/>
       <w:r>
         <w:t xml:space="preserve">Obr. </w:t>
       </w:r>
-      <w:r>
-        <w:fldChar w:fldCharType="begin"/>
-      </w:r>
-      <w:r>
-        <w:instrText xml:space="preserve"> STYLEREF 1 \s </w:instrText>
-      </w:r>
-      <w:r>
-        <w:fldChar w:fldCharType="separate"/>
-      </w:r>
-      <w:r>
-        <w:rPr>
-          <w:noProof/>
-        </w:rPr>
-        <w:t>2</w:t>
-      </w:r>
-      <w:r>
-        <w:rPr>
-          <w:noProof/>
-        </w:rPr>
-        <w:fldChar w:fldCharType="end"/>
-      </w:r>
+      <w:fldSimple w:instr=" STYLEREF 1 \s ">
+        <w:r>
+          <w:rPr>
+            <w:noProof/>
+          </w:rPr>
+          <w:t>2</w:t>
+        </w:r>
+      </w:fldSimple>
       <w:r>
         <w:t>.</w:t>
       </w:r>
-      <w:r>
-        <w:fldChar w:fldCharType="begin"/>
-      </w:r>
-      <w:r>
-        <w:instrText xml:space="preserve"> SEQ Obr. \* ARABIC \s 1 </w:instrText>
-      </w:r>
-      <w:r>
-        <w:fldChar w:fldCharType="separate"/>
-      </w:r>
-      <w:r>
-        <w:rPr>
-          <w:noProof/>
-        </w:rPr>
-        <w:t>2</w:t>
-      </w:r>
-      <w:r>
-        <w:rPr>
-          <w:noProof/>
-        </w:rPr>
-        <w:fldChar w:fldCharType="end"/>
-      </w:r>
+      <w:fldSimple w:instr=" SEQ Obr. \* ARABIC \s 1 ">
+        <w:r>
+          <w:rPr>
+            <w:noProof/>
+          </w:rPr>
+          <w:t>2</w:t>
+        </w:r>
+      </w:fldSimple>
       <w:r>
         <w:t xml:space="preserve"> Příklad umístění legendy obrázku</w:t>
       </w:r>
-      <w:bookmarkEnd w:id="100"/>
-      <w:bookmarkEnd w:id="101"/>
+      <w:bookmarkEnd w:id="91"/>
+      <w:bookmarkEnd w:id="92"/>
     </w:p>
     <w:p>
       <w:r>
@@ -6449,59 +6463,33 @@
       <w:pPr>
         <w:pStyle w:val="Titulek"/>
       </w:pPr>
-      <w:bookmarkStart w:id="102" w:name="_Toc147493615"/>
+      <w:bookmarkStart w:id="93" w:name="_Toc147493615"/>
       <w:r>
         <w:t xml:space="preserve">Tab. </w:t>
       </w:r>
-      <w:r>
-        <w:fldChar w:fldCharType="begin"/>
-      </w:r>
-      <w:r>
-        <w:instrText xml:space="preserve"> STYLEREF 1 \s </w:instrText>
-      </w:r>
-      <w:r>
-        <w:fldChar w:fldCharType="separate"/>
-      </w:r>
-      <w:r>
-        <w:rPr>
-          <w:noProof/>
-        </w:rPr>
-        <w:t>2</w:t>
-      </w:r>
-      <w:r>
-        <w:rPr>
-          <w:noProof/>
-        </w:rPr>
-        <w:fldChar w:fldCharType="end"/>
-      </w:r>
+      <w:fldSimple w:instr=" STYLEREF 1 \s ">
+        <w:r>
+          <w:rPr>
+            <w:noProof/>
+          </w:rPr>
+          <w:t>2</w:t>
+        </w:r>
+      </w:fldSimple>
       <w:r>
         <w:t>.</w:t>
       </w:r>
-      <w:r>
-        <w:fldChar w:fldCharType="begin"/>
-      </w:r>
-      <w:r>
-        <w:instrText xml:space="preserve"> SEQ Tab. \* ARABIC \s 1 </w:instrText>
-      </w:r>
-      <w:r>
-        <w:fldChar w:fldCharType="separate"/>
-      </w:r>
-      <w:r>
-        <w:rPr>
-          <w:noProof/>
-        </w:rPr>
-        <w:t>1</w:t>
-      </w:r>
-      <w:r>
-        <w:rPr>
-          <w:noProof/>
-        </w:rPr>
-        <w:fldChar w:fldCharType="end"/>
-      </w:r>
+      <w:fldSimple w:instr=" SEQ Tab. \* ARABIC \s 1 ">
+        <w:r>
+          <w:rPr>
+            <w:noProof/>
+          </w:rPr>
+          <w:t>1</w:t>
+        </w:r>
+      </w:fldSimple>
       <w:r>
         <w:t xml:space="preserve"> Legenda k tabulce</w:t>
       </w:r>
-      <w:bookmarkEnd w:id="102"/>
+      <w:bookmarkEnd w:id="93"/>
     </w:p>
     <w:tbl>
       <w:tblPr>
@@ -6739,8 +6727,8 @@
       </w:tr>
     </w:tbl>
     <w:p>
-      <w:bookmarkStart w:id="103" w:name="_Toc144746932"/>
-      <w:bookmarkStart w:id="104" w:name="_Toc515880894"/>
+      <w:bookmarkStart w:id="94" w:name="_Toc144746932"/>
+      <w:bookmarkStart w:id="95" w:name="_Toc515880894"/>
       <w:r>
         <w:t>T</w:t>
       </w:r>
@@ -6757,155 +6745,155 @@
       <w:pPr>
         <w:pStyle w:val="Nadpis2"/>
       </w:pPr>
-      <w:bookmarkStart w:id="105" w:name="_Toc186198666"/>
+      <w:bookmarkStart w:id="96" w:name="_Toc186198666"/>
       <w:r>
         <w:lastRenderedPageBreak/>
         <w:t>Řazení a struktura kapitol</w:t>
       </w:r>
+      <w:bookmarkEnd w:id="94"/>
+      <w:bookmarkEnd w:id="95"/>
+      <w:bookmarkEnd w:id="96"/>
+    </w:p>
+    <w:p>
+      <w:r>
+        <w:t>Z hlediska přehlednosti každá nová kapitola (Nadpis 1) začíná na novém listu. První kapitola bývá zaměřena na rešeršní část, tedy definice pojmů, vymezení studované oblasti apod. Druhá a následující kapitoly jsou zaměřeny na řešení samotného problému.</w:t>
+      </w:r>
+    </w:p>
+    <w:p>
+      <w:pPr>
+        <w:pStyle w:val="Nadpis2"/>
+      </w:pPr>
+      <w:bookmarkStart w:id="97" w:name="_Toc144753404"/>
+      <w:bookmarkStart w:id="98" w:name="_Toc144746934"/>
+      <w:bookmarkStart w:id="99" w:name="_Toc515880896"/>
+      <w:bookmarkStart w:id="100" w:name="_Toc186198667"/>
+      <w:r>
+        <w:t>Závěr</w:t>
+      </w:r>
+      <w:bookmarkEnd w:id="97"/>
+      <w:bookmarkEnd w:id="98"/>
+      <w:bookmarkEnd w:id="99"/>
+      <w:bookmarkEnd w:id="100"/>
+    </w:p>
+    <w:p>
+      <w:r>
+        <w:t>Závěr obsahuje stručné s</w:t>
+      </w:r>
+      <w:r>
+        <w:t xml:space="preserve">hrnutí získaných poznatků, uvedení dalších možných postupů či řešení, hodnocení dostupné odborné literatury, ze které bylo čerpáno. </w:t>
+      </w:r>
+      <w:r>
+        <w:t>Závěr by měl obsahovat kritick</w:t>
+      </w:r>
+      <w:r>
+        <w:t>é</w:t>
+      </w:r>
+      <w:r>
+        <w:t xml:space="preserve"> </w:t>
+      </w:r>
+      <w:r>
+        <w:t>porovnání</w:t>
+      </w:r>
+      <w:r>
+        <w:t xml:space="preserve"> záměru </w:t>
+      </w:r>
+      <w:r>
+        <w:t xml:space="preserve">práce </w:t>
+      </w:r>
+      <w:r>
+        <w:t>a</w:t>
+      </w:r>
+      <w:r>
+        <w:t> </w:t>
+      </w:r>
+      <w:r>
+        <w:t xml:space="preserve">dosažených výsledků, </w:t>
+      </w:r>
+      <w:r>
+        <w:t>s</w:t>
+      </w:r>
+      <w:r>
+        <w:t xml:space="preserve">rovnání </w:t>
+      </w:r>
+      <w:r>
+        <w:t xml:space="preserve">dosažených výsledků </w:t>
+      </w:r>
+      <w:r>
+        <w:t>s</w:t>
+      </w:r>
+      <w:r>
+        <w:t> </w:t>
+      </w:r>
+      <w:r>
+        <w:t>dosud známými poznatky</w:t>
+      </w:r>
+      <w:r>
+        <w:t xml:space="preserve"> a</w:t>
+      </w:r>
+      <w:r>
+        <w:t xml:space="preserve"> </w:t>
+      </w:r>
+      <w:r>
+        <w:t>popis</w:t>
+      </w:r>
+      <w:r>
+        <w:t xml:space="preserve"> odlišnost</w:t>
+      </w:r>
+      <w:r>
+        <w:t>í</w:t>
+      </w:r>
+      <w:r>
+        <w:t xml:space="preserve"> od</w:t>
+      </w:r>
+      <w:r>
+        <w:t> </w:t>
+      </w:r>
+      <w:r>
+        <w:t>do</w:t>
+      </w:r>
+      <w:r>
+        <w:t>po</w:t>
+      </w:r>
+      <w:r>
+        <w:t>sud znám</w:t>
+      </w:r>
+      <w:r>
+        <w:t>ých skutečností</w:t>
+      </w:r>
+      <w:r>
+        <w:t xml:space="preserve">. </w:t>
+      </w:r>
+      <w:r>
+        <w:t>Závěr může naznačit praktické</w:t>
+      </w:r>
+      <w:r>
+        <w:t xml:space="preserve"> uplatnění výsledků práce. </w:t>
+      </w:r>
+    </w:p>
+    <w:p>
+      <w:pPr>
+        <w:pStyle w:val="Nadpis2"/>
+      </w:pPr>
+      <w:bookmarkStart w:id="101" w:name="_Toc144753405"/>
+      <w:bookmarkStart w:id="102" w:name="_Toc144746935"/>
+      <w:bookmarkStart w:id="103" w:name="_Toc515880897"/>
+      <w:bookmarkStart w:id="104" w:name="_Toc186198668"/>
+      <w:r>
+        <w:rPr>
+          <w:rFonts w:eastAsiaTheme="minorEastAsia"/>
+        </w:rPr>
+        <w:t xml:space="preserve">Seznam použitých </w:t>
+      </w:r>
+      <w:bookmarkEnd w:id="101"/>
+      <w:bookmarkEnd w:id="102"/>
       <w:bookmarkEnd w:id="103"/>
+      <w:r>
+        <w:rPr>
+          <w:rFonts w:eastAsiaTheme="minorEastAsia"/>
+        </w:rPr>
+        <w:t>zdrojů</w:t>
+      </w:r>
       <w:bookmarkEnd w:id="104"/>
-      <w:bookmarkEnd w:id="105"/>
-    </w:p>
-    <w:p>
-      <w:r>
-        <w:t>Z hlediska přehlednosti každá nová kapitola (Nadpis 1) začíná na novém listu. První kapitola bývá zaměřena na rešeršní část, tedy definice pojmů, vymezení studované oblasti apod. Druhá a následující kapitoly jsou zaměřeny na řešení samotného problému.</w:t>
-      </w:r>
-    </w:p>
-    <w:p>
-      <w:pPr>
-        <w:pStyle w:val="Nadpis2"/>
-      </w:pPr>
-      <w:bookmarkStart w:id="106" w:name="_Toc144753404"/>
-      <w:bookmarkStart w:id="107" w:name="_Toc144746934"/>
-      <w:bookmarkStart w:id="108" w:name="_Toc515880896"/>
-      <w:bookmarkStart w:id="109" w:name="_Toc186198667"/>
-      <w:r>
-        <w:t>Závěr</w:t>
-      </w:r>
-      <w:bookmarkEnd w:id="106"/>
-      <w:bookmarkEnd w:id="107"/>
-      <w:bookmarkEnd w:id="108"/>
-      <w:bookmarkEnd w:id="109"/>
-    </w:p>
-    <w:p>
-      <w:r>
-        <w:t>Závěr obsahuje stručné s</w:t>
-      </w:r>
-      <w:r>
-        <w:t xml:space="preserve">hrnutí získaných poznatků, uvedení dalších možných postupů či řešení, hodnocení dostupné odborné literatury, ze které bylo čerpáno. </w:t>
-      </w:r>
-      <w:r>
-        <w:t>Závěr by měl obsahovat kritick</w:t>
-      </w:r>
-      <w:r>
-        <w:t>é</w:t>
-      </w:r>
-      <w:r>
-        <w:t xml:space="preserve"> </w:t>
-      </w:r>
-      <w:r>
-        <w:t>porovnání</w:t>
-      </w:r>
-      <w:r>
-        <w:t xml:space="preserve"> záměru </w:t>
-      </w:r>
-      <w:r>
-        <w:t xml:space="preserve">práce </w:t>
-      </w:r>
-      <w:r>
-        <w:t>a</w:t>
-      </w:r>
-      <w:r>
-        <w:t> </w:t>
-      </w:r>
-      <w:r>
-        <w:t xml:space="preserve">dosažených výsledků, </w:t>
-      </w:r>
-      <w:r>
-        <w:t>s</w:t>
-      </w:r>
-      <w:r>
-        <w:t xml:space="preserve">rovnání </w:t>
-      </w:r>
-      <w:r>
-        <w:t xml:space="preserve">dosažených výsledků </w:t>
-      </w:r>
-      <w:r>
-        <w:t>s</w:t>
-      </w:r>
-      <w:r>
-        <w:t> </w:t>
-      </w:r>
-      <w:r>
-        <w:t>dosud známými poznatky</w:t>
-      </w:r>
-      <w:r>
-        <w:t xml:space="preserve"> a</w:t>
-      </w:r>
-      <w:r>
-        <w:t xml:space="preserve"> </w:t>
-      </w:r>
-      <w:r>
-        <w:t>popis</w:t>
-      </w:r>
-      <w:r>
-        <w:t xml:space="preserve"> odlišnost</w:t>
-      </w:r>
-      <w:r>
-        <w:t>í</w:t>
-      </w:r>
-      <w:r>
-        <w:t xml:space="preserve"> od</w:t>
-      </w:r>
-      <w:r>
-        <w:t> </w:t>
-      </w:r>
-      <w:r>
-        <w:t>do</w:t>
-      </w:r>
-      <w:r>
-        <w:t>po</w:t>
-      </w:r>
-      <w:r>
-        <w:t>sud znám</w:t>
-      </w:r>
-      <w:r>
-        <w:t>ých skutečností</w:t>
-      </w:r>
-      <w:r>
-        <w:t xml:space="preserve">. </w:t>
-      </w:r>
-      <w:r>
-        <w:t>Závěr může naznačit praktické</w:t>
-      </w:r>
-      <w:r>
-        <w:t xml:space="preserve"> uplatnění výsledků práce. </w:t>
-      </w:r>
-    </w:p>
-    <w:p>
-      <w:pPr>
-        <w:pStyle w:val="Nadpis2"/>
-      </w:pPr>
-      <w:bookmarkStart w:id="110" w:name="_Toc144753405"/>
-      <w:bookmarkStart w:id="111" w:name="_Toc144746935"/>
-      <w:bookmarkStart w:id="112" w:name="_Toc515880897"/>
-      <w:bookmarkStart w:id="113" w:name="_Toc186198668"/>
-      <w:r>
-        <w:rPr>
-          <w:rFonts w:eastAsiaTheme="minorEastAsia"/>
-        </w:rPr>
-        <w:t xml:space="preserve">Seznam použitých </w:t>
-      </w:r>
-      <w:bookmarkEnd w:id="110"/>
-      <w:bookmarkEnd w:id="111"/>
-      <w:bookmarkEnd w:id="112"/>
-      <w:r>
-        <w:rPr>
-          <w:rFonts w:eastAsiaTheme="minorEastAsia"/>
-        </w:rPr>
-        <w:t>zdrojů</w:t>
-      </w:r>
-      <w:bookmarkEnd w:id="113"/>
     </w:p>
     <w:p>
       <w:r>
@@ -7221,217 +7209,383 @@
       <w:pPr>
         <w:pStyle w:val="Nadpis2"/>
       </w:pPr>
-      <w:bookmarkStart w:id="114" w:name="_Toc144753406"/>
-      <w:bookmarkStart w:id="115" w:name="_Toc144746936"/>
-      <w:bookmarkStart w:id="116" w:name="_Toc515880898"/>
-      <w:bookmarkStart w:id="117" w:name="_Toc186198669"/>
+      <w:bookmarkStart w:id="105" w:name="_Toc144753406"/>
+      <w:bookmarkStart w:id="106" w:name="_Toc144746936"/>
+      <w:bookmarkStart w:id="107" w:name="_Toc515880898"/>
+      <w:bookmarkStart w:id="108" w:name="_Toc186198669"/>
       <w:r>
         <w:t>Seznam použitých symbolů a zkratek</w:t>
       </w:r>
+      <w:bookmarkEnd w:id="105"/>
+      <w:bookmarkEnd w:id="106"/>
+      <w:bookmarkEnd w:id="107"/>
+      <w:bookmarkEnd w:id="108"/>
+    </w:p>
+    <w:p>
+      <w:r>
+        <w:t xml:space="preserve">Seznam symbolů a zkratech je vytvořen pomocí tabulky. Zkratky a názvy veličin jsou psány stylem </w:t>
+      </w:r>
+      <w:r>
+        <w:rPr>
+          <w:i/>
+        </w:rPr>
+        <w:t>Normální</w:t>
+      </w:r>
+      <w:r>
+        <w:t xml:space="preserve"> a jednotky jsou vytvořeny pomocí nástroje </w:t>
+      </w:r>
+      <w:r>
+        <w:rPr>
+          <w:i/>
+        </w:rPr>
+        <w:t>rovnice</w:t>
+      </w:r>
+      <w:r>
+        <w:t>. Pro přidání řádku je potřeba kliknout pravým tlačítkem myši do posledního řádku tabulky a</w:t>
+      </w:r>
+      <w:r>
+        <w:t> </w:t>
+      </w:r>
+      <w:r>
+        <w:t>z</w:t>
+      </w:r>
+      <w:r>
+        <w:t> </w:t>
+      </w:r>
+      <w:r>
+        <w:t>nabídky</w:t>
+      </w:r>
+      <w:r>
+        <w:rPr>
+          <w:i/>
+        </w:rPr>
+        <w:t xml:space="preserve"> vložit</w:t>
+      </w:r>
+      <w:r>
+        <w:t xml:space="preserve"> vybrat možnost </w:t>
+      </w:r>
+      <w:r>
+        <w:rPr>
+          <w:i/>
+        </w:rPr>
+        <w:t>vložit pod</w:t>
+      </w:r>
+      <w:r>
+        <w:t xml:space="preserve">. Pro odstranění pak obdobně vybrat možnost </w:t>
+      </w:r>
+      <w:r>
+        <w:rPr>
+          <w:i/>
+        </w:rPr>
+        <w:t>odstranit celý řádek</w:t>
+      </w:r>
+      <w:r>
+        <w:t>.</w:t>
+      </w:r>
+    </w:p>
+    <w:p>
+      <w:pPr>
+        <w:pStyle w:val="Nadpis2"/>
+      </w:pPr>
+      <w:bookmarkStart w:id="109" w:name="_Toc144753407"/>
+      <w:bookmarkStart w:id="110" w:name="_Toc144746937"/>
+      <w:bookmarkStart w:id="111" w:name="_Toc515880899"/>
+      <w:bookmarkStart w:id="112" w:name="_Toc186198670"/>
+      <w:r>
+        <w:lastRenderedPageBreak/>
+        <w:t>Seznamy</w:t>
+      </w:r>
+      <w:r>
+        <w:t xml:space="preserve"> použitých obrázků a tabulek</w:t>
+      </w:r>
+      <w:bookmarkEnd w:id="109"/>
+      <w:bookmarkEnd w:id="110"/>
+      <w:bookmarkEnd w:id="111"/>
+      <w:bookmarkEnd w:id="112"/>
+    </w:p>
+    <w:p>
+      <w:r>
+        <w:t>Tyto seznamy se vytvářejí automaticky dle použitých stylů. Seznamy je potřeba aktualizovat kliknutím pravého tlačítka myši na první položku seznamu a následným výběrem možnosti aktualizovat pole (nebo kliknutím na první položku seznamu a</w:t>
+      </w:r>
+      <w:r>
+        <w:t> </w:t>
+      </w:r>
+      <w:r>
+        <w:t>stiskem F9).</w:t>
+      </w:r>
+    </w:p>
+    <w:p>
+      <w:pPr>
+        <w:pStyle w:val="Nadpis2"/>
+      </w:pPr>
+      <w:bookmarkStart w:id="113" w:name="_Toc144753408"/>
+      <w:bookmarkStart w:id="114" w:name="_Toc144746938"/>
+      <w:bookmarkStart w:id="115" w:name="_Toc515880900"/>
+      <w:bookmarkStart w:id="116" w:name="_Toc186198671"/>
+      <w:r>
+        <w:t>Seznam příloh</w:t>
+      </w:r>
+      <w:bookmarkEnd w:id="113"/>
       <w:bookmarkEnd w:id="114"/>
       <w:bookmarkEnd w:id="115"/>
       <w:bookmarkEnd w:id="116"/>
+    </w:p>
+    <w:p>
+      <w:r>
+        <w:t>Seznam příloh je nutné vyplnit ručně.</w:t>
+      </w:r>
+    </w:p>
+    <w:p>
+      <w:pPr>
+        <w:pStyle w:val="uvodzaver"/>
+      </w:pPr>
+      <w:bookmarkStart w:id="117" w:name="_Toc144753409"/>
+      <w:bookmarkStart w:id="118" w:name="_Toc144746940"/>
+      <w:bookmarkStart w:id="119" w:name="_Toc515880902"/>
+      <w:bookmarkStart w:id="120" w:name="_Toc186198672"/>
+      <w:r>
+        <w:lastRenderedPageBreak/>
+        <w:t>Z</w:t>
+      </w:r>
       <w:bookmarkEnd w:id="117"/>
-    </w:p>
-    <w:p>
-      <w:r>
-        <w:t xml:space="preserve">Seznam symbolů a zkratech je vytvořen pomocí tabulky. Zkratky a názvy veličin jsou psány stylem </w:t>
-      </w:r>
-      <w:r>
-        <w:rPr>
-          <w:i/>
-        </w:rPr>
-        <w:t>Normální</w:t>
-      </w:r>
-      <w:r>
-        <w:t xml:space="preserve"> a jednotky jsou vytvořeny pomocí nástroje </w:t>
-      </w:r>
-      <w:r>
-        <w:rPr>
-          <w:i/>
-        </w:rPr>
-        <w:t>rovnice</w:t>
-      </w:r>
-      <w:r>
-        <w:t>. Pro přidání řádku je potřeba kliknout pravým tlačítkem myši do posledního řádku tabulky a</w:t>
-      </w:r>
-      <w:r>
-        <w:t> </w:t>
-      </w:r>
-      <w:r>
-        <w:t>z</w:t>
-      </w:r>
-      <w:r>
-        <w:t> </w:t>
-      </w:r>
-      <w:r>
-        <w:t>nabídky</w:t>
-      </w:r>
-      <w:r>
-        <w:rPr>
-          <w:i/>
-        </w:rPr>
-        <w:t xml:space="preserve"> vložit</w:t>
-      </w:r>
-      <w:r>
-        <w:t xml:space="preserve"> vybrat možnost </w:t>
-      </w:r>
-      <w:r>
-        <w:rPr>
-          <w:i/>
-        </w:rPr>
-        <w:t>vložit pod</w:t>
-      </w:r>
-      <w:r>
-        <w:t xml:space="preserve">. Pro odstranění pak obdobně vybrat možnost </w:t>
-      </w:r>
-      <w:r>
-        <w:rPr>
-          <w:i/>
-        </w:rPr>
-        <w:t>odstranit celý řádek</w:t>
-      </w:r>
-      <w:r>
-        <w:t>.</w:t>
-      </w:r>
-    </w:p>
-    <w:p>
-      <w:pPr>
-        <w:pStyle w:val="Nadpis2"/>
-      </w:pPr>
-      <w:bookmarkStart w:id="118" w:name="_Toc144753407"/>
-      <w:bookmarkStart w:id="119" w:name="_Toc144746937"/>
-      <w:bookmarkStart w:id="120" w:name="_Toc515880899"/>
-      <w:bookmarkStart w:id="121" w:name="_Toc186198670"/>
-      <w:r>
-        <w:lastRenderedPageBreak/>
-        <w:t>Seznamy</w:t>
-      </w:r>
-      <w:r>
-        <w:t xml:space="preserve"> použitých obrázků a tabulek</w:t>
-      </w:r>
       <w:bookmarkEnd w:id="118"/>
       <w:bookmarkEnd w:id="119"/>
+      <w:r>
+        <w:t>ávěr</w:t>
+      </w:r>
       <w:bookmarkEnd w:id="120"/>
+    </w:p>
+    <w:p>
+      <w:r>
+        <w:t xml:space="preserve">Vytvořená šablona maturitních prací </w:t>
+      </w:r>
+      <w:r>
+        <w:t>obsahuje</w:t>
+      </w:r>
+      <w:r>
+        <w:t xml:space="preserve"> formální požadavky maturitních prací</w:t>
+      </w:r>
+      <w:r>
+        <w:t xml:space="preserve"> na SPŠT Třebíč. Jedná se zejména o</w:t>
+      </w:r>
+      <w:r>
+        <w:t xml:space="preserve"> </w:t>
+      </w:r>
+      <w:r>
+        <w:t>upravené styly v dokumentu</w:t>
+      </w:r>
+      <w:r>
+        <w:t>, podrobný popis jednotlivých částí maturitní pr</w:t>
+      </w:r>
+      <w:r>
+        <w:t>á</w:t>
+      </w:r>
+      <w:r>
+        <w:t>c</w:t>
+      </w:r>
+      <w:r>
+        <w:t>e</w:t>
+      </w:r>
+      <w:r>
+        <w:t xml:space="preserve"> a je</w:t>
+      </w:r>
+      <w:r>
+        <w:t>jího</w:t>
+      </w:r>
+      <w:r>
+        <w:t xml:space="preserve"> obsahu, snadno editovatelné záhlaví a zápatí s automatickým číslováním stránek a propojení stylů se seznamy a obsahem.</w:t>
+      </w:r>
+    </w:p>
+    <w:p/>
+    <w:p>
+      <w:pPr>
+        <w:pStyle w:val="uvodzaver"/>
+      </w:pPr>
+      <w:bookmarkStart w:id="121" w:name="_Toc144753410"/>
+      <w:bookmarkStart w:id="122" w:name="_Toc144746941"/>
+      <w:bookmarkStart w:id="123" w:name="_Toc515880903"/>
+      <w:bookmarkStart w:id="124" w:name="_Toc186198673"/>
+      <w:r>
+        <w:lastRenderedPageBreak/>
+        <w:t>S</w:t>
+      </w:r>
       <w:bookmarkEnd w:id="121"/>
-    </w:p>
-    <w:p>
-      <w:r>
-        <w:t>Tyto seznamy se vytvářejí automaticky dle použitých stylů. Seznamy je potřeba aktualizovat kliknutím pravého tlačítka myši na první položku seznamu a následným výběrem možnosti aktualizovat pole (nebo kliknutím na první položku seznamu a</w:t>
-      </w:r>
-      <w:r>
-        <w:t> </w:t>
-      </w:r>
-      <w:r>
-        <w:t>stiskem F9).</w:t>
-      </w:r>
-    </w:p>
-    <w:p>
-      <w:pPr>
-        <w:pStyle w:val="Nadpis2"/>
-      </w:pPr>
-      <w:bookmarkStart w:id="122" w:name="_Toc144753408"/>
-      <w:bookmarkStart w:id="123" w:name="_Toc144746938"/>
-      <w:bookmarkStart w:id="124" w:name="_Toc515880900"/>
-      <w:bookmarkStart w:id="125" w:name="_Toc186198671"/>
-      <w:r>
-        <w:t>Seznam příloh</w:t>
-      </w:r>
       <w:bookmarkEnd w:id="122"/>
       <w:bookmarkEnd w:id="123"/>
+      <w:r>
+        <w:t>eznam použitých zdrojů</w:t>
+      </w:r>
       <w:bookmarkEnd w:id="124"/>
-      <w:bookmarkEnd w:id="125"/>
-    </w:p>
-    <w:p>
-      <w:r>
-        <w:t>Seznam příloh je nutné vyplnit ručně.</w:t>
-      </w:r>
-    </w:p>
-    <w:p>
-      <w:pPr>
-        <w:pStyle w:val="uvodzaver"/>
-      </w:pPr>
-      <w:bookmarkStart w:id="126" w:name="_Toc144753409"/>
-      <w:bookmarkStart w:id="127" w:name="_Toc144746940"/>
-      <w:bookmarkStart w:id="128" w:name="_Toc515880902"/>
-      <w:bookmarkStart w:id="129" w:name="_Toc186198672"/>
-      <w:r>
-        <w:lastRenderedPageBreak/>
-        <w:t>Z</w:t>
-      </w:r>
-      <w:bookmarkEnd w:id="126"/>
-      <w:bookmarkEnd w:id="127"/>
-      <w:bookmarkEnd w:id="128"/>
-      <w:r>
-        <w:t>ávěr</w:t>
-      </w:r>
-      <w:bookmarkEnd w:id="129"/>
-    </w:p>
-    <w:p>
-      <w:r>
-        <w:t xml:space="preserve">Vytvořená šablona maturitních prací </w:t>
-      </w:r>
-      <w:r>
-        <w:t>obsahuje</w:t>
-      </w:r>
-      <w:r>
-        <w:t xml:space="preserve"> formální požadavky maturitních prací</w:t>
-      </w:r>
-      <w:r>
-        <w:t xml:space="preserve"> na SPŠT Třebíč. Jedná se zejména o</w:t>
-      </w:r>
-      <w:r>
+    </w:p>
+    <w:p>
+      <w:pPr>
+        <w:rPr>
+          <w:lang w:val="en-GB"/>
+        </w:rPr>
+      </w:pPr>
+      <w:r>
+        <w:rPr>
+          <w:lang w:val="en-GB"/>
+        </w:rPr>
+        <w:t>[</w:t>
+      </w:r>
+      <w:proofErr w:type="gramStart"/>
+      <w:r>
+        <w:rPr>
+          <w:lang w:val="en-GB"/>
+        </w:rPr>
+        <w:t>1</w:t>
+      </w:r>
+      <w:r>
+        <w:rPr>
+          <w:lang w:val="en-GB"/>
+        </w:rPr>
         <w:t xml:space="preserve"> </w:t>
       </w:r>
       <w:r>
-        <w:t>upravené styly v dokumentu</w:t>
-      </w:r>
-      <w:r>
-        <w:t>, podrobný popis jednotlivých částí maturitní pr</w:t>
-      </w:r>
-      <w:r>
-        <w:t>á</w:t>
-      </w:r>
-      <w:r>
-        <w:t>c</w:t>
-      </w:r>
-      <w:r>
-        <w:t>e</w:t>
-      </w:r>
-      <w:r>
-        <w:t xml:space="preserve"> a je</w:t>
-      </w:r>
-      <w:r>
-        <w:t>jího</w:t>
-      </w:r>
-      <w:r>
-        <w:t xml:space="preserve"> obsahu, snadno editovatelné záhlaví a zápatí s automatickým číslováním stránek a propojení stylů se seznamy a obsahem.</w:t>
+        <w:rPr>
+          <w:lang w:val="en-GB"/>
+        </w:rPr>
+        <w:t>]</w:t>
+      </w:r>
+      <w:r>
+        <w:rPr>
+          <w:lang w:val="en-GB"/>
+        </w:rPr>
+        <w:t>RISTOV</w:t>
+      </w:r>
+      <w:proofErr w:type="gramEnd"/>
+      <w:r>
+        <w:rPr>
+          <w:lang w:val="en-GB"/>
+        </w:rPr>
+        <w:t xml:space="preserve">, Ivan. The Complete History of Board Games. Online. </w:t>
+      </w:r>
+      <w:proofErr w:type="spellStart"/>
+      <w:r>
+        <w:rPr>
+          <w:lang w:val="en-GB"/>
+        </w:rPr>
+        <w:t>Dostupné</w:t>
+      </w:r>
+      <w:proofErr w:type="spellEnd"/>
+      <w:r>
+        <w:rPr>
+          <w:lang w:val="en-GB"/>
+        </w:rPr>
+        <w:t xml:space="preserve"> z: https://boardgamesland.com/the-complete-history-of-board-games/. [cit. 2024-12-29].</w:t>
+      </w:r>
+    </w:p>
+    <w:p>
+      <w:r>
+        <w:rPr>
+          <w:lang w:val="en-GB"/>
+        </w:rPr>
+        <w:t>[</w:t>
+      </w:r>
+      <w:r>
+        <w:t>2</w:t>
+      </w:r>
+      <w:r>
+        <w:rPr>
+          <w:lang w:val="en-GB"/>
+        </w:rPr>
+        <w:t xml:space="preserve">] </w:t>
+      </w:r>
+      <w:r>
+        <w:rPr>
+          <w:lang w:val="en-GB"/>
+        </w:rPr>
+        <w:t xml:space="preserve">AUGUSTYN, Adam (ed.). Go. Online. </w:t>
+      </w:r>
+      <w:proofErr w:type="spellStart"/>
+      <w:r>
+        <w:rPr>
+          <w:lang w:val="en-GB"/>
+        </w:rPr>
+        <w:t>Dostupné</w:t>
+      </w:r>
+      <w:proofErr w:type="spellEnd"/>
+      <w:r>
+        <w:rPr>
+          <w:lang w:val="en-GB"/>
+        </w:rPr>
+        <w:t xml:space="preserve"> z: https://www.britannica.com/topic/go-game. [cit. 2024-12-29].</w:t>
+      </w:r>
+    </w:p>
+    <w:p>
+      <w:r>
+        <w:rPr>
+          <w:lang w:val="en-GB"/>
+        </w:rPr>
+        <w:t>[</w:t>
+      </w:r>
+      <w:r>
+        <w:t>3</w:t>
+      </w:r>
+      <w:r>
+        <w:rPr>
+          <w:lang w:val="en-GB"/>
+        </w:rPr>
+        <w:t xml:space="preserve">] </w:t>
+      </w:r>
+      <w:proofErr w:type="spellStart"/>
+      <w:r>
+        <w:t>History</w:t>
+      </w:r>
+      <w:proofErr w:type="spellEnd"/>
+      <w:r>
+        <w:t xml:space="preserve"> </w:t>
+      </w:r>
+      <w:proofErr w:type="spellStart"/>
+      <w:r>
+        <w:t>of</w:t>
+      </w:r>
+      <w:proofErr w:type="spellEnd"/>
+      <w:r>
+        <w:t xml:space="preserve"> </w:t>
+      </w:r>
+      <w:proofErr w:type="spellStart"/>
+      <w:r>
+        <w:t>Chess</w:t>
+      </w:r>
+      <w:proofErr w:type="spellEnd"/>
+      <w:r>
+        <w:t>. Online. Dostupné z: </w:t>
+      </w:r>
+      <w:hyperlink r:id="rId15" w:history="1">
+        <w:r>
+          <w:rPr>
+            <w:rStyle w:val="Hypertextovodkaz"/>
+          </w:rPr>
+          <w:t>https://www</w:t>
+        </w:r>
+        <w:r>
+          <w:rPr>
+            <w:rStyle w:val="Hypertextovodkaz"/>
+          </w:rPr>
+          <w:t>.</w:t>
+        </w:r>
+        <w:r>
+          <w:rPr>
+            <w:rStyle w:val="Hypertextovodkaz"/>
+          </w:rPr>
+          <w:t>houseofstaunton.com/history-ofchess?srsltid=AfmBOorR3RfV9habA13fuCJIqDSO_u67aq6anH2SEMY6vxo1zWTXV6lH</w:t>
+        </w:r>
+      </w:hyperlink>
+      <w:r>
+        <w:t>. [cit. 2024-12-29].</w:t>
       </w:r>
     </w:p>
     <w:p/>
     <w:p>
       <w:pPr>
-        <w:pStyle w:val="uvodzaver"/>
-      </w:pPr>
-      <w:bookmarkStart w:id="130" w:name="_Toc144753410"/>
-      <w:bookmarkStart w:id="131" w:name="_Toc144746941"/>
-      <w:bookmarkStart w:id="132" w:name="_Toc515880903"/>
-      <w:bookmarkStart w:id="133" w:name="_Toc186198673"/>
-      <w:r>
-        <w:lastRenderedPageBreak/>
-        <w:t>S</w:t>
-      </w:r>
-      <w:bookmarkEnd w:id="130"/>
-      <w:bookmarkEnd w:id="131"/>
-      <w:bookmarkEnd w:id="132"/>
-      <w:r>
-        <w:t>eznam použitých zdrojů</w:t>
-      </w:r>
-      <w:bookmarkEnd w:id="133"/>
-    </w:p>
-    <w:p>
-      <w:pPr>
         <w:pStyle w:val="Seznampouitliteratury"/>
+        <w:numPr>
+          <w:ilvl w:val="0"/>
+          <w:numId w:val="0"/>
+        </w:numPr>
+        <w:ind w:left="567"/>
       </w:pPr>
       <w:r>
         <w:t>HLAVÁČ, Jakub, MF DNES. Pekelně se soustřeď. Autor pexesa přišel kvůli komunistům o slávu i peníze. Online. Dostupné z: https://www.idnes.cz/hobby/domov/pexeso-hra-vznik-autor-zdenek-princ.A191015_151742_hobby-domov_mce. [cit. 2024-12-15].</w:t>
@@ -7440,6 +7594,11 @@
     <w:p>
       <w:pPr>
         <w:pStyle w:val="Seznampouitliteratury"/>
+        <w:numPr>
+          <w:ilvl w:val="0"/>
+          <w:numId w:val="0"/>
+        </w:numPr>
+        <w:ind w:left="567"/>
       </w:pPr>
       <w:r>
         <w:t xml:space="preserve">FOLKVORD, Frans; ANASTASIADOU, Dimitra Tatiana; ANSCHÜTZ, </w:t>
@@ -7555,21 +7714,21 @@
       <w:pPr>
         <w:pStyle w:val="uvodzaver"/>
       </w:pPr>
-      <w:bookmarkStart w:id="134" w:name="_Toc144753411"/>
-      <w:bookmarkStart w:id="135" w:name="_Toc144746942"/>
-      <w:bookmarkStart w:id="136" w:name="_Toc515880904"/>
-      <w:bookmarkStart w:id="137" w:name="_Toc186198674"/>
+      <w:bookmarkStart w:id="125" w:name="_Toc144753411"/>
+      <w:bookmarkStart w:id="126" w:name="_Toc144746942"/>
+      <w:bookmarkStart w:id="127" w:name="_Toc515880904"/>
+      <w:bookmarkStart w:id="128" w:name="_Toc186198674"/>
       <w:r>
         <w:lastRenderedPageBreak/>
         <w:t>S</w:t>
       </w:r>
-      <w:bookmarkEnd w:id="134"/>
-      <w:bookmarkEnd w:id="135"/>
-      <w:bookmarkEnd w:id="136"/>
+      <w:bookmarkEnd w:id="125"/>
+      <w:bookmarkEnd w:id="126"/>
+      <w:bookmarkEnd w:id="127"/>
       <w:r>
         <w:t>eznam použitých symbolů a zkratek</w:t>
       </w:r>
-      <w:bookmarkEnd w:id="137"/>
+      <w:bookmarkEnd w:id="128"/>
     </w:p>
     <w:tbl>
       <w:tblPr>
@@ -7955,21 +8114,21 @@
       <w:pPr>
         <w:pStyle w:val="uvodzaver"/>
       </w:pPr>
-      <w:bookmarkStart w:id="138" w:name="_Toc144753412"/>
-      <w:bookmarkStart w:id="139" w:name="_Toc144746943"/>
-      <w:bookmarkStart w:id="140" w:name="_Toc515880905"/>
-      <w:bookmarkStart w:id="141" w:name="_Toc186198675"/>
+      <w:bookmarkStart w:id="129" w:name="_Toc144753412"/>
+      <w:bookmarkStart w:id="130" w:name="_Toc144746943"/>
+      <w:bookmarkStart w:id="131" w:name="_Toc515880905"/>
+      <w:bookmarkStart w:id="132" w:name="_Toc186198675"/>
       <w:r>
         <w:lastRenderedPageBreak/>
         <w:t>S</w:t>
       </w:r>
-      <w:bookmarkEnd w:id="138"/>
-      <w:bookmarkEnd w:id="139"/>
-      <w:bookmarkEnd w:id="140"/>
+      <w:bookmarkEnd w:id="129"/>
+      <w:bookmarkEnd w:id="130"/>
+      <w:bookmarkEnd w:id="131"/>
       <w:r>
         <w:t>eznam obrázků</w:t>
       </w:r>
-      <w:bookmarkEnd w:id="141"/>
+      <w:bookmarkEnd w:id="132"/>
     </w:p>
     <w:p>
       <w:pPr>
@@ -8135,12 +8294,12 @@
       <w:pPr>
         <w:pStyle w:val="uvodzaver"/>
       </w:pPr>
-      <w:bookmarkStart w:id="142" w:name="_Toc186198676"/>
+      <w:bookmarkStart w:id="133" w:name="_Toc186198676"/>
       <w:r>
         <w:lastRenderedPageBreak/>
         <w:t>Seznam tabulek</w:t>
       </w:r>
-      <w:bookmarkEnd w:id="142"/>
+      <w:bookmarkEnd w:id="133"/>
     </w:p>
     <w:p>
       <w:pPr>
@@ -8250,32 +8409,30 @@
       <w:pPr>
         <w:pStyle w:val="uvodzaver"/>
       </w:pPr>
-      <w:bookmarkStart w:id="143" w:name="_Toc144753414"/>
-      <w:bookmarkStart w:id="144" w:name="_Toc144746945"/>
-      <w:bookmarkStart w:id="145" w:name="_Toc515880907"/>
-      <w:bookmarkStart w:id="146" w:name="_Toc186198677"/>
+      <w:bookmarkStart w:id="134" w:name="_Toc144753414"/>
+      <w:bookmarkStart w:id="135" w:name="_Toc144746945"/>
+      <w:bookmarkStart w:id="136" w:name="_Toc515880907"/>
+      <w:bookmarkStart w:id="137" w:name="_Toc186198677"/>
       <w:r>
         <w:lastRenderedPageBreak/>
         <w:t>S</w:t>
       </w:r>
-      <w:bookmarkEnd w:id="143"/>
-      <w:bookmarkEnd w:id="144"/>
-      <w:bookmarkEnd w:id="145"/>
+      <w:bookmarkEnd w:id="134"/>
+      <w:bookmarkEnd w:id="135"/>
+      <w:bookmarkEnd w:id="136"/>
       <w:r>
         <w:t>eznam příloh</w:t>
       </w:r>
-      <w:bookmarkEnd w:id="146"/>
+      <w:bookmarkEnd w:id="137"/>
     </w:p>
     <w:p>
       <w:r>
         <w:t>Prázdná šablona maturitní práce</w:t>
       </w:r>
-      <w:bookmarkStart w:id="147" w:name="_Toc144746946"/>
       <w:bookmarkEnd w:id="1"/>
-      <w:bookmarkEnd w:id="147"/>
     </w:p>
     <w:sectPr>
-      <w:footerReference w:type="default" r:id="rId17"/>
+      <w:footerReference w:type="default" r:id="rId16"/>
       <w:pgSz w:w="11906" w:h="16838"/>
       <w:pgMar w:top="1701" w:right="1418" w:bottom="1701" w:left="2268" w:header="709" w:footer="709" w:gutter="0"/>
       <w:cols w:space="708"/>
@@ -12670,6 +12827,18 @@
       <w:shd w:val="clear" w:color="auto" w:fill="E1DFDD"/>
     </w:rPr>
   </w:style>
+  <w:style w:type="character" w:styleId="Sledovanodkaz">
+    <w:name w:val="FollowedHyperlink"/>
+    <w:basedOn w:val="Standardnpsmoodstavce"/>
+    <w:uiPriority w:val="99"/>
+    <w:semiHidden/>
+    <w:unhideWhenUsed/>
+    <w:rsid w:val="001B4469"/>
+    <w:rPr>
+      <w:color w:val="954F72" w:themeColor="followedHyperlink"/>
+      <w:u w:val="single"/>
+    </w:rPr>
+  </w:style>
 </w:styles>
 </file>
 

</xml_diff>

<commit_message>
Dokumentace - teoretická část
</commit_message>
<xml_diff>
--- a/2410.docx
+++ b/2410.docx
@@ -10,7 +10,6 @@
       <w:bookmarkStart w:id="1" w:name="_Hlk145405862"/>
       <w:r>
         <w:rPr>
-          <w:noProof/>
           <w:sz w:val="36"/>
         </w:rPr>
         <w:drawing>
@@ -84,8 +83,6 @@
       </w:pPr>
       <w:r>
         <w:tab/>
-      </w:r>
-      <w:r>
         <w:t>Střední průmyslová škola Třebíč</w:t>
       </w:r>
     </w:p>
@@ -93,6 +90,9 @@
     <w:p>
       <w:pPr>
         <w:pStyle w:val="CislovaniLiteratury"/>
+        <w:rPr>
+          <w:noProof w:val="0"/>
+        </w:rPr>
         <w:sectPr>
           <w:pgSz w:w="11906" w:h="16838" w:code="9"/>
           <w:pgMar w:top="1701" w:right="1418" w:bottom="1701" w:left="1843" w:header="709" w:footer="851" w:gutter="0"/>
@@ -102,6 +102,9 @@
         </w:sectPr>
       </w:pPr>
       <w:r>
+        <w:rPr>
+          <w:noProof w:val="0"/>
+        </w:rPr>
         <mc:AlternateContent>
           <mc:Choice Requires="wps">
             <w:drawing>
@@ -231,6 +234,9 @@
         </mc:AlternateContent>
       </w:r>
       <w:r>
+        <w:rPr>
+          <w:noProof w:val="0"/>
+        </w:rPr>
         <mc:AlternateContent>
           <mc:Choice Requires="wps">
             <w:drawing>
@@ -409,9 +415,6 @@
         <w:pStyle w:val="NadpisBezObs"/>
       </w:pPr>
       <w:r>
-        <w:rPr>
-          <w:noProof/>
-        </w:rPr>
         <w:lastRenderedPageBreak/>
         <w:drawing>
           <wp:anchor distT="0" distB="0" distL="114300" distR="114300" simplePos="0" relativeHeight="251663360" behindDoc="0" locked="0" layoutInCell="1" allowOverlap="1" wp14:anchorId="7CC843F8" wp14:editId="02F705A3">
@@ -979,17 +982,11 @@
       </w:pPr>
       <w:proofErr w:type="spellStart"/>
       <w:r>
-        <w:t>g</w:t>
-      </w:r>
-      <w:r>
-        <w:t>raduation</w:t>
+        <w:t>graduation</w:t>
       </w:r>
       <w:proofErr w:type="spellEnd"/>
       <w:r>
-        <w:t xml:space="preserve"> thesis</w:t>
-      </w:r>
-      <w:r>
-        <w:t xml:space="preserve">, </w:t>
+        <w:t xml:space="preserve"> thesis, </w:t>
       </w:r>
       <w:proofErr w:type="spellStart"/>
       <w:r>
@@ -1048,10 +1045,7 @@
         <w:fldChar w:fldCharType="separate"/>
       </w:r>
       <w:r>
-        <w:rPr>
-          <w:noProof/>
-        </w:rPr>
-        <w:t>28. prosince 2024</w:t>
+        <w:t>30. prosince 2024</w:t>
       </w:r>
       <w:r>
         <w:fldChar w:fldCharType="end"/>
@@ -1092,13 +1086,7 @@
     </w:p>
     <w:p>
       <w:r>
-        <w:t>Prohlašuji, že jsem tuto práci vypracoval</w:t>
-      </w:r>
-      <w:r>
-        <w:t>/</w:t>
-      </w:r>
-      <w:r>
-        <w:t>a samostatně a uvedl/a v ní všechny prameny, literaturu a ostatní zdroje, které jsem použil/a.</w:t>
+        <w:t>Prohlašuji, že jsem tuto práci vypracoval/a samostatně a uvedl/a v ní všechny prameny, literaturu a ostatní zdroje, které jsem použil/a.</w:t>
       </w:r>
     </w:p>
     <w:p/>
@@ -1116,10 +1104,7 @@
         <w:fldChar w:fldCharType="separate"/>
       </w:r>
       <w:r>
-        <w:rPr>
-          <w:noProof/>
-        </w:rPr>
-        <w:t>28. prosince 2024</w:t>
+        <w:t>30. prosince 2024</w:t>
       </w:r>
       <w:r>
         <w:fldChar w:fldCharType="end"/>
@@ -1199,7 +1184,6 @@
               <w:rFonts w:asciiTheme="minorHAnsi" w:eastAsiaTheme="minorEastAsia" w:hAnsiTheme="minorHAnsi" w:cstheme="minorBidi"/>
               <w:b w:val="0"/>
               <w:bCs w:val="0"/>
-              <w:noProof/>
               <w:color w:val="auto"/>
               <w:kern w:val="2"/>
               <w:szCs w:val="24"/>
@@ -1220,54 +1204,46 @@
               <w:rPr>
                 <w:rStyle w:val="Hypertextovodkaz"/>
                 <w:rFonts w:eastAsiaTheme="majorEastAsia"/>
-                <w:noProof/>
               </w:rPr>
               <w:t>Úvod</w:t>
             </w:r>
             <w:r>
               <w:rPr>
-                <w:noProof/>
                 <w:webHidden/>
               </w:rPr>
               <w:tab/>
             </w:r>
             <w:r>
               <w:rPr>
-                <w:noProof/>
                 <w:webHidden/>
               </w:rPr>
               <w:fldChar w:fldCharType="begin"/>
             </w:r>
             <w:r>
               <w:rPr>
-                <w:noProof/>
                 <w:webHidden/>
               </w:rPr>
               <w:instrText xml:space="preserve"> PAGEREF _Toc186198648 \h </w:instrText>
             </w:r>
             <w:r>
               <w:rPr>
-                <w:noProof/>
-                <w:webHidden/>
-              </w:rPr>
-            </w:r>
-            <w:r>
-              <w:rPr>
-                <w:noProof/>
+                <w:webHidden/>
+              </w:rPr>
+            </w:r>
+            <w:r>
+              <w:rPr>
                 <w:webHidden/>
               </w:rPr>
               <w:fldChar w:fldCharType="separate"/>
             </w:r>
             <w:r>
               <w:rPr>
-                <w:noProof/>
                 <w:webHidden/>
               </w:rPr>
               <w:t>1</w:t>
             </w:r>
             <w:r>
               <w:rPr>
-                <w:noProof/>
                 <w:webHidden/>
               </w:rPr>
               <w:fldChar w:fldCharType="end"/>
@@ -1285,7 +1261,6 @@
               <w:rFonts w:asciiTheme="minorHAnsi" w:eastAsiaTheme="minorEastAsia" w:hAnsiTheme="minorHAnsi" w:cstheme="minorBidi"/>
               <w:b w:val="0"/>
               <w:bCs w:val="0"/>
-              <w:noProof/>
               <w:color w:val="auto"/>
               <w:kern w:val="2"/>
               <w:szCs w:val="24"/>
@@ -1297,7 +1272,6 @@
               <w:rPr>
                 <w:rStyle w:val="Hypertextovodkaz"/>
                 <w:rFonts w:eastAsiaTheme="majorEastAsia"/>
-                <w:noProof/>
               </w:rPr>
               <w:t>1</w:t>
             </w:r>
@@ -1306,7 +1280,6 @@
                 <w:rFonts w:asciiTheme="minorHAnsi" w:eastAsiaTheme="minorEastAsia" w:hAnsiTheme="minorHAnsi" w:cstheme="minorBidi"/>
                 <w:b w:val="0"/>
                 <w:bCs w:val="0"/>
-                <w:noProof/>
                 <w:color w:val="auto"/>
                 <w:kern w:val="2"/>
                 <w:szCs w:val="24"/>
@@ -1318,54 +1291,46 @@
               <w:rPr>
                 <w:rStyle w:val="Hypertextovodkaz"/>
                 <w:rFonts w:eastAsiaTheme="majorEastAsia"/>
-                <w:noProof/>
               </w:rPr>
               <w:t>Historie pexesa</w:t>
             </w:r>
             <w:r>
               <w:rPr>
-                <w:noProof/>
                 <w:webHidden/>
               </w:rPr>
               <w:tab/>
             </w:r>
             <w:r>
               <w:rPr>
-                <w:noProof/>
                 <w:webHidden/>
               </w:rPr>
               <w:fldChar w:fldCharType="begin"/>
             </w:r>
             <w:r>
               <w:rPr>
-                <w:noProof/>
                 <w:webHidden/>
               </w:rPr>
               <w:instrText xml:space="preserve"> PAGEREF _Toc186198649 \h </w:instrText>
             </w:r>
             <w:r>
               <w:rPr>
-                <w:noProof/>
-                <w:webHidden/>
-              </w:rPr>
-            </w:r>
-            <w:r>
-              <w:rPr>
-                <w:noProof/>
+                <w:webHidden/>
+              </w:rPr>
+            </w:r>
+            <w:r>
+              <w:rPr>
                 <w:webHidden/>
               </w:rPr>
               <w:fldChar w:fldCharType="separate"/>
             </w:r>
             <w:r>
               <w:rPr>
-                <w:noProof/>
                 <w:webHidden/>
               </w:rPr>
               <w:t>1</w:t>
             </w:r>
             <w:r>
               <w:rPr>
-                <w:noProof/>
                 <w:webHidden/>
               </w:rPr>
               <w:fldChar w:fldCharType="end"/>
@@ -1383,7 +1348,6 @@
               <w:rFonts w:asciiTheme="minorHAnsi" w:eastAsiaTheme="minorEastAsia" w:hAnsiTheme="minorHAnsi" w:cstheme="minorBidi"/>
               <w:b w:val="0"/>
               <w:iCs w:val="0"/>
-              <w:noProof/>
               <w:color w:val="auto"/>
               <w:kern w:val="2"/>
               <w:szCs w:val="24"/>
@@ -1395,7 +1359,6 @@
               <w:rPr>
                 <w:rStyle w:val="Hypertextovodkaz"/>
                 <w:rFonts w:eastAsiaTheme="majorEastAsia"/>
-                <w:noProof/>
               </w:rPr>
               <w:t>1.1</w:t>
             </w:r>
@@ -1404,7 +1367,6 @@
                 <w:rFonts w:asciiTheme="minorHAnsi" w:eastAsiaTheme="minorEastAsia" w:hAnsiTheme="minorHAnsi" w:cstheme="minorBidi"/>
                 <w:b w:val="0"/>
                 <w:iCs w:val="0"/>
-                <w:noProof/>
                 <w:color w:val="auto"/>
                 <w:kern w:val="2"/>
                 <w:szCs w:val="24"/>
@@ -1416,54 +1378,46 @@
               <w:rPr>
                 <w:rStyle w:val="Hypertextovodkaz"/>
                 <w:rFonts w:eastAsiaTheme="majorEastAsia"/>
-                <w:noProof/>
               </w:rPr>
               <w:t>Pravidla hry pexeso</w:t>
             </w:r>
             <w:r>
               <w:rPr>
-                <w:noProof/>
                 <w:webHidden/>
               </w:rPr>
               <w:tab/>
             </w:r>
             <w:r>
               <w:rPr>
-                <w:noProof/>
                 <w:webHidden/>
               </w:rPr>
               <w:fldChar w:fldCharType="begin"/>
             </w:r>
             <w:r>
               <w:rPr>
-                <w:noProof/>
                 <w:webHidden/>
               </w:rPr>
               <w:instrText xml:space="preserve"> PAGEREF _Toc186198650 \h </w:instrText>
             </w:r>
             <w:r>
               <w:rPr>
-                <w:noProof/>
-                <w:webHidden/>
-              </w:rPr>
-            </w:r>
-            <w:r>
-              <w:rPr>
-                <w:noProof/>
+                <w:webHidden/>
+              </w:rPr>
+            </w:r>
+            <w:r>
+              <w:rPr>
                 <w:webHidden/>
               </w:rPr>
               <w:fldChar w:fldCharType="separate"/>
             </w:r>
             <w:r>
               <w:rPr>
-                <w:noProof/>
                 <w:webHidden/>
               </w:rPr>
               <w:t>1</w:t>
             </w:r>
             <w:r>
               <w:rPr>
-                <w:noProof/>
                 <w:webHidden/>
               </w:rPr>
               <w:fldChar w:fldCharType="end"/>
@@ -1481,7 +1435,6 @@
               <w:rFonts w:asciiTheme="minorHAnsi" w:eastAsiaTheme="minorEastAsia" w:hAnsiTheme="minorHAnsi" w:cstheme="minorBidi"/>
               <w:b w:val="0"/>
               <w:iCs w:val="0"/>
-              <w:noProof/>
               <w:color w:val="auto"/>
               <w:kern w:val="2"/>
               <w:szCs w:val="24"/>
@@ -1493,7 +1446,6 @@
               <w:rPr>
                 <w:rStyle w:val="Hypertextovodkaz"/>
                 <w:rFonts w:eastAsiaTheme="majorEastAsia"/>
-                <w:noProof/>
               </w:rPr>
               <w:t>1.2</w:t>
             </w:r>
@@ -1502,7 +1454,6 @@
                 <w:rFonts w:asciiTheme="minorHAnsi" w:eastAsiaTheme="minorEastAsia" w:hAnsiTheme="minorHAnsi" w:cstheme="minorBidi"/>
                 <w:b w:val="0"/>
                 <w:iCs w:val="0"/>
-                <w:noProof/>
                 <w:color w:val="auto"/>
                 <w:kern w:val="2"/>
                 <w:szCs w:val="24"/>
@@ -1514,54 +1465,46 @@
               <w:rPr>
                 <w:rStyle w:val="Hypertextovodkaz"/>
                 <w:rFonts w:eastAsiaTheme="majorEastAsia"/>
-                <w:noProof/>
               </w:rPr>
               <w:t>Téma mého pexesa</w:t>
             </w:r>
             <w:r>
               <w:rPr>
-                <w:noProof/>
                 <w:webHidden/>
               </w:rPr>
               <w:tab/>
             </w:r>
             <w:r>
               <w:rPr>
-                <w:noProof/>
                 <w:webHidden/>
               </w:rPr>
               <w:fldChar w:fldCharType="begin"/>
             </w:r>
             <w:r>
               <w:rPr>
-                <w:noProof/>
                 <w:webHidden/>
               </w:rPr>
               <w:instrText xml:space="preserve"> PAGEREF _Toc186198651 \h </w:instrText>
             </w:r>
             <w:r>
               <w:rPr>
-                <w:noProof/>
-                <w:webHidden/>
-              </w:rPr>
-            </w:r>
-            <w:r>
-              <w:rPr>
-                <w:noProof/>
+                <w:webHidden/>
+              </w:rPr>
+            </w:r>
+            <w:r>
+              <w:rPr>
                 <w:webHidden/>
               </w:rPr>
               <w:fldChar w:fldCharType="separate"/>
             </w:r>
             <w:r>
               <w:rPr>
-                <w:noProof/>
                 <w:webHidden/>
               </w:rPr>
               <w:t>1</w:t>
             </w:r>
             <w:r>
               <w:rPr>
-                <w:noProof/>
                 <w:webHidden/>
               </w:rPr>
               <w:fldChar w:fldCharType="end"/>
@@ -1579,7 +1522,6 @@
               <w:rFonts w:asciiTheme="minorHAnsi" w:eastAsiaTheme="minorEastAsia" w:hAnsiTheme="minorHAnsi" w:cstheme="minorBidi"/>
               <w:b w:val="0"/>
               <w:iCs w:val="0"/>
-              <w:noProof/>
               <w:color w:val="auto"/>
               <w:kern w:val="2"/>
               <w:szCs w:val="24"/>
@@ -1591,7 +1533,6 @@
               <w:rPr>
                 <w:rStyle w:val="Hypertextovodkaz"/>
                 <w:rFonts w:eastAsiaTheme="majorEastAsia"/>
-                <w:noProof/>
               </w:rPr>
               <w:t>1.3</w:t>
             </w:r>
@@ -1600,7 +1541,6 @@
                 <w:rFonts w:asciiTheme="minorHAnsi" w:eastAsiaTheme="minorEastAsia" w:hAnsiTheme="minorHAnsi" w:cstheme="minorBidi"/>
                 <w:b w:val="0"/>
                 <w:iCs w:val="0"/>
-                <w:noProof/>
                 <w:color w:val="auto"/>
                 <w:kern w:val="2"/>
                 <w:szCs w:val="24"/>
@@ -1612,54 +1552,46 @@
               <w:rPr>
                 <w:rStyle w:val="Hypertextovodkaz"/>
                 <w:rFonts w:eastAsiaTheme="majorEastAsia"/>
-                <w:noProof/>
               </w:rPr>
               <w:t>Klíčová slova</w:t>
             </w:r>
             <w:r>
               <w:rPr>
-                <w:noProof/>
                 <w:webHidden/>
               </w:rPr>
               <w:tab/>
             </w:r>
             <w:r>
               <w:rPr>
-                <w:noProof/>
                 <w:webHidden/>
               </w:rPr>
               <w:fldChar w:fldCharType="begin"/>
             </w:r>
             <w:r>
               <w:rPr>
-                <w:noProof/>
                 <w:webHidden/>
               </w:rPr>
               <w:instrText xml:space="preserve"> PAGEREF _Toc186198652 \h </w:instrText>
             </w:r>
             <w:r>
               <w:rPr>
-                <w:noProof/>
-                <w:webHidden/>
-              </w:rPr>
-            </w:r>
-            <w:r>
-              <w:rPr>
-                <w:noProof/>
+                <w:webHidden/>
+              </w:rPr>
+            </w:r>
+            <w:r>
+              <w:rPr>
                 <w:webHidden/>
               </w:rPr>
               <w:fldChar w:fldCharType="separate"/>
             </w:r>
             <w:r>
               <w:rPr>
-                <w:noProof/>
                 <w:webHidden/>
               </w:rPr>
               <w:t>1</w:t>
             </w:r>
             <w:r>
               <w:rPr>
-                <w:noProof/>
                 <w:webHidden/>
               </w:rPr>
               <w:fldChar w:fldCharType="end"/>
@@ -1677,7 +1609,6 @@
               <w:rFonts w:asciiTheme="minorHAnsi" w:eastAsiaTheme="minorEastAsia" w:hAnsiTheme="minorHAnsi" w:cstheme="minorBidi"/>
               <w:b w:val="0"/>
               <w:iCs w:val="0"/>
-              <w:noProof/>
               <w:color w:val="auto"/>
               <w:kern w:val="2"/>
               <w:szCs w:val="24"/>
@@ -1689,7 +1620,6 @@
               <w:rPr>
                 <w:rStyle w:val="Hypertextovodkaz"/>
                 <w:rFonts w:eastAsiaTheme="majorEastAsia"/>
-                <w:noProof/>
               </w:rPr>
               <w:t>1.4</w:t>
             </w:r>
@@ -1698,7 +1628,6 @@
                 <w:rFonts w:asciiTheme="minorHAnsi" w:eastAsiaTheme="minorEastAsia" w:hAnsiTheme="minorHAnsi" w:cstheme="minorBidi"/>
                 <w:b w:val="0"/>
                 <w:iCs w:val="0"/>
-                <w:noProof/>
                 <w:color w:val="auto"/>
                 <w:kern w:val="2"/>
                 <w:szCs w:val="24"/>
@@ -1710,54 +1639,46 @@
               <w:rPr>
                 <w:rStyle w:val="Hypertextovodkaz"/>
                 <w:rFonts w:eastAsiaTheme="majorEastAsia"/>
-                <w:noProof/>
               </w:rPr>
               <w:t>Poděkování a prohlášení</w:t>
             </w:r>
             <w:r>
               <w:rPr>
-                <w:noProof/>
                 <w:webHidden/>
               </w:rPr>
               <w:tab/>
             </w:r>
             <w:r>
               <w:rPr>
-                <w:noProof/>
                 <w:webHidden/>
               </w:rPr>
               <w:fldChar w:fldCharType="begin"/>
             </w:r>
             <w:r>
               <w:rPr>
-                <w:noProof/>
                 <w:webHidden/>
               </w:rPr>
               <w:instrText xml:space="preserve"> PAGEREF _Toc186198653 \h </w:instrText>
             </w:r>
             <w:r>
               <w:rPr>
-                <w:noProof/>
-                <w:webHidden/>
-              </w:rPr>
-            </w:r>
-            <w:r>
-              <w:rPr>
-                <w:noProof/>
+                <w:webHidden/>
+              </w:rPr>
+            </w:r>
+            <w:r>
+              <w:rPr>
                 <w:webHidden/>
               </w:rPr>
               <w:fldChar w:fldCharType="separate"/>
             </w:r>
             <w:r>
               <w:rPr>
-                <w:noProof/>
                 <w:webHidden/>
               </w:rPr>
               <w:t>1</w:t>
             </w:r>
             <w:r>
               <w:rPr>
-                <w:noProof/>
                 <w:webHidden/>
               </w:rPr>
               <w:fldChar w:fldCharType="end"/>
@@ -1773,7 +1694,6 @@
             </w:tabs>
             <w:rPr>
               <w:rFonts w:asciiTheme="minorHAnsi" w:eastAsiaTheme="minorEastAsia" w:hAnsiTheme="minorHAnsi" w:cstheme="minorBidi"/>
-              <w:noProof/>
               <w:color w:val="auto"/>
               <w:kern w:val="2"/>
               <w:szCs w:val="24"/>
@@ -1785,14 +1705,12 @@
               <w:rPr>
                 <w:rStyle w:val="Hypertextovodkaz"/>
                 <w:rFonts w:eastAsiaTheme="majorEastAsia"/>
-                <w:noProof/>
               </w:rPr>
               <w:t>1.4.1</w:t>
             </w:r>
             <w:r>
               <w:rPr>
                 <w:rFonts w:asciiTheme="minorHAnsi" w:eastAsiaTheme="minorEastAsia" w:hAnsiTheme="minorHAnsi" w:cstheme="minorBidi"/>
-                <w:noProof/>
                 <w:color w:val="auto"/>
                 <w:kern w:val="2"/>
                 <w:szCs w:val="24"/>
@@ -1804,54 +1722,46 @@
               <w:rPr>
                 <w:rStyle w:val="Hypertextovodkaz"/>
                 <w:rFonts w:eastAsiaTheme="majorEastAsia"/>
-                <w:noProof/>
               </w:rPr>
               <w:t>Poděkování</w:t>
             </w:r>
             <w:r>
               <w:rPr>
-                <w:noProof/>
                 <w:webHidden/>
               </w:rPr>
               <w:tab/>
             </w:r>
             <w:r>
               <w:rPr>
-                <w:noProof/>
                 <w:webHidden/>
               </w:rPr>
               <w:fldChar w:fldCharType="begin"/>
             </w:r>
             <w:r>
               <w:rPr>
-                <w:noProof/>
                 <w:webHidden/>
               </w:rPr>
               <w:instrText xml:space="preserve"> PAGEREF _Toc186198654 \h </w:instrText>
             </w:r>
             <w:r>
               <w:rPr>
-                <w:noProof/>
-                <w:webHidden/>
-              </w:rPr>
-            </w:r>
-            <w:r>
-              <w:rPr>
-                <w:noProof/>
+                <w:webHidden/>
+              </w:rPr>
+            </w:r>
+            <w:r>
+              <w:rPr>
                 <w:webHidden/>
               </w:rPr>
               <w:fldChar w:fldCharType="separate"/>
             </w:r>
             <w:r>
               <w:rPr>
-                <w:noProof/>
                 <w:webHidden/>
               </w:rPr>
               <w:t>1</w:t>
             </w:r>
             <w:r>
               <w:rPr>
-                <w:noProof/>
                 <w:webHidden/>
               </w:rPr>
               <w:fldChar w:fldCharType="end"/>
@@ -1867,7 +1777,6 @@
             </w:tabs>
             <w:rPr>
               <w:rFonts w:asciiTheme="minorHAnsi" w:eastAsiaTheme="minorEastAsia" w:hAnsiTheme="minorHAnsi" w:cstheme="minorBidi"/>
-              <w:noProof/>
               <w:color w:val="auto"/>
               <w:kern w:val="2"/>
               <w:szCs w:val="24"/>
@@ -1879,14 +1788,12 @@
               <w:rPr>
                 <w:rStyle w:val="Hypertextovodkaz"/>
                 <w:rFonts w:eastAsiaTheme="majorEastAsia"/>
-                <w:noProof/>
               </w:rPr>
               <w:t>1.4.1</w:t>
             </w:r>
             <w:r>
               <w:rPr>
                 <w:rFonts w:asciiTheme="minorHAnsi" w:eastAsiaTheme="minorEastAsia" w:hAnsiTheme="minorHAnsi" w:cstheme="minorBidi"/>
-                <w:noProof/>
                 <w:color w:val="auto"/>
                 <w:kern w:val="2"/>
                 <w:szCs w:val="24"/>
@@ -1898,54 +1805,46 @@
               <w:rPr>
                 <w:rStyle w:val="Hypertextovodkaz"/>
                 <w:rFonts w:eastAsiaTheme="majorEastAsia"/>
-                <w:noProof/>
               </w:rPr>
               <w:t>Prohlášení</w:t>
             </w:r>
             <w:r>
               <w:rPr>
-                <w:noProof/>
                 <w:webHidden/>
               </w:rPr>
               <w:tab/>
             </w:r>
             <w:r>
               <w:rPr>
-                <w:noProof/>
                 <w:webHidden/>
               </w:rPr>
               <w:fldChar w:fldCharType="begin"/>
             </w:r>
             <w:r>
               <w:rPr>
-                <w:noProof/>
                 <w:webHidden/>
               </w:rPr>
               <w:instrText xml:space="preserve"> PAGEREF _Toc186198655 \h </w:instrText>
             </w:r>
             <w:r>
               <w:rPr>
-                <w:noProof/>
-                <w:webHidden/>
-              </w:rPr>
-            </w:r>
-            <w:r>
-              <w:rPr>
-                <w:noProof/>
+                <w:webHidden/>
+              </w:rPr>
+            </w:r>
+            <w:r>
+              <w:rPr>
                 <w:webHidden/>
               </w:rPr>
               <w:fldChar w:fldCharType="separate"/>
             </w:r>
             <w:r>
               <w:rPr>
-                <w:noProof/>
                 <w:webHidden/>
               </w:rPr>
               <w:t>1</w:t>
             </w:r>
             <w:r>
               <w:rPr>
-                <w:noProof/>
                 <w:webHidden/>
               </w:rPr>
               <w:fldChar w:fldCharType="end"/>
@@ -1963,7 +1862,6 @@
               <w:rFonts w:asciiTheme="minorHAnsi" w:eastAsiaTheme="minorEastAsia" w:hAnsiTheme="minorHAnsi" w:cstheme="minorBidi"/>
               <w:b w:val="0"/>
               <w:bCs w:val="0"/>
-              <w:noProof/>
               <w:color w:val="auto"/>
               <w:kern w:val="2"/>
               <w:szCs w:val="24"/>
@@ -1975,7 +1873,6 @@
               <w:rPr>
                 <w:rStyle w:val="Hypertextovodkaz"/>
                 <w:rFonts w:eastAsiaTheme="majorEastAsia"/>
-                <w:noProof/>
               </w:rPr>
               <w:t>2</w:t>
             </w:r>
@@ -1984,7 +1881,6 @@
                 <w:rFonts w:asciiTheme="minorHAnsi" w:eastAsiaTheme="minorEastAsia" w:hAnsiTheme="minorHAnsi" w:cstheme="minorBidi"/>
                 <w:b w:val="0"/>
                 <w:bCs w:val="0"/>
-                <w:noProof/>
                 <w:color w:val="auto"/>
                 <w:kern w:val="2"/>
                 <w:szCs w:val="24"/>
@@ -1996,54 +1892,46 @@
               <w:rPr>
                 <w:rStyle w:val="Hypertextovodkaz"/>
                 <w:rFonts w:eastAsiaTheme="majorEastAsia"/>
-                <w:noProof/>
               </w:rPr>
               <w:t>Textová část</w:t>
             </w:r>
             <w:r>
               <w:rPr>
-                <w:noProof/>
                 <w:webHidden/>
               </w:rPr>
               <w:tab/>
             </w:r>
             <w:r>
               <w:rPr>
-                <w:noProof/>
                 <w:webHidden/>
               </w:rPr>
               <w:fldChar w:fldCharType="begin"/>
             </w:r>
             <w:r>
               <w:rPr>
-                <w:noProof/>
                 <w:webHidden/>
               </w:rPr>
               <w:instrText xml:space="preserve"> PAGEREF _Toc186198656 \h </w:instrText>
             </w:r>
             <w:r>
               <w:rPr>
-                <w:noProof/>
-                <w:webHidden/>
-              </w:rPr>
-            </w:r>
-            <w:r>
-              <w:rPr>
-                <w:noProof/>
+                <w:webHidden/>
+              </w:rPr>
+            </w:r>
+            <w:r>
+              <w:rPr>
                 <w:webHidden/>
               </w:rPr>
               <w:fldChar w:fldCharType="separate"/>
             </w:r>
             <w:r>
               <w:rPr>
-                <w:noProof/>
                 <w:webHidden/>
               </w:rPr>
               <w:t>1</w:t>
             </w:r>
             <w:r>
               <w:rPr>
-                <w:noProof/>
                 <w:webHidden/>
               </w:rPr>
               <w:fldChar w:fldCharType="end"/>
@@ -2061,7 +1949,6 @@
               <w:rFonts w:asciiTheme="minorHAnsi" w:eastAsiaTheme="minorEastAsia" w:hAnsiTheme="minorHAnsi" w:cstheme="minorBidi"/>
               <w:b w:val="0"/>
               <w:iCs w:val="0"/>
-              <w:noProof/>
               <w:color w:val="auto"/>
               <w:kern w:val="2"/>
               <w:szCs w:val="24"/>
@@ -2073,7 +1960,6 @@
               <w:rPr>
                 <w:rStyle w:val="Hypertextovodkaz"/>
                 <w:rFonts w:eastAsiaTheme="majorEastAsia"/>
-                <w:noProof/>
               </w:rPr>
               <w:t>2.1</w:t>
             </w:r>
@@ -2082,7 +1968,6 @@
                 <w:rFonts w:asciiTheme="minorHAnsi" w:eastAsiaTheme="minorEastAsia" w:hAnsiTheme="minorHAnsi" w:cstheme="minorBidi"/>
                 <w:b w:val="0"/>
                 <w:iCs w:val="0"/>
-                <w:noProof/>
                 <w:color w:val="auto"/>
                 <w:kern w:val="2"/>
                 <w:szCs w:val="24"/>
@@ -2094,54 +1979,46 @@
               <w:rPr>
                 <w:rStyle w:val="Hypertextovodkaz"/>
                 <w:rFonts w:eastAsiaTheme="majorEastAsia"/>
-                <w:noProof/>
               </w:rPr>
               <w:t>Styly</w:t>
             </w:r>
             <w:r>
               <w:rPr>
-                <w:noProof/>
                 <w:webHidden/>
               </w:rPr>
               <w:tab/>
             </w:r>
             <w:r>
               <w:rPr>
-                <w:noProof/>
                 <w:webHidden/>
               </w:rPr>
               <w:fldChar w:fldCharType="begin"/>
             </w:r>
             <w:r>
               <w:rPr>
-                <w:noProof/>
                 <w:webHidden/>
               </w:rPr>
               <w:instrText xml:space="preserve"> PAGEREF _Toc186198657 \h </w:instrText>
             </w:r>
             <w:r>
               <w:rPr>
-                <w:noProof/>
-                <w:webHidden/>
-              </w:rPr>
-            </w:r>
-            <w:r>
-              <w:rPr>
-                <w:noProof/>
+                <w:webHidden/>
+              </w:rPr>
+            </w:r>
+            <w:r>
+              <w:rPr>
                 <w:webHidden/>
               </w:rPr>
               <w:fldChar w:fldCharType="separate"/>
             </w:r>
             <w:r>
               <w:rPr>
-                <w:noProof/>
                 <w:webHidden/>
               </w:rPr>
               <w:t>1</w:t>
             </w:r>
             <w:r>
               <w:rPr>
-                <w:noProof/>
                 <w:webHidden/>
               </w:rPr>
               <w:fldChar w:fldCharType="end"/>
@@ -2157,7 +2034,6 @@
             </w:tabs>
             <w:rPr>
               <w:rFonts w:asciiTheme="minorHAnsi" w:eastAsiaTheme="minorEastAsia" w:hAnsiTheme="minorHAnsi" w:cstheme="minorBidi"/>
-              <w:noProof/>
               <w:color w:val="auto"/>
               <w:kern w:val="2"/>
               <w:szCs w:val="24"/>
@@ -2169,14 +2045,12 @@
               <w:rPr>
                 <w:rStyle w:val="Hypertextovodkaz"/>
                 <w:rFonts w:eastAsiaTheme="majorEastAsia"/>
-                <w:noProof/>
               </w:rPr>
               <w:t>2.1.1</w:t>
             </w:r>
             <w:r>
               <w:rPr>
                 <w:rFonts w:asciiTheme="minorHAnsi" w:eastAsiaTheme="minorEastAsia" w:hAnsiTheme="minorHAnsi" w:cstheme="minorBidi"/>
-                <w:noProof/>
                 <w:color w:val="auto"/>
                 <w:kern w:val="2"/>
                 <w:szCs w:val="24"/>
@@ -2188,54 +2062,46 @@
               <w:rPr>
                 <w:rStyle w:val="Hypertextovodkaz"/>
                 <w:rFonts w:eastAsiaTheme="majorEastAsia"/>
-                <w:noProof/>
               </w:rPr>
               <w:t>Řádkování</w:t>
             </w:r>
             <w:r>
               <w:rPr>
-                <w:noProof/>
                 <w:webHidden/>
               </w:rPr>
               <w:tab/>
             </w:r>
             <w:r>
               <w:rPr>
-                <w:noProof/>
                 <w:webHidden/>
               </w:rPr>
               <w:fldChar w:fldCharType="begin"/>
             </w:r>
             <w:r>
               <w:rPr>
-                <w:noProof/>
                 <w:webHidden/>
               </w:rPr>
               <w:instrText xml:space="preserve"> PAGEREF _Toc186198658 \h </w:instrText>
             </w:r>
             <w:r>
               <w:rPr>
-                <w:noProof/>
-                <w:webHidden/>
-              </w:rPr>
-            </w:r>
-            <w:r>
-              <w:rPr>
-                <w:noProof/>
+                <w:webHidden/>
+              </w:rPr>
+            </w:r>
+            <w:r>
+              <w:rPr>
                 <w:webHidden/>
               </w:rPr>
               <w:fldChar w:fldCharType="separate"/>
             </w:r>
             <w:r>
               <w:rPr>
-                <w:noProof/>
                 <w:webHidden/>
               </w:rPr>
               <w:t>1</w:t>
             </w:r>
             <w:r>
               <w:rPr>
-                <w:noProof/>
                 <w:webHidden/>
               </w:rPr>
               <w:fldChar w:fldCharType="end"/>
@@ -2251,7 +2117,6 @@
             </w:tabs>
             <w:rPr>
               <w:rFonts w:asciiTheme="minorHAnsi" w:eastAsiaTheme="minorEastAsia" w:hAnsiTheme="minorHAnsi" w:cstheme="minorBidi"/>
-              <w:noProof/>
               <w:color w:val="auto"/>
               <w:kern w:val="2"/>
               <w:szCs w:val="24"/>
@@ -2263,14 +2128,12 @@
               <w:rPr>
                 <w:rStyle w:val="Hypertextovodkaz"/>
                 <w:rFonts w:eastAsiaTheme="majorEastAsia"/>
-                <w:noProof/>
               </w:rPr>
               <w:t>2.1.2</w:t>
             </w:r>
             <w:r>
               <w:rPr>
                 <w:rFonts w:asciiTheme="minorHAnsi" w:eastAsiaTheme="minorEastAsia" w:hAnsiTheme="minorHAnsi" w:cstheme="minorBidi"/>
-                <w:noProof/>
                 <w:color w:val="auto"/>
                 <w:kern w:val="2"/>
                 <w:szCs w:val="24"/>
@@ -2282,54 +2145,46 @@
               <w:rPr>
                 <w:rStyle w:val="Hypertextovodkaz"/>
                 <w:rFonts w:eastAsiaTheme="majorEastAsia"/>
-                <w:noProof/>
               </w:rPr>
               <w:t>Zvýrazňování textu</w:t>
             </w:r>
             <w:r>
               <w:rPr>
-                <w:noProof/>
                 <w:webHidden/>
               </w:rPr>
               <w:tab/>
             </w:r>
             <w:r>
               <w:rPr>
-                <w:noProof/>
                 <w:webHidden/>
               </w:rPr>
               <w:fldChar w:fldCharType="begin"/>
             </w:r>
             <w:r>
               <w:rPr>
-                <w:noProof/>
                 <w:webHidden/>
               </w:rPr>
               <w:instrText xml:space="preserve"> PAGEREF _Toc186198659 \h </w:instrText>
             </w:r>
             <w:r>
               <w:rPr>
-                <w:noProof/>
-                <w:webHidden/>
-              </w:rPr>
-            </w:r>
-            <w:r>
-              <w:rPr>
-                <w:noProof/>
+                <w:webHidden/>
+              </w:rPr>
+            </w:r>
+            <w:r>
+              <w:rPr>
                 <w:webHidden/>
               </w:rPr>
               <w:fldChar w:fldCharType="separate"/>
             </w:r>
             <w:r>
               <w:rPr>
-                <w:noProof/>
                 <w:webHidden/>
               </w:rPr>
               <w:t>1</w:t>
             </w:r>
             <w:r>
               <w:rPr>
-                <w:noProof/>
                 <w:webHidden/>
               </w:rPr>
               <w:fldChar w:fldCharType="end"/>
@@ -2345,7 +2200,6 @@
             </w:tabs>
             <w:rPr>
               <w:rFonts w:asciiTheme="minorHAnsi" w:eastAsiaTheme="minorEastAsia" w:hAnsiTheme="minorHAnsi" w:cstheme="minorBidi"/>
-              <w:noProof/>
               <w:color w:val="auto"/>
               <w:kern w:val="2"/>
               <w:szCs w:val="24"/>
@@ -2357,14 +2211,12 @@
               <w:rPr>
                 <w:rStyle w:val="Hypertextovodkaz"/>
                 <w:rFonts w:eastAsiaTheme="majorEastAsia"/>
-                <w:noProof/>
               </w:rPr>
               <w:t>2.1.3</w:t>
             </w:r>
             <w:r>
               <w:rPr>
                 <w:rFonts w:asciiTheme="minorHAnsi" w:eastAsiaTheme="minorEastAsia" w:hAnsiTheme="minorHAnsi" w:cstheme="minorBidi"/>
-                <w:noProof/>
                 <w:color w:val="auto"/>
                 <w:kern w:val="2"/>
                 <w:szCs w:val="24"/>
@@ -2376,54 +2228,46 @@
               <w:rPr>
                 <w:rStyle w:val="Hypertextovodkaz"/>
                 <w:rFonts w:eastAsiaTheme="majorEastAsia"/>
-                <w:noProof/>
               </w:rPr>
               <w:t>Členění textu</w:t>
             </w:r>
             <w:r>
               <w:rPr>
-                <w:noProof/>
                 <w:webHidden/>
               </w:rPr>
               <w:tab/>
             </w:r>
             <w:r>
               <w:rPr>
-                <w:noProof/>
                 <w:webHidden/>
               </w:rPr>
               <w:fldChar w:fldCharType="begin"/>
             </w:r>
             <w:r>
               <w:rPr>
-                <w:noProof/>
                 <w:webHidden/>
               </w:rPr>
               <w:instrText xml:space="preserve"> PAGEREF _Toc186198660 \h </w:instrText>
             </w:r>
             <w:r>
               <w:rPr>
-                <w:noProof/>
-                <w:webHidden/>
-              </w:rPr>
-            </w:r>
-            <w:r>
-              <w:rPr>
-                <w:noProof/>
+                <w:webHidden/>
+              </w:rPr>
+            </w:r>
+            <w:r>
+              <w:rPr>
                 <w:webHidden/>
               </w:rPr>
               <w:fldChar w:fldCharType="separate"/>
             </w:r>
             <w:r>
               <w:rPr>
-                <w:noProof/>
                 <w:webHidden/>
               </w:rPr>
               <w:t>1</w:t>
             </w:r>
             <w:r>
               <w:rPr>
-                <w:noProof/>
                 <w:webHidden/>
               </w:rPr>
               <w:fldChar w:fldCharType="end"/>
@@ -2439,7 +2283,6 @@
             </w:tabs>
             <w:rPr>
               <w:rFonts w:asciiTheme="minorHAnsi" w:eastAsiaTheme="minorEastAsia" w:hAnsiTheme="minorHAnsi" w:cstheme="minorBidi"/>
-              <w:noProof/>
               <w:color w:val="auto"/>
               <w:kern w:val="2"/>
               <w:szCs w:val="24"/>
@@ -2451,14 +2294,12 @@
               <w:rPr>
                 <w:rStyle w:val="Hypertextovodkaz"/>
                 <w:rFonts w:eastAsiaTheme="majorEastAsia"/>
-                <w:noProof/>
               </w:rPr>
               <w:t>2.1.4</w:t>
             </w:r>
             <w:r>
               <w:rPr>
                 <w:rFonts w:asciiTheme="minorHAnsi" w:eastAsiaTheme="minorEastAsia" w:hAnsiTheme="minorHAnsi" w:cstheme="minorBidi"/>
-                <w:noProof/>
                 <w:color w:val="auto"/>
                 <w:kern w:val="2"/>
                 <w:szCs w:val="24"/>
@@ -2470,54 +2311,46 @@
               <w:rPr>
                 <w:rStyle w:val="Hypertextovodkaz"/>
                 <w:rFonts w:eastAsiaTheme="majorEastAsia"/>
-                <w:noProof/>
               </w:rPr>
               <w:t>Číslování stran</w:t>
             </w:r>
             <w:r>
               <w:rPr>
-                <w:noProof/>
                 <w:webHidden/>
               </w:rPr>
               <w:tab/>
             </w:r>
             <w:r>
               <w:rPr>
-                <w:noProof/>
                 <w:webHidden/>
               </w:rPr>
               <w:fldChar w:fldCharType="begin"/>
             </w:r>
             <w:r>
               <w:rPr>
-                <w:noProof/>
                 <w:webHidden/>
               </w:rPr>
               <w:instrText xml:space="preserve"> PAGEREF _Toc186198661 \h </w:instrText>
             </w:r>
             <w:r>
               <w:rPr>
-                <w:noProof/>
-                <w:webHidden/>
-              </w:rPr>
-            </w:r>
-            <w:r>
-              <w:rPr>
-                <w:noProof/>
+                <w:webHidden/>
+              </w:rPr>
+            </w:r>
+            <w:r>
+              <w:rPr>
                 <w:webHidden/>
               </w:rPr>
               <w:fldChar w:fldCharType="separate"/>
             </w:r>
             <w:r>
               <w:rPr>
-                <w:noProof/>
                 <w:webHidden/>
               </w:rPr>
               <w:t>1</w:t>
             </w:r>
             <w:r>
               <w:rPr>
-                <w:noProof/>
                 <w:webHidden/>
               </w:rPr>
               <w:fldChar w:fldCharType="end"/>
@@ -2535,7 +2368,6 @@
               <w:rFonts w:asciiTheme="minorHAnsi" w:eastAsiaTheme="minorEastAsia" w:hAnsiTheme="minorHAnsi" w:cstheme="minorBidi"/>
               <w:b w:val="0"/>
               <w:iCs w:val="0"/>
-              <w:noProof/>
               <w:color w:val="auto"/>
               <w:kern w:val="2"/>
               <w:szCs w:val="24"/>
@@ -2547,7 +2379,6 @@
               <w:rPr>
                 <w:rStyle w:val="Hypertextovodkaz"/>
                 <w:rFonts w:eastAsiaTheme="majorEastAsia"/>
-                <w:noProof/>
               </w:rPr>
               <w:t>2.2</w:t>
             </w:r>
@@ -2556,7 +2387,6 @@
                 <w:rFonts w:asciiTheme="minorHAnsi" w:eastAsiaTheme="minorEastAsia" w:hAnsiTheme="minorHAnsi" w:cstheme="minorBidi"/>
                 <w:b w:val="0"/>
                 <w:iCs w:val="0"/>
-                <w:noProof/>
                 <w:color w:val="auto"/>
                 <w:kern w:val="2"/>
                 <w:szCs w:val="24"/>
@@ -2568,54 +2398,46 @@
               <w:rPr>
                 <w:rStyle w:val="Hypertextovodkaz"/>
                 <w:rFonts w:eastAsiaTheme="majorEastAsia"/>
-                <w:noProof/>
               </w:rPr>
               <w:t>Vytvoření obsahu</w:t>
             </w:r>
             <w:r>
               <w:rPr>
-                <w:noProof/>
                 <w:webHidden/>
               </w:rPr>
               <w:tab/>
             </w:r>
             <w:r>
               <w:rPr>
-                <w:noProof/>
                 <w:webHidden/>
               </w:rPr>
               <w:fldChar w:fldCharType="begin"/>
             </w:r>
             <w:r>
               <w:rPr>
-                <w:noProof/>
                 <w:webHidden/>
               </w:rPr>
               <w:instrText xml:space="preserve"> PAGEREF _Toc186198662 \h </w:instrText>
             </w:r>
             <w:r>
               <w:rPr>
-                <w:noProof/>
-                <w:webHidden/>
-              </w:rPr>
-            </w:r>
-            <w:r>
-              <w:rPr>
-                <w:noProof/>
+                <w:webHidden/>
+              </w:rPr>
+            </w:r>
+            <w:r>
+              <w:rPr>
                 <w:webHidden/>
               </w:rPr>
               <w:fldChar w:fldCharType="separate"/>
             </w:r>
             <w:r>
               <w:rPr>
-                <w:noProof/>
                 <w:webHidden/>
               </w:rPr>
               <w:t>1</w:t>
             </w:r>
             <w:r>
               <w:rPr>
-                <w:noProof/>
                 <w:webHidden/>
               </w:rPr>
               <w:fldChar w:fldCharType="end"/>
@@ -2633,7 +2455,6 @@
               <w:rFonts w:asciiTheme="minorHAnsi" w:eastAsiaTheme="minorEastAsia" w:hAnsiTheme="minorHAnsi" w:cstheme="minorBidi"/>
               <w:b w:val="0"/>
               <w:iCs w:val="0"/>
-              <w:noProof/>
               <w:color w:val="auto"/>
               <w:kern w:val="2"/>
               <w:szCs w:val="24"/>
@@ -2645,7 +2466,6 @@
               <w:rPr>
                 <w:rStyle w:val="Hypertextovodkaz"/>
                 <w:rFonts w:eastAsiaTheme="majorEastAsia"/>
-                <w:noProof/>
               </w:rPr>
               <w:t>2.3</w:t>
             </w:r>
@@ -2654,7 +2474,6 @@
                 <w:rFonts w:asciiTheme="minorHAnsi" w:eastAsiaTheme="minorEastAsia" w:hAnsiTheme="minorHAnsi" w:cstheme="minorBidi"/>
                 <w:b w:val="0"/>
                 <w:iCs w:val="0"/>
-                <w:noProof/>
                 <w:color w:val="auto"/>
                 <w:kern w:val="2"/>
                 <w:szCs w:val="24"/>
@@ -2666,54 +2485,46 @@
               <w:rPr>
                 <w:rStyle w:val="Hypertextovodkaz"/>
                 <w:rFonts w:eastAsiaTheme="majorEastAsia"/>
-                <w:noProof/>
               </w:rPr>
               <w:t>Psaní úvodu</w:t>
             </w:r>
             <w:r>
               <w:rPr>
-                <w:noProof/>
                 <w:webHidden/>
               </w:rPr>
               <w:tab/>
             </w:r>
             <w:r>
               <w:rPr>
-                <w:noProof/>
                 <w:webHidden/>
               </w:rPr>
               <w:fldChar w:fldCharType="begin"/>
             </w:r>
             <w:r>
               <w:rPr>
-                <w:noProof/>
                 <w:webHidden/>
               </w:rPr>
               <w:instrText xml:space="preserve"> PAGEREF _Toc186198663 \h </w:instrText>
             </w:r>
             <w:r>
               <w:rPr>
-                <w:noProof/>
-                <w:webHidden/>
-              </w:rPr>
-            </w:r>
-            <w:r>
-              <w:rPr>
-                <w:noProof/>
+                <w:webHidden/>
+              </w:rPr>
+            </w:r>
+            <w:r>
+              <w:rPr>
                 <w:webHidden/>
               </w:rPr>
               <w:fldChar w:fldCharType="separate"/>
             </w:r>
             <w:r>
               <w:rPr>
-                <w:noProof/>
                 <w:webHidden/>
               </w:rPr>
               <w:t>1</w:t>
             </w:r>
             <w:r>
               <w:rPr>
-                <w:noProof/>
                 <w:webHidden/>
               </w:rPr>
               <w:fldChar w:fldCharType="end"/>
@@ -2731,7 +2542,6 @@
               <w:rFonts w:asciiTheme="minorHAnsi" w:eastAsiaTheme="minorEastAsia" w:hAnsiTheme="minorHAnsi" w:cstheme="minorBidi"/>
               <w:b w:val="0"/>
               <w:iCs w:val="0"/>
-              <w:noProof/>
               <w:color w:val="auto"/>
               <w:kern w:val="2"/>
               <w:szCs w:val="24"/>
@@ -2743,7 +2553,6 @@
               <w:rPr>
                 <w:rStyle w:val="Hypertextovodkaz"/>
                 <w:rFonts w:eastAsiaTheme="majorEastAsia"/>
-                <w:noProof/>
               </w:rPr>
               <w:t>2.4</w:t>
             </w:r>
@@ -2752,7 +2561,6 @@
                 <w:rFonts w:asciiTheme="minorHAnsi" w:eastAsiaTheme="minorEastAsia" w:hAnsiTheme="minorHAnsi" w:cstheme="minorBidi"/>
                 <w:b w:val="0"/>
                 <w:iCs w:val="0"/>
-                <w:noProof/>
                 <w:color w:val="auto"/>
                 <w:kern w:val="2"/>
                 <w:szCs w:val="24"/>
@@ -2764,54 +2572,46 @@
               <w:rPr>
                 <w:rStyle w:val="Hypertextovodkaz"/>
                 <w:rFonts w:eastAsiaTheme="majorEastAsia"/>
-                <w:noProof/>
               </w:rPr>
               <w:t>Struktura odstavců</w:t>
             </w:r>
             <w:r>
               <w:rPr>
-                <w:noProof/>
                 <w:webHidden/>
               </w:rPr>
               <w:tab/>
             </w:r>
             <w:r>
               <w:rPr>
-                <w:noProof/>
                 <w:webHidden/>
               </w:rPr>
               <w:fldChar w:fldCharType="begin"/>
             </w:r>
             <w:r>
               <w:rPr>
-                <w:noProof/>
                 <w:webHidden/>
               </w:rPr>
               <w:instrText xml:space="preserve"> PAGEREF _Toc186198664 \h </w:instrText>
             </w:r>
             <w:r>
               <w:rPr>
-                <w:noProof/>
-                <w:webHidden/>
-              </w:rPr>
-            </w:r>
-            <w:r>
-              <w:rPr>
-                <w:noProof/>
+                <w:webHidden/>
+              </w:rPr>
+            </w:r>
+            <w:r>
+              <w:rPr>
                 <w:webHidden/>
               </w:rPr>
               <w:fldChar w:fldCharType="separate"/>
             </w:r>
             <w:r>
               <w:rPr>
-                <w:noProof/>
                 <w:webHidden/>
               </w:rPr>
               <w:t>1</w:t>
             </w:r>
             <w:r>
               <w:rPr>
-                <w:noProof/>
                 <w:webHidden/>
               </w:rPr>
               <w:fldChar w:fldCharType="end"/>
@@ -2829,7 +2629,6 @@
               <w:rFonts w:asciiTheme="minorHAnsi" w:eastAsiaTheme="minorEastAsia" w:hAnsiTheme="minorHAnsi" w:cstheme="minorBidi"/>
               <w:b w:val="0"/>
               <w:iCs w:val="0"/>
-              <w:noProof/>
               <w:color w:val="auto"/>
               <w:kern w:val="2"/>
               <w:szCs w:val="24"/>
@@ -2841,7 +2640,6 @@
               <w:rPr>
                 <w:rStyle w:val="Hypertextovodkaz"/>
                 <w:rFonts w:eastAsiaTheme="majorEastAsia"/>
-                <w:noProof/>
               </w:rPr>
               <w:t>2.5</w:t>
             </w:r>
@@ -2850,7 +2648,6 @@
                 <w:rFonts w:asciiTheme="minorHAnsi" w:eastAsiaTheme="minorEastAsia" w:hAnsiTheme="minorHAnsi" w:cstheme="minorBidi"/>
                 <w:b w:val="0"/>
                 <w:iCs w:val="0"/>
-                <w:noProof/>
                 <w:color w:val="auto"/>
                 <w:kern w:val="2"/>
                 <w:szCs w:val="24"/>
@@ -2862,54 +2659,46 @@
               <w:rPr>
                 <w:rStyle w:val="Hypertextovodkaz"/>
                 <w:rFonts w:eastAsiaTheme="majorEastAsia"/>
-                <w:noProof/>
               </w:rPr>
               <w:t>Obrázky, tabulky a rovnice</w:t>
             </w:r>
             <w:r>
               <w:rPr>
-                <w:noProof/>
                 <w:webHidden/>
               </w:rPr>
               <w:tab/>
             </w:r>
             <w:r>
               <w:rPr>
-                <w:noProof/>
                 <w:webHidden/>
               </w:rPr>
               <w:fldChar w:fldCharType="begin"/>
             </w:r>
             <w:r>
               <w:rPr>
-                <w:noProof/>
                 <w:webHidden/>
               </w:rPr>
               <w:instrText xml:space="preserve"> PAGEREF _Toc186198665 \h </w:instrText>
             </w:r>
             <w:r>
               <w:rPr>
-                <w:noProof/>
-                <w:webHidden/>
-              </w:rPr>
-            </w:r>
-            <w:r>
-              <w:rPr>
-                <w:noProof/>
+                <w:webHidden/>
+              </w:rPr>
+            </w:r>
+            <w:r>
+              <w:rPr>
                 <w:webHidden/>
               </w:rPr>
               <w:fldChar w:fldCharType="separate"/>
             </w:r>
             <w:r>
               <w:rPr>
-                <w:noProof/>
                 <w:webHidden/>
               </w:rPr>
               <w:t>1</w:t>
             </w:r>
             <w:r>
               <w:rPr>
-                <w:noProof/>
                 <w:webHidden/>
               </w:rPr>
               <w:fldChar w:fldCharType="end"/>
@@ -2927,7 +2716,6 @@
               <w:rFonts w:asciiTheme="minorHAnsi" w:eastAsiaTheme="minorEastAsia" w:hAnsiTheme="minorHAnsi" w:cstheme="minorBidi"/>
               <w:b w:val="0"/>
               <w:iCs w:val="0"/>
-              <w:noProof/>
               <w:color w:val="auto"/>
               <w:kern w:val="2"/>
               <w:szCs w:val="24"/>
@@ -2939,7 +2727,6 @@
               <w:rPr>
                 <w:rStyle w:val="Hypertextovodkaz"/>
                 <w:rFonts w:eastAsiaTheme="majorEastAsia"/>
-                <w:noProof/>
               </w:rPr>
               <w:t>2.6</w:t>
             </w:r>
@@ -2948,7 +2735,6 @@
                 <w:rFonts w:asciiTheme="minorHAnsi" w:eastAsiaTheme="minorEastAsia" w:hAnsiTheme="minorHAnsi" w:cstheme="minorBidi"/>
                 <w:b w:val="0"/>
                 <w:iCs w:val="0"/>
-                <w:noProof/>
                 <w:color w:val="auto"/>
                 <w:kern w:val="2"/>
                 <w:szCs w:val="24"/>
@@ -2960,54 +2746,46 @@
               <w:rPr>
                 <w:rStyle w:val="Hypertextovodkaz"/>
                 <w:rFonts w:eastAsiaTheme="majorEastAsia"/>
-                <w:noProof/>
               </w:rPr>
               <w:t>Řazení a struktura kapitol</w:t>
             </w:r>
             <w:r>
               <w:rPr>
-                <w:noProof/>
                 <w:webHidden/>
               </w:rPr>
               <w:tab/>
             </w:r>
             <w:r>
               <w:rPr>
-                <w:noProof/>
                 <w:webHidden/>
               </w:rPr>
               <w:fldChar w:fldCharType="begin"/>
             </w:r>
             <w:r>
               <w:rPr>
-                <w:noProof/>
                 <w:webHidden/>
               </w:rPr>
               <w:instrText xml:space="preserve"> PAGEREF _Toc186198666 \h </w:instrText>
             </w:r>
             <w:r>
               <w:rPr>
-                <w:noProof/>
-                <w:webHidden/>
-              </w:rPr>
-            </w:r>
-            <w:r>
-              <w:rPr>
-                <w:noProof/>
+                <w:webHidden/>
+              </w:rPr>
+            </w:r>
+            <w:r>
+              <w:rPr>
                 <w:webHidden/>
               </w:rPr>
               <w:fldChar w:fldCharType="separate"/>
             </w:r>
             <w:r>
               <w:rPr>
-                <w:noProof/>
                 <w:webHidden/>
               </w:rPr>
               <w:t>1</w:t>
             </w:r>
             <w:r>
               <w:rPr>
-                <w:noProof/>
                 <w:webHidden/>
               </w:rPr>
               <w:fldChar w:fldCharType="end"/>
@@ -3025,7 +2803,6 @@
               <w:rFonts w:asciiTheme="minorHAnsi" w:eastAsiaTheme="minorEastAsia" w:hAnsiTheme="minorHAnsi" w:cstheme="minorBidi"/>
               <w:b w:val="0"/>
               <w:iCs w:val="0"/>
-              <w:noProof/>
               <w:color w:val="auto"/>
               <w:kern w:val="2"/>
               <w:szCs w:val="24"/>
@@ -3037,7 +2814,6 @@
               <w:rPr>
                 <w:rStyle w:val="Hypertextovodkaz"/>
                 <w:rFonts w:eastAsiaTheme="majorEastAsia"/>
-                <w:noProof/>
               </w:rPr>
               <w:t>2.7</w:t>
             </w:r>
@@ -3046,7 +2822,6 @@
                 <w:rFonts w:asciiTheme="minorHAnsi" w:eastAsiaTheme="minorEastAsia" w:hAnsiTheme="minorHAnsi" w:cstheme="minorBidi"/>
                 <w:b w:val="0"/>
                 <w:iCs w:val="0"/>
-                <w:noProof/>
                 <w:color w:val="auto"/>
                 <w:kern w:val="2"/>
                 <w:szCs w:val="24"/>
@@ -3058,54 +2833,46 @@
               <w:rPr>
                 <w:rStyle w:val="Hypertextovodkaz"/>
                 <w:rFonts w:eastAsiaTheme="majorEastAsia"/>
-                <w:noProof/>
               </w:rPr>
               <w:t>Závěr</w:t>
             </w:r>
             <w:r>
               <w:rPr>
-                <w:noProof/>
                 <w:webHidden/>
               </w:rPr>
               <w:tab/>
             </w:r>
             <w:r>
               <w:rPr>
-                <w:noProof/>
                 <w:webHidden/>
               </w:rPr>
               <w:fldChar w:fldCharType="begin"/>
             </w:r>
             <w:r>
               <w:rPr>
-                <w:noProof/>
                 <w:webHidden/>
               </w:rPr>
               <w:instrText xml:space="preserve"> PAGEREF _Toc186198667 \h </w:instrText>
             </w:r>
             <w:r>
               <w:rPr>
-                <w:noProof/>
-                <w:webHidden/>
-              </w:rPr>
-            </w:r>
-            <w:r>
-              <w:rPr>
-                <w:noProof/>
+                <w:webHidden/>
+              </w:rPr>
+            </w:r>
+            <w:r>
+              <w:rPr>
                 <w:webHidden/>
               </w:rPr>
               <w:fldChar w:fldCharType="separate"/>
             </w:r>
             <w:r>
               <w:rPr>
-                <w:noProof/>
                 <w:webHidden/>
               </w:rPr>
               <w:t>1</w:t>
             </w:r>
             <w:r>
               <w:rPr>
-                <w:noProof/>
                 <w:webHidden/>
               </w:rPr>
               <w:fldChar w:fldCharType="end"/>
@@ -3123,7 +2890,6 @@
               <w:rFonts w:asciiTheme="minorHAnsi" w:eastAsiaTheme="minorEastAsia" w:hAnsiTheme="minorHAnsi" w:cstheme="minorBidi"/>
               <w:b w:val="0"/>
               <w:iCs w:val="0"/>
-              <w:noProof/>
               <w:color w:val="auto"/>
               <w:kern w:val="2"/>
               <w:szCs w:val="24"/>
@@ -3135,7 +2901,6 @@
               <w:rPr>
                 <w:rStyle w:val="Hypertextovodkaz"/>
                 <w:rFonts w:eastAsiaTheme="majorEastAsia"/>
-                <w:noProof/>
               </w:rPr>
               <w:t>2.8</w:t>
             </w:r>
@@ -3144,7 +2909,6 @@
                 <w:rFonts w:asciiTheme="minorHAnsi" w:eastAsiaTheme="minorEastAsia" w:hAnsiTheme="minorHAnsi" w:cstheme="minorBidi"/>
                 <w:b w:val="0"/>
                 <w:iCs w:val="0"/>
-                <w:noProof/>
                 <w:color w:val="auto"/>
                 <w:kern w:val="2"/>
                 <w:szCs w:val="24"/>
@@ -3156,54 +2920,46 @@
               <w:rPr>
                 <w:rStyle w:val="Hypertextovodkaz"/>
                 <w:rFonts w:eastAsiaTheme="majorEastAsia"/>
-                <w:noProof/>
               </w:rPr>
               <w:t>Seznam použitých zdrojů</w:t>
             </w:r>
             <w:r>
               <w:rPr>
-                <w:noProof/>
                 <w:webHidden/>
               </w:rPr>
               <w:tab/>
             </w:r>
             <w:r>
               <w:rPr>
-                <w:noProof/>
                 <w:webHidden/>
               </w:rPr>
               <w:fldChar w:fldCharType="begin"/>
             </w:r>
             <w:r>
               <w:rPr>
-                <w:noProof/>
                 <w:webHidden/>
               </w:rPr>
               <w:instrText xml:space="preserve"> PAGEREF _Toc186198668 \h </w:instrText>
             </w:r>
             <w:r>
               <w:rPr>
-                <w:noProof/>
-                <w:webHidden/>
-              </w:rPr>
-            </w:r>
-            <w:r>
-              <w:rPr>
-                <w:noProof/>
+                <w:webHidden/>
+              </w:rPr>
+            </w:r>
+            <w:r>
+              <w:rPr>
                 <w:webHidden/>
               </w:rPr>
               <w:fldChar w:fldCharType="separate"/>
             </w:r>
             <w:r>
               <w:rPr>
-                <w:noProof/>
                 <w:webHidden/>
               </w:rPr>
               <w:t>1</w:t>
             </w:r>
             <w:r>
               <w:rPr>
-                <w:noProof/>
                 <w:webHidden/>
               </w:rPr>
               <w:fldChar w:fldCharType="end"/>
@@ -3221,7 +2977,6 @@
               <w:rFonts w:asciiTheme="minorHAnsi" w:eastAsiaTheme="minorEastAsia" w:hAnsiTheme="minorHAnsi" w:cstheme="minorBidi"/>
               <w:b w:val="0"/>
               <w:iCs w:val="0"/>
-              <w:noProof/>
               <w:color w:val="auto"/>
               <w:kern w:val="2"/>
               <w:szCs w:val="24"/>
@@ -3233,7 +2988,6 @@
               <w:rPr>
                 <w:rStyle w:val="Hypertextovodkaz"/>
                 <w:rFonts w:eastAsiaTheme="majorEastAsia"/>
-                <w:noProof/>
               </w:rPr>
               <w:t>2.9</w:t>
             </w:r>
@@ -3242,7 +2996,6 @@
                 <w:rFonts w:asciiTheme="minorHAnsi" w:eastAsiaTheme="minorEastAsia" w:hAnsiTheme="minorHAnsi" w:cstheme="minorBidi"/>
                 <w:b w:val="0"/>
                 <w:iCs w:val="0"/>
-                <w:noProof/>
                 <w:color w:val="auto"/>
                 <w:kern w:val="2"/>
                 <w:szCs w:val="24"/>
@@ -3254,54 +3007,46 @@
               <w:rPr>
                 <w:rStyle w:val="Hypertextovodkaz"/>
                 <w:rFonts w:eastAsiaTheme="majorEastAsia"/>
-                <w:noProof/>
               </w:rPr>
               <w:t>Seznam použitých symbolů a zkratek</w:t>
             </w:r>
             <w:r>
               <w:rPr>
-                <w:noProof/>
                 <w:webHidden/>
               </w:rPr>
               <w:tab/>
             </w:r>
             <w:r>
               <w:rPr>
-                <w:noProof/>
                 <w:webHidden/>
               </w:rPr>
               <w:fldChar w:fldCharType="begin"/>
             </w:r>
             <w:r>
               <w:rPr>
-                <w:noProof/>
                 <w:webHidden/>
               </w:rPr>
               <w:instrText xml:space="preserve"> PAGEREF _Toc186198669 \h </w:instrText>
             </w:r>
             <w:r>
               <w:rPr>
-                <w:noProof/>
-                <w:webHidden/>
-              </w:rPr>
-            </w:r>
-            <w:r>
-              <w:rPr>
-                <w:noProof/>
+                <w:webHidden/>
+              </w:rPr>
+            </w:r>
+            <w:r>
+              <w:rPr>
                 <w:webHidden/>
               </w:rPr>
               <w:fldChar w:fldCharType="separate"/>
             </w:r>
             <w:r>
               <w:rPr>
-                <w:noProof/>
                 <w:webHidden/>
               </w:rPr>
               <w:t>1</w:t>
             </w:r>
             <w:r>
               <w:rPr>
-                <w:noProof/>
                 <w:webHidden/>
               </w:rPr>
               <w:fldChar w:fldCharType="end"/>
@@ -3319,7 +3064,6 @@
               <w:rFonts w:asciiTheme="minorHAnsi" w:eastAsiaTheme="minorEastAsia" w:hAnsiTheme="minorHAnsi" w:cstheme="minorBidi"/>
               <w:b w:val="0"/>
               <w:iCs w:val="0"/>
-              <w:noProof/>
               <w:color w:val="auto"/>
               <w:kern w:val="2"/>
               <w:szCs w:val="24"/>
@@ -3331,7 +3075,6 @@
               <w:rPr>
                 <w:rStyle w:val="Hypertextovodkaz"/>
                 <w:rFonts w:eastAsiaTheme="majorEastAsia"/>
-                <w:noProof/>
               </w:rPr>
               <w:t>2.10</w:t>
             </w:r>
@@ -3340,7 +3083,6 @@
                 <w:rFonts w:asciiTheme="minorHAnsi" w:eastAsiaTheme="minorEastAsia" w:hAnsiTheme="minorHAnsi" w:cstheme="minorBidi"/>
                 <w:b w:val="0"/>
                 <w:iCs w:val="0"/>
-                <w:noProof/>
                 <w:color w:val="auto"/>
                 <w:kern w:val="2"/>
                 <w:szCs w:val="24"/>
@@ -3352,54 +3094,46 @@
               <w:rPr>
                 <w:rStyle w:val="Hypertextovodkaz"/>
                 <w:rFonts w:eastAsiaTheme="majorEastAsia"/>
-                <w:noProof/>
               </w:rPr>
               <w:t>Seznamy použitých obrázků a tabulek</w:t>
             </w:r>
             <w:r>
               <w:rPr>
-                <w:noProof/>
                 <w:webHidden/>
               </w:rPr>
               <w:tab/>
             </w:r>
             <w:r>
               <w:rPr>
-                <w:noProof/>
                 <w:webHidden/>
               </w:rPr>
               <w:fldChar w:fldCharType="begin"/>
             </w:r>
             <w:r>
               <w:rPr>
-                <w:noProof/>
                 <w:webHidden/>
               </w:rPr>
               <w:instrText xml:space="preserve"> PAGEREF _Toc186198670 \h </w:instrText>
             </w:r>
             <w:r>
               <w:rPr>
-                <w:noProof/>
-                <w:webHidden/>
-              </w:rPr>
-            </w:r>
-            <w:r>
-              <w:rPr>
-                <w:noProof/>
+                <w:webHidden/>
+              </w:rPr>
+            </w:r>
+            <w:r>
+              <w:rPr>
                 <w:webHidden/>
               </w:rPr>
               <w:fldChar w:fldCharType="separate"/>
             </w:r>
             <w:r>
               <w:rPr>
-                <w:noProof/>
                 <w:webHidden/>
               </w:rPr>
               <w:t>1</w:t>
             </w:r>
             <w:r>
               <w:rPr>
-                <w:noProof/>
                 <w:webHidden/>
               </w:rPr>
               <w:fldChar w:fldCharType="end"/>
@@ -3417,7 +3151,6 @@
               <w:rFonts w:asciiTheme="minorHAnsi" w:eastAsiaTheme="minorEastAsia" w:hAnsiTheme="minorHAnsi" w:cstheme="minorBidi"/>
               <w:b w:val="0"/>
               <w:iCs w:val="0"/>
-              <w:noProof/>
               <w:color w:val="auto"/>
               <w:kern w:val="2"/>
               <w:szCs w:val="24"/>
@@ -3429,7 +3162,6 @@
               <w:rPr>
                 <w:rStyle w:val="Hypertextovodkaz"/>
                 <w:rFonts w:eastAsiaTheme="majorEastAsia"/>
-                <w:noProof/>
               </w:rPr>
               <w:t>2.11</w:t>
             </w:r>
@@ -3438,7 +3170,6 @@
                 <w:rFonts w:asciiTheme="minorHAnsi" w:eastAsiaTheme="minorEastAsia" w:hAnsiTheme="minorHAnsi" w:cstheme="minorBidi"/>
                 <w:b w:val="0"/>
                 <w:iCs w:val="0"/>
-                <w:noProof/>
                 <w:color w:val="auto"/>
                 <w:kern w:val="2"/>
                 <w:szCs w:val="24"/>
@@ -3450,54 +3181,46 @@
               <w:rPr>
                 <w:rStyle w:val="Hypertextovodkaz"/>
                 <w:rFonts w:eastAsiaTheme="majorEastAsia"/>
-                <w:noProof/>
               </w:rPr>
               <w:t>Seznam příloh</w:t>
             </w:r>
             <w:r>
               <w:rPr>
-                <w:noProof/>
                 <w:webHidden/>
               </w:rPr>
               <w:tab/>
             </w:r>
             <w:r>
               <w:rPr>
-                <w:noProof/>
                 <w:webHidden/>
               </w:rPr>
               <w:fldChar w:fldCharType="begin"/>
             </w:r>
             <w:r>
               <w:rPr>
-                <w:noProof/>
                 <w:webHidden/>
               </w:rPr>
               <w:instrText xml:space="preserve"> PAGEREF _Toc186198671 \h </w:instrText>
             </w:r>
             <w:r>
               <w:rPr>
-                <w:noProof/>
-                <w:webHidden/>
-              </w:rPr>
-            </w:r>
-            <w:r>
-              <w:rPr>
-                <w:noProof/>
+                <w:webHidden/>
+              </w:rPr>
+            </w:r>
+            <w:r>
+              <w:rPr>
                 <w:webHidden/>
               </w:rPr>
               <w:fldChar w:fldCharType="separate"/>
             </w:r>
             <w:r>
               <w:rPr>
-                <w:noProof/>
                 <w:webHidden/>
               </w:rPr>
               <w:t>1</w:t>
             </w:r>
             <w:r>
               <w:rPr>
-                <w:noProof/>
                 <w:webHidden/>
               </w:rPr>
               <w:fldChar w:fldCharType="end"/>
@@ -3514,7 +3237,6 @@
               <w:rFonts w:asciiTheme="minorHAnsi" w:eastAsiaTheme="minorEastAsia" w:hAnsiTheme="minorHAnsi" w:cstheme="minorBidi"/>
               <w:b w:val="0"/>
               <w:bCs w:val="0"/>
-              <w:noProof/>
               <w:color w:val="auto"/>
               <w:kern w:val="2"/>
               <w:szCs w:val="24"/>
@@ -3526,54 +3248,46 @@
               <w:rPr>
                 <w:rStyle w:val="Hypertextovodkaz"/>
                 <w:rFonts w:eastAsiaTheme="majorEastAsia"/>
-                <w:noProof/>
               </w:rPr>
               <w:t>Závěr</w:t>
             </w:r>
             <w:r>
               <w:rPr>
-                <w:noProof/>
                 <w:webHidden/>
               </w:rPr>
               <w:tab/>
             </w:r>
             <w:r>
               <w:rPr>
-                <w:noProof/>
                 <w:webHidden/>
               </w:rPr>
               <w:fldChar w:fldCharType="begin"/>
             </w:r>
             <w:r>
               <w:rPr>
-                <w:noProof/>
                 <w:webHidden/>
               </w:rPr>
               <w:instrText xml:space="preserve"> PAGEREF _Toc186198672 \h </w:instrText>
             </w:r>
             <w:r>
               <w:rPr>
-                <w:noProof/>
-                <w:webHidden/>
-              </w:rPr>
-            </w:r>
-            <w:r>
-              <w:rPr>
-                <w:noProof/>
+                <w:webHidden/>
+              </w:rPr>
+            </w:r>
+            <w:r>
+              <w:rPr>
                 <w:webHidden/>
               </w:rPr>
               <w:fldChar w:fldCharType="separate"/>
             </w:r>
             <w:r>
               <w:rPr>
-                <w:noProof/>
                 <w:webHidden/>
               </w:rPr>
               <w:t>1</w:t>
             </w:r>
             <w:r>
               <w:rPr>
-                <w:noProof/>
                 <w:webHidden/>
               </w:rPr>
               <w:fldChar w:fldCharType="end"/>
@@ -3590,7 +3304,6 @@
               <w:rFonts w:asciiTheme="minorHAnsi" w:eastAsiaTheme="minorEastAsia" w:hAnsiTheme="minorHAnsi" w:cstheme="minorBidi"/>
               <w:b w:val="0"/>
               <w:bCs w:val="0"/>
-              <w:noProof/>
               <w:color w:val="auto"/>
               <w:kern w:val="2"/>
               <w:szCs w:val="24"/>
@@ -3602,54 +3315,46 @@
               <w:rPr>
                 <w:rStyle w:val="Hypertextovodkaz"/>
                 <w:rFonts w:eastAsiaTheme="majorEastAsia"/>
-                <w:noProof/>
               </w:rPr>
               <w:t>Seznam použitých zdrojů</w:t>
             </w:r>
             <w:r>
               <w:rPr>
-                <w:noProof/>
                 <w:webHidden/>
               </w:rPr>
               <w:tab/>
             </w:r>
             <w:r>
               <w:rPr>
-                <w:noProof/>
                 <w:webHidden/>
               </w:rPr>
               <w:fldChar w:fldCharType="begin"/>
             </w:r>
             <w:r>
               <w:rPr>
-                <w:noProof/>
                 <w:webHidden/>
               </w:rPr>
               <w:instrText xml:space="preserve"> PAGEREF _Toc186198673 \h </w:instrText>
             </w:r>
             <w:r>
               <w:rPr>
-                <w:noProof/>
-                <w:webHidden/>
-              </w:rPr>
-            </w:r>
-            <w:r>
-              <w:rPr>
-                <w:noProof/>
+                <w:webHidden/>
+              </w:rPr>
+            </w:r>
+            <w:r>
+              <w:rPr>
                 <w:webHidden/>
               </w:rPr>
               <w:fldChar w:fldCharType="separate"/>
             </w:r>
             <w:r>
               <w:rPr>
-                <w:noProof/>
                 <w:webHidden/>
               </w:rPr>
               <w:t>1</w:t>
             </w:r>
             <w:r>
               <w:rPr>
-                <w:noProof/>
                 <w:webHidden/>
               </w:rPr>
               <w:fldChar w:fldCharType="end"/>
@@ -3666,7 +3371,6 @@
               <w:rFonts w:asciiTheme="minorHAnsi" w:eastAsiaTheme="minorEastAsia" w:hAnsiTheme="minorHAnsi" w:cstheme="minorBidi"/>
               <w:b w:val="0"/>
               <w:bCs w:val="0"/>
-              <w:noProof/>
               <w:color w:val="auto"/>
               <w:kern w:val="2"/>
               <w:szCs w:val="24"/>
@@ -3678,54 +3382,46 @@
               <w:rPr>
                 <w:rStyle w:val="Hypertextovodkaz"/>
                 <w:rFonts w:eastAsiaTheme="majorEastAsia"/>
-                <w:noProof/>
               </w:rPr>
               <w:t>Seznam použitých symbolů a zkratek</w:t>
             </w:r>
             <w:r>
               <w:rPr>
-                <w:noProof/>
                 <w:webHidden/>
               </w:rPr>
               <w:tab/>
             </w:r>
             <w:r>
               <w:rPr>
-                <w:noProof/>
                 <w:webHidden/>
               </w:rPr>
               <w:fldChar w:fldCharType="begin"/>
             </w:r>
             <w:r>
               <w:rPr>
-                <w:noProof/>
                 <w:webHidden/>
               </w:rPr>
               <w:instrText xml:space="preserve"> PAGEREF _Toc186198674 \h </w:instrText>
             </w:r>
             <w:r>
               <w:rPr>
-                <w:noProof/>
-                <w:webHidden/>
-              </w:rPr>
-            </w:r>
-            <w:r>
-              <w:rPr>
-                <w:noProof/>
+                <w:webHidden/>
+              </w:rPr>
+            </w:r>
+            <w:r>
+              <w:rPr>
                 <w:webHidden/>
               </w:rPr>
               <w:fldChar w:fldCharType="separate"/>
             </w:r>
             <w:r>
               <w:rPr>
-                <w:noProof/>
                 <w:webHidden/>
               </w:rPr>
               <w:t>1</w:t>
             </w:r>
             <w:r>
               <w:rPr>
-                <w:noProof/>
                 <w:webHidden/>
               </w:rPr>
               <w:fldChar w:fldCharType="end"/>
@@ -3742,7 +3438,6 @@
               <w:rFonts w:asciiTheme="minorHAnsi" w:eastAsiaTheme="minorEastAsia" w:hAnsiTheme="minorHAnsi" w:cstheme="minorBidi"/>
               <w:b w:val="0"/>
               <w:bCs w:val="0"/>
-              <w:noProof/>
               <w:color w:val="auto"/>
               <w:kern w:val="2"/>
               <w:szCs w:val="24"/>
@@ -3754,54 +3449,46 @@
               <w:rPr>
                 <w:rStyle w:val="Hypertextovodkaz"/>
                 <w:rFonts w:eastAsiaTheme="majorEastAsia"/>
-                <w:noProof/>
               </w:rPr>
               <w:t>Seznam obrázků</w:t>
             </w:r>
             <w:r>
               <w:rPr>
-                <w:noProof/>
                 <w:webHidden/>
               </w:rPr>
               <w:tab/>
             </w:r>
             <w:r>
               <w:rPr>
-                <w:noProof/>
                 <w:webHidden/>
               </w:rPr>
               <w:fldChar w:fldCharType="begin"/>
             </w:r>
             <w:r>
               <w:rPr>
-                <w:noProof/>
                 <w:webHidden/>
               </w:rPr>
               <w:instrText xml:space="preserve"> PAGEREF _Toc186198675 \h </w:instrText>
             </w:r>
             <w:r>
               <w:rPr>
-                <w:noProof/>
-                <w:webHidden/>
-              </w:rPr>
-            </w:r>
-            <w:r>
-              <w:rPr>
-                <w:noProof/>
+                <w:webHidden/>
+              </w:rPr>
+            </w:r>
+            <w:r>
+              <w:rPr>
                 <w:webHidden/>
               </w:rPr>
               <w:fldChar w:fldCharType="separate"/>
             </w:r>
             <w:r>
               <w:rPr>
-                <w:noProof/>
                 <w:webHidden/>
               </w:rPr>
               <w:t>1</w:t>
             </w:r>
             <w:r>
               <w:rPr>
-                <w:noProof/>
                 <w:webHidden/>
               </w:rPr>
               <w:fldChar w:fldCharType="end"/>
@@ -3818,7 +3505,6 @@
               <w:rFonts w:asciiTheme="minorHAnsi" w:eastAsiaTheme="minorEastAsia" w:hAnsiTheme="minorHAnsi" w:cstheme="minorBidi"/>
               <w:b w:val="0"/>
               <w:bCs w:val="0"/>
-              <w:noProof/>
               <w:color w:val="auto"/>
               <w:kern w:val="2"/>
               <w:szCs w:val="24"/>
@@ -3830,54 +3516,46 @@
               <w:rPr>
                 <w:rStyle w:val="Hypertextovodkaz"/>
                 <w:rFonts w:eastAsiaTheme="majorEastAsia"/>
-                <w:noProof/>
               </w:rPr>
               <w:t>Seznam tabulek</w:t>
             </w:r>
             <w:r>
               <w:rPr>
-                <w:noProof/>
                 <w:webHidden/>
               </w:rPr>
               <w:tab/>
             </w:r>
             <w:r>
               <w:rPr>
-                <w:noProof/>
                 <w:webHidden/>
               </w:rPr>
               <w:fldChar w:fldCharType="begin"/>
             </w:r>
             <w:r>
               <w:rPr>
-                <w:noProof/>
                 <w:webHidden/>
               </w:rPr>
               <w:instrText xml:space="preserve"> PAGEREF _Toc186198676 \h </w:instrText>
             </w:r>
             <w:r>
               <w:rPr>
-                <w:noProof/>
-                <w:webHidden/>
-              </w:rPr>
-            </w:r>
-            <w:r>
-              <w:rPr>
-                <w:noProof/>
+                <w:webHidden/>
+              </w:rPr>
+            </w:r>
+            <w:r>
+              <w:rPr>
                 <w:webHidden/>
               </w:rPr>
               <w:fldChar w:fldCharType="separate"/>
             </w:r>
             <w:r>
               <w:rPr>
-                <w:noProof/>
                 <w:webHidden/>
               </w:rPr>
               <w:t>1</w:t>
             </w:r>
             <w:r>
               <w:rPr>
-                <w:noProof/>
                 <w:webHidden/>
               </w:rPr>
               <w:fldChar w:fldCharType="end"/>
@@ -3894,7 +3572,6 @@
               <w:rFonts w:asciiTheme="minorHAnsi" w:eastAsiaTheme="minorEastAsia" w:hAnsiTheme="minorHAnsi" w:cstheme="minorBidi"/>
               <w:b w:val="0"/>
               <w:bCs w:val="0"/>
-              <w:noProof/>
               <w:color w:val="auto"/>
               <w:kern w:val="2"/>
               <w:szCs w:val="24"/>
@@ -3906,54 +3583,46 @@
               <w:rPr>
                 <w:rStyle w:val="Hypertextovodkaz"/>
                 <w:rFonts w:eastAsiaTheme="majorEastAsia"/>
-                <w:noProof/>
               </w:rPr>
               <w:t>Seznam příloh</w:t>
             </w:r>
             <w:r>
               <w:rPr>
-                <w:noProof/>
                 <w:webHidden/>
               </w:rPr>
               <w:tab/>
             </w:r>
             <w:r>
               <w:rPr>
-                <w:noProof/>
                 <w:webHidden/>
               </w:rPr>
               <w:fldChar w:fldCharType="begin"/>
             </w:r>
             <w:r>
               <w:rPr>
-                <w:noProof/>
                 <w:webHidden/>
               </w:rPr>
               <w:instrText xml:space="preserve"> PAGEREF _Toc186198677 \h </w:instrText>
             </w:r>
             <w:r>
               <w:rPr>
-                <w:noProof/>
-                <w:webHidden/>
-              </w:rPr>
-            </w:r>
-            <w:r>
-              <w:rPr>
-                <w:noProof/>
+                <w:webHidden/>
+              </w:rPr>
+            </w:r>
+            <w:r>
+              <w:rPr>
                 <w:webHidden/>
               </w:rPr>
               <w:fldChar w:fldCharType="separate"/>
             </w:r>
             <w:r>
               <w:rPr>
-                <w:noProof/>
                 <w:webHidden/>
               </w:rPr>
               <w:t>1</w:t>
             </w:r>
             <w:r>
               <w:rPr>
-                <w:noProof/>
                 <w:webHidden/>
               </w:rPr>
               <w:fldChar w:fldCharType="end"/>
@@ -4126,19 +3795,7 @@
         <w:pStyle w:val="Pokraovn"/>
       </w:pPr>
       <w:r>
-        <w:t xml:space="preserve">Trh s deskovými hrami má dnes největší zisk za celou dobu svojí existence. Může tomu vděčit za dnešní dobu a za to, že se všechno nachází v digitální podobě. Dnes každý nápad nebo vylepšení je možno předělat do aplikace nebo webové stránky a díky tomu je výběr mezi hrami tak neskutečně moc velký, že můžeme hrát každý den novou hru. Mezi hrami můžeme vybírat z několika žánrů, ze starých klasik anebo třeba podle počtu hráčů. </w:t>
-      </w:r>
-      <w:r>
-        <w:t>Obrovskou výhodou online světa je, že nepotřebuj</w:t>
-      </w:r>
-      <w:r>
-        <w:t>eme</w:t>
-      </w:r>
-      <w:r>
-        <w:t xml:space="preserve"> být se spoluhráči v jedné místnosti, ale můžeme hrát na dálku, klidně i přes půl světa.</w:t>
-      </w:r>
-      <w:r>
-        <w:t xml:space="preserve"> Nemusíme spoluhráče dokonce znát, můžeme prostě a jednoduše kliknout na tlačítko </w:t>
+        <w:t xml:space="preserve">Trh s deskovými hrami má dnes největší zisk za celou dobu svojí existence. Může tomu vděčit za dnešní dobu a za to, že se všechno nachází v digitální podobě. Dnes každý nápad nebo vylepšení je možno předělat do aplikace nebo webové stránky a díky tomu je výběr mezi hrami tak neskutečně moc velký, že můžeme hrát každý den novou hru. Mezi hrami můžeme vybírat z několika žánrů, ze starých klasik anebo třeba podle počtu hráčů. Obrovskou výhodou online světa je, že nepotřebujeme být se spoluhráči v jedné místnosti, ale můžeme hrát na dálku, klidně i přes půl světa. Nemusíme spoluhráče dokonce znát, můžeme prostě a jednoduše kliknout na tlačítko </w:t>
       </w:r>
       <w:r>
         <w:t xml:space="preserve">a na hrací ploše se objeví neznámý hráči nebo umělá inteligence. </w:t>
@@ -4222,11 +3879,6 @@
       </w:r>
     </w:p>
     <w:p>
-      <w:pPr>
-        <w:rPr>
-          <w:lang w:val="en-GB"/>
-        </w:rPr>
-      </w:pPr>
       <w:r>
         <w:t xml:space="preserve">Populární hra Go, kterou pravidelně stále hraje několik desítek miliónů hráčů, převážně v Asii, odkud hra také pochází. Její původ se odhaduje být asi 3000 let starý. </w:t>
       </w:r>
@@ -4235,126 +3887,144 @@
         <w:t>Hra byla v Japonsku tak vážená, že v sedmnáctém století vláda založila a podporovala čtyři školy, určené k výuce této hry. Hráč Go byl v této době uznáván jako povolání. Hra byla také populární v Číně a Koreji. Hra se rozšířila do celého světa kvůli druhé světové válce.</w:t>
       </w:r>
       <w:r>
+        <w:t>[2]</w:t>
+      </w:r>
+    </w:p>
+    <w:p>
+      <w:r>
+        <w:t>Šachy, nejkóničtější a nejznámější desková hra na světě pochází z šestého století našeho letopočtu.</w:t>
+      </w:r>
+      <w:r>
+        <w:t xml:space="preserve"> Hra byla nejdříve hraná v Indii, poté se se díky vlivu muslimů roznesla do západního světa. Kolem patnáctém století se v Itálii a Španělsku zrodili pravidla hry, tak jak je známe. Začaly se psát knihy o pravidlech a umění šachu. Moderní turnaje a soutěže začaly v devatenáctém století, kdy se také odehrál úplně první světový turnaj, který je pořád pravidelně pořádán. Později vznikla mezinárodní organizace a začala spravovat světové turnaje a další soutěže. </w:t>
+      </w:r>
+    </w:p>
+    <w:p>
+      <w:r>
+        <w:t>Od začátku roku dva tisíce začaly být populární počítačové analýzy, které naprosto změnili přistup k hře. Hráči mohli zdokonalovat svoje taktiky a získat tím výhodu nad protihráči. Online prostředí šachů je dnes také velice populární, milióny hráčů po celém světě hraje každý den.</w:t>
+      </w:r>
+      <w:r>
+        <w:t xml:space="preserve"> [</w:t>
+      </w:r>
+      <w:r>
+        <w:t>3</w:t>
+      </w:r>
+      <w:r>
+        <w:t>]</w:t>
+      </w:r>
+    </w:p>
+    <w:p/>
+    <w:p>
+      <w:pPr>
+        <w:pStyle w:val="Nadpis1"/>
+      </w:pPr>
+      <w:r>
+        <w:lastRenderedPageBreak/>
+        <w:t>Benefity</w:t>
+      </w:r>
+      <w:r>
+        <w:t xml:space="preserve"> deskových her</w:t>
+      </w:r>
+    </w:p>
+    <w:p>
+      <w:r>
+        <w:t>Z historie deskových her lze vidět, že byly důležitou součástí životů našich předků. Byla to jedna mála možností jejich omezené zábavy. Proto byli kreativní a po celém světě se vymýšleli různé druhy.  Hry můžeme dělit do různých žánrů, například podle tématu, materiálu anebo počtu hráčů.</w:t>
+      </w:r>
+    </w:p>
+    <w:p>
+      <w:r>
+        <w:t xml:space="preserve">Drtivá většina deskových her se hraje ve více hráčích, samozřejmě existuje několik výjimek. Je to úžasný způsob, jak můžeme strávit večer se svými blízkými, malými sourozenci, partnerem anebo s celou rodinou. </w:t>
+      </w:r>
+      <w:r>
+        <w:t>Hry dokážou být úžasným rozptýlení a zábavou</w:t>
+      </w:r>
+      <w:r>
+        <w:t>.</w:t>
+      </w:r>
+    </w:p>
+    <w:p>
+      <w:r>
+        <w:t xml:space="preserve"> Častá nutná spolupráce, která je vyžadována kvůli vítězství, je skvělým způsobem, jak si ji procvičit do zbytku života. Díky spolupráci v týmu, dokážeme posílit naši schopnost komunikovat s ostatními členy týmu. </w:t>
+      </w:r>
+      <w:r>
+        <w:t>Komunikaci je základ každého dobrého týmu, pochopení a dostatečné vysvětlovaní, aby ostatní členové týmu pochopili týmovou strategii, je velikou výhodou, která se hodí do profesního a každodenního života.</w:t>
+      </w:r>
+    </w:p>
+    <w:p>
+      <w:r>
+        <w:t>De</w:t>
+      </w:r>
+      <w:r>
+        <w:t>s</w:t>
+      </w:r>
+      <w:r>
+        <w:t>kové večery jsou také velice dobrý způsob, jak se spřátelit s někým nový nebo si naopak zocelit staré přátelství anebo rodinné pouto. Kvůli spolupráci v týmech se vztahy mezi hráči sblíží. Mezi hracími koly se často vede společenská řeč, nikdy nevíte, na které zajímavé téma si najdete někoho se stejným názorem.</w:t>
+      </w:r>
+    </w:p>
+    <w:p>
+      <w:r>
+        <w:t>Nutnost pamatovat si komplexní pravidla, svoje a protihráčovi tahy a cíl hry, je velice náročné na paměť. Některé deskové hry, jsou výrazně soustředěné na procvičení paměti. Lepší paměť v životě je velikou výhodou, převážně když příště zapomenete, kde jste nechali ležet klíče.</w:t>
+      </w:r>
+    </w:p>
+    <w:p>
+      <w:r>
+        <w:t>Komplexnost a náročnost pravidel má ještě jednu velikou výhodu. Hráč musí přemýšlet a vymýšlet nové strategie, díky kterým přelstí ostatní protihráče a samotnou hru. Toto strategické a kritické myšlení zapojuje části mozku, které je nutné pravidelně procvičit</w:t>
+      </w:r>
+      <w:r>
+        <w:t>. Takové myšlení je velikou výhodou, jak v profesním, tak každodenním životě.</w:t>
+      </w:r>
+    </w:p>
+    <w:p>
+      <w:r>
+        <w:t xml:space="preserve">Různorodost konečného výsledku na konci hry, drtivá výhra až i suverénní prohra je cenou lekcí pro naše emoce. Udržet kontrolu nad svými emocemi, při prohře je velikou </w:t>
+      </w:r>
+      <w:r>
+        <w:lastRenderedPageBreak/>
+        <w:t xml:space="preserve">lekcí převážně pro soutěživé povahy a malé děti, které chtějí za každou cenu vyhrát. Já osobně se přiznám, že jako menší kluk, jsem s tím měl veliký problém. </w:t>
+      </w:r>
+      <w:r>
+        <w:t>[4]</w:t>
+      </w:r>
+    </w:p>
+    <w:p>
+      <w:r>
+        <w:t>Nátlak z</w:t>
+      </w:r>
+      <w:r>
+        <w:t> každodenního života je velice stresující, který čeká každého. Deskové hry jsou vědecky potvrzený způsob, jak se uvolnit od tohoto stresu. Hra vyžaduje vaši plnou soustředěnost, protože pokud budete myšlenkami jinde, určitě nevyhrajete. Proto když myšlenky zapojíme plně na hru, vytvoří to takové uvolnění od zbytku světa a našich problémů. Úspěšná výhra vytvoří pocit úspěchu a ten dokáže zlepšit náladu a snížit náš stres.</w:t>
+      </w:r>
+    </w:p>
+    <w:p>
+      <w:pPr>
         <w:rPr>
           <w:lang w:val="en-GB"/>
         </w:rPr>
-        <w:t>[</w:t>
-      </w:r>
-      <w:r>
-        <w:t>2</w:t>
+      </w:pPr>
+      <w:r>
+        <w:t xml:space="preserve">Velice zajímavých benefitem deskových her je, že dokáže zabránit nebo alespoň zpomalit spoustu vážných nemocích, jako jsou Alzheimerova choroba a demence. Zapojení mozku při hře, trénuje části mozku, které mají na starosti kognitivní funkce. Tyto funkce se zvyšujícím věkem </w:t>
+      </w:r>
+      <w:r>
+        <w:t>zhoršují a je potřeba je trénovat.</w:t>
       </w:r>
       <w:r>
         <w:rPr>
           <w:lang w:val="en-GB"/>
         </w:rPr>
+        <w:t xml:space="preserve"> [</w:t>
+      </w:r>
+      <w:r>
+        <w:t>5</w:t>
+      </w:r>
+      <w:r>
+        <w:rPr>
+          <w:lang w:val="en-GB"/>
+        </w:rPr>
         <w:t>]</w:t>
-      </w:r>
-    </w:p>
-    <w:p>
-      <w:r>
-        <w:t>Šachy, nejkóničtější a nejznámější desková hra na světě pochází z šestého století našeho letopočtu.</w:t>
-      </w:r>
-      <w:r>
-        <w:t xml:space="preserve"> Hra byla nejdříve hraná v Indii, poté se se díky vlivu muslimů roznesla do západního světa. Kolem patnáctém století se v Itálii a Španělsku zrodili pravidla hry, tak jak je známe. Začaly se psát knihy o pravidlech a umění šachu. Moderní turnaje a soutěže začaly v devatenáctém století, kdy se také odehrál úplně první světový turnaj, který je pořád pravidelně pořádán. Později vznikla mezinárodní organizace a začala spravovat světové turnaje a další soutěže. </w:t>
-      </w:r>
-    </w:p>
-    <w:p>
-      <w:pPr>
-        <w:rPr>
-          <w:lang w:val="en-GB"/>
-        </w:rPr>
-      </w:pPr>
-      <w:r>
-        <w:t>Od začátku roku dva tisíce začaly být populární počítačové analýzy, které naprosto změnili přistup k hře. Hráči mohli zdokonalovat svoje taktiky a získat tím výhodu nad protihráči. Online prostředí šachů je dnes také velice populární, milióny hráčů po celém světě hraje každý den.</w:t>
-      </w:r>
-      <w:r>
-        <w:t xml:space="preserve"> </w:t>
-      </w:r>
-      <w:r>
-        <w:rPr>
-          <w:lang w:val="en-GB"/>
-        </w:rPr>
-        <w:t>[</w:t>
-      </w:r>
-      <w:r>
-        <w:t>3</w:t>
-      </w:r>
-      <w:r>
-        <w:rPr>
-          <w:lang w:val="en-GB"/>
-        </w:rPr>
-        <w:t>]</w:t>
-      </w:r>
-    </w:p>
-    <w:p>
-      <w:pPr>
-        <w:rPr>
-          <w:lang w:val="en-GB"/>
-        </w:rPr>
-      </w:pPr>
-    </w:p>
-    <w:p>
-      <w:pPr>
-        <w:pStyle w:val="Nadpis1"/>
-      </w:pPr>
-      <w:r>
-        <w:lastRenderedPageBreak/>
-        <w:t>Vliv deskových her na společnost a jedince</w:t>
-      </w:r>
-    </w:p>
-    <w:p>
-      <w:r>
-        <w:t xml:space="preserve">Drtivá většina deskových her se hraje ve více lidech nebo alespoň v páru. Spolupráce nebo soutěživost dokáže lidi sblížit a zpříjemnit společné strávený vztah. </w:t>
-      </w:r>
-      <w:r>
-        <w:t xml:space="preserve"> Já osobně mám z tímto spoustu zkušeností z velkého počtu strávených </w:t>
-      </w:r>
-      <w:r>
-        <w:t xml:space="preserve">večerů </w:t>
-      </w:r>
-      <w:r>
-        <w:t xml:space="preserve">s kamarády na táboře, s přítelkyní, s bližší a širší rodinou. Za zmínku také určitě stojí, že některé hry </w:t>
-      </w:r>
-      <w:r>
-        <w:t>dokážou</w:t>
-      </w:r>
-      <w:r>
-        <w:t xml:space="preserve"> vztahy pohoršit. </w:t>
-      </w:r>
-    </w:p>
-    <w:p>
-      <w:r>
-        <w:t>K zapojení do hry je potřeba si zapamatovat pravidla, strategie a mnoho různých detailů, zejména u komplexnějších a náročnějších her, což vede k zapojení částí mozku, které mají na starosti krátkodobou a dlouhodobou paměť. Hry jako šachy a další karetní hry rozvíjejí strategické myšlení a řešení problémů, což vede k rozvinutí částí mozku, která se stará o další mentální a kognitivní funkce.</w:t>
-      </w:r>
-    </w:p>
-    <w:p>
-      <w:r>
-        <w:t xml:space="preserve">Existují studie provedené na seniorech, které potvrzují benefity deskových her. Tradiční deskové hry zpomalují pokles kognitivních funkcí a zlepšují kvalitu života. Proto deskové hry mohou sloužit jako efektivní nástroj pro zpomalení nebo úplné předcházet </w:t>
-      </w:r>
-      <w:r>
-        <w:t>Alzheimerově nemoci nebo dalších typů demence.</w:t>
       </w:r>
     </w:p>
     <w:p/>
     <w:p/>
-    <w:p>
-      <w:hyperlink r:id="rId11" w:anchor=":~:text=1.,%2Dsolving%2C%20and%20pattern%20recognition" w:history="1">
-        <w:r>
-          <w:rPr>
-            <w:rStyle w:val="Hypertextovodkaz"/>
-          </w:rPr>
-          <w:t>https://jslmi.org/the-benefits-of-playing-board-games-for-cognitive-health/#:~:text=1.,%2Dsolving%2C%20and%20pattern%20recognition</w:t>
-        </w:r>
-      </w:hyperlink>
-      <w:r>
-        <w:t>.</w:t>
-      </w:r>
-    </w:p>
-    <w:p>
-      <w:r>
-        <w:t>https://pubmed.ncbi.nlm.nih.gov/37638443/#:~:text=Conclusions%3A%20Traditional%20board%20games%20may,by%20functional%20and%20biological%20factors.</w:t>
-      </w:r>
-    </w:p>
+    <w:p/>
+    <w:p/>
     <w:p/>
     <w:p>
       <w:pPr>
@@ -4391,11 +4061,6 @@
     </w:p>
     <w:p/>
     <w:p>
-      <w:pPr>
-        <w:rPr>
-          <w:lang w:val="en-GB"/>
-        </w:rPr>
-      </w:pPr>
       <w:r>
         <w:t>První vydání deskové hry mělo mezi lidmi obrovský úspěch.</w:t>
       </w:r>
@@ -4414,230 +4079,228 @@
         <w:t xml:space="preserve"> </w:t>
       </w:r>
       <w:r>
+        <w:t>[</w:t>
+      </w:r>
+      <w:r>
+        <w:t>6</w:t>
+      </w:r>
+      <w:r>
+        <w:t>]</w:t>
+      </w:r>
+      <w:r>
+        <w:tab/>
+      </w:r>
+    </w:p>
+    <w:p/>
+    <w:p>
+      <w:pPr>
+        <w:pStyle w:val="Nadpis1"/>
+      </w:pPr>
+      <w:bookmarkStart w:id="23" w:name="_Toc186198650"/>
+      <w:r>
+        <w:lastRenderedPageBreak/>
+        <w:t>P</w:t>
+      </w:r>
+      <w:r>
+        <w:t>ravidla hry pexeso</w:t>
+      </w:r>
+      <w:bookmarkEnd w:id="23"/>
+    </w:p>
+    <w:p>
+      <w:pPr>
+        <w:pStyle w:val="Pokraovn"/>
+      </w:pPr>
+      <w:r>
+        <w:t xml:space="preserve">Hra pexeso je převážně doporučena pro dva hráče, ale může ji člověk hrát sám nebo třeba až se šesti hráči. </w:t>
+      </w:r>
+      <w:r>
+        <w:t xml:space="preserve">Proto je hra skvělá aktivita pro volný čas s přáteli, rodinnou </w:t>
+      </w:r>
+      <w:r>
+        <w:t>anebo</w:t>
+      </w:r>
+      <w:r>
+        <w:t xml:space="preserve"> dětmi. </w:t>
+      </w:r>
+    </w:p>
+    <w:p>
+      <w:pPr>
+        <w:pStyle w:val="Pokraovn"/>
+      </w:pPr>
+      <w:r>
+        <w:t>Hrací pole tvoří sudý počet párů karet, se stejným obrázkem, základní počet karet bývá třicet dva</w:t>
+      </w:r>
+      <w:r>
+        <w:t>, ale variací je více</w:t>
+      </w:r>
+      <w:r>
+        <w:t xml:space="preserve">. </w:t>
+      </w:r>
+      <w:r>
+        <w:t xml:space="preserve"> Hráč, který je na řadě otočí dvě karty lícem nahoru podle jeho volby. Pokud jsou karty stejné, karty si odebere k sobě a dostává bod.</w:t>
+      </w:r>
+      <w:r>
+        <w:t xml:space="preserve"> Pokud karty nejsou stejné, karty otáčí zpátky lícem dolu. Hráč s nejvíce body získává titul výherce.</w:t>
+      </w:r>
+    </w:p>
+    <w:p/>
+    <w:p>
+      <w:pPr>
+        <w:pStyle w:val="Nadpis1"/>
+        <w:rPr>
+          <w:rFonts w:eastAsiaTheme="minorEastAsia"/>
+        </w:rPr>
+      </w:pPr>
+      <w:bookmarkStart w:id="24" w:name="_Toc186198651"/>
+      <w:r>
+        <w:rPr>
+          <w:rFonts w:eastAsiaTheme="minorEastAsia"/>
+        </w:rPr>
+        <w:lastRenderedPageBreak/>
+        <w:t>Téma mého pexesa</w:t>
+      </w:r>
+      <w:bookmarkEnd w:id="24"/>
+    </w:p>
+    <w:p>
+      <w:r>
+        <w:t xml:space="preserve">Téma pexesa, kterého můžete zakoupit v hračkářství nebo v jakémkoliv jiném obchodě se velice liší. Témat je spousty, přes barvy, pohádkové bytosti a spoustu mnoho. Ale já jsem zvolil téma ovoce. </w:t>
+      </w:r>
+    </w:p>
+    <w:p>
+      <w:r>
+        <w:t xml:space="preserve">Návyky, na které si zvykneme v dětství, nám v dospělosti setrvávají, a to platí i o stravování. </w:t>
+      </w:r>
+      <w:r>
+        <w:t>V dnešní době je velice těžké se stravovat správně a vyhýbat se nezdravému jídlu.</w:t>
+      </w:r>
+      <w:r>
+        <w:t xml:space="preserve"> </w:t>
+      </w:r>
+    </w:p>
+    <w:p>
+      <w:r>
+        <w:t>Ovoce patří do kategorie zdravého jídla a obsahuje spoustu vitamínů, vody a vlákniny, které v dnešní průměrné stravě chybí. Ovoce taky pomáhá s hubnutím a se předstupem obezity, kvůli jeho malému počtu kalorií. Spoustu z nás, včetně mě, má problém dodržovat doporučenou dávku denního příjmu ovoce, což je přibližně 400 gramů.</w:t>
+      </w:r>
+      <w:r>
+        <w:t xml:space="preserve"> </w:t>
+      </w:r>
+    </w:p>
+    <w:p>
+      <w:r>
+        <w:t xml:space="preserve">Existuje studie, kterou provedli nizozemští vědci, která zjistila, že děti po hraní paměťové hry s ovocem, drasticky zvýšili svůj příjem a chuť k němu. </w:t>
+      </w:r>
+    </w:p>
+    <w:p>
+      <w:r>
+        <w:t>Přesně proto, téma mé hry je ovoce. Možná někomu zlepší aspoň trochu stravovací návyky.</w:t>
+      </w:r>
+      <w:r>
+        <w:t>[</w:t>
+      </w:r>
+      <w:r>
+        <w:t>7</w:t>
+      </w:r>
+      <w:r>
+        <w:t>]</w:t>
+      </w:r>
+    </w:p>
+    <w:p>
+      <w:pPr>
+        <w:pStyle w:val="Nadpis1"/>
+      </w:pPr>
+      <w:r>
+        <w:lastRenderedPageBreak/>
+        <w:t>Microsoft</w:t>
+      </w:r>
+    </w:p>
+    <w:p>
+      <w:pPr>
+        <w:pStyle w:val="Pokraovn"/>
+      </w:pPr>
+      <w:r>
+        <w:t xml:space="preserve">Microsoft </w:t>
+      </w:r>
+      <w:proofErr w:type="spellStart"/>
+      <w:r>
+        <w:t>Corporation</w:t>
+      </w:r>
+      <w:proofErr w:type="spellEnd"/>
+      <w:r>
+        <w:t xml:space="preserve"> je technologicky zaměřená americká společnost, která se zabývá vývojem softwaru, služeb a hardwaru. Právě technologie, které jsou využity ve vypracování této práce, jsou vyvinuty touto společností.</w:t>
+      </w:r>
+    </w:p>
+    <w:p>
+      <w:r>
+        <w:t xml:space="preserve">Společnost byla založena dvěma kamarády ze stření školy, světoznámým Bill Gatesem a Paul </w:t>
+      </w:r>
+      <w:proofErr w:type="spellStart"/>
+      <w:r>
+        <w:t>Alen</w:t>
+      </w:r>
+      <w:r>
+        <w:t>n</w:t>
+      </w:r>
+      <w:r>
+        <w:t>em</w:t>
+      </w:r>
+      <w:proofErr w:type="spellEnd"/>
+      <w:r>
+        <w:t xml:space="preserve">. </w:t>
+      </w:r>
+      <w:r>
+        <w:t xml:space="preserve">Oba </w:t>
+      </w:r>
+      <w:r>
+        <w:t>byli zarytí fanoušci počítačů už na střední škole, kde nechodili na vyučovací hodiny, jen aby mohli strávit více času v počítačové místnosti.</w:t>
+      </w:r>
+      <w:r>
+        <w:t xml:space="preserve"> Dokonce se nabourali do počítačového systému, za tento čin překvapivě nebyli nějak potrestání, ale bylo jim výměnou za jeho zdokonalení nabídnuto více na času v počítačové učebně. Už tehdy založili svoji první malou společnost Traf-O-Data, která se zabývala počítáním dopravy.</w:t>
+      </w:r>
+    </w:p>
+    <w:p>
+      <w:r>
+        <w:t>Bill Gates studoval práva na prestižní univerzitě Harvard, ale jeho láska programování ho neopustila a většinu svého času trávil ve počítačovém centru, kde se pořád v programovaní zdokonaloval. Paul Allen přemlouval svého kamarády, aby opustil školu, kvůli jejich společným projektům. Ten si nebyl jistý, ale nakonec souhlasil.</w:t>
+      </w:r>
+    </w:p>
+    <w:p>
+      <w:r>
+        <w:t xml:space="preserve">V roce 1975 společníci nabídli společnosti MITS, že ji vytvoří nový programovací jazyk pro jejich nový software </w:t>
+      </w:r>
+      <w:proofErr w:type="spellStart"/>
+      <w:r>
+        <w:t>Altair</w:t>
+      </w:r>
+      <w:proofErr w:type="spellEnd"/>
+      <w:r>
+        <w:t>. Společnost souhlasila a za osm týdnů začala prodávat nový programovací jazyk. Tato transakce inspirovala Gates a Allana k založení vlastní společnosti</w:t>
+      </w:r>
+      <w:r>
+        <w:t xml:space="preserve"> Microsoft</w:t>
+      </w:r>
+      <w:r>
+        <w:t>.</w:t>
+      </w:r>
+      <w:r>
+        <w:t xml:space="preserve"> Jméno Microsoft je spojení dvou slov </w:t>
+      </w:r>
+      <w:proofErr w:type="spellStart"/>
+      <w:r>
         <w:rPr>
           <w:lang w:val="en-GB"/>
         </w:rPr>
-        <w:t>[</w:t>
-      </w:r>
-      <w:r>
-        <w:t>1</w:t>
-      </w:r>
-      <w:r>
-        <w:rPr>
-          <w:lang w:val="en-GB"/>
-        </w:rPr>
-        <w:t>]</w:t>
-      </w:r>
-      <w:r>
-        <w:rPr>
-          <w:lang w:val="en-GB"/>
-        </w:rPr>
-        <w:tab/>
-      </w:r>
-    </w:p>
-    <w:p>
-      <w:pPr>
-        <w:rPr>
-          <w:lang w:val="en-GB"/>
-        </w:rPr>
-      </w:pPr>
-    </w:p>
-    <w:p>
-      <w:pPr>
-        <w:pStyle w:val="Nadpis2"/>
-      </w:pPr>
-      <w:bookmarkStart w:id="23" w:name="_Toc186198650"/>
-      <w:r>
-        <w:t>Pravidla hry pexeso</w:t>
-      </w:r>
-      <w:bookmarkEnd w:id="23"/>
-    </w:p>
-    <w:p>
-      <w:pPr>
-        <w:pStyle w:val="Pokraovn"/>
-      </w:pPr>
-      <w:r>
-        <w:t xml:space="preserve">Hra pexeso je převážně doporučena pro dva hráče, ale může ji člověk hrát sám nebo třeba až se šesti hráči. </w:t>
-      </w:r>
-      <w:r>
-        <w:t xml:space="preserve">Proto je hra skvělá aktivita pro volný čas s přáteli, rodinnou </w:t>
-      </w:r>
-      <w:r>
-        <w:t>anebo</w:t>
-      </w:r>
-      <w:r>
-        <w:t xml:space="preserve"> dětmi. </w:t>
-      </w:r>
-    </w:p>
-    <w:p>
-      <w:pPr>
-        <w:pStyle w:val="Pokraovn"/>
-      </w:pPr>
-      <w:r>
-        <w:t>Hrací pole tvoří sudý počet párů karet, se stejným obrázkem, základní počet karet bývá třicet dva</w:t>
-      </w:r>
-      <w:r>
-        <w:t>, ale variací je více</w:t>
-      </w:r>
-      <w:r>
-        <w:t xml:space="preserve">. </w:t>
-      </w:r>
-      <w:r>
-        <w:t xml:space="preserve"> Hráč, který je na řadě otočí dvě karty lícem nahoru podle </w:t>
-      </w:r>
-      <w:r>
-        <w:lastRenderedPageBreak/>
-        <w:t>jeho volby. Pokud jsou karty stejné, karty si odebere k sobě a dostává bod.</w:t>
-      </w:r>
-      <w:r>
-        <w:t xml:space="preserve"> Pokud karty nejsou stejné, karty otáčí zpátky lícem dolu. Hráč s nejvíce body získává titul výherce.</w:t>
+        <w:t>mikropo</w:t>
+      </w:r>
+      <w:proofErr w:type="spellEnd"/>
+      <w:r>
+        <w:t>čítač a software.</w:t>
+      </w:r>
+    </w:p>
+    <w:p>
+      <w:r>
+        <w:t>Od té doby společnost vyvinula nespočet důležitých technologií a produktů, které používají milióny lidí každý den na celém světě. Nejvýznamnější produktem je jejich operační systém Windows, který běží na devadesáti procentech všech počítačů na celém světě.</w:t>
       </w:r>
     </w:p>
     <w:p/>
-    <w:p>
-      <w:pPr>
-        <w:pStyle w:val="Nadpis2"/>
-        <w:rPr>
-          <w:rFonts w:eastAsiaTheme="minorEastAsia"/>
-        </w:rPr>
-      </w:pPr>
-      <w:bookmarkStart w:id="24" w:name="_Toc186198651"/>
-      <w:r>
-        <w:rPr>
-          <w:rFonts w:eastAsiaTheme="minorEastAsia"/>
-        </w:rPr>
-        <w:t>Téma mého pexesa</w:t>
-      </w:r>
-      <w:bookmarkEnd w:id="24"/>
-    </w:p>
-    <w:p>
-      <w:r>
-        <w:t xml:space="preserve">Téma pexesa, kterého můžete zakoupit v hračkářství nebo v jakémkoliv jiném obchodě se velice liší. Témat je spousty, přes barvy, pohádkové bytosti a spoustu mnoho. Ale já jsem zvolil téma ovoce. </w:t>
-      </w:r>
-    </w:p>
-    <w:p>
-      <w:r>
-        <w:t xml:space="preserve">Návyky, na které si zvykneme v dětství, nám v dospělosti setrvávají, a to platí i o stravování. </w:t>
-      </w:r>
-      <w:r>
-        <w:t>V dnešní době je velice těžké se stravovat správně a vyhýbat se nezdravému jídlu.</w:t>
-      </w:r>
-      <w:r>
-        <w:t xml:space="preserve"> </w:t>
-      </w:r>
-    </w:p>
-    <w:p>
-      <w:r>
-        <w:t>Ovoce patří do kategorie zdravého jídla a obsahuje spoustu vitamínů, vody a vlákniny, které v dnešní průměrné stravě chybí. Ovoce taky pomáhá s hubnutím a se předstupem obezity, kvůli jeho malému počtu kalorií. Spoustu z nás, včetně mě, má problém dodržovat doporučenou dávku denního příjmu ovoce, což je přibližně 400 gramů.</w:t>
-      </w:r>
-      <w:r>
-        <w:t xml:space="preserve"> </w:t>
-      </w:r>
-    </w:p>
-    <w:p>
-      <w:r>
-        <w:t xml:space="preserve">Existuje studie, kterou provedli nizozemští vědci, která zjistila, že děti po hraní paměťové hry s ovocem, drasticky zvýšili svůj příjem a chuť k němu. </w:t>
-      </w:r>
-    </w:p>
-    <w:p>
-      <w:pPr>
-        <w:rPr>
-          <w:lang w:val="en-GB"/>
-        </w:rPr>
-      </w:pPr>
-      <w:r>
-        <w:t>Přesně proto, téma mé hry je ovoce. Možná někomu zlepší aspoň trochu stravovací návyky.</w:t>
-      </w:r>
-      <w:r>
-        <w:rPr>
-          <w:lang w:val="en-GB"/>
-        </w:rPr>
-        <w:t>[</w:t>
-      </w:r>
-      <w:r>
-        <w:t>2</w:t>
-      </w:r>
-      <w:r>
-        <w:rPr>
-          <w:lang w:val="en-GB"/>
-        </w:rPr>
-        <w:t>]</w:t>
-      </w:r>
-    </w:p>
-    <w:p>
-      <w:pPr>
-        <w:pStyle w:val="Nadpis2"/>
-      </w:pPr>
-      <w:r>
-        <w:t>Microsoft</w:t>
-      </w:r>
-    </w:p>
-    <w:p>
-      <w:pPr>
-        <w:pStyle w:val="Pokraovn"/>
-      </w:pPr>
-      <w:r>
-        <w:t xml:space="preserve">Microsoft </w:t>
-      </w:r>
-      <w:proofErr w:type="spellStart"/>
-      <w:r>
-        <w:t>Corporation</w:t>
-      </w:r>
-      <w:proofErr w:type="spellEnd"/>
-      <w:r>
-        <w:t xml:space="preserve"> je technologicky zaměřená americká společnost, která se zabývá vývojem softwaru, služeb a hardwaru. Právě technologie, které jsou využity ve vypracování této práce, jsou vyvinuty touto společností. </w:t>
-      </w:r>
-      <w:r>
-        <w:t>Jejich nejpopulárnějším výrobkem je operační systém Microsoft Windows, který je rozšířen na 90 %</w:t>
-      </w:r>
-      <w:r>
-        <w:rPr>
-          <w:lang w:val="en-GB"/>
-        </w:rPr>
-        <w:t xml:space="preserve"> v</w:t>
-      </w:r>
-      <w:r>
-        <w:t>šech počítačů.</w:t>
-      </w:r>
-    </w:p>
-    <w:p>
-      <w:pPr>
-        <w:pStyle w:val="Pokraovn"/>
-      </w:pPr>
-      <w:r>
-        <w:t xml:space="preserve">Společnost byla založena Paul Allenem a Bill Gatesem. </w:t>
-      </w:r>
-      <w:r>
-        <w:t xml:space="preserve">Dala je dohromady jejich společná záliba k programovaní. V téhle době byl přístup k počítači vzácný, a proto většinu svého času trávili ve počítačové učebně na své střední škole. Dokonce se i nabouraly do školního systému, ale místo toho, aby za to byli potrestáni, tak jim byl </w:t>
-      </w:r>
-      <w:r>
-        <w:lastRenderedPageBreak/>
-        <w:t>nabídnut neomezený přístup k počítačům výměnou za pomo se zlepšením školního systému.</w:t>
-      </w:r>
-    </w:p>
-    <w:p>
-      <w:r>
-        <w:t>Po škole dokázali uskutečnit dohodu se společností MITS a vytvořili pro ně programovací jazyk s názvem BASIC. Tato dohoda je inspirovala pro založení své vlastní společnosti, která je dnes celosvětově známá pod názvem Microsoft.</w:t>
-      </w:r>
-    </w:p>
-    <w:p>
-      <w:pPr>
-        <w:pStyle w:val="Pokraovn"/>
-      </w:pPr>
-      <w:hyperlink r:id="rId12" w:history="1">
-        <w:r>
-          <w:rPr>
-            <w:rStyle w:val="Hypertextovodkaz"/>
-          </w:rPr>
-          <w:t>https://www.thoughtco.com/microsoft-history-of-a-computing-giant-1991140</w:t>
-        </w:r>
-      </w:hyperlink>
-    </w:p>
-    <w:p>
-      <w:r>
-        <w:t>https://robotdreams.cz/blog/26-c-co-to-je-a-kde-se-pouziva</w:t>
-      </w:r>
-    </w:p>
     <w:p>
       <w:pPr>
         <w:pStyle w:val="Nadpis2"/>
@@ -5509,28 +5172,7 @@
     </w:p>
     <w:p>
       <w:r>
-        <w:t>Z</w:t>
-      </w:r>
-      <w:r>
-        <w:t>arovnání textu do blo</w:t>
-      </w:r>
-      <w:r>
-        <w:t>k</w:t>
-      </w:r>
-      <w:r>
-        <w:t>u (vpravo i vlevo). Nepoužívat odsazení textu. Číslování kapitol od čísla 1. Za nadpisy kapitol se neuvádí dvojtečka, ani tečka, ani zdroj. Hlavní kapitoly začínají na nové stránce. Ostatní podkapitoly se oddělují od konce předcházející kapitol</w:t>
-      </w:r>
-      <w:r>
-        <w:t>y</w:t>
-      </w:r>
-      <w:r>
-        <w:t xml:space="preserve"> mezerou o velikosti 12 </w:t>
-      </w:r>
-      <w:r>
-        <w:t>b</w:t>
-      </w:r>
-      <w:r>
-        <w:t>odů</w:t>
+        <w:t>Zarovnání textu do bloku (vpravo i vlevo). Nepoužívat odsazení textu. Číslování kapitol od čísla 1. Za nadpisy kapitol se neuvádí dvojtečka, ani tečka, ani zdroj. Hlavní kapitoly začínají na nové stránce. Ostatní podkapitoly se oddělují od konce předcházející kapitoly mezerou o velikosti 12 bodů</w:t>
       </w:r>
       <w:r>
         <w:t>.</w:t>
@@ -5816,9 +5458,6 @@
         <w:keepNext/>
       </w:pPr>
       <w:r>
-        <w:rPr>
-          <w:noProof/>
-        </w:rPr>
         <w:drawing>
           <wp:inline distT="0" distB="0" distL="0" distR="0" wp14:anchorId="133ACF1B" wp14:editId="1603A125">
             <wp:extent cx="5219700" cy="4191000"/>
@@ -5837,7 +5476,7 @@
                     </pic:cNvPicPr>
                   </pic:nvPicPr>
                   <pic:blipFill>
-                    <a:blip r:embed="rId13">
+                    <a:blip r:embed="rId11">
                       <a:extLst>
                         <a:ext uri="{28A0092B-C50C-407E-A947-70E740481C1C}">
                           <a14:useLocalDpi xmlns:a14="http://schemas.microsoft.com/office/drawing/2010/main" val="0"/>
@@ -5880,9 +5519,6 @@
       </w:r>
       <w:fldSimple w:instr=" STYLEREF 1 \s ">
         <w:r>
-          <w:rPr>
-            <w:noProof/>
-          </w:rPr>
           <w:t>2</w:t>
         </w:r>
       </w:fldSimple>
@@ -5891,9 +5527,6 @@
       </w:r>
       <w:fldSimple w:instr=" SEQ Obr. \* ARABIC \s 1 ">
         <w:r>
-          <w:rPr>
-            <w:noProof/>
-          </w:rPr>
           <w:t>1</w:t>
         </w:r>
       </w:fldSimple>
@@ -6341,22 +5974,11 @@
       </w:tr>
     </w:tbl>
     <w:p>
-      <w:pPr>
-        <w:rPr>
-          <w:noProof/>
-        </w:rPr>
-      </w:pPr>
-      <w:r>
-        <w:rPr>
-          <w:noProof/>
-        </w:rPr>
+      <w:r>
         <w:lastRenderedPageBreak/>
         <w:t>Vzorec pro měření entropie</w:t>
       </w:r>
       <w:r>
-        <w:rPr>
-          <w:noProof/>
-        </w:rPr>
         <w:t>. Rovnice jsou bez slovního popisu.</w:t>
       </w:r>
     </w:p>
@@ -6365,9 +5987,6 @@
         <w:keepNext/>
       </w:pPr>
       <w:r>
-        <w:rPr>
-          <w:noProof/>
-        </w:rPr>
         <w:drawing>
           <wp:inline distT="0" distB="0" distL="0" distR="0" wp14:anchorId="694589AA" wp14:editId="2BBF379E">
             <wp:extent cx="4697730" cy="3740150"/>
@@ -6382,7 +6001,7 @@
                     <pic:cNvPicPr/>
                   </pic:nvPicPr>
                   <pic:blipFill>
-                    <a:blip r:embed="rId14">
+                    <a:blip r:embed="rId12">
                       <a:extLst>
                         <a:ext uri="{28A0092B-C50C-407E-A947-70E740481C1C}">
                           <a14:useLocalDpi xmlns:a14="http://schemas.microsoft.com/office/drawing/2010/main" val="0"/>
@@ -6425,9 +6044,6 @@
       </w:r>
       <w:fldSimple w:instr=" STYLEREF 1 \s ">
         <w:r>
-          <w:rPr>
-            <w:noProof/>
-          </w:rPr>
           <w:t>2</w:t>
         </w:r>
       </w:fldSimple>
@@ -6436,9 +6052,6 @@
       </w:r>
       <w:fldSimple w:instr=" SEQ Obr. \* ARABIC \s 1 ">
         <w:r>
-          <w:rPr>
-            <w:noProof/>
-          </w:rPr>
           <w:t>2</w:t>
         </w:r>
       </w:fldSimple>
@@ -6469,9 +6082,6 @@
       </w:r>
       <w:fldSimple w:instr=" STYLEREF 1 \s ">
         <w:r>
-          <w:rPr>
-            <w:noProof/>
-          </w:rPr>
           <w:t>2</w:t>
         </w:r>
       </w:fldSimple>
@@ -6480,9 +6090,6 @@
       </w:r>
       <w:fldSimple w:instr=" SEQ Tab. \* ARABIC \s 1 ">
         <w:r>
-          <w:rPr>
-            <w:noProof/>
-          </w:rPr>
           <w:t>1</w:t>
         </w:r>
       </w:fldSimple>
@@ -6783,16 +6390,7 @@
         <w:t xml:space="preserve">hrnutí získaných poznatků, uvedení dalších možných postupů či řešení, hodnocení dostupné odborné literatury, ze které bylo čerpáno. </w:t>
       </w:r>
       <w:r>
-        <w:t>Závěr by měl obsahovat kritick</w:t>
-      </w:r>
-      <w:r>
-        <w:t>é</w:t>
-      </w:r>
-      <w:r>
-        <w:t xml:space="preserve"> </w:t>
-      </w:r>
-      <w:r>
-        <w:t>porovnání</w:t>
+        <w:t>Závěr by měl obsahovat kritické porovnání</w:t>
       </w:r>
       <w:r>
         <w:t xml:space="preserve"> záměru </w:t>
@@ -7012,9 +6610,6 @@
             <w:fldChar w:fldCharType="separate"/>
           </w:r>
           <w:r>
-            <w:rPr>
-              <w:noProof/>
-            </w:rPr>
             <w:t xml:space="preserve"> [1]</w:t>
           </w:r>
           <w:r>
@@ -7293,10 +6888,7 @@
       <w:bookmarkStart w:id="112" w:name="_Toc186198670"/>
       <w:r>
         <w:lastRenderedPageBreak/>
-        <w:t>Seznamy</w:t>
-      </w:r>
-      <w:r>
-        <w:t xml:space="preserve"> použitých obrázků a tabulek</w:t>
+        <w:t>Seznamy použitých obrázků a tabulek</w:t>
       </w:r>
       <w:bookmarkEnd w:id="109"/>
       <w:bookmarkEnd w:id="110"/>
@@ -7357,43 +6949,7 @@
     </w:p>
     <w:p>
       <w:r>
-        <w:t xml:space="preserve">Vytvořená šablona maturitních prací </w:t>
-      </w:r>
-      <w:r>
-        <w:t>obsahuje</w:t>
-      </w:r>
-      <w:r>
-        <w:t xml:space="preserve"> formální požadavky maturitních prací</w:t>
-      </w:r>
-      <w:r>
-        <w:t xml:space="preserve"> na SPŠT Třebíč. Jedná se zejména o</w:t>
-      </w:r>
-      <w:r>
-        <w:t xml:space="preserve"> </w:t>
-      </w:r>
-      <w:r>
-        <w:t>upravené styly v dokumentu</w:t>
-      </w:r>
-      <w:r>
-        <w:t>, podrobný popis jednotlivých částí maturitní pr</w:t>
-      </w:r>
-      <w:r>
-        <w:t>á</w:t>
-      </w:r>
-      <w:r>
-        <w:t>c</w:t>
-      </w:r>
-      <w:r>
-        <w:t>e</w:t>
-      </w:r>
-      <w:r>
-        <w:t xml:space="preserve"> a je</w:t>
-      </w:r>
-      <w:r>
-        <w:t>jího</w:t>
-      </w:r>
-      <w:r>
-        <w:t xml:space="preserve"> obsahu, snadno editovatelné záhlaví a zápatí s automatickým číslováním stránek a propojení stylů se seznamy a obsahem.</w:t>
+        <w:t>Vytvořená šablona maturitních prací obsahuje formální požadavky maturitních prací na SPŠT Třebíč. Jedná se zejména o upravené styly v dokumentu, podrobný popis jednotlivých částí maturitní práce a jejího obsahu, snadno editovatelné záhlaví a zápatí s automatickým číslováním stránek a propojení stylů se seznamy a obsahem.</w:t>
       </w:r>
     </w:p>
     <w:p/>
@@ -7418,166 +6974,253 @@
       <w:bookmarkEnd w:id="124"/>
     </w:p>
     <w:p>
-      <w:pPr>
+      <w:r>
+        <w:t>[1]</w:t>
+      </w:r>
+      <w:r>
+        <w:t xml:space="preserve"> </w:t>
+      </w:r>
+      <w:r>
+        <w:t xml:space="preserve">RISTOV, Ivan. </w:t>
+      </w:r>
+      <w:proofErr w:type="spellStart"/>
+      <w:r>
+        <w:t>The</w:t>
+      </w:r>
+      <w:proofErr w:type="spellEnd"/>
+      <w:r>
+        <w:t xml:space="preserve"> </w:t>
+      </w:r>
+      <w:proofErr w:type="spellStart"/>
+      <w:r>
+        <w:t>Complete</w:t>
+      </w:r>
+      <w:proofErr w:type="spellEnd"/>
+      <w:r>
+        <w:t xml:space="preserve"> </w:t>
+      </w:r>
+      <w:proofErr w:type="spellStart"/>
+      <w:r>
+        <w:t>History</w:t>
+      </w:r>
+      <w:proofErr w:type="spellEnd"/>
+      <w:r>
+        <w:t xml:space="preserve"> </w:t>
+      </w:r>
+      <w:proofErr w:type="spellStart"/>
+      <w:r>
+        <w:t>of</w:t>
+      </w:r>
+      <w:proofErr w:type="spellEnd"/>
+      <w:r>
+        <w:t xml:space="preserve"> </w:t>
+      </w:r>
+      <w:proofErr w:type="spellStart"/>
+      <w:r>
+        <w:t>Board</w:t>
+      </w:r>
+      <w:proofErr w:type="spellEnd"/>
+      <w:r>
+        <w:t xml:space="preserve"> </w:t>
+      </w:r>
+      <w:proofErr w:type="spellStart"/>
+      <w:r>
+        <w:t>Games</w:t>
+      </w:r>
+      <w:proofErr w:type="spellEnd"/>
+      <w:r>
+        <w:t>. Online. Dostupné z: https://boardgamesland.com/the-complete-history-of-board-games/. [cit. 2024-12-29].</w:t>
+      </w:r>
+    </w:p>
+    <w:p>
+      <w:r>
+        <w:t>[2] AUGUSTYN, Adam (</w:t>
+      </w:r>
+      <w:proofErr w:type="spellStart"/>
+      <w:r>
+        <w:t>ed</w:t>
+      </w:r>
+      <w:proofErr w:type="spellEnd"/>
+      <w:r>
+        <w:t>.). Go. Online. Dostupné z: https://www.britannica.com/topic/go-game. [cit. 2024-12-29].</w:t>
+      </w:r>
+    </w:p>
+    <w:p>
+      <w:r>
+        <w:t>[</w:t>
+      </w:r>
+      <w:r>
+        <w:t>3</w:t>
+      </w:r>
+      <w:r>
+        <w:t xml:space="preserve">] </w:t>
+      </w:r>
+      <w:proofErr w:type="spellStart"/>
+      <w:r>
+        <w:t>History</w:t>
+      </w:r>
+      <w:proofErr w:type="spellEnd"/>
+      <w:r>
+        <w:t xml:space="preserve"> </w:t>
+      </w:r>
+      <w:proofErr w:type="spellStart"/>
+      <w:r>
+        <w:t>of</w:t>
+      </w:r>
+      <w:proofErr w:type="spellEnd"/>
+      <w:r>
+        <w:t xml:space="preserve"> </w:t>
+      </w:r>
+      <w:proofErr w:type="spellStart"/>
+      <w:r>
+        <w:t>Chess</w:t>
+      </w:r>
+      <w:proofErr w:type="spellEnd"/>
+      <w:r>
+        <w:t>. Online. Dostupné z: https://www.houseofstaunton.com/history-ofchess?srsltid=AfmBOorR3RfV9habA13fuCJIqDSO_u67aq6anH2SEMY6vxo1zWTXV6lH. [cit. 2024-12-29].</w:t>
+      </w:r>
+    </w:p>
+    <w:p>
+      <w:r>
+        <w:t xml:space="preserve">[4] </w:t>
+      </w:r>
+      <w:r>
+        <w:t xml:space="preserve">Anne-Marie. </w:t>
+      </w:r>
+      <w:proofErr w:type="spellStart"/>
+      <w:r>
+        <w:t>The</w:t>
+      </w:r>
+      <w:proofErr w:type="spellEnd"/>
+      <w:r>
+        <w:t xml:space="preserve"> </w:t>
+      </w:r>
+      <w:proofErr w:type="spellStart"/>
+      <w:r>
+        <w:t>Benefits</w:t>
+      </w:r>
+      <w:proofErr w:type="spellEnd"/>
+      <w:r>
+        <w:t xml:space="preserve"> </w:t>
+      </w:r>
+      <w:proofErr w:type="spellStart"/>
+      <w:r>
+        <w:t>of</w:t>
+      </w:r>
+      <w:proofErr w:type="spellEnd"/>
+      <w:r>
+        <w:t xml:space="preserve"> </w:t>
+      </w:r>
+      <w:proofErr w:type="spellStart"/>
+      <w:r>
+        <w:t>Board</w:t>
+      </w:r>
+      <w:proofErr w:type="spellEnd"/>
+      <w:r>
+        <w:t xml:space="preserve"> </w:t>
+      </w:r>
+      <w:proofErr w:type="spellStart"/>
+      <w:r>
+        <w:t>Games</w:t>
+      </w:r>
+      <w:proofErr w:type="spellEnd"/>
+      <w:r>
+        <w:t xml:space="preserve">: </w:t>
+      </w:r>
+      <w:proofErr w:type="spellStart"/>
+      <w:r>
+        <w:t>How</w:t>
+      </w:r>
+      <w:proofErr w:type="spellEnd"/>
+      <w:r>
+        <w:t xml:space="preserve"> </w:t>
+      </w:r>
+      <w:proofErr w:type="spellStart"/>
+      <w:r>
+        <w:t>Tabletop</w:t>
+      </w:r>
+      <w:proofErr w:type="spellEnd"/>
+      <w:r>
+        <w:t xml:space="preserve"> </w:t>
+      </w:r>
+      <w:proofErr w:type="spellStart"/>
+      <w:r>
+        <w:t>Games</w:t>
+      </w:r>
+      <w:proofErr w:type="spellEnd"/>
+      <w:r>
+        <w:t xml:space="preserve"> </w:t>
+      </w:r>
+      <w:proofErr w:type="spellStart"/>
+      <w:r>
+        <w:t>Improve</w:t>
+      </w:r>
+      <w:proofErr w:type="spellEnd"/>
+      <w:r>
+        <w:t xml:space="preserve"> </w:t>
+      </w:r>
+      <w:proofErr w:type="spellStart"/>
+      <w:r>
+        <w:t>Life</w:t>
+      </w:r>
+      <w:proofErr w:type="spellEnd"/>
+      <w:r>
+        <w:t xml:space="preserve"> </w:t>
+      </w:r>
+      <w:proofErr w:type="spellStart"/>
+      <w:r>
+        <w:t>Skills</w:t>
+      </w:r>
+      <w:proofErr w:type="spellEnd"/>
+      <w:r>
+        <w:t>. Online. Dostupné z: https://bristoltutors.co.uk/news/the-benefits-of-board-games-how-tabletop-games-improve-life-skills/. [cit. 2024-12-30].</w:t>
+      </w:r>
+    </w:p>
+    <w:p>
+      <w:r>
         <w:rPr>
           <w:lang w:val="en-GB"/>
         </w:rPr>
-      </w:pPr>
+        <w:t>[5]</w:t>
+      </w:r>
+      <w:r>
+        <w:t xml:space="preserve"> </w:t>
+      </w:r>
       <w:r>
         <w:rPr>
           <w:lang w:val="en-GB"/>
         </w:rPr>
-        <w:t>[</w:t>
+        <w:t xml:space="preserve">What Are </w:t>
       </w:r>
       <w:proofErr w:type="gramStart"/>
       <w:r>
         <w:rPr>
           <w:lang w:val="en-GB"/>
         </w:rPr>
-        <w:t>1</w:t>
-      </w:r>
+        <w:t>The</w:t>
+      </w:r>
+      <w:proofErr w:type="gramEnd"/>
       <w:r>
         <w:rPr>
           <w:lang w:val="en-GB"/>
         </w:rPr>
-        <w:t xml:space="preserve"> </w:t>
-      </w:r>
+        <w:t xml:space="preserve"> Psychological Benefits Of Board Games for Adults &amp; Children? Online. </w:t>
+      </w:r>
+      <w:proofErr w:type="spellStart"/>
       <w:r>
         <w:rPr>
           <w:lang w:val="en-GB"/>
         </w:rPr>
-        <w:t>]</w:t>
-      </w:r>
+        <w:t>Dostupné</w:t>
+      </w:r>
+      <w:proofErr w:type="spellEnd"/>
       <w:r>
         <w:rPr>
           <w:lang w:val="en-GB"/>
         </w:rPr>
-        <w:t>RISTOV</w:t>
-      </w:r>
-      <w:proofErr w:type="gramEnd"/>
-      <w:r>
-        <w:rPr>
-          <w:lang w:val="en-GB"/>
-        </w:rPr>
-        <w:t xml:space="preserve">, Ivan. The Complete History of Board Games. Online. </w:t>
-      </w:r>
-      <w:proofErr w:type="spellStart"/>
-      <w:r>
-        <w:rPr>
-          <w:lang w:val="en-GB"/>
-        </w:rPr>
-        <w:t>Dostupné</w:t>
-      </w:r>
-      <w:proofErr w:type="spellEnd"/>
-      <w:r>
-        <w:rPr>
-          <w:lang w:val="en-GB"/>
-        </w:rPr>
-        <w:t xml:space="preserve"> z: https://boardgamesland.com/the-complete-history-of-board-games/. [cit. 2024-12-29].</w:t>
-      </w:r>
-    </w:p>
-    <w:p>
-      <w:r>
-        <w:rPr>
-          <w:lang w:val="en-GB"/>
-        </w:rPr>
-        <w:t>[</w:t>
-      </w:r>
-      <w:r>
-        <w:t>2</w:t>
-      </w:r>
-      <w:r>
-        <w:rPr>
-          <w:lang w:val="en-GB"/>
-        </w:rPr>
-        <w:t xml:space="preserve">] </w:t>
-      </w:r>
-      <w:r>
-        <w:rPr>
-          <w:lang w:val="en-GB"/>
-        </w:rPr>
-        <w:t xml:space="preserve">AUGUSTYN, Adam (ed.). Go. Online. </w:t>
-      </w:r>
-      <w:proofErr w:type="spellStart"/>
-      <w:r>
-        <w:rPr>
-          <w:lang w:val="en-GB"/>
-        </w:rPr>
-        <w:t>Dostupné</w:t>
-      </w:r>
-      <w:proofErr w:type="spellEnd"/>
-      <w:r>
-        <w:rPr>
-          <w:lang w:val="en-GB"/>
-        </w:rPr>
-        <w:t xml:space="preserve"> z: https://www.britannica.com/topic/go-game. [cit. 2024-12-29].</w:t>
-      </w:r>
-    </w:p>
-    <w:p>
-      <w:r>
-        <w:rPr>
-          <w:lang w:val="en-GB"/>
-        </w:rPr>
-        <w:t>[</w:t>
-      </w:r>
-      <w:r>
-        <w:t>3</w:t>
-      </w:r>
-      <w:r>
-        <w:rPr>
-          <w:lang w:val="en-GB"/>
-        </w:rPr>
-        <w:t xml:space="preserve">] </w:t>
-      </w:r>
-      <w:proofErr w:type="spellStart"/>
-      <w:r>
-        <w:t>History</w:t>
-      </w:r>
-      <w:proofErr w:type="spellEnd"/>
-      <w:r>
-        <w:t xml:space="preserve"> </w:t>
-      </w:r>
-      <w:proofErr w:type="spellStart"/>
-      <w:r>
-        <w:t>of</w:t>
-      </w:r>
-      <w:proofErr w:type="spellEnd"/>
-      <w:r>
-        <w:t xml:space="preserve"> </w:t>
-      </w:r>
-      <w:proofErr w:type="spellStart"/>
-      <w:r>
-        <w:t>Chess</w:t>
-      </w:r>
-      <w:proofErr w:type="spellEnd"/>
-      <w:r>
-        <w:t>. Online. Dostupné z: </w:t>
-      </w:r>
-      <w:hyperlink r:id="rId15" w:history="1">
-        <w:r>
-          <w:rPr>
-            <w:rStyle w:val="Hypertextovodkaz"/>
-          </w:rPr>
-          <w:t>https://www</w:t>
-        </w:r>
-        <w:r>
-          <w:rPr>
-            <w:rStyle w:val="Hypertextovodkaz"/>
-          </w:rPr>
-          <w:t>.</w:t>
-        </w:r>
-        <w:r>
-          <w:rPr>
-            <w:rStyle w:val="Hypertextovodkaz"/>
-          </w:rPr>
-          <w:t>houseofstaunton.com/history-ofchess?srsltid=AfmBOorR3RfV9habA13fuCJIqDSO_u67aq6anH2SEMY6vxo1zWTXV6lH</w:t>
-        </w:r>
-      </w:hyperlink>
-      <w:r>
-        <w:t>. [cit. 2024-12-29].</w:t>
-      </w:r>
-    </w:p>
-    <w:p/>
+        <w:t xml:space="preserve"> z: https://bandpassdesign.com/blogs/news/benefits-of-board-games?srsltid=AfmBOoob1w8gXQnjEmzTnUycI-i5v-mG7k9KFTV2P1m61fPBpzRpwjYh. [cit. 2024-12-30].</w:t>
+      </w:r>
+    </w:p>
     <w:p>
       <w:pPr>
         <w:pStyle w:val="Seznampouitliteratury"/>
@@ -7585,8 +7228,22 @@
           <w:ilvl w:val="0"/>
           <w:numId w:val="0"/>
         </w:numPr>
-        <w:ind w:left="567"/>
-      </w:pPr>
+      </w:pPr>
+      <w:r>
+        <w:rPr>
+          <w:lang w:val="en-GB"/>
+        </w:rPr>
+        <w:t>[</w:t>
+      </w:r>
+      <w:r>
+        <w:t>6</w:t>
+      </w:r>
+      <w:r>
+        <w:rPr>
+          <w:lang w:val="en-GB"/>
+        </w:rPr>
+        <w:t xml:space="preserve">] </w:t>
+      </w:r>
       <w:r>
         <w:t>HLAVÁČ, Jakub, MF DNES. Pekelně se soustřeď. Autor pexesa přišel kvůli komunistům o slávu i peníze. Online. Dostupné z: https://www.idnes.cz/hobby/domov/pexeso-hra-vznik-autor-zdenek-princ.A191015_151742_hobby-domov_mce. [cit. 2024-12-15].</w:t>
       </w:r>
@@ -7598,8 +7255,28 @@
           <w:ilvl w:val="0"/>
           <w:numId w:val="0"/>
         </w:numPr>
-        <w:ind w:left="567"/>
-      </w:pPr>
+      </w:pPr>
+      <w:r>
+        <w:rPr>
+          <w:lang w:val="en-GB"/>
+        </w:rPr>
+        <w:t>[</w:t>
+      </w:r>
+      <w:r>
+        <w:t>7</w:t>
+      </w:r>
+      <w:r>
+        <w:rPr>
+          <w:lang w:val="en-GB"/>
+        </w:rPr>
+        <w:t>]</w:t>
+      </w:r>
+      <w:r>
+        <w:rPr>
+          <w:lang w:val="en-GB"/>
+        </w:rPr>
+        <w:t xml:space="preserve"> </w:t>
+      </w:r>
       <w:r>
         <w:t xml:space="preserve">FOLKVORD, Frans; ANASTASIADOU, Dimitra Tatiana; ANSCHÜTZ, </w:t>
       </w:r>
@@ -8139,7 +7816,6 @@
         <w:rPr>
           <w:rFonts w:asciiTheme="minorHAnsi" w:eastAsiaTheme="minorEastAsia" w:hAnsiTheme="minorHAnsi" w:cstheme="minorBidi"/>
           <w:bCs w:val="0"/>
-          <w:noProof/>
           <w:color w:val="auto"/>
           <w:sz w:val="22"/>
           <w:szCs w:val="22"/>
@@ -8158,54 +7834,46 @@
         <w:r>
           <w:rPr>
             <w:rStyle w:val="Hypertextovodkaz"/>
-            <w:noProof/>
           </w:rPr>
           <w:t>Obr. 2.1 Obsah</w:t>
         </w:r>
         <w:r>
           <w:rPr>
-            <w:noProof/>
             <w:webHidden/>
           </w:rPr>
           <w:tab/>
         </w:r>
         <w:r>
           <w:rPr>
-            <w:noProof/>
             <w:webHidden/>
           </w:rPr>
           <w:fldChar w:fldCharType="begin"/>
         </w:r>
         <w:r>
           <w:rPr>
-            <w:noProof/>
             <w:webHidden/>
           </w:rPr>
           <w:instrText xml:space="preserve"> PAGEREF _Toc147493921 \h </w:instrText>
         </w:r>
         <w:r>
           <w:rPr>
-            <w:noProof/>
             <w:webHidden/>
           </w:rPr>
         </w:r>
         <w:r>
           <w:rPr>
-            <w:noProof/>
             <w:webHidden/>
           </w:rPr>
           <w:fldChar w:fldCharType="separate"/>
         </w:r>
         <w:r>
           <w:rPr>
-            <w:noProof/>
             <w:webHidden/>
           </w:rPr>
           <w:t>10</w:t>
         </w:r>
         <w:r>
           <w:rPr>
-            <w:noProof/>
             <w:webHidden/>
           </w:rPr>
           <w:fldChar w:fldCharType="end"/>
@@ -8221,7 +7889,6 @@
         <w:rPr>
           <w:rFonts w:asciiTheme="minorHAnsi" w:eastAsiaTheme="minorEastAsia" w:hAnsiTheme="minorHAnsi" w:cstheme="minorBidi"/>
           <w:bCs w:val="0"/>
-          <w:noProof/>
           <w:color w:val="auto"/>
           <w:sz w:val="22"/>
           <w:szCs w:val="22"/>
@@ -8231,54 +7898,46 @@
         <w:r>
           <w:rPr>
             <w:rStyle w:val="Hypertextovodkaz"/>
-            <w:noProof/>
           </w:rPr>
           <w:t>Obr. 2.2 Příklad umístění legendy obrázku</w:t>
         </w:r>
         <w:r>
           <w:rPr>
-            <w:noProof/>
             <w:webHidden/>
           </w:rPr>
           <w:tab/>
         </w:r>
         <w:r>
           <w:rPr>
-            <w:noProof/>
             <w:webHidden/>
           </w:rPr>
           <w:fldChar w:fldCharType="begin"/>
         </w:r>
         <w:r>
           <w:rPr>
-            <w:noProof/>
             <w:webHidden/>
           </w:rPr>
           <w:instrText xml:space="preserve"> PAGEREF _Toc147493922 \h </w:instrText>
         </w:r>
         <w:r>
           <w:rPr>
-            <w:noProof/>
             <w:webHidden/>
           </w:rPr>
         </w:r>
         <w:r>
           <w:rPr>
-            <w:noProof/>
             <w:webHidden/>
           </w:rPr>
           <w:fldChar w:fldCharType="separate"/>
         </w:r>
         <w:r>
           <w:rPr>
-            <w:noProof/>
             <w:webHidden/>
           </w:rPr>
           <w:t>12</w:t>
         </w:r>
         <w:r>
           <w:rPr>
-            <w:noProof/>
             <w:webHidden/>
           </w:rPr>
           <w:fldChar w:fldCharType="end"/>
@@ -8310,7 +7969,6 @@
         <w:rPr>
           <w:rFonts w:asciiTheme="minorHAnsi" w:eastAsiaTheme="minorEastAsia" w:hAnsiTheme="minorHAnsi" w:cstheme="minorBidi"/>
           <w:bCs w:val="0"/>
-          <w:noProof/>
           <w:color w:val="auto"/>
           <w:sz w:val="22"/>
           <w:szCs w:val="22"/>
@@ -8338,54 +7996,46 @@
         <w:r>
           <w:rPr>
             <w:rStyle w:val="Hypertextovodkaz"/>
-            <w:noProof/>
           </w:rPr>
           <w:t>Tab. 2.1 Legenda k tabulce</w:t>
         </w:r>
         <w:r>
           <w:rPr>
-            <w:noProof/>
             <w:webHidden/>
           </w:rPr>
           <w:tab/>
         </w:r>
         <w:r>
           <w:rPr>
-            <w:noProof/>
             <w:webHidden/>
           </w:rPr>
           <w:fldChar w:fldCharType="begin"/>
         </w:r>
         <w:r>
           <w:rPr>
-            <w:noProof/>
             <w:webHidden/>
           </w:rPr>
           <w:instrText xml:space="preserve"> PAGEREF _Toc147493615 \h </w:instrText>
         </w:r>
         <w:r>
           <w:rPr>
-            <w:noProof/>
             <w:webHidden/>
           </w:rPr>
         </w:r>
         <w:r>
           <w:rPr>
-            <w:noProof/>
             <w:webHidden/>
           </w:rPr>
           <w:fldChar w:fldCharType="separate"/>
         </w:r>
         <w:r>
           <w:rPr>
-            <w:noProof/>
             <w:webHidden/>
           </w:rPr>
           <w:t>12</w:t>
         </w:r>
         <w:r>
           <w:rPr>
-            <w:noProof/>
             <w:webHidden/>
           </w:rPr>
           <w:fldChar w:fldCharType="end"/>
@@ -8432,7 +8082,7 @@
       <w:bookmarkEnd w:id="1"/>
     </w:p>
     <w:sectPr>
-      <w:footerReference w:type="default" r:id="rId16"/>
+      <w:footerReference w:type="default" r:id="rId13"/>
       <w:pgSz w:w="11906" w:h="16838"/>
       <w:pgMar w:top="1701" w:right="1418" w:bottom="1701" w:left="2268" w:header="709" w:footer="709" w:gutter="0"/>
       <w:cols w:space="708"/>
@@ -8524,7 +8174,6 @@
         </w:r>
         <w:r>
           <w:rPr>
-            <w:noProof/>
             <w:sz w:val="24"/>
             <w:szCs w:val="24"/>
           </w:rPr>
@@ -10787,7 +10436,7 @@
   <w:abstractNum w:abstractNumId="22" w15:restartNumberingAfterBreak="0">
     <w:nsid w:val="7E973A09"/>
     <w:multiLevelType w:val="multilevel"/>
-    <w:tmpl w:val="2BAE0280"/>
+    <w:tmpl w:val="CAE67D94"/>
     <w:lvl w:ilvl="0">
       <w:start w:val="1"/>
       <w:numFmt w:val="decimal"/>

</xml_diff>

<commit_message>
Dokuemntace Visual Studio - Teoretická část.
</commit_message>
<xml_diff>
--- a/2410.docx
+++ b/2410.docx
@@ -1045,7 +1045,7 @@
         <w:fldChar w:fldCharType="separate"/>
       </w:r>
       <w:r>
-        <w:t>30. prosince 2024</w:t>
+        <w:t>31. prosince 2024</w:t>
       </w:r>
       <w:r>
         <w:fldChar w:fldCharType="end"/>
@@ -1104,7 +1104,7 @@
         <w:fldChar w:fldCharType="separate"/>
       </w:r>
       <w:r>
-        <w:t>30. prosince 2024</w:t>
+        <w:t>31. prosince 2024</w:t>
       </w:r>
       <w:r>
         <w:fldChar w:fldCharType="end"/>
@@ -3932,13 +3932,7 @@
     </w:p>
     <w:p>
       <w:r>
-        <w:t xml:space="preserve">Drtivá většina deskových her se hraje ve více hráčích, samozřejmě existuje několik výjimek. Je to úžasný způsob, jak můžeme strávit večer se svými blízkými, malými sourozenci, partnerem anebo s celou rodinou. </w:t>
-      </w:r>
-      <w:r>
-        <w:t>Hry dokážou být úžasným rozptýlení a zábavou</w:t>
-      </w:r>
-      <w:r>
-        <w:t>.</w:t>
+        <w:t>Drtivá většina deskových her se hraje ve více hráčích, samozřejmě existuje několik výjimek. Je to úžasný způsob, jak můžeme strávit večer se svými blízkými, malými sourozenci, partnerem anebo s celou rodinou. Hry dokážou být úžasným rozptýlení a zábavou.</w:t>
       </w:r>
     </w:p>
     <w:p>
@@ -3979,46 +3973,20 @@
       </w:r>
       <w:r>
         <w:lastRenderedPageBreak/>
-        <w:t xml:space="preserve">lekcí převážně pro soutěživé povahy a malé děti, které chtějí za každou cenu vyhrát. Já osobně se přiznám, že jako menší kluk, jsem s tím měl veliký problém. </w:t>
-      </w:r>
-      <w:r>
-        <w:t>[4]</w:t>
-      </w:r>
-    </w:p>
-    <w:p>
-      <w:r>
-        <w:t>Nátlak z</w:t>
-      </w:r>
-      <w:r>
-        <w:t> každodenního života je velice stresující, který čeká každého. Deskové hry jsou vědecky potvrzený způsob, jak se uvolnit od tohoto stresu. Hra vyžaduje vaši plnou soustředěnost, protože pokud budete myšlenkami jinde, určitě nevyhrajete. Proto když myšlenky zapojíme plně na hru, vytvoří to takové uvolnění od zbytku světa a našich problémů. Úspěšná výhra vytvoří pocit úspěchu a ten dokáže zlepšit náladu a snížit náš stres.</w:t>
-      </w:r>
-    </w:p>
-    <w:p>
-      <w:pPr>
-        <w:rPr>
-          <w:lang w:val="en-GB"/>
-        </w:rPr>
-      </w:pPr>
+        <w:t>lekcí převážně pro soutěživé povahy a malé děti, které chtějí za každou cenu vyhrát. Já osobně se přiznám, že jako menší kluk, jsem s tím měl veliký problém. [4]</w:t>
+      </w:r>
+    </w:p>
+    <w:p>
+      <w:r>
+        <w:t>Nátlak z každodenního života je velice stresující, který čeká každého. Deskové hry jsou vědecky potvrzený způsob, jak se uvolnit od tohoto stresu. Hra vyžaduje vaši plnou soustředěnost, protože pokud budete myšlenkami jinde, určitě nevyhrajete. Proto když myšlenky zapojíme plně na hru, vytvoří to takové uvolnění od zbytku světa a našich problémů. Úspěšná výhra vytvoří pocit úspěchu a ten dokáže zlepšit náladu a snížit náš stres.</w:t>
+      </w:r>
+    </w:p>
+    <w:p>
       <w:r>
         <w:t xml:space="preserve">Velice zajímavých benefitem deskových her je, že dokáže zabránit nebo alespoň zpomalit spoustu vážných nemocích, jako jsou Alzheimerova choroba a demence. Zapojení mozku při hře, trénuje části mozku, které mají na starosti kognitivní funkce. Tyto funkce se zvyšujícím věkem </w:t>
       </w:r>
       <w:r>
-        <w:t>zhoršují a je potřeba je trénovat.</w:t>
-      </w:r>
-      <w:r>
-        <w:rPr>
-          <w:lang w:val="en-GB"/>
-        </w:rPr>
-        <w:t xml:space="preserve"> [</w:t>
-      </w:r>
-      <w:r>
-        <w:t>5</w:t>
-      </w:r>
-      <w:r>
-        <w:rPr>
-          <w:lang w:val="en-GB"/>
-        </w:rPr>
-        <w:t>]</w:t>
+        <w:t>zhoršují a je potřeba je trénovat. [5]</w:t>
       </w:r>
     </w:p>
     <w:p/>
@@ -4218,7 +4186,10 @@
         <w:pStyle w:val="Pokraovn"/>
       </w:pPr>
       <w:r>
-        <w:t xml:space="preserve">Microsoft </w:t>
+        <w:t>Microsoft</w:t>
+      </w:r>
+      <w:r>
+        <w:t xml:space="preserve"> </w:t>
       </w:r>
       <w:proofErr w:type="spellStart"/>
       <w:r>
@@ -4233,75 +4204,368 @@
       <w:r>
         <w:t xml:space="preserve">Společnost byla založena dvěma kamarády ze stření školy, světoznámým Bill Gatesem a Paul </w:t>
       </w:r>
+      <w:r>
+        <w:t>Allenem</w:t>
+      </w:r>
+      <w:r>
+        <w:t xml:space="preserve">. </w:t>
+      </w:r>
+      <w:r>
+        <w:t xml:space="preserve">Oba </w:t>
+      </w:r>
+      <w:r>
+        <w:t>byli zarytí fanoušci počítačů už na střední škole, kde nechodili na vyučovací hodiny, jen aby mohli strávit více času v počítačové místnosti.</w:t>
+      </w:r>
+      <w:r>
+        <w:t xml:space="preserve"> Dokonce se nabourali do počítačového systému, za tento čin překvapivě nebyli nějak potrestání, ale bylo jim výměnou za jeho zdokonalení nabídnuto více na času v počítačové učebně. Už tehdy založili svoji první malou společnost Traf-O-Data, která se zabývala počítáním dopravy.</w:t>
+      </w:r>
+    </w:p>
+    <w:p>
+      <w:r>
+        <w:t>Bill Gates studoval práva na prestižní univerzitě Harvard, ale jeho láska programování ho neopustila a většinu svého času trávil ve počítačovém centru, kde se pořád v programovaní zdokonaloval. Paul Allen přemlouval svého kamarády, aby opustil školu, kvůli jejich společným projektům. Ten si nebyl jistý, ale nakonec souhlasil.</w:t>
+      </w:r>
+    </w:p>
+    <w:p>
+      <w:r>
+        <w:t xml:space="preserve">V roce 1975 společníci nabídli společnosti MITS, že ji vytvoří nový programovací jazyk pro jejich nový software </w:t>
+      </w:r>
       <w:proofErr w:type="spellStart"/>
       <w:r>
-        <w:t>Alen</w:t>
-      </w:r>
-      <w:r>
-        <w:t>n</w:t>
-      </w:r>
-      <w:r>
-        <w:t>em</w:t>
+        <w:t>Altair</w:t>
       </w:r>
       <w:proofErr w:type="spellEnd"/>
       <w:r>
-        <w:t xml:space="preserve">. </w:t>
-      </w:r>
-      <w:r>
-        <w:t xml:space="preserve">Oba </w:t>
-      </w:r>
-      <w:r>
-        <w:t>byli zarytí fanoušci počítačů už na střední škole, kde nechodili na vyučovací hodiny, jen aby mohli strávit více času v počítačové místnosti.</w:t>
-      </w:r>
-      <w:r>
-        <w:t xml:space="preserve"> Dokonce se nabourali do počítačového systému, za tento čin překvapivě nebyli nějak potrestání, ale bylo jim výměnou za jeho zdokonalení nabídnuto více na času v počítačové učebně. Už tehdy založili svoji první malou společnost Traf-O-Data, která se zabývala počítáním dopravy.</w:t>
-      </w:r>
-    </w:p>
-    <w:p>
-      <w:r>
-        <w:t>Bill Gates studoval práva na prestižní univerzitě Harvard, ale jeho láska programování ho neopustila a většinu svého času trávil ve počítačovém centru, kde se pořád v programovaní zdokonaloval. Paul Allen přemlouval svého kamarády, aby opustil školu, kvůli jejich společným projektům. Ten si nebyl jistý, ale nakonec souhlasil.</w:t>
-      </w:r>
-    </w:p>
-    <w:p>
-      <w:r>
-        <w:t xml:space="preserve">V roce 1975 společníci nabídli společnosti MITS, že ji vytvoří nový programovací jazyk pro jejich nový software </w:t>
-      </w:r>
+        <w:t>. Společnost souhlasila a za osm týdnů začala prodávat nový programovací jazyk. Tato transakce inspirovala Gates a Allana k založení vlastní společnosti</w:t>
+      </w:r>
+      <w:r>
+        <w:t xml:space="preserve"> Microsoft</w:t>
+      </w:r>
+      <w:r>
+        <w:t>.</w:t>
+      </w:r>
+      <w:r>
+        <w:t xml:space="preserve"> Jméno Microsoft je spojení dvou slov mikropočítač a software.</w:t>
+      </w:r>
+    </w:p>
+    <w:p>
+      <w:r>
+        <w:t>Od té doby společnost vyvinula nespočet důležitých technologií a produktů, které používají milióny lidí každý den na celém světě. Nejvýznamnější produktem je jejich operační systém Windows, který běží na devadesáti procentech všech počítačů na celém světě.</w:t>
+      </w:r>
+      <w:r>
+        <w:t xml:space="preserve"> [8]</w:t>
+      </w:r>
+    </w:p>
+    <w:p>
+      <w:pPr>
+        <w:pStyle w:val="Nadpis2"/>
+      </w:pPr>
       <w:proofErr w:type="spellStart"/>
       <w:r>
-        <w:t>Altair</w:t>
+        <w:t>Visual</w:t>
       </w:r>
       <w:proofErr w:type="spellEnd"/>
       <w:r>
-        <w:t>. Společnost souhlasila a za osm týdnů začala prodávat nový programovací jazyk. Tato transakce inspirovala Gates a Allana k založení vlastní společnosti</w:t>
-      </w:r>
-      <w:r>
-        <w:t xml:space="preserve"> Microsoft</w:t>
-      </w:r>
-      <w:r>
-        <w:t>.</w:t>
-      </w:r>
-      <w:r>
-        <w:t xml:space="preserve"> Jméno Microsoft je spojení dvou slov </w:t>
-      </w:r>
+        <w:t xml:space="preserve"> Studio</w:t>
+      </w:r>
+    </w:p>
+    <w:p>
+      <w:pPr>
+        <w:pStyle w:val="Pokraovn"/>
+      </w:pPr>
       <w:proofErr w:type="spellStart"/>
       <w:r>
+        <w:t>Visual</w:t>
+      </w:r>
+      <w:proofErr w:type="spellEnd"/>
+      <w:r>
+        <w:t xml:space="preserve"> studio je ve vlastnictví společnosti Microsoft, která ho vyvinula a do dnešního dne i spravuje a aktualizuje.</w:t>
+      </w:r>
+      <w:r>
+        <w:t xml:space="preserve"> Patří k nejoblíbenějším vývojovým prostředím mezi programátory, a to díky své přehlednosti a variabilitě.  V tomto prostředí lze vyvíjet spoustu různých druhu projektů jako jsou webové aplikace, konzolové aplikace, desktopové aplikace a spoustu mnoho dalších. </w:t>
+      </w:r>
+      <w:proofErr w:type="spellStart"/>
+      <w:r>
+        <w:t>Visual</w:t>
+      </w:r>
+      <w:proofErr w:type="spellEnd"/>
+      <w:r>
+        <w:t xml:space="preserve"> studio je ve vlastnictví </w:t>
+      </w:r>
+      <w:r>
+        <w:lastRenderedPageBreak/>
+        <w:t>společnosti Microsoft, která ho vyvinula a do dnešního dne i spravuje a aktualizuje. Ani možnost volby programovacího jazyka není omezená, studio podporuje oblíbené jazyky jako jsou C#, Python, JavaScript</w:t>
+      </w:r>
+      <w:r>
+        <w:t xml:space="preserve"> a mnoho dalších. Přesný počet podporovaných jazyků je třicet šest. Vývojové prostředí je možno používat na operačních systémech Windows a macOS.</w:t>
+      </w:r>
+    </w:p>
+    <w:p>
+      <w:proofErr w:type="spellStart"/>
+      <w:r>
+        <w:t>Visual</w:t>
+      </w:r>
+      <w:proofErr w:type="spellEnd"/>
+      <w:r>
+        <w:t xml:space="preserve"> Studio 97</w:t>
+      </w:r>
+    </w:p>
+    <w:p>
+      <w:r>
+        <w:t xml:space="preserve">První verze </w:t>
+      </w:r>
+      <w:proofErr w:type="spellStart"/>
+      <w:r>
+        <w:t>Visual</w:t>
+      </w:r>
+      <w:proofErr w:type="spellEnd"/>
+      <w:r>
+        <w:t xml:space="preserve"> Studia, která nese jeho název je verze </w:t>
+      </w:r>
+      <w:proofErr w:type="spellStart"/>
+      <w:r>
+        <w:t>Visual</w:t>
+      </w:r>
+      <w:proofErr w:type="spellEnd"/>
+      <w:r>
+        <w:t xml:space="preserve"> Studio 97. Poskytovalo vývoj aplikací v jazycích </w:t>
+      </w:r>
+      <w:proofErr w:type="spellStart"/>
+      <w:r>
+        <w:t>Visual</w:t>
+      </w:r>
+      <w:proofErr w:type="spellEnd"/>
+      <w:r>
+        <w:t xml:space="preserve"> C++, </w:t>
+      </w:r>
+      <w:proofErr w:type="spellStart"/>
+      <w:r>
+        <w:t>Visual</w:t>
+      </w:r>
+      <w:proofErr w:type="spellEnd"/>
+      <w:r>
+        <w:t xml:space="preserve"> Basic a </w:t>
+      </w:r>
+      <w:proofErr w:type="spellStart"/>
+      <w:r>
+        <w:t>Visual</w:t>
+      </w:r>
+      <w:proofErr w:type="spellEnd"/>
+      <w:r>
+        <w:t xml:space="preserve"> J++. Nové funkce jako </w:t>
+      </w:r>
+      <w:r>
+        <w:t>ú</w:t>
+      </w:r>
+      <w:r>
+        <w:t xml:space="preserve">prava kódu, ladění a správa projektů </w:t>
+      </w:r>
+      <w:r>
+        <w:t>představovali kvalitní prostředí pro vývoj různých typů projektů.</w:t>
+      </w:r>
+    </w:p>
+    <w:p>
+      <w:proofErr w:type="spellStart"/>
+      <w:r>
+        <w:t>Visual</w:t>
+      </w:r>
+      <w:proofErr w:type="spellEnd"/>
+      <w:r>
+        <w:t xml:space="preserve"> Studio 6.0</w:t>
+      </w:r>
+    </w:p>
+    <w:p>
+      <w:r>
+        <w:t>Verze 6.0 rozšířila webový vývoj a umožnila vývojářům vytvářet dynamické webové stránky a aplikace s </w:t>
+      </w:r>
+      <w:proofErr w:type="spellStart"/>
+      <w:r>
+        <w:t>Visual</w:t>
+      </w:r>
+      <w:proofErr w:type="spellEnd"/>
+      <w:r>
+        <w:t xml:space="preserve"> InterDev.</w:t>
+      </w:r>
+      <w:r>
+        <w:t xml:space="preserve"> Také nové technologie pro budování </w:t>
+      </w:r>
+      <w:proofErr w:type="spellStart"/>
+      <w:r>
+        <w:t>komponen</w:t>
+      </w:r>
+      <w:r>
+        <w:t>y</w:t>
+      </w:r>
+      <w:proofErr w:type="spellEnd"/>
+      <w:r>
+        <w:t xml:space="preserve"> COM a prvků </w:t>
+      </w:r>
+      <w:proofErr w:type="spellStart"/>
+      <w:r>
+        <w:t>ActiveX</w:t>
+      </w:r>
+      <w:proofErr w:type="spellEnd"/>
+      <w:r>
+        <w:t xml:space="preserve"> umožnilo vývojářům vytvářet znovupoužitelné software komponenty, které lze aplikovat do Windows aplikací.</w:t>
+      </w:r>
+    </w:p>
+    <w:p>
+      <w:proofErr w:type="spellStart"/>
+      <w:r>
+        <w:t>Visual</w:t>
+      </w:r>
+      <w:proofErr w:type="spellEnd"/>
+      <w:r>
+        <w:t xml:space="preserve"> Studio .NET</w:t>
+      </w:r>
+    </w:p>
+    <w:p>
+      <w:proofErr w:type="spellStart"/>
+      <w:r>
+        <w:t>Visual</w:t>
+      </w:r>
+      <w:proofErr w:type="spellEnd"/>
+      <w:r>
+        <w:t xml:space="preserve"> Studio .NET představila významnou změnu přidáním .NET frameworku. Tato nová verze umožňuje použití nového jazyka C#, a nových technologií ASP.NET a ADO.NET. Nové technologie představují nový moderní přistup k webovému vývoji, vývoji desktop aplikací a webových služeb, které všechny jsou podporovány .NET frameworkem.</w:t>
+      </w:r>
+    </w:p>
+    <w:p>
+      <w:proofErr w:type="spellStart"/>
+      <w:r>
+        <w:t>Visual</w:t>
+      </w:r>
+      <w:proofErr w:type="spellEnd"/>
+      <w:r>
+        <w:t xml:space="preserve"> Studio .NET</w:t>
+      </w:r>
+      <w:r>
+        <w:t xml:space="preserve"> 2003</w:t>
+      </w:r>
+    </w:p>
+    <w:p>
+      <w:r>
+        <w:t xml:space="preserve">Nová verze představila menší změny v podobě opravy chyb a zlepšení výkonu </w:t>
+      </w:r>
+      <w:r>
+        <w:t>prostředí. Dále podporuje a zlepšuje vývoj webových aplikací, webových služeb, Windows aplikací.</w:t>
+      </w:r>
+    </w:p>
+    <w:p>
+      <w:proofErr w:type="spellStart"/>
+      <w:r>
+        <w:t>Visual</w:t>
+      </w:r>
+      <w:proofErr w:type="spellEnd"/>
+      <w:r>
+        <w:t xml:space="preserve"> Studio 2005</w:t>
+      </w:r>
+    </w:p>
+    <w:p>
+      <w:r>
+        <w:t xml:space="preserve">Byly představeny velké změny k lepšímu uživatelskému rozhraní s novými a vylepšenými funkcemi. Byla přidána podpora pro .NET Framework 2.0 a SQL Server 2005, která umožnila vývojářům využít nově přidané technologie. Nové edice Team </w:t>
+      </w:r>
+      <w:proofErr w:type="spellStart"/>
+      <w:r>
+        <w:lastRenderedPageBreak/>
+        <w:t>System</w:t>
+      </w:r>
+      <w:proofErr w:type="spellEnd"/>
+      <w:r>
+        <w:t xml:space="preserve"> umožňuji lepší vývojářskou spolupráci v týmu, díky zdrojové řízení, projektovému managmentu a software testování. </w:t>
+      </w:r>
+    </w:p>
+    <w:p>
+      <w:proofErr w:type="spellStart"/>
+      <w:r>
+        <w:t>Visual</w:t>
+      </w:r>
+      <w:proofErr w:type="spellEnd"/>
+      <w:r>
+        <w:t xml:space="preserve"> Studio 2008 </w:t>
+      </w:r>
+    </w:p>
+    <w:p>
+      <w:r>
+        <w:t xml:space="preserve">Byla přidána nová podpora pro .NET Framework 3.5 a </w:t>
+      </w:r>
+      <w:r>
+        <w:t>nové funkce LINQ. Byla představena moderní technologie ASP.NET MVC pro vývoj webových aplikací, která představila lepší alternativu k tradičnímu ASP.NET. Byli přidány vylepšení k ladění a t k testovacím nástrojům, které zpříjemnili vývoj vývojářům.</w:t>
+      </w:r>
+    </w:p>
+    <w:p>
+      <w:proofErr w:type="spellStart"/>
+      <w:r>
+        <w:t>Visual</w:t>
+      </w:r>
+      <w:proofErr w:type="spellEnd"/>
+      <w:r>
+        <w:t xml:space="preserve"> Studio 2010</w:t>
+      </w:r>
+    </w:p>
+    <w:p>
+      <w:r>
+        <w:t>Nová podpora pro .NET Framework 4.0 a nové funkce paralelní výpočty a historické ladění s </w:t>
+      </w:r>
+      <w:proofErr w:type="spellStart"/>
+      <w:r>
+        <w:t>InteliiTrace</w:t>
+      </w:r>
+      <w:proofErr w:type="spellEnd"/>
+      <w:r>
+        <w:t xml:space="preserve">. Byl vylepšen editor kódu, </w:t>
+      </w:r>
+      <w:proofErr w:type="spellStart"/>
+      <w:r>
+        <w:t>IntelliSense</w:t>
+      </w:r>
+      <w:proofErr w:type="spellEnd"/>
+      <w:r>
+        <w:t xml:space="preserve"> a lepší navigace v kódu. Velkým benefitem pro vývojáře bylo vylepšené ladění, které zpříjemnilo vývoj a ladění aplikací.</w:t>
+      </w:r>
+    </w:p>
+    <w:p>
+      <w:proofErr w:type="spellStart"/>
+      <w:r>
+        <w:t>Visual</w:t>
+      </w:r>
+      <w:proofErr w:type="spellEnd"/>
+      <w:r>
+        <w:t xml:space="preserve"> Studio 2012</w:t>
+      </w:r>
+    </w:p>
+    <w:p>
+      <w:pPr>
         <w:rPr>
           <w:lang w:val="en-GB"/>
         </w:rPr>
-        <w:t>mikropo</w:t>
+      </w:pPr>
+      <w:r>
+        <w:t xml:space="preserve">Nová verze představila vylepšené a upravené uživatelské rozhraní s podporou pro více oken dokumentů a vylepšenou podporu pro dotykové ovládání. Byla přidána podpora pro Windows 8 vývoj a Metro designový jazy, což umožnilo vývojářům vytvářet moderní Windows </w:t>
+      </w:r>
+      <w:proofErr w:type="spellStart"/>
+      <w:r>
+        <w:t>Store</w:t>
       </w:r>
       <w:proofErr w:type="spellEnd"/>
       <w:r>
-        <w:t>čítač a software.</w:t>
-      </w:r>
-    </w:p>
-    <w:p>
-      <w:r>
-        <w:t>Od té doby společnost vyvinula nespočet důležitých technologií a produktů, které používají milióny lidí každý den na celém světě. Nejvýznamnější produktem je jejich operační systém Windows, který běží na devadesáti procentech všech počítačů na celém světě.</w:t>
+        <w:t xml:space="preserve"> aplikace.</w:t>
+      </w:r>
+      <w:r>
+        <w:t xml:space="preserve"> Zlepšení ladění, editoru kódu usnadnilo vývoj.</w:t>
       </w:r>
     </w:p>
     <w:p/>
     <w:p>
+      <w:r>
+        <w:t>https://www.c-sharpcorner.com/article/history-and-evolution-of-visual-studio-and-supported-net-versions/</w:t>
+      </w:r>
+    </w:p>
+    <w:p>
+      <w:r>
+        <w:t>https://www.geeksforgeeks.org/introduction-to-visual-studio/</w:t>
+      </w:r>
+    </w:p>
+    <w:p/>
+    <w:p>
       <w:pPr>
         <w:pStyle w:val="Nadpis2"/>
       </w:pPr>
@@ -4323,6 +4587,7 @@
     <w:p/>
     <w:p>
       <w:r>
+        <w:lastRenderedPageBreak/>
         <w:t>https://www.geeksforgeeks.org/introduction-to-net-framework/</w:t>
       </w:r>
     </w:p>
@@ -7082,10 +7347,7 @@
     </w:p>
     <w:p>
       <w:r>
-        <w:t xml:space="preserve">[4] </w:t>
-      </w:r>
-      <w:r>
-        <w:t xml:space="preserve">Anne-Marie. </w:t>
+        <w:t xml:space="preserve">[4] Anne-Marie. </w:t>
       </w:r>
       <w:proofErr w:type="spellStart"/>
       <w:r>
@@ -7178,47 +7440,87 @@
     </w:p>
     <w:p>
       <w:r>
-        <w:rPr>
-          <w:lang w:val="en-GB"/>
-        </w:rPr>
-        <w:t>[5]</w:t>
-      </w:r>
-      <w:r>
-        <w:t xml:space="preserve"> </w:t>
-      </w:r>
-      <w:r>
-        <w:rPr>
-          <w:lang w:val="en-GB"/>
-        </w:rPr>
-        <w:t xml:space="preserve">What Are </w:t>
-      </w:r>
-      <w:proofErr w:type="gramStart"/>
-      <w:r>
-        <w:rPr>
-          <w:lang w:val="en-GB"/>
-        </w:rPr>
+        <w:t xml:space="preserve">[5] </w:t>
+      </w:r>
+      <w:proofErr w:type="spellStart"/>
+      <w:r>
+        <w:t>What</w:t>
+      </w:r>
+      <w:proofErr w:type="spellEnd"/>
+      <w:r>
+        <w:t xml:space="preserve"> Are </w:t>
+      </w:r>
+      <w:proofErr w:type="spellStart"/>
+      <w:r>
         <w:t>The</w:t>
       </w:r>
-      <w:proofErr w:type="gramEnd"/>
-      <w:r>
-        <w:rPr>
-          <w:lang w:val="en-GB"/>
-        </w:rPr>
-        <w:t xml:space="preserve"> Psychological Benefits Of Board Games for Adults &amp; Children? Online. </w:t>
+      <w:proofErr w:type="spellEnd"/>
+      <w:r>
+        <w:t xml:space="preserve"> </w:t>
       </w:r>
       <w:proofErr w:type="spellStart"/>
       <w:r>
-        <w:rPr>
-          <w:lang w:val="en-GB"/>
-        </w:rPr>
-        <w:t>Dostupné</w:t>
+        <w:t>Psychological</w:t>
       </w:r>
       <w:proofErr w:type="spellEnd"/>
       <w:r>
-        <w:rPr>
-          <w:lang w:val="en-GB"/>
-        </w:rPr>
-        <w:t xml:space="preserve"> z: https://bandpassdesign.com/blogs/news/benefits-of-board-games?srsltid=AfmBOoob1w8gXQnjEmzTnUycI-i5v-mG7k9KFTV2P1m61fPBpzRpwjYh. [cit. 2024-12-30].</w:t>
+        <w:t xml:space="preserve"> </w:t>
+      </w:r>
+      <w:proofErr w:type="spellStart"/>
+      <w:r>
+        <w:t>Benefits</w:t>
+      </w:r>
+      <w:proofErr w:type="spellEnd"/>
+      <w:r>
+        <w:t xml:space="preserve"> </w:t>
+      </w:r>
+      <w:proofErr w:type="spellStart"/>
+      <w:r>
+        <w:t>Of</w:t>
+      </w:r>
+      <w:proofErr w:type="spellEnd"/>
+      <w:r>
+        <w:t xml:space="preserve"> </w:t>
+      </w:r>
+      <w:proofErr w:type="spellStart"/>
+      <w:r>
+        <w:t>Board</w:t>
+      </w:r>
+      <w:proofErr w:type="spellEnd"/>
+      <w:r>
+        <w:t xml:space="preserve"> </w:t>
+      </w:r>
+      <w:proofErr w:type="spellStart"/>
+      <w:r>
+        <w:t>Games</w:t>
+      </w:r>
+      <w:proofErr w:type="spellEnd"/>
+      <w:r>
+        <w:t xml:space="preserve"> </w:t>
+      </w:r>
+      <w:proofErr w:type="spellStart"/>
+      <w:r>
+        <w:t>for</w:t>
+      </w:r>
+      <w:proofErr w:type="spellEnd"/>
+      <w:r>
+        <w:t xml:space="preserve"> </w:t>
+      </w:r>
+      <w:proofErr w:type="spellStart"/>
+      <w:r>
+        <w:t>Adults</w:t>
+      </w:r>
+      <w:proofErr w:type="spellEnd"/>
+      <w:r>
+        <w:t xml:space="preserve"> &amp; </w:t>
+      </w:r>
+      <w:proofErr w:type="spellStart"/>
+      <w:r>
+        <w:t>Children</w:t>
+      </w:r>
+      <w:proofErr w:type="spellEnd"/>
+      <w:r>
+        <w:t>? Online. Dostupné z: https://bandpassdesign.com/blogs/news/benefits-of-board-games?srsltid=AfmBOoob1w8gXQnjEmzTnUycI-i5v-mG7k9KFTV2P1m61fPBpzRpwjYh. [cit. 2024-12-30].</w:t>
       </w:r>
     </w:p>
     <w:p>
@@ -7230,19 +7532,7 @@
         </w:numPr>
       </w:pPr>
       <w:r>
-        <w:rPr>
-          <w:lang w:val="en-GB"/>
-        </w:rPr>
-        <w:t>[</w:t>
-      </w:r>
-      <w:r>
-        <w:t>6</w:t>
-      </w:r>
-      <w:r>
-        <w:rPr>
-          <w:lang w:val="en-GB"/>
-        </w:rPr>
-        <w:t xml:space="preserve">] </w:t>
+        <w:t xml:space="preserve">[6] </w:t>
       </w:r>
       <w:r>
         <w:t>HLAVÁČ, Jakub, MF DNES. Pekelně se soustřeď. Autor pexesa přišel kvůli komunistům o slávu i peníze. Online. Dostupné z: https://www.idnes.cz/hobby/domov/pexeso-hra-vznik-autor-zdenek-princ.A191015_151742_hobby-domov_mce. [cit. 2024-12-15].</w:t>
@@ -7257,25 +7547,7 @@
         </w:numPr>
       </w:pPr>
       <w:r>
-        <w:rPr>
-          <w:lang w:val="en-GB"/>
-        </w:rPr>
-        <w:t>[</w:t>
-      </w:r>
-      <w:r>
-        <w:t>7</w:t>
-      </w:r>
-      <w:r>
-        <w:rPr>
-          <w:lang w:val="en-GB"/>
-        </w:rPr>
-        <w:t>]</w:t>
-      </w:r>
-      <w:r>
-        <w:rPr>
-          <w:lang w:val="en-GB"/>
-        </w:rPr>
-        <w:t xml:space="preserve"> </w:t>
+        <w:t xml:space="preserve">[7] </w:t>
       </w:r>
       <w:r>
         <w:t xml:space="preserve">FOLKVORD, Frans; ANASTASIADOU, Dimitra Tatiana; ANSCHÜTZ, </w:t>
@@ -7375,6 +7647,42 @@
       <w:proofErr w:type="spellEnd"/>
       <w:r>
         <w:t>. [online]. Dostupné z: https://www.sciencedirect.com/science/article/pii/S2211335516301565. [cit. 2024-12-27].</w:t>
+      </w:r>
+    </w:p>
+    <w:p>
+      <w:pPr>
+        <w:pStyle w:val="Seznampouitliteratury"/>
+        <w:numPr>
+          <w:ilvl w:val="0"/>
+          <w:numId w:val="0"/>
+        </w:numPr>
+      </w:pPr>
+      <w:r>
+        <w:t xml:space="preserve">[8] BELLIS, Mary. A </w:t>
+      </w:r>
+      <w:proofErr w:type="spellStart"/>
+      <w:r>
+        <w:t>Short</w:t>
+      </w:r>
+      <w:proofErr w:type="spellEnd"/>
+      <w:r>
+        <w:t xml:space="preserve"> </w:t>
+      </w:r>
+      <w:proofErr w:type="spellStart"/>
+      <w:r>
+        <w:t>History</w:t>
+      </w:r>
+      <w:proofErr w:type="spellEnd"/>
+      <w:r>
+        <w:t xml:space="preserve"> </w:t>
+      </w:r>
+      <w:proofErr w:type="spellStart"/>
+      <w:r>
+        <w:t>of</w:t>
+      </w:r>
+      <w:proofErr w:type="spellEnd"/>
+      <w:r>
+        <w:t xml:space="preserve"> Microsoft. Online. Dostupné z: https://www.thoughtco.com/microsoft-history-of-a-computing-giant-1991140. [cit. 2024-12-30].</w:t>
       </w:r>
     </w:p>
     <w:p>
@@ -11320,6 +11628,7 @@
   <w:style w:type="character" w:default="1" w:styleId="Standardnpsmoodstavce">
     <w:name w:val="Default Paragraph Font"/>
     <w:uiPriority w:val="1"/>
+    <w:semiHidden/>
     <w:unhideWhenUsed/>
   </w:style>
   <w:style w:type="table" w:default="1" w:styleId="Normlntabulka">

</xml_diff>

<commit_message>
Dokumentace - Teoretická část,
</commit_message>
<xml_diff>
--- a/2410.docx
+++ b/2410.docx
@@ -10,6 +10,7 @@
       <w:bookmarkStart w:id="1" w:name="_Hlk145405862"/>
       <w:r>
         <w:rPr>
+          <w:noProof/>
           <w:sz w:val="36"/>
         </w:rPr>
         <w:drawing>
@@ -102,9 +103,6 @@
         </w:sectPr>
       </w:pPr>
       <w:r>
-        <w:rPr>
-          <w:noProof w:val="0"/>
-        </w:rPr>
         <mc:AlternateContent>
           <mc:Choice Requires="wps">
             <w:drawing>
@@ -234,9 +232,6 @@
         </mc:AlternateContent>
       </w:r>
       <w:r>
-        <w:rPr>
-          <w:noProof w:val="0"/>
-        </w:rPr>
         <mc:AlternateContent>
           <mc:Choice Requires="wps">
             <w:drawing>
@@ -415,6 +410,9 @@
         <w:pStyle w:val="NadpisBezObs"/>
       </w:pPr>
       <w:r>
+        <w:rPr>
+          <w:noProof/>
+        </w:rPr>
         <w:lastRenderedPageBreak/>
         <w:drawing>
           <wp:anchor distT="0" distB="0" distL="114300" distR="114300" simplePos="0" relativeHeight="251663360" behindDoc="0" locked="0" layoutInCell="1" allowOverlap="1" wp14:anchorId="7CC843F8" wp14:editId="02F705A3">
@@ -1045,7 +1043,10 @@
         <w:fldChar w:fldCharType="separate"/>
       </w:r>
       <w:r>
-        <w:t>31. prosince 2024</w:t>
+        <w:rPr>
+          <w:noProof/>
+        </w:rPr>
+        <w:t>3. ledna 2025</w:t>
       </w:r>
       <w:r>
         <w:fldChar w:fldCharType="end"/>
@@ -1104,7 +1105,10 @@
         <w:fldChar w:fldCharType="separate"/>
       </w:r>
       <w:r>
-        <w:t>31. prosince 2024</w:t>
+        <w:rPr>
+          <w:noProof/>
+        </w:rPr>
+        <w:t>3. ledna 2025</w:t>
       </w:r>
       <w:r>
         <w:fldChar w:fldCharType="end"/>
@@ -4278,10 +4282,7 @@
       </w:r>
       <w:proofErr w:type="spellEnd"/>
       <w:r>
-        <w:t xml:space="preserve"> studio je ve vlastnictví společnosti Microsoft, která ho vyvinula a do dnešního dne i spravuje a aktualizuje.</w:t>
-      </w:r>
-      <w:r>
-        <w:t xml:space="preserve"> Patří k nejoblíbenějším vývojovým prostředím mezi programátory, a to díky své přehlednosti a variabilitě.  V tomto prostředí lze vyvíjet spoustu různých druhu projektů jako jsou webové aplikace, konzolové aplikace, desktopové aplikace a spoustu mnoho dalších. </w:t>
+        <w:t xml:space="preserve"> studio je ve vlastnictví společnosti Microsoft, která ho vyvinula a do dnešního dne i spravuje a aktualizuje. Patří k nejoblíbenějším vývojovým prostředím mezi programátory, a to díky své přehlednosti a variabilitě.  V tomto prostředí lze vyvíjet spoustu různých druhu projektů jako jsou webové aplikace, konzolové aplikace, desktopové aplikace a spoustu mnoho dalších. </w:t>
       </w:r>
       <w:proofErr w:type="spellStart"/>
       <w:r>
@@ -4306,309 +4307,240 @@
       </w:r>
       <w:proofErr w:type="spellEnd"/>
       <w:r>
-        <w:t xml:space="preserve"> Studio 97</w:t>
-      </w:r>
-    </w:p>
-    <w:p>
-      <w:r>
-        <w:t xml:space="preserve">První verze </w:t>
+        <w:t xml:space="preserve"> studio se dělí na tři edice. Při zpracování této maturitní práce byl použita verze </w:t>
       </w:r>
       <w:proofErr w:type="spellStart"/>
       <w:r>
+        <w:t>Comunnity</w:t>
+      </w:r>
+      <w:proofErr w:type="spellEnd"/>
+      <w:r>
+        <w:t>. Tato edice byla vydaná v roce 2014 a její největší výhodou je, že je zdarma, což u ostatních edic neplatí. Pro individuální vývojáře není nijak omezená, ale pro společnosti s výším počtem zaměstnanců a příjmů má určité omezení. Její hlavní funkcí je zprostředkovávání přistup k několika tisícům knihoven, rozšíření a plnou podporu k mnoha populárním jazykům</w:t>
+      </w:r>
+      <w:r>
+        <w:t>.</w:t>
+      </w:r>
+      <w:r>
+        <w:tab/>
+      </w:r>
+    </w:p>
+    <w:p/>
+    <w:p/>
+    <w:p>
+      <w:r>
+        <w:t>https://www.geeksforgeeks.org/introduction-to-visual-studio/</w:t>
+      </w:r>
+    </w:p>
+    <w:p/>
+    <w:p>
+      <w:pPr>
+        <w:pStyle w:val="Nadpis2"/>
+      </w:pPr>
+      <w:r>
+        <w:t xml:space="preserve">.NET </w:t>
+      </w:r>
+      <w:r>
+        <w:t>Framework</w:t>
+      </w:r>
+    </w:p>
+    <w:p>
+      <w:pPr>
+        <w:pStyle w:val="Pokraovn"/>
+      </w:pPr>
+      <w:r>
+        <w:t>.NET Framework</w:t>
+      </w:r>
+      <w:r>
+        <w:t xml:space="preserve">, vyvinut a spravován společností Microsoft, </w:t>
+      </w:r>
+      <w:r>
+        <w:t xml:space="preserve">je softwarová vývojářská platforma určená pro budovaní webových, desktopových a mobilních aplikacích. </w:t>
+      </w:r>
+      <w:r>
+        <w:t xml:space="preserve">Hlavními dvěma funkcemi jsou </w:t>
+      </w:r>
+      <w:proofErr w:type="spellStart"/>
+      <w:r>
+        <w:t>Common</w:t>
+      </w:r>
+      <w:proofErr w:type="spellEnd"/>
+      <w:r>
+        <w:t xml:space="preserve"> </w:t>
+      </w:r>
+      <w:proofErr w:type="spellStart"/>
+      <w:r>
+        <w:t>Languge</w:t>
+      </w:r>
+      <w:proofErr w:type="spellEnd"/>
+      <w:r>
+        <w:t xml:space="preserve"> Runtime a .NET Framework </w:t>
+      </w:r>
+      <w:proofErr w:type="spellStart"/>
+      <w:r>
+        <w:t>Class</w:t>
+      </w:r>
+      <w:proofErr w:type="spellEnd"/>
+      <w:r>
+        <w:t xml:space="preserve"> </w:t>
+      </w:r>
+      <w:proofErr w:type="spellStart"/>
+      <w:r>
+        <w:t>Library</w:t>
+      </w:r>
+      <w:proofErr w:type="spellEnd"/>
+      <w:r>
+        <w:t>. CLR zařizuje, aby každý z podporovaných programovacích jazyků bylo možné spustit.  Knihovna dodává spoustu už předem vytvořených funkcí a tříd, které vývojářům usnadňují práci. Největší výhodou .NET Frameworku je jeho podpora pro, velikou škálu možností z programovacích jazyků. Vývojář si může vybrat mezi programovacími jazyky, tak aby jeho volba nejlépe seděla danému projektu či problému, který se snaží vyřešit. Nesejde na jeho volbě, ale stále bude moci využít stejné funkce a nástroje, které podporuje .NET Framework.  Výběr typů projektů není také velmi omezen, vývojář si může vybrat mezi různými typy, což je velikou výhodou pro vývojáře, které pracují na různých projektech.</w:t>
+      </w:r>
+      <w:r>
+        <w:t xml:space="preserve"> Framework také obsahuje podporu prvků, které zlepšují bezpečnost, výkon a spolehlivost aplikací. Jelikož je .NET Framework vyvíjen společností Microsoft, je navržen tak, aby byl </w:t>
+      </w:r>
+      <w:r>
+        <w:lastRenderedPageBreak/>
+        <w:t>kompatibilní s dalšími nástroji od společnosti. Jsou to nástroje jako SQL Server, SharePoint, Office.</w:t>
+      </w:r>
+    </w:p>
+    <w:p/>
+    <w:p>
+      <w:r>
+        <w:t>https://www.geeksforgeeks.org/introduction-to-net-framework/</w:t>
+      </w:r>
+    </w:p>
+    <w:p>
+      <w:pPr>
+        <w:pStyle w:val="Nadpis3"/>
+      </w:pPr>
+      <w:r>
+        <w:t>C#</w:t>
+      </w:r>
+    </w:p>
+    <w:p>
+      <w:pPr>
+        <w:pStyle w:val="Pokraovn"/>
+        <w:rPr>
+          <w:lang w:val="en-GB"/>
+        </w:rPr>
+      </w:pPr>
+      <w:r>
+        <w:t xml:space="preserve">C# je moderní programovací jazyk z rodiny jazyků C, což znamená je podobný ostatních jazyků z rodiny, jako jsou C++ a Java. Byl vyvinut společností Microsoft v roce 2000 a běží na platformě .NET Framework.  C# je jedna z nejlepších voleb ze všech programovacích jazyků na celém světě, což také odpovídá jeho popularitě. Je ideální na vývoj Windows aplikací, vývoj her za pomocí Unity, mobilních aplikacích, webových aplikací a služeb. Od verze vydaní verze .NET </w:t>
+      </w:r>
+      <w:proofErr w:type="spellStart"/>
+      <w:r>
+        <w:t>Core</w:t>
+      </w:r>
+      <w:proofErr w:type="spellEnd"/>
+      <w:r>
+        <w:t>, C# aplikace lze spustit na operačních systémech macOS a Linux.</w:t>
+      </w:r>
+    </w:p>
+    <w:p>
+      <w:pPr>
+        <w:rPr>
+          <w:rFonts w:eastAsiaTheme="minorEastAsia"/>
+        </w:rPr>
+      </w:pPr>
+      <w:hyperlink r:id="rId11" w:history="1">
+        <w:r>
+          <w:rPr>
+            <w:rStyle w:val="Hypertextovodkaz"/>
+            <w:rFonts w:eastAsiaTheme="minorEastAsia"/>
+          </w:rPr>
+          <w:t>https://www.geeksforgeeks.org/csharp-programming-language/?ref=lbp</w:t>
+        </w:r>
+      </w:hyperlink>
+    </w:p>
+    <w:p>
+      <w:pPr>
+        <w:pStyle w:val="Nadpis3"/>
+      </w:pPr>
+      <w:r>
+        <w:t xml:space="preserve">Windows </w:t>
+      </w:r>
+      <w:proofErr w:type="spellStart"/>
+      <w:r>
+        <w:t>Forms</w:t>
+      </w:r>
+      <w:proofErr w:type="spellEnd"/>
+    </w:p>
+    <w:p>
+      <w:pPr>
+        <w:pStyle w:val="Pokraovn"/>
+      </w:pPr>
+      <w:r>
+        <w:t xml:space="preserve">Windows formuláře neboli </w:t>
+      </w:r>
+      <w:proofErr w:type="spellStart"/>
+      <w:r>
+        <w:t>WinForms</w:t>
+      </w:r>
+      <w:proofErr w:type="spellEnd"/>
+      <w:r>
+        <w:t xml:space="preserve">, jsou součástí knihovny pro tvorbu jednoduchého uživatelského rozhraní převážně pro stolní počítače. Windows formuláře poskytují přístup k velkému množství jednoduchých prvků rozhraní, které mohou vývojáři používat. Prvky jsou vytvořeny tak, aby vývojář jejich vzhled a chovaní mohl nastavit velice jednoduše pomocí vlastností a událostí, </w:t>
+      </w:r>
+      <w:proofErr w:type="spellStart"/>
+      <w:r>
         <w:t>Visual</w:t>
       </w:r>
       <w:proofErr w:type="spellEnd"/>
       <w:r>
-        <w:t xml:space="preserve"> Studia, která nese jeho název je verze </w:t>
-      </w:r>
-      <w:proofErr w:type="spellStart"/>
-      <w:r>
-        <w:t>Visual</w:t>
-      </w:r>
-      <w:proofErr w:type="spellEnd"/>
-      <w:r>
-        <w:t xml:space="preserve"> Studio 97. Poskytovalo vývoj aplikací v jazycích </w:t>
-      </w:r>
-      <w:proofErr w:type="spellStart"/>
-      <w:r>
-        <w:t>Visual</w:t>
-      </w:r>
-      <w:proofErr w:type="spellEnd"/>
-      <w:r>
-        <w:t xml:space="preserve"> C++, </w:t>
-      </w:r>
-      <w:proofErr w:type="spellStart"/>
-      <w:r>
-        <w:t>Visual</w:t>
-      </w:r>
-      <w:proofErr w:type="spellEnd"/>
-      <w:r>
-        <w:t xml:space="preserve"> Basic a </w:t>
-      </w:r>
-      <w:proofErr w:type="spellStart"/>
-      <w:r>
-        <w:t>Visual</w:t>
-      </w:r>
-      <w:proofErr w:type="spellEnd"/>
-      <w:r>
-        <w:t xml:space="preserve"> J++. Nové funkce jako </w:t>
-      </w:r>
-      <w:r>
-        <w:t>ú</w:t>
-      </w:r>
-      <w:r>
-        <w:t xml:space="preserve">prava kódu, ladění a správa projektů </w:t>
-      </w:r>
-      <w:r>
-        <w:t>představovali kvalitní prostředí pro vývoj různých typů projektů.</w:t>
-      </w:r>
-    </w:p>
-    <w:p>
-      <w:proofErr w:type="spellStart"/>
-      <w:r>
-        <w:t>Visual</w:t>
-      </w:r>
-      <w:proofErr w:type="spellEnd"/>
-      <w:r>
-        <w:t xml:space="preserve"> Studio 6.0</w:t>
-      </w:r>
-    </w:p>
-    <w:p>
-      <w:r>
-        <w:t>Verze 6.0 rozšířila webový vývoj a umožnila vývojářům vytvářet dynamické webové stránky a aplikace s </w:t>
-      </w:r>
-      <w:proofErr w:type="spellStart"/>
-      <w:r>
-        <w:t>Visual</w:t>
-      </w:r>
-      <w:proofErr w:type="spellEnd"/>
-      <w:r>
-        <w:t xml:space="preserve"> InterDev.</w:t>
-      </w:r>
-      <w:r>
-        <w:t xml:space="preserve"> Také nové technologie pro budování </w:t>
-      </w:r>
-      <w:proofErr w:type="spellStart"/>
-      <w:r>
-        <w:t>komponen</w:t>
-      </w:r>
-      <w:r>
-        <w:t>y</w:t>
-      </w:r>
-      <w:proofErr w:type="spellEnd"/>
-      <w:r>
-        <w:t xml:space="preserve"> COM a prvků </w:t>
-      </w:r>
-      <w:proofErr w:type="spellStart"/>
-      <w:r>
-        <w:t>ActiveX</w:t>
-      </w:r>
-      <w:proofErr w:type="spellEnd"/>
-      <w:r>
-        <w:t xml:space="preserve"> umožnilo vývojářům vytvářet znovupoužitelné software komponenty, které lze aplikovat do Windows aplikací.</w:t>
-      </w:r>
-    </w:p>
-    <w:p>
-      <w:proofErr w:type="spellStart"/>
-      <w:r>
-        <w:t>Visual</w:t>
-      </w:r>
-      <w:proofErr w:type="spellEnd"/>
-      <w:r>
-        <w:t xml:space="preserve"> Studio .NET</w:t>
-      </w:r>
-    </w:p>
-    <w:p>
-      <w:proofErr w:type="spellStart"/>
-      <w:r>
-        <w:t>Visual</w:t>
-      </w:r>
-      <w:proofErr w:type="spellEnd"/>
-      <w:r>
-        <w:t xml:space="preserve"> Studio .NET představila významnou změnu přidáním .NET frameworku. Tato nová verze umožňuje použití nového jazyka C#, a nových technologií ASP.NET a ADO.NET. Nové technologie představují nový moderní přistup k webovému vývoji, vývoji desktop aplikací a webových služeb, které všechny jsou podporovány .NET frameworkem.</w:t>
-      </w:r>
-    </w:p>
-    <w:p>
-      <w:proofErr w:type="spellStart"/>
-      <w:r>
-        <w:t>Visual</w:t>
-      </w:r>
-      <w:proofErr w:type="spellEnd"/>
-      <w:r>
-        <w:t xml:space="preserve"> Studio .NET</w:t>
-      </w:r>
-      <w:r>
-        <w:t xml:space="preserve"> 2003</w:t>
-      </w:r>
-    </w:p>
-    <w:p>
-      <w:r>
-        <w:t xml:space="preserve">Nová verze představila menší změny v podobě opravy chyb a zlepšení výkonu </w:t>
-      </w:r>
-      <w:r>
-        <w:t>prostředí. Dále podporuje a zlepšuje vývoj webových aplikací, webových služeb, Windows aplikací.</w:t>
-      </w:r>
-    </w:p>
-    <w:p>
-      <w:proofErr w:type="spellStart"/>
-      <w:r>
-        <w:t>Visual</w:t>
-      </w:r>
-      <w:proofErr w:type="spellEnd"/>
-      <w:r>
-        <w:t xml:space="preserve"> Studio 2005</w:t>
-      </w:r>
-    </w:p>
-    <w:p>
-      <w:r>
-        <w:t xml:space="preserve">Byly představeny velké změny k lepšímu uživatelskému rozhraní s novými a vylepšenými funkcemi. Byla přidána podpora pro .NET Framework 2.0 a SQL Server 2005, která umožnila vývojářům využít nově přidané technologie. Nové edice Team </w:t>
-      </w:r>
-      <w:proofErr w:type="spellStart"/>
+        <w:t xml:space="preserve"> Studio poskytuje pro tuto knihovnu vizuálního návrháře, který vývoj zlehčuje ještě více kvůli své jednoduchosti a uživatelsky přívětivému rozhraní. </w:t>
+      </w:r>
+      <w:r>
+        <w:t xml:space="preserve">Mezi základní prvky jsou například tlačítka, </w:t>
+      </w:r>
+      <w:r>
+        <w:t>textová okna</w:t>
+      </w:r>
+      <w:r>
+        <w:t>, list boxy a mnoho dalších.</w:t>
+      </w:r>
+    </w:p>
+    <w:p>
+      <w:r>
+        <w:t>https://www.geeksforgeeks.org/introduction-to-c-sharp-windows-forms-applications/</w:t>
+      </w:r>
+    </w:p>
+    <w:p>
+      <w:pPr>
+        <w:pStyle w:val="Nadpis3"/>
+      </w:pPr>
+      <w:r>
+        <w:t>GitHub a Git</w:t>
+      </w:r>
+    </w:p>
+    <w:p>
+      <w:pPr>
+        <w:pStyle w:val="Pokraovn"/>
+      </w:pPr>
+    </w:p>
+    <w:p>
+      <w:pPr>
+        <w:rPr>
+          <w:rFonts w:eastAsiaTheme="minorEastAsia"/>
+        </w:rPr>
+      </w:pPr>
+    </w:p>
+    <w:p>
+      <w:pPr>
+        <w:pStyle w:val="Nadpis3"/>
+        <w:numPr>
+          <w:ilvl w:val="2"/>
+          <w:numId w:val="22"/>
+        </w:numPr>
+      </w:pPr>
+      <w:bookmarkStart w:id="25" w:name="_Toc144753396"/>
+      <w:bookmarkStart w:id="26" w:name="_Toc144746925"/>
+      <w:bookmarkStart w:id="27" w:name="_Toc145265091"/>
+      <w:bookmarkStart w:id="28" w:name="_Toc145265108"/>
+      <w:bookmarkStart w:id="29" w:name="_Toc145265125"/>
+      <w:bookmarkStart w:id="30" w:name="_Toc145265202"/>
+      <w:bookmarkStart w:id="31" w:name="_Toc145265391"/>
+      <w:bookmarkStart w:id="32" w:name="_Toc145265624"/>
+      <w:bookmarkStart w:id="33" w:name="_Toc145265963"/>
+      <w:bookmarkStart w:id="34" w:name="_Toc145266559"/>
+      <w:bookmarkStart w:id="35" w:name="_Toc186198655"/>
       <w:r>
         <w:lastRenderedPageBreak/>
-        <w:t>System</w:t>
-      </w:r>
-      <w:proofErr w:type="spellEnd"/>
-      <w:r>
-        <w:t xml:space="preserve"> umožňuji lepší vývojářskou spolupráci v týmu, díky zdrojové řízení, projektovému managmentu a software testování. </w:t>
-      </w:r>
-    </w:p>
-    <w:p>
-      <w:proofErr w:type="spellStart"/>
-      <w:r>
-        <w:t>Visual</w:t>
-      </w:r>
-      <w:proofErr w:type="spellEnd"/>
-      <w:r>
-        <w:t xml:space="preserve"> Studio 2008 </w:t>
-      </w:r>
-    </w:p>
-    <w:p>
-      <w:r>
-        <w:t xml:space="preserve">Byla přidána nová podpora pro .NET Framework 3.5 a </w:t>
-      </w:r>
-      <w:r>
-        <w:t>nové funkce LINQ. Byla představena moderní technologie ASP.NET MVC pro vývoj webových aplikací, která představila lepší alternativu k tradičnímu ASP.NET. Byli přidány vylepšení k ladění a t k testovacím nástrojům, které zpříjemnili vývoj vývojářům.</w:t>
-      </w:r>
-    </w:p>
-    <w:p>
-      <w:proofErr w:type="spellStart"/>
-      <w:r>
-        <w:t>Visual</w:t>
-      </w:r>
-      <w:proofErr w:type="spellEnd"/>
-      <w:r>
-        <w:t xml:space="preserve"> Studio 2010</w:t>
-      </w:r>
-    </w:p>
-    <w:p>
-      <w:r>
-        <w:t>Nová podpora pro .NET Framework 4.0 a nové funkce paralelní výpočty a historické ladění s </w:t>
-      </w:r>
-      <w:proofErr w:type="spellStart"/>
-      <w:r>
-        <w:t>InteliiTrace</w:t>
-      </w:r>
-      <w:proofErr w:type="spellEnd"/>
-      <w:r>
-        <w:t xml:space="preserve">. Byl vylepšen editor kódu, </w:t>
-      </w:r>
-      <w:proofErr w:type="spellStart"/>
-      <w:r>
-        <w:t>IntelliSense</w:t>
-      </w:r>
-      <w:proofErr w:type="spellEnd"/>
-      <w:r>
-        <w:t xml:space="preserve"> a lepší navigace v kódu. Velkým benefitem pro vývojáře bylo vylepšené ladění, které zpříjemnilo vývoj a ladění aplikací.</w:t>
-      </w:r>
-    </w:p>
-    <w:p>
-      <w:proofErr w:type="spellStart"/>
-      <w:r>
-        <w:t>Visual</w:t>
-      </w:r>
-      <w:proofErr w:type="spellEnd"/>
-      <w:r>
-        <w:t xml:space="preserve"> Studio 2012</w:t>
-      </w:r>
-    </w:p>
-    <w:p>
-      <w:pPr>
-        <w:rPr>
-          <w:lang w:val="en-GB"/>
-        </w:rPr>
-      </w:pPr>
-      <w:r>
-        <w:t xml:space="preserve">Nová verze představila vylepšené a upravené uživatelské rozhraní s podporou pro více oken dokumentů a vylepšenou podporu pro dotykové ovládání. Byla přidána podpora pro Windows 8 vývoj a Metro designový jazy, což umožnilo vývojářům vytvářet moderní Windows </w:t>
-      </w:r>
-      <w:proofErr w:type="spellStart"/>
-      <w:r>
-        <w:t>Store</w:t>
-      </w:r>
-      <w:proofErr w:type="spellEnd"/>
-      <w:r>
-        <w:t xml:space="preserve"> aplikace.</w:t>
-      </w:r>
-      <w:r>
-        <w:t xml:space="preserve"> Zlepšení ladění, editoru kódu usnadnilo vývoj.</w:t>
-      </w:r>
-    </w:p>
-    <w:p/>
-    <w:p>
-      <w:r>
-        <w:t>https://www.c-sharpcorner.com/article/history-and-evolution-of-visual-studio-and-supported-net-versions/</w:t>
-      </w:r>
-    </w:p>
-    <w:p>
-      <w:r>
-        <w:t>https://www.geeksforgeeks.org/introduction-to-visual-studio/</w:t>
-      </w:r>
-    </w:p>
-    <w:p/>
-    <w:p>
-      <w:pPr>
-        <w:pStyle w:val="Nadpis2"/>
-      </w:pPr>
-      <w:r>
-        <w:t xml:space="preserve">.NET </w:t>
-      </w:r>
-      <w:r>
-        <w:t>Framework</w:t>
-      </w:r>
-    </w:p>
-    <w:p>
-      <w:pPr>
-        <w:pStyle w:val="Pokraovn"/>
-      </w:pPr>
-      <w:r>
-        <w:t>.NET Framework je softwarová vývojářská platforma určená pro budovaní webových, desktopových a mobilních aplikacích. Platforma poskytuje spoustu knihoven a nástrojů, které usnadňují vývoj a umožňují kreativitu vývojářům. Framework také obsahuje programovací jazyky jako jsou C#, který používám při řešení této práce.</w:t>
-      </w:r>
-    </w:p>
-    <w:p/>
-    <w:p>
-      <w:r>
-        <w:lastRenderedPageBreak/>
-        <w:t>https://www.geeksforgeeks.org/introduction-to-net-framework/</w:t>
-      </w:r>
-    </w:p>
-    <w:p>
-      <w:pPr>
-        <w:pStyle w:val="Nadpis3"/>
-      </w:pPr>
-      <w:bookmarkStart w:id="25" w:name="_Toc144753395"/>
-      <w:bookmarkStart w:id="26" w:name="_Toc144746924"/>
-      <w:bookmarkStart w:id="27" w:name="_Toc515880887"/>
-      <w:bookmarkStart w:id="28" w:name="_Toc145265090"/>
-      <w:bookmarkStart w:id="29" w:name="_Toc145265107"/>
-      <w:bookmarkStart w:id="30" w:name="_Toc145265124"/>
-      <w:bookmarkStart w:id="31" w:name="_Toc145265201"/>
-      <w:bookmarkStart w:id="32" w:name="_Toc145265390"/>
-      <w:bookmarkStart w:id="33" w:name="_Toc145265623"/>
-      <w:bookmarkStart w:id="34" w:name="_Toc145265962"/>
-      <w:bookmarkStart w:id="35" w:name="_Toc145266558"/>
-      <w:bookmarkStart w:id="36" w:name="_Toc186198654"/>
-      <w:r>
-        <w:t>Poděkování</w:t>
+        <w:t>Prohlášení</w:t>
       </w:r>
       <w:bookmarkEnd w:id="25"/>
       <w:bookmarkEnd w:id="26"/>
@@ -4621,55 +4553,79 @@
       <w:bookmarkEnd w:id="33"/>
       <w:bookmarkEnd w:id="34"/>
       <w:bookmarkEnd w:id="35"/>
-      <w:bookmarkEnd w:id="36"/>
-    </w:p>
-    <w:p>
-      <w:pPr>
+    </w:p>
+    <w:p>
+      <w:r>
         <w:rPr>
           <w:rFonts w:eastAsiaTheme="minorEastAsia"/>
         </w:rPr>
-      </w:pPr>
+        <w:t>Tuto část není nutné upravovat</w:t>
+      </w:r>
       <w:r>
         <w:rPr>
           <w:rFonts w:eastAsiaTheme="minorEastAsia"/>
         </w:rPr>
-        <w:t xml:space="preserve">Tato část není povinná (lze ji zcela odstranit), nicméně je doporučeno </w:t>
+        <w:t xml:space="preserve">. Pouze část </w:t>
+      </w:r>
+      <w:r>
+        <w:rPr>
+          <w:i/>
+        </w:rPr>
+        <w:t>vypracoval/a, uvedl/a, použil/a</w:t>
+      </w:r>
+      <w:r>
+        <w:t xml:space="preserve"> </w:t>
       </w:r>
       <w:r>
         <w:rPr>
           <w:rFonts w:eastAsiaTheme="minorEastAsia"/>
         </w:rPr>
-        <w:t>poděkovat vedoucímu práce</w:t>
+        <w:t>může být autory upravena tak</w:t>
       </w:r>
       <w:r>
         <w:rPr>
           <w:rFonts w:eastAsiaTheme="minorEastAsia"/>
         </w:rPr>
-        <w:t>. Lze také uvést jména členů rodiny nebo obecně kohokoliv, kdo významným způsobem napomohl v řešení práce. Ručně psaný podpis je pouze v tištěné podobě.</w:t>
-      </w:r>
-    </w:p>
-    <w:p>
-      <w:pPr>
-        <w:pStyle w:val="Nadpis3"/>
+        <w:t>,</w:t>
+      </w:r>
+      <w:r>
+        <w:rPr>
+          <w:rFonts w:eastAsiaTheme="minorEastAsia"/>
+        </w:rPr>
+        <w:t xml:space="preserve"> aby gramaticky korespondovala s jejich pohlavím.</w:t>
+      </w:r>
+    </w:p>
+    <w:p>
+      <w:pPr>
+        <w:pStyle w:val="Nadpis1"/>
         <w:numPr>
-          <w:ilvl w:val="2"/>
+          <w:ilvl w:val="0"/>
           <w:numId w:val="22"/>
         </w:numPr>
-      </w:pPr>
-      <w:bookmarkStart w:id="37" w:name="_Toc144753396"/>
-      <w:bookmarkStart w:id="38" w:name="_Toc144746925"/>
-      <w:bookmarkStart w:id="39" w:name="_Toc145265091"/>
-      <w:bookmarkStart w:id="40" w:name="_Toc145265108"/>
-      <w:bookmarkStart w:id="41" w:name="_Toc145265125"/>
-      <w:bookmarkStart w:id="42" w:name="_Toc145265202"/>
-      <w:bookmarkStart w:id="43" w:name="_Toc145265391"/>
-      <w:bookmarkStart w:id="44" w:name="_Toc145265624"/>
-      <w:bookmarkStart w:id="45" w:name="_Toc145265963"/>
-      <w:bookmarkStart w:id="46" w:name="_Toc145266559"/>
-      <w:bookmarkStart w:id="47" w:name="_Toc186198655"/>
-      <w:r>
-        <w:t>Prohlášení</w:t>
-      </w:r>
+        <w:rPr>
+          <w:rFonts w:eastAsiaTheme="minorEastAsia"/>
+        </w:rPr>
+      </w:pPr>
+      <w:bookmarkStart w:id="36" w:name="_Toc144753398"/>
+      <w:bookmarkStart w:id="37" w:name="_Toc144746927"/>
+      <w:bookmarkStart w:id="38" w:name="_Toc515880889"/>
+      <w:bookmarkStart w:id="39" w:name="_Toc145265092"/>
+      <w:bookmarkStart w:id="40" w:name="_Toc145265109"/>
+      <w:bookmarkStart w:id="41" w:name="_Toc145265126"/>
+      <w:bookmarkStart w:id="42" w:name="_Toc145265203"/>
+      <w:bookmarkStart w:id="43" w:name="_Toc145265392"/>
+      <w:bookmarkStart w:id="44" w:name="_Toc145265625"/>
+      <w:bookmarkStart w:id="45" w:name="_Toc145265964"/>
+      <w:bookmarkStart w:id="46" w:name="_Toc145266560"/>
+      <w:bookmarkStart w:id="47" w:name="_Toc186198656"/>
+      <w:r>
+        <w:rPr>
+          <w:rFonts w:eastAsiaTheme="minorEastAsia"/>
+        </w:rPr>
+        <w:lastRenderedPageBreak/>
+        <w:t>Textová část</w:t>
+      </w:r>
+      <w:bookmarkEnd w:id="36"/>
       <w:bookmarkEnd w:id="37"/>
       <w:bookmarkEnd w:id="38"/>
       <w:bookmarkEnd w:id="39"/>
@@ -4684,74 +4640,70 @@
     </w:p>
     <w:p>
       <w:r>
-        <w:rPr>
-          <w:rFonts w:eastAsiaTheme="minorEastAsia"/>
-        </w:rPr>
-        <w:t>Tuto část není nutné upravovat</w:t>
-      </w:r>
-      <w:r>
-        <w:rPr>
-          <w:rFonts w:eastAsiaTheme="minorEastAsia"/>
-        </w:rPr>
-        <w:t xml:space="preserve">. Pouze část </w:t>
+        <w:t>C</w:t>
+      </w:r>
+      <w:r>
+        <w:t xml:space="preserve">elý text </w:t>
+      </w:r>
+      <w:r>
+        <w:t xml:space="preserve">je </w:t>
+      </w:r>
+      <w:r>
+        <w:t>psán fontem Times New Roman. Použitá velikost písma je 12pt kromě nadpisů a je užito řádkování 1,5. K tomu je v této šabloně určen styl</w:t>
       </w:r>
       <w:r>
         <w:rPr>
           <w:i/>
         </w:rPr>
-        <w:t>vypracoval/a, uvedl/a, použil/a</w:t>
-      </w:r>
-      <w:r>
-        <w:t xml:space="preserve"> </w:t>
-      </w:r>
-      <w:r>
-        <w:rPr>
-          <w:rFonts w:eastAsiaTheme="minorEastAsia"/>
-        </w:rPr>
-        <w:t>může být autory upravena tak</w:t>
-      </w:r>
-      <w:r>
-        <w:rPr>
-          <w:rFonts w:eastAsiaTheme="minorEastAsia"/>
-        </w:rPr>
-        <w:t>,</w:t>
-      </w:r>
-      <w:r>
-        <w:rPr>
-          <w:rFonts w:eastAsiaTheme="minorEastAsia"/>
-        </w:rPr>
-        <w:t xml:space="preserve"> aby gramaticky korespondovala s jejich pohlavím.</w:t>
-      </w:r>
-    </w:p>
-    <w:p>
-      <w:pPr>
-        <w:pStyle w:val="Nadpis1"/>
+        <w:t xml:space="preserve"> Normální</w:t>
+      </w:r>
+      <w:r>
+        <w:t>. Minimální rozsah maturitní práce (úvod, vlastní text práce a závěr) je 15 stran. Jednou stranou je myšlena jedna normostrana, jež má 1800 znaků včetně mezer (tj. přibližně 250 slov). Minimální rozsah maturitní práce je tedy přibližně 3750</w:t>
+      </w:r>
+      <w:r>
+        <w:t xml:space="preserve"> slov</w:t>
+      </w:r>
+      <w:r>
+        <w:t>.</w:t>
+      </w:r>
+      <w:r>
+        <w:t xml:space="preserve"> </w:t>
+      </w:r>
+      <w:r>
+        <w:fldChar w:fldCharType="begin"/>
+      </w:r>
+      <w:r>
+        <w:instrText xml:space="preserve"> REF _Ref147318297 \r \h </w:instrText>
+      </w:r>
+      <w:r>
+        <w:fldChar w:fldCharType="separate"/>
+      </w:r>
+      <w:r>
+        <w:t>[2]</w:t>
+      </w:r>
+      <w:r>
+        <w:fldChar w:fldCharType="end"/>
+      </w:r>
+    </w:p>
+    <w:p>
+      <w:pPr>
+        <w:pStyle w:val="Nadpis2"/>
         <w:numPr>
-          <w:ilvl w:val="0"/>
+          <w:ilvl w:val="1"/>
           <w:numId w:val="22"/>
         </w:numPr>
-        <w:rPr>
-          <w:rFonts w:eastAsiaTheme="minorEastAsia"/>
-        </w:rPr>
-      </w:pPr>
-      <w:bookmarkStart w:id="48" w:name="_Toc144753398"/>
-      <w:bookmarkStart w:id="49" w:name="_Toc144746927"/>
-      <w:bookmarkStart w:id="50" w:name="_Toc515880889"/>
-      <w:bookmarkStart w:id="51" w:name="_Toc145265092"/>
-      <w:bookmarkStart w:id="52" w:name="_Toc145265109"/>
-      <w:bookmarkStart w:id="53" w:name="_Toc145265126"/>
-      <w:bookmarkStart w:id="54" w:name="_Toc145265203"/>
-      <w:bookmarkStart w:id="55" w:name="_Toc145265392"/>
-      <w:bookmarkStart w:id="56" w:name="_Toc145265625"/>
-      <w:bookmarkStart w:id="57" w:name="_Toc145265964"/>
-      <w:bookmarkStart w:id="58" w:name="_Toc145266560"/>
-      <w:bookmarkStart w:id="59" w:name="_Toc186198656"/>
-      <w:r>
-        <w:rPr>
-          <w:rFonts w:eastAsiaTheme="minorEastAsia"/>
-        </w:rPr>
-        <w:lastRenderedPageBreak/>
-        <w:t>Textová část</w:t>
+      </w:pPr>
+      <w:bookmarkStart w:id="48" w:name="_Toc145265093"/>
+      <w:bookmarkStart w:id="49" w:name="_Toc145265110"/>
+      <w:bookmarkStart w:id="50" w:name="_Toc145265127"/>
+      <w:bookmarkStart w:id="51" w:name="_Toc145265204"/>
+      <w:bookmarkStart w:id="52" w:name="_Toc145265393"/>
+      <w:bookmarkStart w:id="53" w:name="_Toc145265626"/>
+      <w:bookmarkStart w:id="54" w:name="_Toc145265965"/>
+      <w:bookmarkStart w:id="55" w:name="_Toc145266561"/>
+      <w:bookmarkStart w:id="56" w:name="_Toc186198657"/>
+      <w:r>
+        <w:t>Styly</w:t>
       </w:r>
       <w:bookmarkEnd w:id="48"/>
       <w:bookmarkEnd w:id="49"/>
@@ -4762,34 +4714,602 @@
       <w:bookmarkEnd w:id="54"/>
       <w:bookmarkEnd w:id="55"/>
       <w:bookmarkEnd w:id="56"/>
+    </w:p>
+    <w:p>
+      <w:pPr>
+        <w:pStyle w:val="Pokraovn"/>
+      </w:pPr>
+      <w:r>
+        <w:t xml:space="preserve">Normální </w:t>
+      </w:r>
+      <w:r>
+        <w:tab/>
+      </w:r>
+      <w:r>
+        <w:tab/>
+      </w:r>
+      <w:r>
+        <w:tab/>
+      </w:r>
+      <w:r>
+        <w:t>velikost 12</w:t>
+      </w:r>
+      <w:r>
+        <w:t>pt</w:t>
+      </w:r>
+    </w:p>
+    <w:p>
+      <w:pPr>
+        <w:pStyle w:val="Pokraovn"/>
+      </w:pPr>
+      <w:r>
+        <w:rPr>
+          <w:sz w:val="23"/>
+          <w:szCs w:val="23"/>
+        </w:rPr>
+        <w:t>Nadpis 1</w:t>
+      </w:r>
+      <w:r>
+        <w:rPr>
+          <w:sz w:val="19"/>
+          <w:szCs w:val="19"/>
+        </w:rPr>
+        <w:tab/>
+      </w:r>
+      <w:r>
+        <w:rPr>
+          <w:sz w:val="19"/>
+          <w:szCs w:val="19"/>
+        </w:rPr>
+        <w:tab/>
+      </w:r>
+      <w:r>
+        <w:rPr>
+          <w:sz w:val="19"/>
+          <w:szCs w:val="19"/>
+        </w:rPr>
+        <w:tab/>
+      </w:r>
+      <w:r>
+        <w:t>veli</w:t>
+      </w:r>
+      <w:r>
+        <w:rPr>
+          <w:spacing w:val="-3"/>
+        </w:rPr>
+        <w:t>k</w:t>
+      </w:r>
+      <w:r>
+        <w:t xml:space="preserve">ost </w:t>
+      </w:r>
+      <w:r>
+        <w:t xml:space="preserve">20pt, </w:t>
+      </w:r>
+      <w:r>
+        <w:t>tučn</w:t>
+      </w:r>
+      <w:r>
+        <w:t>ě</w:t>
+      </w:r>
+    </w:p>
+    <w:p>
+      <w:pPr>
+        <w:rPr>
+          <w:color w:val="010302"/>
+        </w:rPr>
+      </w:pPr>
+      <w:r>
+        <w:rPr>
+          <w:sz w:val="23"/>
+          <w:szCs w:val="23"/>
+        </w:rPr>
+        <w:t>Nadpis 2</w:t>
+      </w:r>
+      <w:r>
+        <w:rPr>
+          <w:sz w:val="23"/>
+          <w:szCs w:val="23"/>
+        </w:rPr>
+        <w:tab/>
+      </w:r>
+      <w:r>
+        <w:rPr>
+          <w:sz w:val="23"/>
+          <w:szCs w:val="23"/>
+        </w:rPr>
+        <w:tab/>
+      </w:r>
+      <w:r>
+        <w:rPr>
+          <w:sz w:val="23"/>
+          <w:szCs w:val="23"/>
+        </w:rPr>
+        <w:tab/>
+      </w:r>
+      <w:r>
+        <w:t>v</w:t>
+      </w:r>
+      <w:r>
+        <w:rPr>
+          <w:spacing w:val="-3"/>
+        </w:rPr>
+        <w:t>e</w:t>
+      </w:r>
+      <w:r>
+        <w:t>li</w:t>
+      </w:r>
+      <w:r>
+        <w:rPr>
+          <w:spacing w:val="-5"/>
+        </w:rPr>
+        <w:t>k</w:t>
+      </w:r>
+      <w:r>
+        <w:t>ost 1</w:t>
+      </w:r>
+      <w:r>
+        <w:t>6pt, tučně</w:t>
+      </w:r>
+    </w:p>
+    <w:p>
+      <w:pPr>
+        <w:rPr>
+          <w:sz w:val="25"/>
+          <w:szCs w:val="25"/>
+        </w:rPr>
+      </w:pPr>
+      <w:r>
+        <w:rPr>
+          <w:sz w:val="23"/>
+          <w:szCs w:val="23"/>
+        </w:rPr>
+        <w:t xml:space="preserve">Nadpis 3 </w:t>
+      </w:r>
+      <w:r>
+        <w:rPr>
+          <w:sz w:val="23"/>
+          <w:szCs w:val="23"/>
+        </w:rPr>
+        <w:tab/>
+      </w:r>
+      <w:r>
+        <w:rPr>
+          <w:sz w:val="23"/>
+          <w:szCs w:val="23"/>
+        </w:rPr>
+        <w:tab/>
+      </w:r>
+      <w:r>
+        <w:rPr>
+          <w:sz w:val="23"/>
+          <w:szCs w:val="23"/>
+        </w:rPr>
+        <w:tab/>
+      </w:r>
+      <w:r>
+        <w:t>velikost 1</w:t>
+      </w:r>
+      <w:r>
+        <w:t>4pt, tučně</w:t>
+      </w:r>
+    </w:p>
+    <w:p>
+      <w:pPr>
+        <w:pStyle w:val="Nadpis3"/>
+      </w:pPr>
+      <w:bookmarkStart w:id="57" w:name="_Toc186198658"/>
+      <w:r>
+        <w:t>Řádkování</w:t>
+      </w:r>
       <w:bookmarkEnd w:id="57"/>
+    </w:p>
+    <w:p>
+      <w:r>
+        <w:t>Pro</w:t>
+      </w:r>
+      <w:r>
+        <w:rPr>
+          <w:spacing w:val="24"/>
+        </w:rPr>
+        <w:t xml:space="preserve"> </w:t>
+      </w:r>
+      <w:r>
+        <w:t>vizuální</w:t>
+      </w:r>
+      <w:r>
+        <w:rPr>
+          <w:spacing w:val="24"/>
+        </w:rPr>
+        <w:t xml:space="preserve"> </w:t>
+      </w:r>
+      <w:r>
+        <w:t>rozdělení</w:t>
+      </w:r>
+      <w:r>
+        <w:rPr>
+          <w:spacing w:val="24"/>
+        </w:rPr>
+        <w:t xml:space="preserve"> </w:t>
+      </w:r>
+      <w:r>
+        <w:rPr>
+          <w:spacing w:val="-3"/>
+        </w:rPr>
+        <w:t>n</w:t>
+      </w:r>
+      <w:r>
+        <w:t>adpisu</w:t>
+      </w:r>
+      <w:r>
+        <w:rPr>
+          <w:spacing w:val="24"/>
+        </w:rPr>
+        <w:t xml:space="preserve"> </w:t>
+      </w:r>
+      <w:r>
+        <w:t>kapitol</w:t>
+      </w:r>
+      <w:r>
+        <w:rPr>
+          <w:spacing w:val="24"/>
+        </w:rPr>
+        <w:t xml:space="preserve"> </w:t>
+      </w:r>
+      <w:r>
+        <w:t>a</w:t>
+      </w:r>
+      <w:r>
+        <w:rPr>
+          <w:spacing w:val="24"/>
+        </w:rPr>
+        <w:t xml:space="preserve"> </w:t>
+      </w:r>
+      <w:r>
+        <w:t>textu</w:t>
+      </w:r>
+      <w:r>
+        <w:rPr>
+          <w:spacing w:val="24"/>
+        </w:rPr>
+        <w:t xml:space="preserve"> </w:t>
+      </w:r>
+      <w:r>
+        <w:t>se</w:t>
+      </w:r>
+      <w:r>
+        <w:rPr>
+          <w:spacing w:val="24"/>
+        </w:rPr>
+        <w:t xml:space="preserve"> </w:t>
+      </w:r>
+      <w:r>
+        <w:t>doporučuje</w:t>
+      </w:r>
+      <w:r>
+        <w:rPr>
+          <w:spacing w:val="24"/>
+        </w:rPr>
+        <w:t xml:space="preserve"> </w:t>
+      </w:r>
+      <w:r>
+        <w:t>před</w:t>
+      </w:r>
+      <w:r>
+        <w:rPr>
+          <w:spacing w:val="24"/>
+        </w:rPr>
+        <w:t xml:space="preserve"> </w:t>
+      </w:r>
+      <w:r>
+        <w:t>nadpis</w:t>
+      </w:r>
+      <w:r>
+        <w:rPr>
+          <w:spacing w:val="-5"/>
+        </w:rPr>
+        <w:t>y</w:t>
+      </w:r>
+      <w:r>
+        <w:rPr>
+          <w:spacing w:val="26"/>
+        </w:rPr>
+        <w:t xml:space="preserve"> </w:t>
+      </w:r>
+      <w:r>
+        <w:t>kapitol</w:t>
+      </w:r>
+      <w:r>
+        <w:rPr>
+          <w:spacing w:val="24"/>
+        </w:rPr>
+        <w:t xml:space="preserve"> </w:t>
+      </w:r>
+      <w:r>
+        <w:t>vložit</w:t>
+      </w:r>
+      <w:r>
+        <w:rPr>
+          <w:spacing w:val="24"/>
+        </w:rPr>
+        <w:t xml:space="preserve"> </w:t>
+      </w:r>
+      <w:r>
+        <w:t>1</w:t>
+      </w:r>
+      <w:r>
+        <w:rPr>
+          <w:spacing w:val="-3"/>
+        </w:rPr>
+        <w:t>2</w:t>
+      </w:r>
+      <w:r>
+        <w:t xml:space="preserve"> bodů</w:t>
+      </w:r>
+      <w:r>
+        <w:t>, za nadpisy kapitol 6 bodů</w:t>
+      </w:r>
+      <w:r>
+        <w:t>, mezi jednotliv</w:t>
+      </w:r>
+      <w:r>
+        <w:rPr>
+          <w:spacing w:val="-8"/>
+        </w:rPr>
+        <w:t>é</w:t>
+      </w:r>
+      <w:r>
+        <w:t xml:space="preserve"> odstavc</w:t>
+      </w:r>
+      <w:r>
+        <w:t>e</w:t>
+      </w:r>
+      <w:r>
+        <w:t xml:space="preserve"> v</w:t>
+      </w:r>
+      <w:r>
+        <w:t> </w:t>
+      </w:r>
+      <w:r>
+        <w:t>textu</w:t>
+      </w:r>
+      <w:r>
+        <w:t xml:space="preserve"> se vkládá</w:t>
+      </w:r>
+      <w:r>
+        <w:t xml:space="preserve"> 6 bodů.</w:t>
+      </w:r>
+      <w:r>
+        <w:rPr>
+          <w:spacing w:val="36"/>
+        </w:rPr>
+        <w:t xml:space="preserve"> </w:t>
+      </w:r>
+      <w:r>
+        <w:t>Mezi</w:t>
+      </w:r>
+      <w:r>
+        <w:rPr>
+          <w:spacing w:val="36"/>
+        </w:rPr>
+        <w:t xml:space="preserve"> </w:t>
+      </w:r>
+      <w:r>
+        <w:t>odstavce</w:t>
+      </w:r>
+      <w:r>
+        <w:rPr>
+          <w:spacing w:val="39"/>
+        </w:rPr>
+        <w:t xml:space="preserve"> </w:t>
+      </w:r>
+      <w:r>
+        <w:t>se</w:t>
+      </w:r>
+      <w:r>
+        <w:rPr>
+          <w:spacing w:val="36"/>
+        </w:rPr>
+        <w:t xml:space="preserve"> </w:t>
+      </w:r>
+      <w:r>
+        <w:t>tedy nevkládá</w:t>
+      </w:r>
+      <w:r>
+        <w:rPr>
+          <w:spacing w:val="36"/>
+        </w:rPr>
+        <w:t xml:space="preserve"> </w:t>
+      </w:r>
+      <w:r>
+        <w:t>prázdn</w:t>
+      </w:r>
+      <w:r>
+        <w:rPr>
+          <w:spacing w:val="-5"/>
+        </w:rPr>
+        <w:t>ý</w:t>
+      </w:r>
+      <w:r>
+        <w:rPr>
+          <w:spacing w:val="39"/>
+        </w:rPr>
+        <w:t xml:space="preserve"> </w:t>
+      </w:r>
+      <w:r>
+        <w:t>řádek</w:t>
+      </w:r>
+      <w:r>
+        <w:rPr>
+          <w:spacing w:val="36"/>
+        </w:rPr>
+        <w:t xml:space="preserve"> </w:t>
+      </w:r>
+      <w:r>
+        <w:t xml:space="preserve">prostřednictvím </w:t>
+      </w:r>
+      <w:proofErr w:type="spellStart"/>
+      <w:r>
+        <w:t>ENTERu</w:t>
+      </w:r>
+      <w:proofErr w:type="spellEnd"/>
+      <w:r>
+        <w:t>,</w:t>
+      </w:r>
+      <w:r>
+        <w:rPr>
+          <w:spacing w:val="-19"/>
+        </w:rPr>
+        <w:t xml:space="preserve"> </w:t>
+      </w:r>
+      <w:r>
+        <w:t>ale</w:t>
+      </w:r>
+      <w:r>
+        <w:rPr>
+          <w:spacing w:val="-19"/>
+        </w:rPr>
+        <w:t xml:space="preserve"> </w:t>
+      </w:r>
+      <w:r>
+        <w:t>prostřednictvím</w:t>
+      </w:r>
+      <w:r>
+        <w:rPr>
+          <w:spacing w:val="-19"/>
+        </w:rPr>
+        <w:t xml:space="preserve"> </w:t>
+      </w:r>
+      <w:r>
+        <w:t>odsazení</w:t>
+      </w:r>
+      <w:r>
+        <w:rPr>
+          <w:spacing w:val="-19"/>
+        </w:rPr>
+        <w:t xml:space="preserve"> </w:t>
+      </w:r>
+      <w:r>
+        <w:t>odstavce.</w:t>
+      </w:r>
+      <w:r>
+        <w:rPr>
+          <w:spacing w:val="-19"/>
+        </w:rPr>
+        <w:t xml:space="preserve"> </w:t>
+      </w:r>
+      <w:r>
+        <w:t>Řádkování</w:t>
+      </w:r>
+      <w:r>
+        <w:rPr>
+          <w:spacing w:val="-19"/>
+        </w:rPr>
+        <w:t xml:space="preserve"> v z</w:t>
+      </w:r>
+      <w:r>
+        <w:t>ákladním</w:t>
+      </w:r>
+      <w:r>
+        <w:rPr>
+          <w:spacing w:val="-19"/>
+        </w:rPr>
+        <w:t xml:space="preserve"> </w:t>
+      </w:r>
+      <w:r>
+        <w:t>textu</w:t>
+      </w:r>
+      <w:r>
+        <w:t xml:space="preserve"> (styl normální)</w:t>
+      </w:r>
+      <w:r>
+        <w:rPr>
+          <w:spacing w:val="-19"/>
+        </w:rPr>
+        <w:t xml:space="preserve"> </w:t>
+      </w:r>
+      <w:r>
+        <w:t>velikost 1,5</w:t>
+      </w:r>
+      <w:r>
+        <w:rPr>
+          <w:spacing w:val="-5"/>
+        </w:rPr>
+        <w:t xml:space="preserve"> </w:t>
+      </w:r>
+      <w:r>
+        <w:t xml:space="preserve">bodů. </w:t>
+      </w:r>
+    </w:p>
+    <w:p>
+      <w:pPr>
+        <w:pStyle w:val="Nadpis3"/>
+      </w:pPr>
+      <w:bookmarkStart w:id="58" w:name="_Toc186198659"/>
+      <w:r>
+        <w:t>Zvýrazňování textu</w:t>
+      </w:r>
       <w:bookmarkEnd w:id="58"/>
+    </w:p>
+    <w:p>
+      <w:r>
+        <w:t>Důležité myšlenky zvýra</w:t>
+      </w:r>
+      <w:r>
+        <w:t>z</w:t>
+      </w:r>
+      <w:r>
+        <w:t xml:space="preserve">ňovat pomocí </w:t>
+      </w:r>
+      <w:r>
+        <w:rPr>
+          <w:b/>
+        </w:rPr>
+        <w:t xml:space="preserve">tučného </w:t>
+      </w:r>
+      <w:r>
+        <w:t xml:space="preserve">písma nebo </w:t>
+      </w:r>
+      <w:r>
+        <w:rPr>
+          <w:i/>
+        </w:rPr>
+        <w:t>kurzívou</w:t>
+      </w:r>
+      <w:r>
+        <w:t xml:space="preserve"> nepoužívat </w:t>
+      </w:r>
+      <w:r>
+        <w:rPr>
+          <w:u w:val="single"/>
+        </w:rPr>
+        <w:t>podtržení</w:t>
+      </w:r>
+      <w:r>
+        <w:t>.</w:t>
+      </w:r>
+      <w:r>
+        <w:rPr>
+          <w:u w:val="single"/>
+        </w:rPr>
+        <w:t xml:space="preserve"> </w:t>
+      </w:r>
+      <w:r>
+        <w:t>Používat jednotnou barvu písma, doporučuje se černá.</w:t>
+      </w:r>
+    </w:p>
+    <w:p>
+      <w:pPr>
+        <w:pStyle w:val="Nadpis3"/>
+      </w:pPr>
+      <w:bookmarkStart w:id="59" w:name="_Toc186198660"/>
+      <w:r>
+        <w:t>Členění textu</w:t>
+      </w:r>
       <w:bookmarkEnd w:id="59"/>
     </w:p>
     <w:p>
       <w:r>
-        <w:t>C</w:t>
-      </w:r>
-      <w:r>
-        <w:t xml:space="preserve">elý text </w:t>
-      </w:r>
-      <w:r>
-        <w:t xml:space="preserve">je </w:t>
-      </w:r>
-      <w:r>
-        <w:t>psán fontem Times New Roman. Použitá velikost písma je 12pt kromě nadpisů a je užito řádkování 1,5. K tomu je v této šabloně určen styl</w:t>
-      </w:r>
-      <w:r>
-        <w:rPr>
-          <w:i/>
-        </w:rPr>
-        <w:t xml:space="preserve"> Normální</w:t>
-      </w:r>
-      <w:r>
-        <w:t>. Minimální rozsah maturitní práce (úvod, vlastní text práce a závěr) je 15 stran. Jednou stranou je myšlena jedna normostrana, jež má 1800 znaků včetně mezer (tj. přibližně 250 slov). Minimální rozsah maturitní práce je tedy přibližně 3750</w:t>
-      </w:r>
-      <w:r>
-        <w:t xml:space="preserve"> slov</w:t>
+        <w:t>Zarovnání textu do bloku (vpravo i vlevo). Nepoužívat odsazení textu. Číslování kapitol od čísla 1. Za nadpisy kapitol se neuvádí dvojtečka, ani tečka, ani zdroj. Hlavní kapitoly začínají na nové stránce. Ostatní podkapitoly se oddělují od konce předcházející kapitoly mezerou o velikosti 12 bodů</w:t>
       </w:r>
       <w:r>
         <w:t>.</w:t>
@@ -4797,859 +5317,211 @@
       <w:r>
         <w:t xml:space="preserve"> </w:t>
       </w:r>
-      <w:r>
-        <w:fldChar w:fldCharType="begin"/>
-      </w:r>
-      <w:r>
-        <w:instrText xml:space="preserve"> REF _Ref147318297 \r \h </w:instrText>
-      </w:r>
-      <w:r>
-        <w:fldChar w:fldCharType="separate"/>
-      </w:r>
-      <w:r>
-        <w:t>[2]</w:t>
-      </w:r>
-      <w:r>
-        <w:fldChar w:fldCharType="end"/>
+    </w:p>
+    <w:p>
+      <w:pPr>
+        <w:pStyle w:val="Nadpis3"/>
+      </w:pPr>
+      <w:bookmarkStart w:id="60" w:name="_Toc186198661"/>
+      <w:r>
+        <w:t>Číslování stran</w:t>
+      </w:r>
+      <w:bookmarkEnd w:id="60"/>
+    </w:p>
+    <w:p>
+      <w:pPr>
+        <w:rPr>
+          <w:color w:val="010302"/>
+        </w:rPr>
+      </w:pPr>
+      <w:r>
+        <w:t>Stran</w:t>
+      </w:r>
+      <w:r>
+        <w:rPr>
+          <w:spacing w:val="-5"/>
+        </w:rPr>
+        <w:t>y</w:t>
+      </w:r>
+      <w:r>
+        <w:rPr>
+          <w:spacing w:val="24"/>
+        </w:rPr>
+        <w:t xml:space="preserve"> </w:t>
+      </w:r>
+      <w:r>
+        <w:t>číslovat</w:t>
+      </w:r>
+      <w:r>
+        <w:rPr>
+          <w:spacing w:val="24"/>
+        </w:rPr>
+        <w:t xml:space="preserve"> </w:t>
+      </w:r>
+      <w:r>
+        <w:t>dole</w:t>
+      </w:r>
+      <w:r>
+        <w:rPr>
+          <w:spacing w:val="24"/>
+        </w:rPr>
+        <w:t xml:space="preserve"> </w:t>
+      </w:r>
+      <w:r>
+        <w:t>uprostřed.</w:t>
+      </w:r>
+      <w:r>
+        <w:rPr>
+          <w:spacing w:val="24"/>
+        </w:rPr>
+        <w:t xml:space="preserve"> </w:t>
+      </w:r>
+      <w:r>
+        <w:t>Stran</w:t>
+      </w:r>
+      <w:r>
+        <w:rPr>
+          <w:spacing w:val="-5"/>
+        </w:rPr>
+        <w:t>y</w:t>
+      </w:r>
+      <w:r>
+        <w:rPr>
+          <w:spacing w:val="24"/>
+        </w:rPr>
+        <w:t xml:space="preserve"> </w:t>
+      </w:r>
+      <w:r>
+        <w:t>se</w:t>
+      </w:r>
+      <w:r>
+        <w:rPr>
+          <w:spacing w:val="24"/>
+        </w:rPr>
+        <w:t xml:space="preserve"> </w:t>
+      </w:r>
+      <w:r>
+        <w:t>počítají</w:t>
+      </w:r>
+      <w:r>
+        <w:rPr>
+          <w:spacing w:val="24"/>
+        </w:rPr>
+        <w:t xml:space="preserve"> </w:t>
+      </w:r>
+      <w:r>
+        <w:t>od</w:t>
+      </w:r>
+      <w:r>
+        <w:rPr>
+          <w:spacing w:val="24"/>
+        </w:rPr>
+        <w:t xml:space="preserve"> </w:t>
+      </w:r>
+      <w:r>
+        <w:t>titulního</w:t>
+      </w:r>
+      <w:r>
+        <w:rPr>
+          <w:spacing w:val="21"/>
+        </w:rPr>
+        <w:t xml:space="preserve"> </w:t>
+      </w:r>
+      <w:r>
+        <w:t>listu</w:t>
+      </w:r>
+      <w:r>
+        <w:rPr>
+          <w:spacing w:val="-3"/>
+        </w:rPr>
+        <w:t>,</w:t>
+      </w:r>
+      <w:r>
+        <w:rPr>
+          <w:spacing w:val="24"/>
+        </w:rPr>
+        <w:t xml:space="preserve"> </w:t>
+      </w:r>
+      <w:r>
+        <w:t>uvádějí</w:t>
+      </w:r>
+      <w:r>
+        <w:rPr>
+          <w:spacing w:val="24"/>
+        </w:rPr>
+        <w:t xml:space="preserve"> </w:t>
+      </w:r>
+      <w:r>
+        <w:t>se</w:t>
+      </w:r>
+      <w:r>
+        <w:rPr>
+          <w:spacing w:val="24"/>
+        </w:rPr>
+        <w:t xml:space="preserve"> </w:t>
+      </w:r>
+      <w:r>
+        <w:t>však</w:t>
+      </w:r>
+      <w:r>
+        <w:rPr>
+          <w:spacing w:val="24"/>
+        </w:rPr>
+        <w:t xml:space="preserve"> </w:t>
+      </w:r>
+      <w:r>
+        <w:t>až</w:t>
+      </w:r>
+      <w:r>
+        <w:rPr>
+          <w:spacing w:val="24"/>
+        </w:rPr>
+        <w:t xml:space="preserve"> </w:t>
+      </w:r>
+      <w:r>
+        <w:t>od vlastního textu (počínaje úvodem) – ted</w:t>
+      </w:r>
+      <w:r>
+        <w:rPr>
+          <w:spacing w:val="-5"/>
+        </w:rPr>
+        <w:t>y</w:t>
+      </w:r>
+      <w:r>
+        <w:t xml:space="preserve"> první uváděné číslo může b</w:t>
+      </w:r>
+      <w:r>
+        <w:rPr>
+          <w:spacing w:val="-8"/>
+        </w:rPr>
+        <w:t>ý</w:t>
+      </w:r>
+      <w:r>
+        <w:t xml:space="preserve">t např. </w:t>
+      </w:r>
+      <w:r>
+        <w:t>6</w:t>
+      </w:r>
+      <w:r>
+        <w:t>.</w:t>
       </w:r>
     </w:p>
     <w:p>
       <w:pPr>
         <w:pStyle w:val="Nadpis2"/>
-        <w:numPr>
-          <w:ilvl w:val="1"/>
-          <w:numId w:val="22"/>
-        </w:numPr>
-      </w:pPr>
-      <w:bookmarkStart w:id="60" w:name="_Toc145265093"/>
-      <w:bookmarkStart w:id="61" w:name="_Toc145265110"/>
-      <w:bookmarkStart w:id="62" w:name="_Toc145265127"/>
-      <w:bookmarkStart w:id="63" w:name="_Toc145265204"/>
-      <w:bookmarkStart w:id="64" w:name="_Toc145265393"/>
-      <w:bookmarkStart w:id="65" w:name="_Toc145265626"/>
-      <w:bookmarkStart w:id="66" w:name="_Toc145265965"/>
-      <w:bookmarkStart w:id="67" w:name="_Toc145266561"/>
-      <w:bookmarkStart w:id="68" w:name="_Toc186198657"/>
-      <w:r>
-        <w:t>Styly</w:t>
-      </w:r>
-      <w:bookmarkEnd w:id="60"/>
+      </w:pPr>
+      <w:bookmarkStart w:id="61" w:name="_Toc144753399"/>
+      <w:bookmarkStart w:id="62" w:name="_Toc144746928"/>
+      <w:bookmarkStart w:id="63" w:name="_Toc515880890"/>
+      <w:bookmarkStart w:id="64" w:name="_Toc186198662"/>
+      <w:r>
+        <w:lastRenderedPageBreak/>
+        <w:t>Vytvoření obsahu</w:t>
+      </w:r>
       <w:bookmarkEnd w:id="61"/>
       <w:bookmarkEnd w:id="62"/>
       <w:bookmarkEnd w:id="63"/>
       <w:bookmarkEnd w:id="64"/>
-      <w:bookmarkEnd w:id="65"/>
-      <w:bookmarkEnd w:id="66"/>
-      <w:bookmarkEnd w:id="67"/>
-      <w:bookmarkEnd w:id="68"/>
-    </w:p>
-    <w:p>
-      <w:pPr>
-        <w:pStyle w:val="Pokraovn"/>
-      </w:pPr>
-      <w:r>
-        <w:t xml:space="preserve">Normální </w:t>
-      </w:r>
-      <w:r>
-        <w:tab/>
-      </w:r>
-      <w:r>
-        <w:tab/>
-      </w:r>
-      <w:r>
-        <w:tab/>
-      </w:r>
-      <w:r>
-        <w:t>velikost 12</w:t>
-      </w:r>
-      <w:r>
-        <w:t>pt</w:t>
-      </w:r>
-    </w:p>
-    <w:p>
-      <w:pPr>
-        <w:pStyle w:val="Pokraovn"/>
-      </w:pPr>
-      <w:r>
-        <w:rPr>
-          <w:sz w:val="23"/>
-          <w:szCs w:val="23"/>
-        </w:rPr>
-        <w:t>Nadpis 1</w:t>
-      </w:r>
-      <w:r>
-        <w:rPr>
-          <w:sz w:val="19"/>
-          <w:szCs w:val="19"/>
-        </w:rPr>
-        <w:tab/>
-      </w:r>
-      <w:r>
-        <w:rPr>
-          <w:sz w:val="19"/>
-          <w:szCs w:val="19"/>
-        </w:rPr>
-        <w:tab/>
-      </w:r>
-      <w:r>
-        <w:rPr>
-          <w:sz w:val="19"/>
-          <w:szCs w:val="19"/>
-        </w:rPr>
-        <w:tab/>
-      </w:r>
-      <w:r>
-        <w:t>veli</w:t>
-      </w:r>
-      <w:r>
-        <w:rPr>
-          <w:spacing w:val="-3"/>
-        </w:rPr>
-        <w:t>k</w:t>
-      </w:r>
-      <w:r>
-        <w:t xml:space="preserve">ost </w:t>
-      </w:r>
-      <w:r>
-        <w:t xml:space="preserve">20pt, </w:t>
-      </w:r>
-      <w:r>
-        <w:t>tučn</w:t>
-      </w:r>
-      <w:r>
-        <w:t>ě</w:t>
-      </w:r>
-    </w:p>
-    <w:p>
-      <w:pPr>
-        <w:rPr>
-          <w:color w:val="010302"/>
-        </w:rPr>
-      </w:pPr>
-      <w:r>
-        <w:rPr>
-          <w:sz w:val="23"/>
-          <w:szCs w:val="23"/>
-        </w:rPr>
-        <w:t>Nadpis 2</w:t>
-      </w:r>
-      <w:r>
-        <w:rPr>
-          <w:sz w:val="23"/>
-          <w:szCs w:val="23"/>
-        </w:rPr>
-        <w:tab/>
-      </w:r>
-      <w:r>
-        <w:rPr>
-          <w:sz w:val="23"/>
-          <w:szCs w:val="23"/>
-        </w:rPr>
-        <w:tab/>
-      </w:r>
-      <w:r>
-        <w:rPr>
-          <w:sz w:val="23"/>
-          <w:szCs w:val="23"/>
-        </w:rPr>
-        <w:tab/>
-      </w:r>
-      <w:r>
-        <w:t>v</w:t>
-      </w:r>
-      <w:r>
-        <w:rPr>
-          <w:spacing w:val="-3"/>
-        </w:rPr>
-        <w:t>e</w:t>
-      </w:r>
-      <w:r>
-        <w:t>li</w:t>
-      </w:r>
-      <w:r>
-        <w:rPr>
-          <w:spacing w:val="-5"/>
-        </w:rPr>
-        <w:t>k</w:t>
-      </w:r>
-      <w:r>
-        <w:t>ost 1</w:t>
-      </w:r>
-      <w:r>
-        <w:t>6pt, tučně</w:t>
-      </w:r>
-    </w:p>
-    <w:p>
-      <w:pPr>
-        <w:rPr>
-          <w:sz w:val="25"/>
-          <w:szCs w:val="25"/>
-        </w:rPr>
-      </w:pPr>
-      <w:r>
-        <w:rPr>
-          <w:sz w:val="23"/>
-          <w:szCs w:val="23"/>
-        </w:rPr>
-        <w:t xml:space="preserve">Nadpis 3 </w:t>
-      </w:r>
-      <w:r>
-        <w:rPr>
-          <w:sz w:val="23"/>
-          <w:szCs w:val="23"/>
-        </w:rPr>
-        <w:tab/>
-      </w:r>
-      <w:r>
-        <w:rPr>
-          <w:sz w:val="23"/>
-          <w:szCs w:val="23"/>
-        </w:rPr>
-        <w:tab/>
-      </w:r>
-      <w:r>
-        <w:rPr>
-          <w:sz w:val="23"/>
-          <w:szCs w:val="23"/>
-        </w:rPr>
-        <w:tab/>
-      </w:r>
-      <w:r>
-        <w:t>velikost 1</w:t>
-      </w:r>
-      <w:r>
-        <w:t>4pt, tučně</w:t>
-      </w:r>
-    </w:p>
-    <w:p>
-      <w:pPr>
-        <w:pStyle w:val="Nadpis3"/>
-      </w:pPr>
-      <w:bookmarkStart w:id="69" w:name="_Toc186198658"/>
-      <w:r>
-        <w:t>Řádkování</w:t>
-      </w:r>
-      <w:bookmarkEnd w:id="69"/>
-    </w:p>
-    <w:p>
-      <w:r>
-        <w:t>Pro</w:t>
-      </w:r>
-      <w:r>
-        <w:rPr>
-          <w:spacing w:val="24"/>
-        </w:rPr>
-        <w:t xml:space="preserve"> </w:t>
-      </w:r>
-      <w:r>
-        <w:t>vizuální</w:t>
-      </w:r>
-      <w:r>
-        <w:rPr>
-          <w:spacing w:val="24"/>
-        </w:rPr>
-        <w:t xml:space="preserve"> </w:t>
-      </w:r>
-      <w:r>
-        <w:t>rozdělení</w:t>
-      </w:r>
-      <w:r>
-        <w:rPr>
-          <w:spacing w:val="24"/>
-        </w:rPr>
-        <w:t xml:space="preserve"> </w:t>
-      </w:r>
-      <w:r>
-        <w:rPr>
-          <w:spacing w:val="-3"/>
-        </w:rPr>
-        <w:t>n</w:t>
-      </w:r>
-      <w:r>
-        <w:t>adpisu</w:t>
-      </w:r>
-      <w:r>
-        <w:rPr>
-          <w:spacing w:val="24"/>
-        </w:rPr>
-        <w:t xml:space="preserve"> </w:t>
-      </w:r>
-      <w:r>
-        <w:t>kapitol</w:t>
-      </w:r>
-      <w:r>
-        <w:rPr>
-          <w:spacing w:val="24"/>
-        </w:rPr>
-        <w:t xml:space="preserve"> </w:t>
-      </w:r>
-      <w:r>
-        <w:t>a</w:t>
-      </w:r>
-      <w:r>
-        <w:rPr>
-          <w:spacing w:val="24"/>
-        </w:rPr>
-        <w:t xml:space="preserve"> </w:t>
-      </w:r>
-      <w:r>
-        <w:t>textu</w:t>
-      </w:r>
-      <w:r>
-        <w:rPr>
-          <w:spacing w:val="24"/>
-        </w:rPr>
-        <w:t xml:space="preserve"> </w:t>
-      </w:r>
-      <w:r>
-        <w:t>se</w:t>
-      </w:r>
-      <w:r>
-        <w:rPr>
-          <w:spacing w:val="24"/>
-        </w:rPr>
-        <w:t xml:space="preserve"> </w:t>
-      </w:r>
-      <w:r>
-        <w:t>doporučuje</w:t>
-      </w:r>
-      <w:r>
-        <w:rPr>
-          <w:spacing w:val="24"/>
-        </w:rPr>
-        <w:t xml:space="preserve"> </w:t>
-      </w:r>
-      <w:r>
-        <w:t>před</w:t>
-      </w:r>
-      <w:r>
-        <w:rPr>
-          <w:spacing w:val="24"/>
-        </w:rPr>
-        <w:t xml:space="preserve"> </w:t>
-      </w:r>
-      <w:r>
-        <w:t>nadpis</w:t>
-      </w:r>
-      <w:r>
-        <w:rPr>
-          <w:spacing w:val="-5"/>
-        </w:rPr>
-        <w:t>y</w:t>
-      </w:r>
-      <w:r>
-        <w:rPr>
-          <w:spacing w:val="26"/>
-        </w:rPr>
-        <w:t xml:space="preserve"> </w:t>
-      </w:r>
-      <w:r>
-        <w:t>kapitol</w:t>
-      </w:r>
-      <w:r>
-        <w:rPr>
-          <w:spacing w:val="24"/>
-        </w:rPr>
-        <w:t xml:space="preserve"> </w:t>
-      </w:r>
-      <w:r>
-        <w:t>vložit</w:t>
-      </w:r>
-      <w:r>
-        <w:rPr>
-          <w:spacing w:val="24"/>
-        </w:rPr>
-        <w:t xml:space="preserve"> </w:t>
-      </w:r>
-      <w:r>
-        <w:t>1</w:t>
-      </w:r>
-      <w:r>
-        <w:rPr>
-          <w:spacing w:val="-3"/>
-        </w:rPr>
-        <w:t>2</w:t>
-      </w:r>
-      <w:r>
-        <w:t xml:space="preserve"> bodů</w:t>
-      </w:r>
-      <w:r>
-        <w:t>, za nadpisy kapitol 6 bodů</w:t>
-      </w:r>
-      <w:r>
-        <w:t>, mezi jednotliv</w:t>
-      </w:r>
-      <w:r>
-        <w:rPr>
-          <w:spacing w:val="-8"/>
-        </w:rPr>
-        <w:t>é</w:t>
-      </w:r>
-      <w:r>
-        <w:t xml:space="preserve"> odstavc</w:t>
-      </w:r>
-      <w:r>
-        <w:t>e</w:t>
-      </w:r>
-      <w:r>
-        <w:t xml:space="preserve"> v</w:t>
-      </w:r>
-      <w:r>
-        <w:t> </w:t>
-      </w:r>
-      <w:r>
-        <w:t>textu</w:t>
-      </w:r>
-      <w:r>
-        <w:t xml:space="preserve"> se vkládá</w:t>
-      </w:r>
-      <w:r>
-        <w:t xml:space="preserve"> 6 bodů.</w:t>
-      </w:r>
-      <w:r>
-        <w:rPr>
-          <w:spacing w:val="36"/>
-        </w:rPr>
-        <w:t xml:space="preserve"> </w:t>
-      </w:r>
-      <w:r>
-        <w:t>Mezi</w:t>
-      </w:r>
-      <w:r>
-        <w:rPr>
-          <w:spacing w:val="36"/>
-        </w:rPr>
-        <w:t xml:space="preserve"> </w:t>
-      </w:r>
-      <w:r>
-        <w:t>odstavce</w:t>
-      </w:r>
-      <w:r>
-        <w:rPr>
-          <w:spacing w:val="39"/>
-        </w:rPr>
-        <w:t xml:space="preserve"> </w:t>
-      </w:r>
-      <w:r>
-        <w:t>se</w:t>
-      </w:r>
-      <w:r>
-        <w:rPr>
-          <w:spacing w:val="36"/>
-        </w:rPr>
-        <w:t xml:space="preserve"> </w:t>
-      </w:r>
-      <w:r>
-        <w:t>tedy nevkládá</w:t>
-      </w:r>
-      <w:r>
-        <w:rPr>
-          <w:spacing w:val="36"/>
-        </w:rPr>
-        <w:t xml:space="preserve"> </w:t>
-      </w:r>
-      <w:r>
-        <w:t>prázdn</w:t>
-      </w:r>
-      <w:r>
-        <w:rPr>
-          <w:spacing w:val="-5"/>
-        </w:rPr>
-        <w:t>ý</w:t>
-      </w:r>
-      <w:r>
-        <w:rPr>
-          <w:spacing w:val="39"/>
-        </w:rPr>
-        <w:t xml:space="preserve"> </w:t>
-      </w:r>
-      <w:r>
-        <w:t>řádek</w:t>
-      </w:r>
-      <w:r>
-        <w:rPr>
-          <w:spacing w:val="36"/>
-        </w:rPr>
-        <w:t xml:space="preserve"> </w:t>
-      </w:r>
-      <w:r>
-        <w:t xml:space="preserve">prostřednictvím </w:t>
-      </w:r>
-      <w:proofErr w:type="spellStart"/>
-      <w:r>
-        <w:t>ENTERu</w:t>
-      </w:r>
-      <w:proofErr w:type="spellEnd"/>
-      <w:r>
-        <w:t>,</w:t>
-      </w:r>
-      <w:r>
-        <w:rPr>
-          <w:spacing w:val="-19"/>
-        </w:rPr>
-        <w:t xml:space="preserve"> </w:t>
-      </w:r>
-      <w:r>
-        <w:t>ale</w:t>
-      </w:r>
-      <w:r>
-        <w:rPr>
-          <w:spacing w:val="-19"/>
-        </w:rPr>
-        <w:t xml:space="preserve"> </w:t>
-      </w:r>
-      <w:r>
-        <w:t>prostřednictvím</w:t>
-      </w:r>
-      <w:r>
-        <w:rPr>
-          <w:spacing w:val="-19"/>
-        </w:rPr>
-        <w:t xml:space="preserve"> </w:t>
-      </w:r>
-      <w:r>
-        <w:t>odsazení</w:t>
-      </w:r>
-      <w:r>
-        <w:rPr>
-          <w:spacing w:val="-19"/>
-        </w:rPr>
-        <w:t xml:space="preserve"> </w:t>
-      </w:r>
-      <w:r>
-        <w:t>odstavce.</w:t>
-      </w:r>
-      <w:r>
-        <w:rPr>
-          <w:spacing w:val="-19"/>
-        </w:rPr>
-        <w:t xml:space="preserve"> </w:t>
-      </w:r>
-      <w:r>
-        <w:t>Řádkování</w:t>
-      </w:r>
-      <w:r>
-        <w:rPr>
-          <w:spacing w:val="-19"/>
-        </w:rPr>
-        <w:t xml:space="preserve"> v z</w:t>
-      </w:r>
-      <w:r>
-        <w:t>ákladním</w:t>
-      </w:r>
-      <w:r>
-        <w:rPr>
-          <w:spacing w:val="-19"/>
-        </w:rPr>
-        <w:t xml:space="preserve"> </w:t>
-      </w:r>
-      <w:r>
-        <w:t>textu</w:t>
-      </w:r>
-      <w:r>
-        <w:t xml:space="preserve"> (styl normální)</w:t>
-      </w:r>
-      <w:r>
-        <w:rPr>
-          <w:spacing w:val="-19"/>
-        </w:rPr>
-        <w:t xml:space="preserve"> </w:t>
-      </w:r>
-      <w:r>
-        <w:t>velikost 1,5</w:t>
-      </w:r>
-      <w:r>
-        <w:rPr>
-          <w:spacing w:val="-5"/>
-        </w:rPr>
-        <w:t xml:space="preserve"> </w:t>
-      </w:r>
-      <w:r>
-        <w:t xml:space="preserve">bodů. </w:t>
-      </w:r>
-    </w:p>
-    <w:p>
-      <w:pPr>
-        <w:pStyle w:val="Nadpis3"/>
-      </w:pPr>
-      <w:bookmarkStart w:id="70" w:name="_Toc186198659"/>
-      <w:r>
-        <w:t>Zvýrazňování textu</w:t>
-      </w:r>
-      <w:bookmarkEnd w:id="70"/>
-    </w:p>
-    <w:p>
-      <w:r>
-        <w:t>Důležité myšlenky zvýra</w:t>
-      </w:r>
-      <w:r>
-        <w:t>z</w:t>
-      </w:r>
-      <w:r>
-        <w:t xml:space="preserve">ňovat pomocí </w:t>
-      </w:r>
-      <w:r>
-        <w:rPr>
-          <w:b/>
-        </w:rPr>
-        <w:t xml:space="preserve">tučného </w:t>
-      </w:r>
-      <w:r>
-        <w:t xml:space="preserve">písma nebo </w:t>
-      </w:r>
-      <w:r>
-        <w:rPr>
-          <w:i/>
-        </w:rPr>
-        <w:t>kurzívou</w:t>
-      </w:r>
-      <w:r>
-        <w:t xml:space="preserve"> nepoužívat </w:t>
-      </w:r>
-      <w:r>
-        <w:rPr>
-          <w:u w:val="single"/>
-        </w:rPr>
-        <w:t>podtržení</w:t>
-      </w:r>
-      <w:r>
-        <w:t>.</w:t>
-      </w:r>
-      <w:r>
-        <w:rPr>
-          <w:u w:val="single"/>
-        </w:rPr>
-        <w:t xml:space="preserve"> </w:t>
-      </w:r>
-      <w:r>
-        <w:t>Používat jednotnou barvu písma, doporučuje se černá.</w:t>
-      </w:r>
-    </w:p>
-    <w:p>
-      <w:pPr>
-        <w:pStyle w:val="Nadpis3"/>
-      </w:pPr>
-      <w:bookmarkStart w:id="71" w:name="_Toc186198660"/>
-      <w:r>
-        <w:t>Členění textu</w:t>
-      </w:r>
-      <w:bookmarkEnd w:id="71"/>
-    </w:p>
-    <w:p>
-      <w:r>
-        <w:t>Zarovnání textu do bloku (vpravo i vlevo). Nepoužívat odsazení textu. Číslování kapitol od čísla 1. Za nadpisy kapitol se neuvádí dvojtečka, ani tečka, ani zdroj. Hlavní kapitoly začínají na nové stránce. Ostatní podkapitoly se oddělují od konce předcházející kapitoly mezerou o velikosti 12 bodů</w:t>
-      </w:r>
-      <w:r>
-        <w:t>.</w:t>
-      </w:r>
-      <w:r>
-        <w:t xml:space="preserve"> </w:t>
-      </w:r>
-    </w:p>
-    <w:p>
-      <w:pPr>
-        <w:pStyle w:val="Nadpis3"/>
-      </w:pPr>
-      <w:bookmarkStart w:id="72" w:name="_Toc186198661"/>
-      <w:r>
-        <w:t>Číslování stran</w:t>
-      </w:r>
-      <w:bookmarkEnd w:id="72"/>
-    </w:p>
-    <w:p>
-      <w:pPr>
-        <w:rPr>
-          <w:color w:val="010302"/>
-        </w:rPr>
-      </w:pPr>
-      <w:r>
-        <w:t>Stran</w:t>
-      </w:r>
-      <w:r>
-        <w:rPr>
-          <w:spacing w:val="-5"/>
-        </w:rPr>
-        <w:t>y</w:t>
-      </w:r>
-      <w:r>
-        <w:rPr>
-          <w:spacing w:val="24"/>
-        </w:rPr>
-        <w:t xml:space="preserve"> </w:t>
-      </w:r>
-      <w:r>
-        <w:t>číslovat</w:t>
-      </w:r>
-      <w:r>
-        <w:rPr>
-          <w:spacing w:val="24"/>
-        </w:rPr>
-        <w:t xml:space="preserve"> </w:t>
-      </w:r>
-      <w:r>
-        <w:t>dole</w:t>
-      </w:r>
-      <w:r>
-        <w:rPr>
-          <w:spacing w:val="24"/>
-        </w:rPr>
-        <w:t xml:space="preserve"> </w:t>
-      </w:r>
-      <w:r>
-        <w:t>uprostřed.</w:t>
-      </w:r>
-      <w:r>
-        <w:rPr>
-          <w:spacing w:val="24"/>
-        </w:rPr>
-        <w:t xml:space="preserve"> </w:t>
-      </w:r>
-      <w:r>
-        <w:t>Stran</w:t>
-      </w:r>
-      <w:r>
-        <w:rPr>
-          <w:spacing w:val="-5"/>
-        </w:rPr>
-        <w:t>y</w:t>
-      </w:r>
-      <w:r>
-        <w:rPr>
-          <w:spacing w:val="24"/>
-        </w:rPr>
-        <w:t xml:space="preserve"> </w:t>
-      </w:r>
-      <w:r>
-        <w:t>se</w:t>
-      </w:r>
-      <w:r>
-        <w:rPr>
-          <w:spacing w:val="24"/>
-        </w:rPr>
-        <w:t xml:space="preserve"> </w:t>
-      </w:r>
-      <w:r>
-        <w:t>počítají</w:t>
-      </w:r>
-      <w:r>
-        <w:rPr>
-          <w:spacing w:val="24"/>
-        </w:rPr>
-        <w:t xml:space="preserve"> </w:t>
-      </w:r>
-      <w:r>
-        <w:t>od</w:t>
-      </w:r>
-      <w:r>
-        <w:rPr>
-          <w:spacing w:val="24"/>
-        </w:rPr>
-        <w:t xml:space="preserve"> </w:t>
-      </w:r>
-      <w:r>
-        <w:t>titulního</w:t>
-      </w:r>
-      <w:r>
-        <w:rPr>
-          <w:spacing w:val="21"/>
-        </w:rPr>
-        <w:t xml:space="preserve"> </w:t>
-      </w:r>
-      <w:r>
-        <w:t>listu</w:t>
-      </w:r>
-      <w:r>
-        <w:rPr>
-          <w:spacing w:val="-3"/>
-        </w:rPr>
-        <w:t>,</w:t>
-      </w:r>
-      <w:r>
-        <w:rPr>
-          <w:spacing w:val="24"/>
-        </w:rPr>
-        <w:t xml:space="preserve"> </w:t>
-      </w:r>
-      <w:r>
-        <w:t>uvádějí</w:t>
-      </w:r>
-      <w:r>
-        <w:rPr>
-          <w:spacing w:val="24"/>
-        </w:rPr>
-        <w:t xml:space="preserve"> </w:t>
-      </w:r>
-      <w:r>
-        <w:t>se</w:t>
-      </w:r>
-      <w:r>
-        <w:rPr>
-          <w:spacing w:val="24"/>
-        </w:rPr>
-        <w:t xml:space="preserve"> </w:t>
-      </w:r>
-      <w:r>
-        <w:t>však</w:t>
-      </w:r>
-      <w:r>
-        <w:rPr>
-          <w:spacing w:val="24"/>
-        </w:rPr>
-        <w:t xml:space="preserve"> </w:t>
-      </w:r>
-      <w:r>
-        <w:t>až</w:t>
-      </w:r>
-      <w:r>
-        <w:rPr>
-          <w:spacing w:val="24"/>
-        </w:rPr>
-        <w:t xml:space="preserve"> </w:t>
-      </w:r>
-      <w:r>
-        <w:t>od vlastního textu (počínaje úvodem) – ted</w:t>
-      </w:r>
-      <w:r>
-        <w:rPr>
-          <w:spacing w:val="-5"/>
-        </w:rPr>
-        <w:t>y</w:t>
-      </w:r>
-      <w:r>
-        <w:t xml:space="preserve"> první uváděné číslo může b</w:t>
-      </w:r>
-      <w:r>
-        <w:rPr>
-          <w:spacing w:val="-8"/>
-        </w:rPr>
-        <w:t>ý</w:t>
-      </w:r>
-      <w:r>
-        <w:t xml:space="preserve">t např. </w:t>
-      </w:r>
-      <w:r>
-        <w:t>6</w:t>
-      </w:r>
-      <w:r>
-        <w:t>.</w:t>
-      </w:r>
-    </w:p>
-    <w:p>
-      <w:pPr>
-        <w:pStyle w:val="Nadpis2"/>
-      </w:pPr>
-      <w:bookmarkStart w:id="73" w:name="_Toc144753399"/>
-      <w:bookmarkStart w:id="74" w:name="_Toc144746928"/>
-      <w:bookmarkStart w:id="75" w:name="_Toc515880890"/>
-      <w:bookmarkStart w:id="76" w:name="_Toc186198662"/>
-      <w:r>
-        <w:lastRenderedPageBreak/>
-        <w:t>Vytvoření obsahu</w:t>
-      </w:r>
-      <w:bookmarkEnd w:id="73"/>
-      <w:bookmarkEnd w:id="74"/>
-      <w:bookmarkEnd w:id="75"/>
-      <w:bookmarkEnd w:id="76"/>
     </w:p>
     <w:p>
       <w:pPr>
@@ -5723,6 +5595,9 @@
         <w:keepNext/>
       </w:pPr>
       <w:r>
+        <w:rPr>
+          <w:noProof/>
+        </w:rPr>
         <w:drawing>
           <wp:inline distT="0" distB="0" distL="0" distR="0" wp14:anchorId="133ACF1B" wp14:editId="1603A125">
             <wp:extent cx="5219700" cy="4191000"/>
@@ -5741,7 +5616,7 @@
                     </pic:cNvPicPr>
                   </pic:nvPicPr>
                   <pic:blipFill>
-                    <a:blip r:embed="rId11">
+                    <a:blip r:embed="rId12">
                       <a:extLst>
                         <a:ext uri="{28A0092B-C50C-407E-A947-70E740481C1C}">
                           <a14:useLocalDpi xmlns:a14="http://schemas.microsoft.com/office/drawing/2010/main" val="0"/>
@@ -5777,8 +5652,8 @@
       <w:pPr>
         <w:pStyle w:val="Titulek"/>
       </w:pPr>
-      <w:bookmarkStart w:id="77" w:name="_Toc147493613"/>
-      <w:bookmarkStart w:id="78" w:name="_Toc147493921"/>
+      <w:bookmarkStart w:id="65" w:name="_Toc147493613"/>
+      <w:bookmarkStart w:id="66" w:name="_Toc147493921"/>
       <w:r>
         <w:t xml:space="preserve">Obr. </w:t>
       </w:r>
@@ -5798,135 +5673,135 @@
       <w:r>
         <w:t xml:space="preserve"> Obsah</w:t>
       </w:r>
+      <w:bookmarkEnd w:id="65"/>
+      <w:bookmarkEnd w:id="66"/>
+    </w:p>
+    <w:p>
+      <w:r>
+        <w:t>Text obsahu se píše od jednotné svislice (se zřetelem k nejdelšímu číselnému označení).</w:t>
+      </w:r>
+    </w:p>
+    <w:p>
+      <w:pPr>
+        <w:pStyle w:val="Nadpis2"/>
+      </w:pPr>
+      <w:bookmarkStart w:id="67" w:name="_Toc144753400"/>
+      <w:bookmarkStart w:id="68" w:name="_Toc144746929"/>
+      <w:bookmarkStart w:id="69" w:name="_Toc515880891"/>
+      <w:bookmarkStart w:id="70" w:name="_Toc186198663"/>
+      <w:r>
+        <w:rPr>
+          <w:rFonts w:eastAsiaTheme="minorEastAsia"/>
+        </w:rPr>
+        <w:t>Psaní úvodu</w:t>
+      </w:r>
+      <w:bookmarkEnd w:id="67"/>
+      <w:bookmarkEnd w:id="68"/>
+      <w:bookmarkEnd w:id="69"/>
+      <w:bookmarkEnd w:id="70"/>
+    </w:p>
+    <w:p>
+      <w:pPr>
+        <w:rPr>
+          <w:rFonts w:eastAsiaTheme="minorEastAsia"/>
+        </w:rPr>
+      </w:pPr>
+      <w:r>
+        <w:rPr>
+          <w:rFonts w:eastAsiaTheme="minorEastAsia"/>
+        </w:rPr>
+        <w:t>Úvod může být osobitějšího rázu. První odstavec by měl obsahovat motivaci či důvod, který autora přiměl k volbě daného tématu s ohledem na přínos práce. V dalších odstavcích může být popsán obsah jednotlivých kapitol.</w:t>
+      </w:r>
+    </w:p>
+    <w:p>
+      <w:pPr>
+        <w:pStyle w:val="Nadpis2"/>
+        <w:rPr>
+          <w:rFonts w:eastAsiaTheme="minorEastAsia"/>
+        </w:rPr>
+      </w:pPr>
+      <w:bookmarkStart w:id="71" w:name="_Toc144753401"/>
+      <w:bookmarkStart w:id="72" w:name="_Toc144746930"/>
+      <w:bookmarkStart w:id="73" w:name="_Toc515880892"/>
+      <w:bookmarkStart w:id="74" w:name="_Toc186198664"/>
+      <w:r>
+        <w:rPr>
+          <w:rFonts w:eastAsiaTheme="minorEastAsia"/>
+        </w:rPr>
+        <w:lastRenderedPageBreak/>
+        <w:t>Struktura odstavců</w:t>
+      </w:r>
+      <w:bookmarkEnd w:id="71"/>
+      <w:bookmarkEnd w:id="72"/>
+      <w:bookmarkEnd w:id="73"/>
+      <w:bookmarkEnd w:id="74"/>
+    </w:p>
+    <w:p>
+      <w:r>
+        <w:t>V případě, že věta vychází se spojkou na konci řádku, je spojka vždy přesunuta pomocí Shift + Enter na následující řádek. Hodnoty s jednotkami musí mít mezi číslem a</w:t>
+      </w:r>
+      <w:r>
+        <w:t> </w:t>
+      </w:r>
+      <w:r>
+        <w:t>označením jednotky jednu mezeru. To lze uskutečnit pomocí Shift + Ctrl + Mezerník (tzv. pevná mezera).</w:t>
+      </w:r>
+    </w:p>
+    <w:p>
+      <w:pPr>
+        <w:rPr>
+          <w:rFonts w:eastAsiaTheme="minorEastAsia"/>
+        </w:rPr>
+      </w:pPr>
+      <w:r>
+        <w:rPr>
+          <w:rFonts w:eastAsiaTheme="minorEastAsia"/>
+        </w:rPr>
+        <w:t xml:space="preserve">Text práce by měl být napsán v neutrální formě, tj. ve 3. osobě v trpném rodě. V textu by se neměli objevovat slangové výrazy, citově zabarvená slova ani podmiňovací způsob (s výjimkou je-li, uvažujeme-li apod.). Autor by se měl vyhnout přílišnému opakování slov či užívání nadbytečných výrazů. </w:t>
+      </w:r>
+    </w:p>
+    <w:p>
+      <w:r>
+        <w:t>Forma textu:</w:t>
+      </w:r>
+    </w:p>
+    <w:p>
+      <w:pPr>
+        <w:pStyle w:val="Odrky"/>
+      </w:pPr>
+      <w:r>
+        <w:t>v neurčité formě (bylo zjištěno, navrhuje se…);</w:t>
+      </w:r>
+    </w:p>
+    <w:p>
+      <w:pPr>
+        <w:pStyle w:val="Odrky"/>
+      </w:pPr>
+      <w:r>
+        <w:t>v 1.  osobě jednotného čísla (zjistil jsem, navrhuji …) – zvláště vhodné v kapitolách, které jsou vlastní prací autora.</w:t>
+      </w:r>
+    </w:p>
+    <w:p>
+      <w:pPr>
+        <w:pStyle w:val="Nadpis2"/>
+        <w:rPr>
+          <w:rFonts w:eastAsiaTheme="minorEastAsia"/>
+        </w:rPr>
+      </w:pPr>
+      <w:bookmarkStart w:id="75" w:name="_Toc144753402"/>
+      <w:bookmarkStart w:id="76" w:name="_Toc144746931"/>
+      <w:bookmarkStart w:id="77" w:name="_Toc515880893"/>
+      <w:bookmarkStart w:id="78" w:name="_Toc186198665"/>
+      <w:r>
+        <w:rPr>
+          <w:rFonts w:eastAsiaTheme="minorEastAsia"/>
+        </w:rPr>
+        <w:t>Obrázky, tabulky a rovnice</w:t>
+      </w:r>
+      <w:bookmarkEnd w:id="75"/>
+      <w:bookmarkEnd w:id="76"/>
       <w:bookmarkEnd w:id="77"/>
       <w:bookmarkEnd w:id="78"/>
-    </w:p>
-    <w:p>
-      <w:r>
-        <w:t>Text obsahu se píše od jednotné svislice (se zřetelem k nejdelšímu číselnému označení).</w:t>
-      </w:r>
-    </w:p>
-    <w:p>
-      <w:pPr>
-        <w:pStyle w:val="Nadpis2"/>
-      </w:pPr>
-      <w:bookmarkStart w:id="79" w:name="_Toc144753400"/>
-      <w:bookmarkStart w:id="80" w:name="_Toc144746929"/>
-      <w:bookmarkStart w:id="81" w:name="_Toc515880891"/>
-      <w:bookmarkStart w:id="82" w:name="_Toc186198663"/>
-      <w:r>
-        <w:rPr>
-          <w:rFonts w:eastAsiaTheme="minorEastAsia"/>
-        </w:rPr>
-        <w:t>Psaní úvodu</w:t>
-      </w:r>
-      <w:bookmarkEnd w:id="79"/>
-      <w:bookmarkEnd w:id="80"/>
-      <w:bookmarkEnd w:id="81"/>
-      <w:bookmarkEnd w:id="82"/>
-    </w:p>
-    <w:p>
-      <w:pPr>
-        <w:rPr>
-          <w:rFonts w:eastAsiaTheme="minorEastAsia"/>
-        </w:rPr>
-      </w:pPr>
-      <w:r>
-        <w:rPr>
-          <w:rFonts w:eastAsiaTheme="minorEastAsia"/>
-        </w:rPr>
-        <w:t>Úvod může být osobitějšího rázu. První odstavec by měl obsahovat motivaci či důvod, který autora přiměl k volbě daného tématu s ohledem na přínos práce. V dalších odstavcích může být popsán obsah jednotlivých kapitol.</w:t>
-      </w:r>
-    </w:p>
-    <w:p>
-      <w:pPr>
-        <w:pStyle w:val="Nadpis2"/>
-        <w:rPr>
-          <w:rFonts w:eastAsiaTheme="minorEastAsia"/>
-        </w:rPr>
-      </w:pPr>
-      <w:bookmarkStart w:id="83" w:name="_Toc144753401"/>
-      <w:bookmarkStart w:id="84" w:name="_Toc144746930"/>
-      <w:bookmarkStart w:id="85" w:name="_Toc515880892"/>
-      <w:bookmarkStart w:id="86" w:name="_Toc186198664"/>
-      <w:r>
-        <w:rPr>
-          <w:rFonts w:eastAsiaTheme="minorEastAsia"/>
-        </w:rPr>
-        <w:lastRenderedPageBreak/>
-        <w:t>Struktura odstavců</w:t>
-      </w:r>
-      <w:bookmarkEnd w:id="83"/>
-      <w:bookmarkEnd w:id="84"/>
-      <w:bookmarkEnd w:id="85"/>
-      <w:bookmarkEnd w:id="86"/>
-    </w:p>
-    <w:p>
-      <w:r>
-        <w:t>V případě, že věta vychází se spojkou na konci řádku, je spojka vždy přesunuta pomocí Shift + Enter na následující řádek. Hodnoty s jednotkami musí mít mezi číslem a</w:t>
-      </w:r>
-      <w:r>
-        <w:t> </w:t>
-      </w:r>
-      <w:r>
-        <w:t>označením jednotky jednu mezeru. To lze uskutečnit pomocí Shift + Ctrl + Mezerník (tzv. pevná mezera).</w:t>
-      </w:r>
-    </w:p>
-    <w:p>
-      <w:pPr>
-        <w:rPr>
-          <w:rFonts w:eastAsiaTheme="minorEastAsia"/>
-        </w:rPr>
-      </w:pPr>
-      <w:r>
-        <w:rPr>
-          <w:rFonts w:eastAsiaTheme="minorEastAsia"/>
-        </w:rPr>
-        <w:t xml:space="preserve">Text práce by měl být napsán v neutrální formě, tj. ve 3. osobě v trpném rodě. V textu by se neměli objevovat slangové výrazy, citově zabarvená slova ani podmiňovací způsob (s výjimkou je-li, uvažujeme-li apod.). Autor by se měl vyhnout přílišnému opakování slov či užívání nadbytečných výrazů. </w:t>
-      </w:r>
-    </w:p>
-    <w:p>
-      <w:r>
-        <w:t>Forma textu:</w:t>
-      </w:r>
-    </w:p>
-    <w:p>
-      <w:pPr>
-        <w:pStyle w:val="Odrky"/>
-      </w:pPr>
-      <w:r>
-        <w:t>v neurčité formě (bylo zjištěno, navrhuje se…);</w:t>
-      </w:r>
-    </w:p>
-    <w:p>
-      <w:pPr>
-        <w:pStyle w:val="Odrky"/>
-      </w:pPr>
-      <w:r>
-        <w:t>v 1.  osobě jednotného čísla (zjistil jsem, navrhuji …) – zvláště vhodné v kapitolách, které jsou vlastní prací autora.</w:t>
-      </w:r>
-    </w:p>
-    <w:p>
-      <w:pPr>
-        <w:pStyle w:val="Nadpis2"/>
-        <w:rPr>
-          <w:rFonts w:eastAsiaTheme="minorEastAsia"/>
-        </w:rPr>
-      </w:pPr>
-      <w:bookmarkStart w:id="87" w:name="_Toc144753402"/>
-      <w:bookmarkStart w:id="88" w:name="_Toc144746931"/>
-      <w:bookmarkStart w:id="89" w:name="_Toc515880893"/>
-      <w:bookmarkStart w:id="90" w:name="_Toc186198665"/>
-      <w:r>
-        <w:rPr>
-          <w:rFonts w:eastAsiaTheme="minorEastAsia"/>
-        </w:rPr>
-        <w:t>Obrázky, tabulky a rovnice</w:t>
-      </w:r>
-      <w:bookmarkEnd w:id="87"/>
-      <w:bookmarkEnd w:id="88"/>
-      <w:bookmarkEnd w:id="89"/>
-      <w:bookmarkEnd w:id="90"/>
     </w:p>
     <w:p>
       <w:r>
@@ -6252,6 +6127,9 @@
         <w:keepNext/>
       </w:pPr>
       <w:r>
+        <w:rPr>
+          <w:noProof/>
+        </w:rPr>
         <w:drawing>
           <wp:inline distT="0" distB="0" distL="0" distR="0" wp14:anchorId="694589AA" wp14:editId="2BBF379E">
             <wp:extent cx="4697730" cy="3740150"/>
@@ -6266,7 +6144,7 @@
                     <pic:cNvPicPr/>
                   </pic:nvPicPr>
                   <pic:blipFill>
-                    <a:blip r:embed="rId12">
+                    <a:blip r:embed="rId13">
                       <a:extLst>
                         <a:ext uri="{28A0092B-C50C-407E-A947-70E740481C1C}">
                           <a14:useLocalDpi xmlns:a14="http://schemas.microsoft.com/office/drawing/2010/main" val="0"/>
@@ -6302,8 +6180,8 @@
       <w:pPr>
         <w:pStyle w:val="Titulek"/>
       </w:pPr>
-      <w:bookmarkStart w:id="91" w:name="_Toc147493614"/>
-      <w:bookmarkStart w:id="92" w:name="_Toc147493922"/>
+      <w:bookmarkStart w:id="79" w:name="_Toc147493614"/>
+      <w:bookmarkStart w:id="80" w:name="_Toc147493922"/>
       <w:r>
         <w:t xml:space="preserve">Obr. </w:t>
       </w:r>
@@ -6323,8 +6201,8 @@
       <w:r>
         <w:t xml:space="preserve"> Příklad umístění legendy obrázku</w:t>
       </w:r>
-      <w:bookmarkEnd w:id="91"/>
-      <w:bookmarkEnd w:id="92"/>
+      <w:bookmarkEnd w:id="79"/>
+      <w:bookmarkEnd w:id="80"/>
     </w:p>
     <w:p>
       <w:r>
@@ -6341,7 +6219,7 @@
       <w:pPr>
         <w:pStyle w:val="Titulek"/>
       </w:pPr>
-      <w:bookmarkStart w:id="93" w:name="_Toc147493615"/>
+      <w:bookmarkStart w:id="81" w:name="_Toc147493615"/>
       <w:r>
         <w:t xml:space="preserve">Tab. </w:t>
       </w:r>
@@ -6361,7 +6239,7 @@
       <w:r>
         <w:t xml:space="preserve"> Legenda k tabulce</w:t>
       </w:r>
-      <w:bookmarkEnd w:id="93"/>
+      <w:bookmarkEnd w:id="81"/>
     </w:p>
     <w:tbl>
       <w:tblPr>
@@ -6599,8 +6477,8 @@
       </w:tr>
     </w:tbl>
     <w:p>
-      <w:bookmarkStart w:id="94" w:name="_Toc144746932"/>
-      <w:bookmarkStart w:id="95" w:name="_Toc515880894"/>
+      <w:bookmarkStart w:id="82" w:name="_Toc144746932"/>
+      <w:bookmarkStart w:id="83" w:name="_Toc515880894"/>
       <w:r>
         <w:t>T</w:t>
       </w:r>
@@ -6617,14 +6495,14 @@
       <w:pPr>
         <w:pStyle w:val="Nadpis2"/>
       </w:pPr>
-      <w:bookmarkStart w:id="96" w:name="_Toc186198666"/>
+      <w:bookmarkStart w:id="84" w:name="_Toc186198666"/>
       <w:r>
         <w:lastRenderedPageBreak/>
         <w:t>Řazení a struktura kapitol</w:t>
       </w:r>
-      <w:bookmarkEnd w:id="94"/>
-      <w:bookmarkEnd w:id="95"/>
-      <w:bookmarkEnd w:id="96"/>
+      <w:bookmarkEnd w:id="82"/>
+      <w:bookmarkEnd w:id="83"/>
+      <w:bookmarkEnd w:id="84"/>
     </w:p>
     <w:p>
       <w:r>
@@ -6635,17 +6513,17 @@
       <w:pPr>
         <w:pStyle w:val="Nadpis2"/>
       </w:pPr>
-      <w:bookmarkStart w:id="97" w:name="_Toc144753404"/>
-      <w:bookmarkStart w:id="98" w:name="_Toc144746934"/>
-      <w:bookmarkStart w:id="99" w:name="_Toc515880896"/>
-      <w:bookmarkStart w:id="100" w:name="_Toc186198667"/>
+      <w:bookmarkStart w:id="85" w:name="_Toc144753404"/>
+      <w:bookmarkStart w:id="86" w:name="_Toc144746934"/>
+      <w:bookmarkStart w:id="87" w:name="_Toc515880896"/>
+      <w:bookmarkStart w:id="88" w:name="_Toc186198667"/>
       <w:r>
         <w:t>Závěr</w:t>
       </w:r>
-      <w:bookmarkEnd w:id="97"/>
-      <w:bookmarkEnd w:id="98"/>
-      <w:bookmarkEnd w:id="99"/>
-      <w:bookmarkEnd w:id="100"/>
+      <w:bookmarkEnd w:id="85"/>
+      <w:bookmarkEnd w:id="86"/>
+      <w:bookmarkEnd w:id="87"/>
+      <w:bookmarkEnd w:id="88"/>
     </w:p>
     <w:p>
       <w:r>
@@ -6737,26 +6615,26 @@
       <w:pPr>
         <w:pStyle w:val="Nadpis2"/>
       </w:pPr>
-      <w:bookmarkStart w:id="101" w:name="_Toc144753405"/>
-      <w:bookmarkStart w:id="102" w:name="_Toc144746935"/>
-      <w:bookmarkStart w:id="103" w:name="_Toc515880897"/>
-      <w:bookmarkStart w:id="104" w:name="_Toc186198668"/>
+      <w:bookmarkStart w:id="89" w:name="_Toc144753405"/>
+      <w:bookmarkStart w:id="90" w:name="_Toc144746935"/>
+      <w:bookmarkStart w:id="91" w:name="_Toc515880897"/>
+      <w:bookmarkStart w:id="92" w:name="_Toc186198668"/>
       <w:r>
         <w:rPr>
           <w:rFonts w:eastAsiaTheme="minorEastAsia"/>
         </w:rPr>
         <w:t xml:space="preserve">Seznam použitých </w:t>
       </w:r>
-      <w:bookmarkEnd w:id="101"/>
-      <w:bookmarkEnd w:id="102"/>
-      <w:bookmarkEnd w:id="103"/>
+      <w:bookmarkEnd w:id="89"/>
+      <w:bookmarkEnd w:id="90"/>
+      <w:bookmarkEnd w:id="91"/>
       <w:r>
         <w:rPr>
           <w:rFonts w:eastAsiaTheme="minorEastAsia"/>
         </w:rPr>
         <w:t>zdrojů</w:t>
       </w:r>
-      <w:bookmarkEnd w:id="104"/>
+      <w:bookmarkEnd w:id="92"/>
     </w:p>
     <w:p>
       <w:r>
@@ -7069,174 +6947,174 @@
       <w:pPr>
         <w:pStyle w:val="Nadpis2"/>
       </w:pPr>
-      <w:bookmarkStart w:id="105" w:name="_Toc144753406"/>
-      <w:bookmarkStart w:id="106" w:name="_Toc144746936"/>
-      <w:bookmarkStart w:id="107" w:name="_Toc515880898"/>
-      <w:bookmarkStart w:id="108" w:name="_Toc186198669"/>
+      <w:bookmarkStart w:id="93" w:name="_Toc144753406"/>
+      <w:bookmarkStart w:id="94" w:name="_Toc144746936"/>
+      <w:bookmarkStart w:id="95" w:name="_Toc515880898"/>
+      <w:bookmarkStart w:id="96" w:name="_Toc186198669"/>
       <w:r>
         <w:t>Seznam použitých symbolů a zkratek</w:t>
+      </w:r>
+      <w:bookmarkEnd w:id="93"/>
+      <w:bookmarkEnd w:id="94"/>
+      <w:bookmarkEnd w:id="95"/>
+      <w:bookmarkEnd w:id="96"/>
+    </w:p>
+    <w:p>
+      <w:r>
+        <w:t xml:space="preserve">Seznam symbolů a zkratech je vytvořen pomocí tabulky. Zkratky a názvy veličin jsou psány stylem </w:t>
+      </w:r>
+      <w:r>
+        <w:rPr>
+          <w:i/>
+        </w:rPr>
+        <w:t>Normální</w:t>
+      </w:r>
+      <w:r>
+        <w:t xml:space="preserve"> a jednotky jsou vytvořeny pomocí nástroje </w:t>
+      </w:r>
+      <w:r>
+        <w:rPr>
+          <w:i/>
+        </w:rPr>
+        <w:t>rovnice</w:t>
+      </w:r>
+      <w:r>
+        <w:t>. Pro přidání řádku je potřeba kliknout pravým tlačítkem myši do posledního řádku tabulky a</w:t>
+      </w:r>
+      <w:r>
+        <w:t> </w:t>
+      </w:r>
+      <w:r>
+        <w:t>z</w:t>
+      </w:r>
+      <w:r>
+        <w:t> </w:t>
+      </w:r>
+      <w:r>
+        <w:t>nabídky</w:t>
+      </w:r>
+      <w:r>
+        <w:rPr>
+          <w:i/>
+        </w:rPr>
+        <w:t xml:space="preserve"> vložit</w:t>
+      </w:r>
+      <w:r>
+        <w:t xml:space="preserve"> vybrat možnost </w:t>
+      </w:r>
+      <w:r>
+        <w:rPr>
+          <w:i/>
+        </w:rPr>
+        <w:t>vložit pod</w:t>
+      </w:r>
+      <w:r>
+        <w:t xml:space="preserve">. Pro odstranění pak obdobně vybrat možnost </w:t>
+      </w:r>
+      <w:r>
+        <w:rPr>
+          <w:i/>
+        </w:rPr>
+        <w:t>odstranit celý řádek</w:t>
+      </w:r>
+      <w:r>
+        <w:t>.</w:t>
+      </w:r>
+    </w:p>
+    <w:p>
+      <w:pPr>
+        <w:pStyle w:val="Nadpis2"/>
+      </w:pPr>
+      <w:bookmarkStart w:id="97" w:name="_Toc144753407"/>
+      <w:bookmarkStart w:id="98" w:name="_Toc144746937"/>
+      <w:bookmarkStart w:id="99" w:name="_Toc515880899"/>
+      <w:bookmarkStart w:id="100" w:name="_Toc186198670"/>
+      <w:r>
+        <w:lastRenderedPageBreak/>
+        <w:t>Seznamy použitých obrázků a tabulek</w:t>
+      </w:r>
+      <w:bookmarkEnd w:id="97"/>
+      <w:bookmarkEnd w:id="98"/>
+      <w:bookmarkEnd w:id="99"/>
+      <w:bookmarkEnd w:id="100"/>
+    </w:p>
+    <w:p>
+      <w:r>
+        <w:t>Tyto seznamy se vytvářejí automaticky dle použitých stylů. Seznamy je potřeba aktualizovat kliknutím pravého tlačítka myši na první položku seznamu a následným výběrem možnosti aktualizovat pole (nebo kliknutím na první položku seznamu a</w:t>
+      </w:r>
+      <w:r>
+        <w:t> </w:t>
+      </w:r>
+      <w:r>
+        <w:t>stiskem F9).</w:t>
+      </w:r>
+    </w:p>
+    <w:p>
+      <w:pPr>
+        <w:pStyle w:val="Nadpis2"/>
+      </w:pPr>
+      <w:bookmarkStart w:id="101" w:name="_Toc144753408"/>
+      <w:bookmarkStart w:id="102" w:name="_Toc144746938"/>
+      <w:bookmarkStart w:id="103" w:name="_Toc515880900"/>
+      <w:bookmarkStart w:id="104" w:name="_Toc186198671"/>
+      <w:r>
+        <w:t>Seznam příloh</w:t>
+      </w:r>
+      <w:bookmarkEnd w:id="101"/>
+      <w:bookmarkEnd w:id="102"/>
+      <w:bookmarkEnd w:id="103"/>
+      <w:bookmarkEnd w:id="104"/>
+    </w:p>
+    <w:p>
+      <w:r>
+        <w:t>Seznam příloh je nutné vyplnit ručně.</w:t>
+      </w:r>
+    </w:p>
+    <w:p>
+      <w:pPr>
+        <w:pStyle w:val="uvodzaver"/>
+      </w:pPr>
+      <w:bookmarkStart w:id="105" w:name="_Toc144753409"/>
+      <w:bookmarkStart w:id="106" w:name="_Toc144746940"/>
+      <w:bookmarkStart w:id="107" w:name="_Toc515880902"/>
+      <w:bookmarkStart w:id="108" w:name="_Toc186198672"/>
+      <w:r>
+        <w:lastRenderedPageBreak/>
+        <w:t>Z</w:t>
       </w:r>
       <w:bookmarkEnd w:id="105"/>
       <w:bookmarkEnd w:id="106"/>
       <w:bookmarkEnd w:id="107"/>
+      <w:r>
+        <w:t>ávěr</w:t>
+      </w:r>
       <w:bookmarkEnd w:id="108"/>
     </w:p>
     <w:p>
       <w:r>
-        <w:t xml:space="preserve">Seznam symbolů a zkratech je vytvořen pomocí tabulky. Zkratky a názvy veličin jsou psány stylem </w:t>
-      </w:r>
-      <w:r>
-        <w:rPr>
-          <w:i/>
-        </w:rPr>
-        <w:t>Normální</w:t>
-      </w:r>
-      <w:r>
-        <w:t xml:space="preserve"> a jednotky jsou vytvořeny pomocí nástroje </w:t>
-      </w:r>
-      <w:r>
-        <w:rPr>
-          <w:i/>
-        </w:rPr>
-        <w:t>rovnice</w:t>
-      </w:r>
-      <w:r>
-        <w:t>. Pro přidání řádku je potřeba kliknout pravým tlačítkem myši do posledního řádku tabulky a</w:t>
-      </w:r>
-      <w:r>
-        <w:t> </w:t>
-      </w:r>
-      <w:r>
-        <w:t>z</w:t>
-      </w:r>
-      <w:r>
-        <w:t> </w:t>
-      </w:r>
-      <w:r>
-        <w:t>nabídky</w:t>
-      </w:r>
-      <w:r>
-        <w:rPr>
-          <w:i/>
-        </w:rPr>
-        <w:t xml:space="preserve"> vložit</w:t>
-      </w:r>
-      <w:r>
-        <w:t xml:space="preserve"> vybrat možnost </w:t>
-      </w:r>
-      <w:r>
-        <w:rPr>
-          <w:i/>
-        </w:rPr>
-        <w:t>vložit pod</w:t>
-      </w:r>
-      <w:r>
-        <w:t xml:space="preserve">. Pro odstranění pak obdobně vybrat možnost </w:t>
-      </w:r>
-      <w:r>
-        <w:rPr>
-          <w:i/>
-        </w:rPr>
-        <w:t>odstranit celý řádek</w:t>
-      </w:r>
-      <w:r>
-        <w:t>.</w:t>
-      </w:r>
-    </w:p>
-    <w:p>
-      <w:pPr>
-        <w:pStyle w:val="Nadpis2"/>
-      </w:pPr>
-      <w:bookmarkStart w:id="109" w:name="_Toc144753407"/>
-      <w:bookmarkStart w:id="110" w:name="_Toc144746937"/>
-      <w:bookmarkStart w:id="111" w:name="_Toc515880899"/>
-      <w:bookmarkStart w:id="112" w:name="_Toc186198670"/>
+        <w:t>Vytvořená šablona maturitních prací obsahuje formální požadavky maturitních prací na SPŠT Třebíč. Jedná se zejména o upravené styly v dokumentu, podrobný popis jednotlivých částí maturitní práce a jejího obsahu, snadno editovatelné záhlaví a zápatí s automatickým číslováním stránek a propojení stylů se seznamy a obsahem.</w:t>
+      </w:r>
+    </w:p>
+    <w:p/>
+    <w:p>
+      <w:pPr>
+        <w:pStyle w:val="uvodzaver"/>
+      </w:pPr>
+      <w:bookmarkStart w:id="109" w:name="_Toc144753410"/>
+      <w:bookmarkStart w:id="110" w:name="_Toc144746941"/>
+      <w:bookmarkStart w:id="111" w:name="_Toc515880903"/>
+      <w:bookmarkStart w:id="112" w:name="_Toc186198673"/>
       <w:r>
         <w:lastRenderedPageBreak/>
-        <w:t>Seznamy použitých obrázků a tabulek</w:t>
+        <w:t>S</w:t>
       </w:r>
       <w:bookmarkEnd w:id="109"/>
       <w:bookmarkEnd w:id="110"/>
       <w:bookmarkEnd w:id="111"/>
+      <w:r>
+        <w:t>eznam použitých zdrojů</w:t>
+      </w:r>
       <w:bookmarkEnd w:id="112"/>
-    </w:p>
-    <w:p>
-      <w:r>
-        <w:t>Tyto seznamy se vytvářejí automaticky dle použitých stylů. Seznamy je potřeba aktualizovat kliknutím pravého tlačítka myši na první položku seznamu a následným výběrem možnosti aktualizovat pole (nebo kliknutím na první položku seznamu a</w:t>
-      </w:r>
-      <w:r>
-        <w:t> </w:t>
-      </w:r>
-      <w:r>
-        <w:t>stiskem F9).</w:t>
-      </w:r>
-    </w:p>
-    <w:p>
-      <w:pPr>
-        <w:pStyle w:val="Nadpis2"/>
-      </w:pPr>
-      <w:bookmarkStart w:id="113" w:name="_Toc144753408"/>
-      <w:bookmarkStart w:id="114" w:name="_Toc144746938"/>
-      <w:bookmarkStart w:id="115" w:name="_Toc515880900"/>
-      <w:bookmarkStart w:id="116" w:name="_Toc186198671"/>
-      <w:r>
-        <w:t>Seznam příloh</w:t>
-      </w:r>
-      <w:bookmarkEnd w:id="113"/>
-      <w:bookmarkEnd w:id="114"/>
-      <w:bookmarkEnd w:id="115"/>
-      <w:bookmarkEnd w:id="116"/>
-    </w:p>
-    <w:p>
-      <w:r>
-        <w:t>Seznam příloh je nutné vyplnit ručně.</w:t>
-      </w:r>
-    </w:p>
-    <w:p>
-      <w:pPr>
-        <w:pStyle w:val="uvodzaver"/>
-      </w:pPr>
-      <w:bookmarkStart w:id="117" w:name="_Toc144753409"/>
-      <w:bookmarkStart w:id="118" w:name="_Toc144746940"/>
-      <w:bookmarkStart w:id="119" w:name="_Toc515880902"/>
-      <w:bookmarkStart w:id="120" w:name="_Toc186198672"/>
-      <w:r>
-        <w:lastRenderedPageBreak/>
-        <w:t>Z</w:t>
-      </w:r>
-      <w:bookmarkEnd w:id="117"/>
-      <w:bookmarkEnd w:id="118"/>
-      <w:bookmarkEnd w:id="119"/>
-      <w:r>
-        <w:t>ávěr</w:t>
-      </w:r>
-      <w:bookmarkEnd w:id="120"/>
-    </w:p>
-    <w:p>
-      <w:r>
-        <w:t>Vytvořená šablona maturitních prací obsahuje formální požadavky maturitních prací na SPŠT Třebíč. Jedná se zejména o upravené styly v dokumentu, podrobný popis jednotlivých částí maturitní práce a jejího obsahu, snadno editovatelné záhlaví a zápatí s automatickým číslováním stránek a propojení stylů se seznamy a obsahem.</w:t>
-      </w:r>
-    </w:p>
-    <w:p/>
-    <w:p>
-      <w:pPr>
-        <w:pStyle w:val="uvodzaver"/>
-      </w:pPr>
-      <w:bookmarkStart w:id="121" w:name="_Toc144753410"/>
-      <w:bookmarkStart w:id="122" w:name="_Toc144746941"/>
-      <w:bookmarkStart w:id="123" w:name="_Toc515880903"/>
-      <w:bookmarkStart w:id="124" w:name="_Toc186198673"/>
-      <w:r>
-        <w:lastRenderedPageBreak/>
-        <w:t>S</w:t>
-      </w:r>
-      <w:bookmarkEnd w:id="121"/>
-      <w:bookmarkEnd w:id="122"/>
-      <w:bookmarkEnd w:id="123"/>
-      <w:r>
-        <w:t>eznam použitých zdrojů</w:t>
-      </w:r>
-      <w:bookmarkEnd w:id="124"/>
     </w:p>
     <w:p>
       <w:r>
@@ -7699,21 +7577,21 @@
       <w:pPr>
         <w:pStyle w:val="uvodzaver"/>
       </w:pPr>
-      <w:bookmarkStart w:id="125" w:name="_Toc144753411"/>
-      <w:bookmarkStart w:id="126" w:name="_Toc144746942"/>
-      <w:bookmarkStart w:id="127" w:name="_Toc515880904"/>
-      <w:bookmarkStart w:id="128" w:name="_Toc186198674"/>
+      <w:bookmarkStart w:id="113" w:name="_Toc144753411"/>
+      <w:bookmarkStart w:id="114" w:name="_Toc144746942"/>
+      <w:bookmarkStart w:id="115" w:name="_Toc515880904"/>
+      <w:bookmarkStart w:id="116" w:name="_Toc186198674"/>
       <w:r>
         <w:lastRenderedPageBreak/>
         <w:t>S</w:t>
       </w:r>
-      <w:bookmarkEnd w:id="125"/>
-      <w:bookmarkEnd w:id="126"/>
-      <w:bookmarkEnd w:id="127"/>
+      <w:bookmarkEnd w:id="113"/>
+      <w:bookmarkEnd w:id="114"/>
+      <w:bookmarkEnd w:id="115"/>
       <w:r>
         <w:t>eznam použitých symbolů a zkratek</w:t>
       </w:r>
-      <w:bookmarkEnd w:id="128"/>
+      <w:bookmarkEnd w:id="116"/>
     </w:p>
     <w:tbl>
       <w:tblPr>
@@ -8099,21 +7977,21 @@
       <w:pPr>
         <w:pStyle w:val="uvodzaver"/>
       </w:pPr>
-      <w:bookmarkStart w:id="129" w:name="_Toc144753412"/>
-      <w:bookmarkStart w:id="130" w:name="_Toc144746943"/>
-      <w:bookmarkStart w:id="131" w:name="_Toc515880905"/>
-      <w:bookmarkStart w:id="132" w:name="_Toc186198675"/>
+      <w:bookmarkStart w:id="117" w:name="_Toc144753412"/>
+      <w:bookmarkStart w:id="118" w:name="_Toc144746943"/>
+      <w:bookmarkStart w:id="119" w:name="_Toc515880905"/>
+      <w:bookmarkStart w:id="120" w:name="_Toc186198675"/>
       <w:r>
         <w:lastRenderedPageBreak/>
         <w:t>S</w:t>
       </w:r>
-      <w:bookmarkEnd w:id="129"/>
-      <w:bookmarkEnd w:id="130"/>
-      <w:bookmarkEnd w:id="131"/>
+      <w:bookmarkEnd w:id="117"/>
+      <w:bookmarkEnd w:id="118"/>
+      <w:bookmarkEnd w:id="119"/>
       <w:r>
         <w:t>eznam obrázků</w:t>
       </w:r>
-      <w:bookmarkEnd w:id="132"/>
+      <w:bookmarkEnd w:id="120"/>
     </w:p>
     <w:p>
       <w:pPr>
@@ -8261,12 +8139,12 @@
       <w:pPr>
         <w:pStyle w:val="uvodzaver"/>
       </w:pPr>
-      <w:bookmarkStart w:id="133" w:name="_Toc186198676"/>
+      <w:bookmarkStart w:id="121" w:name="_Toc186198676"/>
       <w:r>
         <w:lastRenderedPageBreak/>
         <w:t>Seznam tabulek</w:t>
       </w:r>
-      <w:bookmarkEnd w:id="133"/>
+      <w:bookmarkEnd w:id="121"/>
     </w:p>
     <w:p>
       <w:pPr>
@@ -8367,21 +8245,21 @@
       <w:pPr>
         <w:pStyle w:val="uvodzaver"/>
       </w:pPr>
-      <w:bookmarkStart w:id="134" w:name="_Toc144753414"/>
-      <w:bookmarkStart w:id="135" w:name="_Toc144746945"/>
-      <w:bookmarkStart w:id="136" w:name="_Toc515880907"/>
-      <w:bookmarkStart w:id="137" w:name="_Toc186198677"/>
+      <w:bookmarkStart w:id="122" w:name="_Toc144753414"/>
+      <w:bookmarkStart w:id="123" w:name="_Toc144746945"/>
+      <w:bookmarkStart w:id="124" w:name="_Toc515880907"/>
+      <w:bookmarkStart w:id="125" w:name="_Toc186198677"/>
       <w:r>
         <w:lastRenderedPageBreak/>
         <w:t>S</w:t>
       </w:r>
-      <w:bookmarkEnd w:id="134"/>
-      <w:bookmarkEnd w:id="135"/>
-      <w:bookmarkEnd w:id="136"/>
+      <w:bookmarkEnd w:id="122"/>
+      <w:bookmarkEnd w:id="123"/>
+      <w:bookmarkEnd w:id="124"/>
       <w:r>
         <w:t>eznam příloh</w:t>
       </w:r>
-      <w:bookmarkEnd w:id="137"/>
+      <w:bookmarkEnd w:id="125"/>
     </w:p>
     <w:p>
       <w:r>
@@ -8390,7 +8268,7 @@
       <w:bookmarkEnd w:id="1"/>
     </w:p>
     <w:sectPr>
-      <w:footerReference w:type="default" r:id="rId13"/>
+      <w:footerReference w:type="default" r:id="rId14"/>
       <w:pgSz w:w="11906" w:h="16838"/>
       <w:pgMar w:top="1701" w:right="1418" w:bottom="1701" w:left="2268" w:header="709" w:footer="709" w:gutter="0"/>
       <w:cols w:space="708"/>
@@ -8536,9 +8414,9 @@
       <w:lvlJc w:val="left"/>
       <w:pPr>
         <w:tabs>
-          <w:tab w:val="num" w:pos="926"/>
+          <w:tab w:val="num" w:pos="2343"/>
         </w:tabs>
-        <w:ind w:left="926" w:hanging="360"/>
+        <w:ind w:left="2343" w:hanging="360"/>
       </w:pPr>
     </w:lvl>
   </w:abstractNum>

</xml_diff>

<commit_message>
Dokumentace - technická část GitHub a Gitu
</commit_message>
<xml_diff>
--- a/2410.docx
+++ b/2410.docx
@@ -4301,6 +4301,11 @@
       </w:r>
     </w:p>
     <w:p>
+      <w:pPr>
+        <w:rPr>
+          <w:lang w:val="en-GB"/>
+        </w:rPr>
+      </w:pPr>
       <w:proofErr w:type="spellStart"/>
       <w:r>
         <w:t>Visual</w:t>
@@ -4321,26 +4326,109 @@
         <w:t>.</w:t>
       </w:r>
       <w:r>
-        <w:tab/>
+        <w:t xml:space="preserve"> </w:t>
+      </w:r>
+      <w:r>
+        <w:rPr>
+          <w:lang w:val="en-GB"/>
+        </w:rPr>
+        <w:t>[</w:t>
+      </w:r>
+      <w:r>
+        <w:t>9</w:t>
+      </w:r>
+      <w:r>
+        <w:rPr>
+          <w:lang w:val="en-GB"/>
+        </w:rPr>
+        <w:t>]</w:t>
+      </w:r>
+    </w:p>
+    <w:p>
+      <w:pPr>
+        <w:pStyle w:val="Nadpis2"/>
+      </w:pPr>
+      <w:r>
+        <w:t xml:space="preserve">.NET </w:t>
+      </w:r>
+      <w:r>
+        <w:t>Framework</w:t>
+      </w:r>
+    </w:p>
+    <w:p>
+      <w:pPr>
+        <w:pStyle w:val="Pokraovn"/>
+        <w:rPr>
+          <w:lang w:val="en-GB"/>
+        </w:rPr>
+      </w:pPr>
+      <w:r>
+        <w:t>.NET Framework</w:t>
+      </w:r>
+      <w:r>
+        <w:t xml:space="preserve">, vyvinut a spravován společností Microsoft, </w:t>
+      </w:r>
+      <w:r>
+        <w:t xml:space="preserve">je softwarová vývojářská platforma určená pro budovaní webových, desktopových a mobilních aplikacích. </w:t>
+      </w:r>
+      <w:r>
+        <w:t xml:space="preserve">Hlavními dvěma funkcemi jsou </w:t>
+      </w:r>
+      <w:proofErr w:type="spellStart"/>
+      <w:r>
+        <w:t>Common</w:t>
+      </w:r>
+      <w:proofErr w:type="spellEnd"/>
+      <w:r>
+        <w:t xml:space="preserve"> </w:t>
+      </w:r>
+      <w:proofErr w:type="spellStart"/>
+      <w:r>
+        <w:t>Languge</w:t>
+      </w:r>
+      <w:proofErr w:type="spellEnd"/>
+      <w:r>
+        <w:t xml:space="preserve"> Runtime a .NET Framework </w:t>
+      </w:r>
+      <w:proofErr w:type="spellStart"/>
+      <w:r>
+        <w:t>Class</w:t>
+      </w:r>
+      <w:proofErr w:type="spellEnd"/>
+      <w:r>
+        <w:t xml:space="preserve"> </w:t>
+      </w:r>
+      <w:proofErr w:type="spellStart"/>
+      <w:r>
+        <w:t>Library</w:t>
+      </w:r>
+      <w:proofErr w:type="spellEnd"/>
+      <w:r>
+        <w:t>. CLR zařizuje, aby každý z podporovaných programovacích jazyků bylo možné spustit.  Knihovna dodává spoustu už předem vytvořených funkcí a tříd, které vývojářům usnadňují práci. Největší výhodou .NET Frameworku je jeho podpora pro, velikou škálu možností z programovacích jazyků. Vývojář si může vybrat mezi programovacími jazyky, tak aby jeho volba nejlépe seděla danému projektu či problému, který se snaží vyřešit. Nesejde na jeho volbě, ale stále bude moci využít stejné funkce a nástroje, které podporuje .NET Framework.  Výběr typů projektů není také velmi omezen, vývojář si může vybrat mezi různými typy, což je velikou výhodou pro vývojáře, které pracují na různých projektech.</w:t>
+      </w:r>
+      <w:r>
+        <w:t xml:space="preserve"> Framework také obsahuje podporu prvků, které zlepšují bezpečnost, výkon a spolehlivost aplikací. Jelikož je .NET Framework vyvíjen společností Microsoft, je navržen tak, aby byl kompatibilní s dalšími nástroji od společnosti. Jsou to nástroje jako SQL Server, SharePoint, Office.</w:t>
+      </w:r>
+      <w:r>
+        <w:rPr>
+          <w:lang w:val="en-GB"/>
+        </w:rPr>
+        <w:t>[10]</w:t>
       </w:r>
     </w:p>
     <w:p/>
-    <w:p/>
-    <w:p>
-      <w:r>
-        <w:t>https://www.geeksforgeeks.org/introduction-to-visual-studio/</w:t>
-      </w:r>
-    </w:p>
-    <w:p/>
-    <w:p>
-      <w:pPr>
-        <w:pStyle w:val="Nadpis2"/>
-      </w:pPr>
-      <w:r>
-        <w:t xml:space="preserve">.NET </w:t>
-      </w:r>
-      <w:r>
-        <w:t>Framework</w:t>
+    <w:p>
+      <w:r>
+        <w:t>https://www.geeksforgeeks.org/introduction-to-net-framework/</w:t>
+      </w:r>
+    </w:p>
+    <w:p>
+      <w:pPr>
+        <w:pStyle w:val="Nadpis3"/>
+      </w:pPr>
+      <w:r>
+        <w:lastRenderedPageBreak/>
+        <w:t>C#</w:t>
       </w:r>
     </w:p>
     <w:p>
@@ -4348,61 +4436,79 @@
         <w:pStyle w:val="Pokraovn"/>
       </w:pPr>
       <w:r>
-        <w:t>.NET Framework</w:t>
-      </w:r>
-      <w:r>
-        <w:t xml:space="preserve">, vyvinut a spravován společností Microsoft, </w:t>
-      </w:r>
-      <w:r>
-        <w:t xml:space="preserve">je softwarová vývojářská platforma určená pro budovaní webových, desktopových a mobilních aplikacích. </w:t>
-      </w:r>
-      <w:r>
-        <w:t xml:space="preserve">Hlavními dvěma funkcemi jsou </w:t>
+        <w:t xml:space="preserve">C# je moderní programovací jazyk z rodiny jazyků C, což znamená je podobný ostatních jazyků z rodiny, jako jsou C++ a Java. Byl vyvinut společností Microsoft v roce 2000 a běží na platformě .NET Framework.  C# je jedna z nejlepších voleb ze všech programovacích jazyků na celém světě, což také odpovídá jeho popularitě. Je ideální na vývoj Windows aplikací, vývoj her za pomocí Unity, mobilních aplikacích, webových aplikací a služeb. Od verze vydaní verze .NET </w:t>
       </w:r>
       <w:proofErr w:type="spellStart"/>
       <w:r>
-        <w:t>Common</w:t>
+        <w:t>Core</w:t>
       </w:r>
       <w:proofErr w:type="spellEnd"/>
       <w:r>
-        <w:t xml:space="preserve"> </w:t>
+        <w:t>, C# aplikace lze spustit na operačních systémech macOS a Linux.</w:t>
+      </w:r>
+      <w:r>
+        <w:rPr>
+          <w:lang w:val="en-GB"/>
+        </w:rPr>
+        <w:t xml:space="preserve"> [11]</w:t>
+      </w:r>
+    </w:p>
+    <w:p>
+      <w:pPr>
+        <w:pStyle w:val="Nadpis3"/>
+      </w:pPr>
+      <w:r>
+        <w:t xml:space="preserve">Windows </w:t>
       </w:r>
       <w:proofErr w:type="spellStart"/>
       <w:r>
-        <w:t>Languge</w:t>
+        <w:t>Forms</w:t>
       </w:r>
       <w:proofErr w:type="spellEnd"/>
-      <w:r>
-        <w:t xml:space="preserve"> Runtime a .NET Framework </w:t>
+    </w:p>
+    <w:p>
+      <w:pPr>
+        <w:pStyle w:val="Pokraovn"/>
+        <w:rPr>
+          <w:lang w:val="en-GB"/>
+        </w:rPr>
+      </w:pPr>
+      <w:r>
+        <w:t xml:space="preserve">Windows formuláře neboli </w:t>
       </w:r>
       <w:proofErr w:type="spellStart"/>
       <w:r>
-        <w:t>Class</w:t>
+        <w:t>WinForms</w:t>
       </w:r>
       <w:proofErr w:type="spellEnd"/>
       <w:r>
-        <w:t xml:space="preserve"> </w:t>
+        <w:t xml:space="preserve">, jsou součástí knihovny pro tvorbu jednoduchého uživatelského rozhraní převážně pro stolní počítače. Windows formuláře poskytují přístup k velkému množství jednoduchých prvků rozhraní, které mohou vývojáři používat. Prvky jsou vytvořeny tak, aby vývojář jejich vzhled a chovaní mohl nastavit velice jednoduše pomocí vlastností a událostí, </w:t>
       </w:r>
       <w:proofErr w:type="spellStart"/>
       <w:r>
-        <w:t>Library</w:t>
+        <w:t>Visual</w:t>
       </w:r>
       <w:proofErr w:type="spellEnd"/>
       <w:r>
-        <w:t>. CLR zařizuje, aby každý z podporovaných programovacích jazyků bylo možné spustit.  Knihovna dodává spoustu už předem vytvořených funkcí a tříd, které vývojářům usnadňují práci. Největší výhodou .NET Frameworku je jeho podpora pro, velikou škálu možností z programovacích jazyků. Vývojář si může vybrat mezi programovacími jazyky, tak aby jeho volba nejlépe seděla danému projektu či problému, který se snaží vyřešit. Nesejde na jeho volbě, ale stále bude moci využít stejné funkce a nástroje, které podporuje .NET Framework.  Výběr typů projektů není také velmi omezen, vývojář si může vybrat mezi různými typy, což je velikou výhodou pro vývojáře, které pracují na různých projektech.</w:t>
-      </w:r>
-      <w:r>
-        <w:t xml:space="preserve"> Framework také obsahuje podporu prvků, které zlepšují bezpečnost, výkon a spolehlivost aplikací. Jelikož je .NET Framework vyvíjen společností Microsoft, je navržen tak, aby byl </w:t>
-      </w:r>
-      <w:r>
-        <w:lastRenderedPageBreak/>
-        <w:t>kompatibilní s dalšími nástroji od společnosti. Jsou to nástroje jako SQL Server, SharePoint, Office.</w:t>
-      </w:r>
-    </w:p>
-    <w:p/>
-    <w:p>
-      <w:r>
-        <w:t>https://www.geeksforgeeks.org/introduction-to-net-framework/</w:t>
+        <w:t xml:space="preserve"> Studio poskytuje pro tuto knihovnu vizuálního návrháře, který vývoj zlehčuje ještě více kvůli své jednoduchosti a uživatelsky přívětivému rozhraní. </w:t>
+      </w:r>
+      <w:r>
+        <w:t xml:space="preserve">Mezi základní prvky jsou například tlačítka, </w:t>
+      </w:r>
+      <w:r>
+        <w:t>textová okna</w:t>
+      </w:r>
+      <w:r>
+        <w:t>, list boxy a mnoho dalších.</w:t>
+      </w:r>
+      <w:r>
+        <w:t xml:space="preserve"> </w:t>
+      </w:r>
+      <w:r>
+        <w:rPr>
+          <w:lang w:val="en-GB"/>
+        </w:rPr>
+        <w:t>[12]</w:t>
       </w:r>
     </w:p>
     <w:p>
@@ -4410,114 +4516,72 @@
         <w:pStyle w:val="Nadpis3"/>
       </w:pPr>
       <w:r>
-        <w:t>C#</w:t>
+        <w:t>GitHub a Git</w:t>
       </w:r>
     </w:p>
     <w:p>
       <w:pPr>
         <w:pStyle w:val="Pokraovn"/>
+      </w:pPr>
+      <w:r>
+        <w:t>GitHub je cloudová platforma a její hlavní funkcí je sdílení a ukládaní projektů, Ve světě vývojářů je velice rozšířená a populární, protože díky její jednoduchosti je efektivním nástrojem, který se využívá ve většině vývojářských tým</w:t>
+      </w:r>
+      <w:r>
+        <w:t>ů</w:t>
+      </w:r>
+      <w:r>
+        <w:t xml:space="preserve"> po celém světě. Hlavním benefitem je</w:t>
+      </w:r>
+      <w:r>
+        <w:t>,</w:t>
+      </w:r>
+      <w:r>
+        <w:t xml:space="preserve"> že lze sdílet projekty s ostatními a </w:t>
+      </w:r>
+      <w:r>
+        <w:t xml:space="preserve">umožnit spolupráci na jednom projektu ve více lidech. Je to také velice efektivní nástroj pro verzování a ukládání projektů a zabránění zkáze při chybě. </w:t>
+      </w:r>
+    </w:p>
+    <w:p>
+      <w:r>
+        <w:t xml:space="preserve">Git je </w:t>
+      </w:r>
+      <w:proofErr w:type="spellStart"/>
+      <w:r>
+        <w:t>verzovací</w:t>
+      </w:r>
+      <w:proofErr w:type="spellEnd"/>
+      <w:r>
+        <w:t xml:space="preserve"> systém, který zaznamenává změny v složkách. </w:t>
+      </w:r>
+      <w:r>
+        <w:t xml:space="preserve">Git je převážně používán při práci v týmu zejména, když více lidí mění ty samé složky.  Taková typická práce s Git vypadá tak že, si vytvoří kopie ze hlavní kopie souborů, na které všichni pracují. Této kopii se říká </w:t>
+      </w:r>
+      <w:proofErr w:type="spellStart"/>
+      <w:r>
+        <w:t>branch</w:t>
+      </w:r>
+      <w:proofErr w:type="spellEnd"/>
+      <w:r>
+        <w:t>. Vývojář poté změní kopii podle svého uvážení, třeba něco přidá nebo upraví, Poté svoji kopii přidá do hlavní kopie souborů, do které mají přistup všichni, tomu se říká „</w:t>
+      </w:r>
+      <w:proofErr w:type="spellStart"/>
+      <w:r>
+        <w:t>merge</w:t>
+      </w:r>
+      <w:proofErr w:type="spellEnd"/>
+      <w:r>
+        <w:t>“. A Git ukládá historii všech změn, tak lze vidět všechny verze projektu, a hlavně ten nejnovější.</w:t>
+      </w:r>
+      <w:r>
+        <w:t xml:space="preserve"> </w:t>
+      </w:r>
+      <w:r>
         <w:rPr>
           <w:lang w:val="en-GB"/>
         </w:rPr>
-      </w:pPr>
-      <w:r>
-        <w:t xml:space="preserve">C# je moderní programovací jazyk z rodiny jazyků C, což znamená je podobný ostatních jazyků z rodiny, jako jsou C++ a Java. Byl vyvinut společností Microsoft v roce 2000 a běží na platformě .NET Framework.  C# je jedna z nejlepších voleb ze všech programovacích jazyků na celém světě, což také odpovídá jeho popularitě. Je ideální na vývoj Windows aplikací, vývoj her za pomocí Unity, mobilních aplikacích, webových aplikací a služeb. Od verze vydaní verze .NET </w:t>
-      </w:r>
-      <w:proofErr w:type="spellStart"/>
-      <w:r>
-        <w:t>Core</w:t>
-      </w:r>
-      <w:proofErr w:type="spellEnd"/>
-      <w:r>
-        <w:t>, C# aplikace lze spustit na operačních systémech macOS a Linux.</w:t>
-      </w:r>
-    </w:p>
-    <w:p>
-      <w:pPr>
-        <w:rPr>
-          <w:rFonts w:eastAsiaTheme="minorEastAsia"/>
-        </w:rPr>
-      </w:pPr>
-      <w:hyperlink r:id="rId11" w:history="1">
-        <w:r>
-          <w:rPr>
-            <w:rStyle w:val="Hypertextovodkaz"/>
-            <w:rFonts w:eastAsiaTheme="minorEastAsia"/>
-          </w:rPr>
-          <w:t>https://www.geeksforgeeks.org/csharp-programming-language/?ref=lbp</w:t>
-        </w:r>
-      </w:hyperlink>
-    </w:p>
-    <w:p>
-      <w:pPr>
-        <w:pStyle w:val="Nadpis3"/>
-      </w:pPr>
-      <w:r>
-        <w:t xml:space="preserve">Windows </w:t>
-      </w:r>
-      <w:proofErr w:type="spellStart"/>
-      <w:r>
-        <w:t>Forms</w:t>
-      </w:r>
-      <w:proofErr w:type="spellEnd"/>
-    </w:p>
-    <w:p>
-      <w:pPr>
-        <w:pStyle w:val="Pokraovn"/>
-      </w:pPr>
-      <w:r>
-        <w:t xml:space="preserve">Windows formuláře neboli </w:t>
-      </w:r>
-      <w:proofErr w:type="spellStart"/>
-      <w:r>
-        <w:t>WinForms</w:t>
-      </w:r>
-      <w:proofErr w:type="spellEnd"/>
-      <w:r>
-        <w:t xml:space="preserve">, jsou součástí knihovny pro tvorbu jednoduchého uživatelského rozhraní převážně pro stolní počítače. Windows formuláře poskytují přístup k velkému množství jednoduchých prvků rozhraní, které mohou vývojáři používat. Prvky jsou vytvořeny tak, aby vývojář jejich vzhled a chovaní mohl nastavit velice jednoduše pomocí vlastností a událostí, </w:t>
-      </w:r>
-      <w:proofErr w:type="spellStart"/>
-      <w:r>
-        <w:t>Visual</w:t>
-      </w:r>
-      <w:proofErr w:type="spellEnd"/>
-      <w:r>
-        <w:t xml:space="preserve"> Studio poskytuje pro tuto knihovnu vizuálního návrháře, který vývoj zlehčuje ještě více kvůli své jednoduchosti a uživatelsky přívětivému rozhraní. </w:t>
-      </w:r>
-      <w:r>
-        <w:t xml:space="preserve">Mezi základní prvky jsou například tlačítka, </w:t>
-      </w:r>
-      <w:r>
-        <w:t>textová okna</w:t>
-      </w:r>
-      <w:r>
-        <w:t>, list boxy a mnoho dalších.</w:t>
-      </w:r>
-    </w:p>
-    <w:p>
-      <w:r>
-        <w:t>https://www.geeksforgeeks.org/introduction-to-c-sharp-windows-forms-applications/</w:t>
-      </w:r>
-    </w:p>
-    <w:p>
-      <w:pPr>
-        <w:pStyle w:val="Nadpis3"/>
-      </w:pPr>
-      <w:r>
-        <w:t>GitHub a Git</w:t>
-      </w:r>
-    </w:p>
-    <w:p>
-      <w:pPr>
-        <w:pStyle w:val="Pokraovn"/>
-      </w:pPr>
-    </w:p>
-    <w:p>
-      <w:pPr>
-        <w:rPr>
-          <w:rFonts w:eastAsiaTheme="minorEastAsia"/>
-        </w:rPr>
-      </w:pPr>
+        <w:t>[13]</w:t>
+      </w:r>
     </w:p>
     <w:p>
       <w:pPr>
@@ -5616,7 +5680,7 @@
                     </pic:cNvPicPr>
                   </pic:nvPicPr>
                   <pic:blipFill>
-                    <a:blip r:embed="rId12">
+                    <a:blip r:embed="rId11">
                       <a:extLst>
                         <a:ext uri="{28A0092B-C50C-407E-A947-70E740481C1C}">
                           <a14:useLocalDpi xmlns:a14="http://schemas.microsoft.com/office/drawing/2010/main" val="0"/>
@@ -5657,19 +5721,39 @@
       <w:r>
         <w:t xml:space="preserve">Obr. </w:t>
       </w:r>
-      <w:fldSimple w:instr=" STYLEREF 1 \s ">
-        <w:r>
-          <w:t>2</w:t>
-        </w:r>
-      </w:fldSimple>
+      <w:r>
+        <w:fldChar w:fldCharType="begin"/>
+      </w:r>
+      <w:r>
+        <w:instrText xml:space="preserve"> STYLEREF 1 \s </w:instrText>
+      </w:r>
+      <w:r>
+        <w:fldChar w:fldCharType="separate"/>
+      </w:r>
+      <w:r>
+        <w:t>2</w:t>
+      </w:r>
+      <w:r>
+        <w:fldChar w:fldCharType="end"/>
+      </w:r>
       <w:r>
         <w:t>.</w:t>
       </w:r>
-      <w:fldSimple w:instr=" SEQ Obr. \* ARABIC \s 1 ">
-        <w:r>
-          <w:t>1</w:t>
-        </w:r>
-      </w:fldSimple>
+      <w:r>
+        <w:fldChar w:fldCharType="begin"/>
+      </w:r>
+      <w:r>
+        <w:instrText xml:space="preserve"> SEQ Obr. \* ARABIC \s 1 </w:instrText>
+      </w:r>
+      <w:r>
+        <w:fldChar w:fldCharType="separate"/>
+      </w:r>
+      <w:r>
+        <w:t>1</w:t>
+      </w:r>
+      <w:r>
+        <w:fldChar w:fldCharType="end"/>
+      </w:r>
       <w:r>
         <w:t xml:space="preserve"> Obsah</w:t>
       </w:r>
@@ -6144,7 +6228,7 @@
                     <pic:cNvPicPr/>
                   </pic:nvPicPr>
                   <pic:blipFill>
-                    <a:blip r:embed="rId13">
+                    <a:blip r:embed="rId12">
                       <a:extLst>
                         <a:ext uri="{28A0092B-C50C-407E-A947-70E740481C1C}">
                           <a14:useLocalDpi xmlns:a14="http://schemas.microsoft.com/office/drawing/2010/main" val="0"/>
@@ -6185,19 +6269,39 @@
       <w:r>
         <w:t xml:space="preserve">Obr. </w:t>
       </w:r>
-      <w:fldSimple w:instr=" STYLEREF 1 \s ">
-        <w:r>
-          <w:t>2</w:t>
-        </w:r>
-      </w:fldSimple>
+      <w:r>
+        <w:fldChar w:fldCharType="begin"/>
+      </w:r>
+      <w:r>
+        <w:instrText xml:space="preserve"> STYLEREF 1 \s </w:instrText>
+      </w:r>
+      <w:r>
+        <w:fldChar w:fldCharType="separate"/>
+      </w:r>
+      <w:r>
+        <w:t>2</w:t>
+      </w:r>
+      <w:r>
+        <w:fldChar w:fldCharType="end"/>
+      </w:r>
       <w:r>
         <w:t>.</w:t>
       </w:r>
-      <w:fldSimple w:instr=" SEQ Obr. \* ARABIC \s 1 ">
-        <w:r>
-          <w:t>2</w:t>
-        </w:r>
-      </w:fldSimple>
+      <w:r>
+        <w:fldChar w:fldCharType="begin"/>
+      </w:r>
+      <w:r>
+        <w:instrText xml:space="preserve"> SEQ Obr. \* ARABIC \s 1 </w:instrText>
+      </w:r>
+      <w:r>
+        <w:fldChar w:fldCharType="separate"/>
+      </w:r>
+      <w:r>
+        <w:t>2</w:t>
+      </w:r>
+      <w:r>
+        <w:fldChar w:fldCharType="end"/>
+      </w:r>
       <w:r>
         <w:t xml:space="preserve"> Příklad umístění legendy obrázku</w:t>
       </w:r>
@@ -6223,19 +6327,39 @@
       <w:r>
         <w:t xml:space="preserve">Tab. </w:t>
       </w:r>
-      <w:fldSimple w:instr=" STYLEREF 1 \s ">
-        <w:r>
-          <w:t>2</w:t>
-        </w:r>
-      </w:fldSimple>
+      <w:r>
+        <w:fldChar w:fldCharType="begin"/>
+      </w:r>
+      <w:r>
+        <w:instrText xml:space="preserve"> STYLEREF 1 \s </w:instrText>
+      </w:r>
+      <w:r>
+        <w:fldChar w:fldCharType="separate"/>
+      </w:r>
+      <w:r>
+        <w:t>2</w:t>
+      </w:r>
+      <w:r>
+        <w:fldChar w:fldCharType="end"/>
+      </w:r>
       <w:r>
         <w:t>.</w:t>
       </w:r>
-      <w:fldSimple w:instr=" SEQ Tab. \* ARABIC \s 1 ">
-        <w:r>
-          <w:t>1</w:t>
-        </w:r>
-      </w:fldSimple>
+      <w:r>
+        <w:fldChar w:fldCharType="begin"/>
+      </w:r>
+      <w:r>
+        <w:instrText xml:space="preserve"> SEQ Tab. \* ARABIC \s 1 </w:instrText>
+      </w:r>
+      <w:r>
+        <w:fldChar w:fldCharType="separate"/>
+      </w:r>
+      <w:r>
+        <w:t>1</w:t>
+      </w:r>
+      <w:r>
+        <w:fldChar w:fldCharType="end"/>
+      </w:r>
       <w:r>
         <w:t xml:space="preserve"> Legenda k tabulce</w:t>
       </w:r>
@@ -7571,6 +7695,273 @@
           <w:numId w:val="0"/>
         </w:numPr>
         <w:ind w:left="567" w:hanging="567"/>
+        <w:rPr>
+          <w:lang w:val="en-GB"/>
+        </w:rPr>
+      </w:pPr>
+      <w:r>
+        <w:rPr>
+          <w:lang w:val="en-GB"/>
+        </w:rPr>
+        <w:t>[9]</w:t>
+      </w:r>
+      <w:r>
+        <w:t xml:space="preserve"> </w:t>
+      </w:r>
+      <w:proofErr w:type="spellStart"/>
+      <w:r>
+        <w:rPr>
+          <w:lang w:val="en-GB"/>
+        </w:rPr>
+        <w:t>GeeksForGeeks</w:t>
+      </w:r>
+      <w:proofErr w:type="spellEnd"/>
+      <w:r>
+        <w:rPr>
+          <w:lang w:val="en-GB"/>
+        </w:rPr>
+        <w:t xml:space="preserve">. Introduction to Visual Studio. Online. </w:t>
+      </w:r>
+      <w:proofErr w:type="spellStart"/>
+      <w:r>
+        <w:rPr>
+          <w:lang w:val="en-GB"/>
+        </w:rPr>
+        <w:t>Dostupné</w:t>
+      </w:r>
+      <w:proofErr w:type="spellEnd"/>
+      <w:r>
+        <w:rPr>
+          <w:lang w:val="en-GB"/>
+        </w:rPr>
+        <w:t xml:space="preserve"> z: https://www.geeksforgeeks.org/introduction-to-visual-studio/. [cit. 2025-01-03].</w:t>
+      </w:r>
+    </w:p>
+    <w:p>
+      <w:pPr>
+        <w:pStyle w:val="Seznampouitliteratury"/>
+        <w:numPr>
+          <w:ilvl w:val="0"/>
+          <w:numId w:val="0"/>
+        </w:numPr>
+        <w:ind w:left="567" w:hanging="567"/>
+        <w:rPr>
+          <w:lang w:val="en-GB"/>
+        </w:rPr>
+      </w:pPr>
+      <w:r>
+        <w:rPr>
+          <w:lang w:val="en-GB"/>
+        </w:rPr>
+        <w:lastRenderedPageBreak/>
+        <w:t xml:space="preserve">[10] </w:t>
+      </w:r>
+      <w:proofErr w:type="spellStart"/>
+      <w:r>
+        <w:rPr>
+          <w:lang w:val="en-GB"/>
+        </w:rPr>
+        <w:t>GeeksForGeeks</w:t>
+      </w:r>
+      <w:proofErr w:type="spellEnd"/>
+      <w:r>
+        <w:rPr>
+          <w:lang w:val="en-GB"/>
+        </w:rPr>
+        <w:t xml:space="preserve">. Introduction to .NET Framework. Online. </w:t>
+      </w:r>
+      <w:proofErr w:type="spellStart"/>
+      <w:r>
+        <w:rPr>
+          <w:lang w:val="en-GB"/>
+        </w:rPr>
+        <w:t>Dostupné</w:t>
+      </w:r>
+      <w:proofErr w:type="spellEnd"/>
+      <w:r>
+        <w:rPr>
+          <w:lang w:val="en-GB"/>
+        </w:rPr>
+        <w:t xml:space="preserve"> z: https://www.geeksforgeeks.org/introduction-to-net-framework/. [cit. 2025-01-03].</w:t>
+      </w:r>
+    </w:p>
+    <w:p>
+      <w:pPr>
+        <w:pStyle w:val="Seznampouitliteratury"/>
+        <w:numPr>
+          <w:ilvl w:val="0"/>
+          <w:numId w:val="0"/>
+        </w:numPr>
+        <w:ind w:left="567" w:hanging="567"/>
+        <w:rPr>
+          <w:lang w:val="en-GB"/>
+        </w:rPr>
+      </w:pPr>
+      <w:r>
+        <w:rPr>
+          <w:lang w:val="en-GB"/>
+        </w:rPr>
+        <w:t xml:space="preserve">[11] </w:t>
+      </w:r>
+      <w:proofErr w:type="spellStart"/>
+      <w:r>
+        <w:rPr>
+          <w:lang w:val="en-GB"/>
+        </w:rPr>
+        <w:t>GeeksForGeeks</w:t>
+      </w:r>
+      <w:proofErr w:type="spellEnd"/>
+      <w:r>
+        <w:rPr>
+          <w:lang w:val="en-GB"/>
+        </w:rPr>
+        <w:t xml:space="preserve">. C# Tutorial. Online. </w:t>
+      </w:r>
+      <w:proofErr w:type="spellStart"/>
+      <w:r>
+        <w:rPr>
+          <w:lang w:val="en-GB"/>
+        </w:rPr>
+        <w:t>Dostupné</w:t>
+      </w:r>
+      <w:proofErr w:type="spellEnd"/>
+      <w:r>
+        <w:rPr>
+          <w:lang w:val="en-GB"/>
+        </w:rPr>
+        <w:t xml:space="preserve"> z: https://www.geeksforgeeks.org/csharp-programming-language/?ref=lbp. [cit. 2025-01-03].</w:t>
+      </w:r>
+    </w:p>
+    <w:p>
+      <w:pPr>
+        <w:pStyle w:val="Seznampouitliteratury"/>
+        <w:numPr>
+          <w:ilvl w:val="0"/>
+          <w:numId w:val="0"/>
+        </w:numPr>
+        <w:ind w:left="567" w:hanging="567"/>
+      </w:pPr>
+      <w:r>
+        <w:rPr>
+          <w:lang w:val="en-GB"/>
+        </w:rPr>
+        <w:t>[12]</w:t>
+      </w:r>
+      <w:r>
+        <w:t xml:space="preserve"> </w:t>
+      </w:r>
+      <w:proofErr w:type="spellStart"/>
+      <w:r>
+        <w:t>GeeksForGeeks</w:t>
+      </w:r>
+      <w:proofErr w:type="spellEnd"/>
+      <w:r>
+        <w:t xml:space="preserve">. </w:t>
+      </w:r>
+      <w:proofErr w:type="spellStart"/>
+      <w:r>
+        <w:t>Introduction</w:t>
+      </w:r>
+      <w:proofErr w:type="spellEnd"/>
+      <w:r>
+        <w:t xml:space="preserve"> to C# Windows </w:t>
+      </w:r>
+      <w:proofErr w:type="spellStart"/>
+      <w:r>
+        <w:t>Forms</w:t>
+      </w:r>
+      <w:proofErr w:type="spellEnd"/>
+      <w:r>
+        <w:t xml:space="preserve"> </w:t>
+      </w:r>
+      <w:proofErr w:type="spellStart"/>
+      <w:r>
+        <w:t>Applications</w:t>
+      </w:r>
+      <w:proofErr w:type="spellEnd"/>
+      <w:r>
+        <w:t>. Online. Dostupné z: https://www.geeksforgeeks.org/introduction-to-c-sharp-windows-forms-applications/. [cit. 2025-01-03].</w:t>
+      </w:r>
+    </w:p>
+    <w:p>
+      <w:pPr>
+        <w:pStyle w:val="Seznampouitliteratury"/>
+        <w:numPr>
+          <w:ilvl w:val="0"/>
+          <w:numId w:val="0"/>
+        </w:numPr>
+        <w:ind w:left="567" w:hanging="567"/>
+        <w:rPr>
+          <w:lang w:val="en-GB"/>
+        </w:rPr>
+      </w:pPr>
+      <w:r>
+        <w:rPr>
+          <w:lang w:val="en-GB"/>
+        </w:rPr>
+        <w:t>[13]</w:t>
+      </w:r>
+      <w:r>
+        <w:t xml:space="preserve"> </w:t>
+      </w:r>
+      <w:r>
+        <w:rPr>
+          <w:lang w:val="en-GB"/>
+        </w:rPr>
+        <w:t xml:space="preserve">GitHub. About GitHub and Git. Online. </w:t>
+      </w:r>
+      <w:proofErr w:type="spellStart"/>
+      <w:r>
+        <w:rPr>
+          <w:lang w:val="en-GB"/>
+        </w:rPr>
+        <w:t>Dostupné</w:t>
+      </w:r>
+      <w:proofErr w:type="spellEnd"/>
+      <w:r>
+        <w:rPr>
+          <w:lang w:val="en-GB"/>
+        </w:rPr>
+        <w:t xml:space="preserve"> z: https://docs.github.com/en/get-started/start-your-journey/about-github-and-git. [cit. 2025-01-03].</w:t>
+      </w:r>
+    </w:p>
+    <w:p>
+      <w:pPr>
+        <w:pStyle w:val="Seznampouitliteratury"/>
+        <w:numPr>
+          <w:ilvl w:val="0"/>
+          <w:numId w:val="0"/>
+        </w:numPr>
+        <w:ind w:left="567" w:hanging="567"/>
+        <w:rPr>
+          <w:lang w:val="en-GB"/>
+        </w:rPr>
+      </w:pPr>
+    </w:p>
+    <w:p>
+      <w:pPr>
+        <w:pStyle w:val="Seznampouitliteratury"/>
+        <w:numPr>
+          <w:ilvl w:val="0"/>
+          <w:numId w:val="0"/>
+        </w:numPr>
+        <w:ind w:left="567" w:hanging="567"/>
+        <w:rPr>
+          <w:lang w:val="en-GB"/>
+        </w:rPr>
+      </w:pPr>
+    </w:p>
+    <w:p>
+      <w:pPr>
+        <w:pStyle w:val="Seznampouitliteratury"/>
+        <w:numPr>
+          <w:ilvl w:val="0"/>
+          <w:numId w:val="0"/>
+        </w:numPr>
+        <w:ind w:left="567" w:hanging="567"/>
+        <w:rPr>
+          <w:lang w:val="en-GB"/>
+        </w:rPr>
       </w:pPr>
     </w:p>
     <w:p>
@@ -8268,7 +8659,7 @@
       <w:bookmarkEnd w:id="1"/>
     </w:p>
     <w:sectPr>
-      <w:footerReference w:type="default" r:id="rId14"/>
+      <w:footerReference w:type="default" r:id="rId13"/>
       <w:pgSz w:w="11906" w:h="16838"/>
       <w:pgMar w:top="1701" w:right="1418" w:bottom="1701" w:left="2268" w:header="709" w:footer="709" w:gutter="0"/>
       <w:cols w:space="708"/>
@@ -8414,9 +8805,9 @@
       <w:lvlJc w:val="left"/>
       <w:pPr>
         <w:tabs>
-          <w:tab w:val="num" w:pos="2343"/>
+          <w:tab w:val="num" w:pos="8154"/>
         </w:tabs>
-        <w:ind w:left="2343" w:hanging="360"/>
+        <w:ind w:left="8154" w:hanging="360"/>
       </w:pPr>
     </w:lvl>
   </w:abstractNum>
@@ -11506,7 +11897,6 @@
   <w:style w:type="character" w:default="1" w:styleId="Standardnpsmoodstavce">
     <w:name w:val="Default Paragraph Font"/>
     <w:uiPriority w:val="1"/>
-    <w:semiHidden/>
     <w:unhideWhenUsed/>
   </w:style>
   <w:style w:type="table" w:default="1" w:styleId="Normlntabulka">

</xml_diff>